<commit_message>
added some comments and suggestions to the manuscript
</commit_message>
<xml_diff>
--- a/man/manuscript/Landsat Time Series Software Note.docx
+++ b/man/manuscript/Landsat Time Series Software Note.docx
@@ -1,6 +1,6 @@
 
 <file path=word/document.xml><?xml version="1.0" encoding="utf-8"?>
-<w:document xmlns:wpc="http://schemas.microsoft.com/office/word/2010/wordprocessingCanvas" xmlns:cx="http://schemas.microsoft.com/office/drawing/2014/chartex" xmlns:cx1="http://schemas.microsoft.com/office/drawing/2015/9/8/chartex" xmlns:cx2="http://schemas.microsoft.com/office/drawing/2015/10/21/chartex" xmlns:cx3="http://schemas.microsoft.com/office/drawing/2016/5/9/chartex" xmlns:cx4="http://schemas.microsoft.com/office/drawing/2016/5/10/chartex" xmlns:cx5="http://schemas.microsoft.com/office/drawing/2016/5/11/chartex" xmlns:cx6="http://schemas.microsoft.com/office/drawing/2016/5/12/chartex" xmlns:cx7="http://schemas.microsoft.com/office/drawing/2016/5/13/chartex" xmlns:cx8="http://schemas.microsoft.com/office/drawing/2016/5/14/chartex" xmlns:mc="http://schemas.openxmlformats.org/markup-compatibility/2006" xmlns:aink="http://schemas.microsoft.com/office/drawing/2016/ink" xmlns:am3d="http://schemas.microsoft.com/office/drawing/2017/model3d" xmlns:o="urn:schemas-microsoft-com:office:office" xmlns:r="http://schemas.openxmlformats.org/officeDocument/2006/relationships" xmlns:m="http://schemas.openxmlformats.org/officeDocument/2006/math" xmlns:v="urn:schemas-microsoft-com:vml" xmlns:wp14="http://schemas.microsoft.com/office/word/2010/wordprocessingDrawing" xmlns:wp="http://schemas.openxmlformats.org/drawingml/2006/wordprocessingDrawing" xmlns:w10="urn:schemas-microsoft-com:office:word" xmlns:w="http://schemas.openxmlformats.org/wordprocessingml/2006/main" xmlns:w14="http://schemas.microsoft.com/office/word/2010/wordml" xmlns:w15="http://schemas.microsoft.com/office/word/2012/wordml" xmlns:w16cex="http://schemas.microsoft.com/office/word/2018/wordml/cex" xmlns:w16cid="http://schemas.microsoft.com/office/word/2016/wordml/cid" xmlns:w16="http://schemas.microsoft.com/office/word/2018/wordml" xmlns:w16se="http://schemas.microsoft.com/office/word/2015/wordml/symex" xmlns:wpg="http://schemas.microsoft.com/office/word/2010/wordprocessingGroup" xmlns:wpi="http://schemas.microsoft.com/office/word/2010/wordprocessingInk" xmlns:wne="http://schemas.microsoft.com/office/word/2006/wordml" xmlns:wps="http://schemas.microsoft.com/office/word/2010/wordprocessingShape" mc:Ignorable="w14 w15 w16se w16cid w16 w16cex wp14">
+<w:document xmlns:wpc="http://schemas.microsoft.com/office/word/2010/wordprocessingCanvas" xmlns:cx="http://schemas.microsoft.com/office/drawing/2014/chartex" xmlns:cx1="http://schemas.microsoft.com/office/drawing/2015/9/8/chartex" xmlns:cx2="http://schemas.microsoft.com/office/drawing/2015/10/21/chartex" xmlns:cx3="http://schemas.microsoft.com/office/drawing/2016/5/9/chartex" xmlns:cx4="http://schemas.microsoft.com/office/drawing/2016/5/10/chartex" xmlns:cx5="http://schemas.microsoft.com/office/drawing/2016/5/11/chartex" xmlns:cx6="http://schemas.microsoft.com/office/drawing/2016/5/12/chartex" xmlns:cx7="http://schemas.microsoft.com/office/drawing/2016/5/13/chartex" xmlns:cx8="http://schemas.microsoft.com/office/drawing/2016/5/14/chartex" xmlns:mc="http://schemas.openxmlformats.org/markup-compatibility/2006" xmlns:aink="http://schemas.microsoft.com/office/drawing/2016/ink" xmlns:am3d="http://schemas.microsoft.com/office/drawing/2017/model3d" xmlns:o="urn:schemas-microsoft-com:office:office" xmlns:r="http://schemas.openxmlformats.org/officeDocument/2006/relationships" xmlns:m="http://schemas.openxmlformats.org/officeDocument/2006/math" xmlns:v="urn:schemas-microsoft-com:vml" xmlns:wp14="http://schemas.microsoft.com/office/word/2010/wordprocessingDrawing" xmlns:wp="http://schemas.openxmlformats.org/drawingml/2006/wordprocessingDrawing" xmlns:w10="urn:schemas-microsoft-com:office:word" xmlns:w="http://schemas.openxmlformats.org/wordprocessingml/2006/main" xmlns:w14="http://schemas.microsoft.com/office/word/2010/wordml" xmlns:w15="http://schemas.microsoft.com/office/word/2012/wordml" xmlns:w16cex="http://schemas.microsoft.com/office/word/2018/wordml/cex" xmlns:w16cid="http://schemas.microsoft.com/office/word/2016/wordml/cid" xmlns:w16="http://schemas.microsoft.com/office/word/2018/wordml" xmlns:w16sdtdh="http://schemas.microsoft.com/office/word/2020/wordml/sdtdatahash" xmlns:w16se="http://schemas.microsoft.com/office/word/2015/wordml/symex" xmlns:wpg="http://schemas.microsoft.com/office/word/2010/wordprocessingGroup" xmlns:wpi="http://schemas.microsoft.com/office/word/2010/wordprocessingInk" xmlns:wne="http://schemas.microsoft.com/office/word/2006/wordml" xmlns:wps="http://schemas.microsoft.com/office/word/2010/wordprocessingShape" mc:Ignorable="w14 w15 w16se w16cid w16 w16cex w16sdtdh wp14">
   <w:body>
     <w:p>
       <w:pPr>
@@ -196,7 +196,43 @@
           <w:sz w:val="24"/>
           <w:szCs w:val="24"/>
         </w:rPr>
-        <w:t>. The Landsat satellite series provid</w:t>
+        <w:t>. The Landsat satellite</w:t>
+      </w:r>
+      <w:ins w:id="0" w:author="Jakob Johann Assmann" w:date="2021-09-16T09:51:00Z">
+        <w:r>
+          <w:rPr>
+            <w:rFonts w:ascii="Times New Roman" w:hAnsi="Times New Roman" w:cs="Times New Roman"/>
+            <w:sz w:val="24"/>
+            <w:szCs w:val="24"/>
+          </w:rPr>
+          <w:t>s</w:t>
+        </w:r>
+      </w:ins>
+      <w:r>
+        <w:rPr>
+          <w:rFonts w:ascii="Times New Roman" w:hAnsi="Times New Roman" w:cs="Times New Roman"/>
+          <w:sz w:val="24"/>
+          <w:szCs w:val="24"/>
+        </w:rPr>
+        <w:t xml:space="preserve"> </w:t>
+      </w:r>
+      <w:del w:id="1" w:author="Jakob Johann Assmann" w:date="2021-09-16T09:51:00Z">
+        <w:r>
+          <w:rPr>
+            <w:rFonts w:ascii="Times New Roman" w:hAnsi="Times New Roman" w:cs="Times New Roman"/>
+            <w:sz w:val="24"/>
+            <w:szCs w:val="24"/>
+          </w:rPr>
+          <w:delText xml:space="preserve">series </w:delText>
+        </w:r>
+      </w:del>
+      <w:r>
+        <w:rPr>
+          <w:rFonts w:ascii="Times New Roman" w:hAnsi="Times New Roman" w:cs="Times New Roman"/>
+          <w:sz w:val="24"/>
+          <w:szCs w:val="24"/>
+        </w:rPr>
+        <w:t>provid</w:t>
       </w:r>
       <w:r>
         <w:rPr>
@@ -518,8 +554,76 @@
           <w:sz w:val="24"/>
           <w:szCs w:val="24"/>
         </w:rPr>
-        <w:t>was developed to facilitate</w:t>
-      </w:r>
+        <w:t xml:space="preserve">was developed to </w:t>
+      </w:r>
+      <w:ins w:id="2" w:author="Jakob Johann Assmann" w:date="2021-09-16T09:53:00Z">
+        <w:r>
+          <w:rPr>
+            <w:rFonts w:ascii="Times New Roman" w:hAnsi="Times New Roman" w:cs="Times New Roman"/>
+            <w:sz w:val="24"/>
+            <w:szCs w:val="24"/>
+          </w:rPr>
+          <w:t>overcome these problems</w:t>
+        </w:r>
+      </w:ins>
+      <w:ins w:id="3" w:author="Jakob Johann Assmann" w:date="2021-09-16T09:56:00Z">
+        <w:r>
+          <w:rPr>
+            <w:rFonts w:ascii="Times New Roman" w:hAnsi="Times New Roman" w:cs="Times New Roman"/>
+            <w:sz w:val="24"/>
+            <w:szCs w:val="24"/>
+          </w:rPr>
+          <w:t>,</w:t>
+        </w:r>
+      </w:ins>
+      <w:ins w:id="4" w:author="Jakob Johann Assmann" w:date="2021-09-16T09:53:00Z">
+        <w:r>
+          <w:rPr>
+            <w:rFonts w:ascii="Times New Roman" w:hAnsi="Times New Roman" w:cs="Times New Roman"/>
+            <w:sz w:val="24"/>
+            <w:szCs w:val="24"/>
+          </w:rPr>
+          <w:t xml:space="preserve"> </w:t>
+        </w:r>
+      </w:ins>
+      <w:ins w:id="5" w:author="Jakob Johann Assmann" w:date="2021-09-16T09:56:00Z">
+        <w:r>
+          <w:rPr>
+            <w:rFonts w:ascii="Times New Roman" w:hAnsi="Times New Roman" w:cs="Times New Roman"/>
+            <w:sz w:val="24"/>
+            <w:szCs w:val="24"/>
+          </w:rPr>
+          <w:t>i</w:t>
+        </w:r>
+      </w:ins>
+      <w:ins w:id="6" w:author="Jakob Johann Assmann" w:date="2021-09-16T09:53:00Z">
+        <w:r>
+          <w:rPr>
+            <w:rFonts w:ascii="Times New Roman" w:hAnsi="Times New Roman" w:cs="Times New Roman"/>
+            <w:sz w:val="24"/>
+            <w:szCs w:val="24"/>
+          </w:rPr>
+          <w:t xml:space="preserve">t </w:t>
+        </w:r>
+      </w:ins>
+      <w:r>
+        <w:rPr>
+          <w:rFonts w:ascii="Times New Roman" w:hAnsi="Times New Roman" w:cs="Times New Roman"/>
+          <w:sz w:val="24"/>
+          <w:szCs w:val="24"/>
+        </w:rPr>
+        <w:t>facilitate</w:t>
+      </w:r>
+      <w:ins w:id="7" w:author="Jakob Johann Assmann" w:date="2021-09-16T09:53:00Z">
+        <w:r>
+          <w:rPr>
+            <w:rFonts w:ascii="Times New Roman" w:hAnsi="Times New Roman" w:cs="Times New Roman"/>
+            <w:sz w:val="24"/>
+            <w:szCs w:val="24"/>
+          </w:rPr>
+          <w:t>s</w:t>
+        </w:r>
+      </w:ins>
       <w:r>
         <w:rPr>
           <w:rFonts w:ascii="Times New Roman" w:hAnsi="Times New Roman" w:cs="Times New Roman"/>
@@ -528,6 +632,16 @@
         </w:rPr>
         <w:t xml:space="preserve"> </w:t>
       </w:r>
+      <w:ins w:id="8" w:author="Jakob Johann Assmann" w:date="2021-09-16T10:04:00Z">
+        <w:r>
+          <w:rPr>
+            <w:rFonts w:ascii="Times New Roman" w:hAnsi="Times New Roman" w:cs="Times New Roman"/>
+            <w:sz w:val="24"/>
+            <w:szCs w:val="24"/>
+          </w:rPr>
+          <w:t xml:space="preserve">point </w:t>
+        </w:r>
+      </w:ins>
       <w:r>
         <w:rPr>
           <w:rFonts w:ascii="Times New Roman" w:hAnsi="Times New Roman" w:cs="Times New Roman"/>
@@ -560,13 +674,41 @@
         </w:rPr>
         <w:t xml:space="preserve"> </w:t>
       </w:r>
-      <w:r>
-        <w:rPr>
-          <w:rFonts w:ascii="Times New Roman" w:hAnsi="Times New Roman" w:cs="Times New Roman"/>
-          <w:sz w:val="24"/>
-          <w:szCs w:val="24"/>
-        </w:rPr>
-        <w:t xml:space="preserve">This package includes functions </w:t>
+      <w:del w:id="9" w:author="Jakob Johann Assmann" w:date="2021-09-16T09:54:00Z">
+        <w:r>
+          <w:rPr>
+            <w:rFonts w:ascii="Times New Roman" w:hAnsi="Times New Roman" w:cs="Times New Roman"/>
+            <w:sz w:val="24"/>
+            <w:szCs w:val="24"/>
+          </w:rPr>
+          <w:delText xml:space="preserve">This </w:delText>
+        </w:r>
+      </w:del>
+      <w:ins w:id="10" w:author="Jakob Johann Assmann" w:date="2021-09-16T09:54:00Z">
+        <w:r>
+          <w:rPr>
+            <w:rFonts w:ascii="Times New Roman" w:hAnsi="Times New Roman" w:cs="Times New Roman"/>
+            <w:sz w:val="24"/>
+            <w:szCs w:val="24"/>
+          </w:rPr>
+          <w:t>The</w:t>
+        </w:r>
+        <w:r>
+          <w:rPr>
+            <w:rFonts w:ascii="Times New Roman" w:hAnsi="Times New Roman" w:cs="Times New Roman"/>
+            <w:sz w:val="24"/>
+            <w:szCs w:val="24"/>
+          </w:rPr>
+          <w:t xml:space="preserve"> </w:t>
+        </w:r>
+      </w:ins>
+      <w:r>
+        <w:rPr>
+          <w:rFonts w:ascii="Times New Roman" w:hAnsi="Times New Roman" w:cs="Times New Roman"/>
+          <w:sz w:val="24"/>
+          <w:szCs w:val="24"/>
+        </w:rPr>
+        <w:t xml:space="preserve">package includes functions </w:t>
       </w:r>
       <w:r>
         <w:rPr>
@@ -606,7 +748,43 @@
           <w:sz w:val="24"/>
           <w:szCs w:val="24"/>
         </w:rPr>
-        <w:t xml:space="preserve">extraction for sample sites or study regions using Google Earth Engine accessed from R. Moreover, the package </w:t>
+        <w:t xml:space="preserve">extraction for </w:t>
+      </w:r>
+      <w:ins w:id="11" w:author="Jakob Johann Assmann" w:date="2021-09-16T10:04:00Z">
+        <w:r>
+          <w:rPr>
+            <w:rFonts w:ascii="Times New Roman" w:hAnsi="Times New Roman" w:cs="Times New Roman"/>
+            <w:sz w:val="24"/>
+            <w:szCs w:val="24"/>
+          </w:rPr>
+          <w:t xml:space="preserve">point </w:t>
+        </w:r>
+      </w:ins>
+      <w:r>
+        <w:rPr>
+          <w:rFonts w:ascii="Times New Roman" w:hAnsi="Times New Roman" w:cs="Times New Roman"/>
+          <w:sz w:val="24"/>
+          <w:szCs w:val="24"/>
+        </w:rPr>
+        <w:t xml:space="preserve">sample sites or study regions using </w:t>
+      </w:r>
+      <w:ins w:id="12" w:author="Jakob Johann Assmann" w:date="2021-09-16T09:54:00Z">
+        <w:r>
+          <w:rPr>
+            <w:rFonts w:ascii="Times New Roman" w:hAnsi="Times New Roman" w:cs="Times New Roman"/>
+            <w:sz w:val="24"/>
+            <w:szCs w:val="24"/>
+          </w:rPr>
+          <w:t xml:space="preserve">the </w:t>
+        </w:r>
+      </w:ins>
+      <w:r>
+        <w:rPr>
+          <w:rFonts w:ascii="Times New Roman" w:hAnsi="Times New Roman" w:cs="Times New Roman"/>
+          <w:sz w:val="24"/>
+          <w:szCs w:val="24"/>
+        </w:rPr>
+        <w:t xml:space="preserve">Google Earth Engine accessed from R. Moreover, the package </w:t>
       </w:r>
       <w:r>
         <w:rPr>
@@ -786,6 +964,16 @@
         </w:rPr>
         <w:t xml:space="preserve">for </w:t>
       </w:r>
+      <w:ins w:id="13" w:author="Jakob Johann Assmann" w:date="2021-09-16T09:55:00Z">
+        <w:r>
+          <w:rPr>
+            <w:rFonts w:ascii="Times New Roman" w:hAnsi="Times New Roman" w:cs="Times New Roman"/>
+            <w:sz w:val="24"/>
+            <w:szCs w:val="24"/>
+          </w:rPr>
+          <w:t xml:space="preserve">the </w:t>
+        </w:r>
+      </w:ins>
       <w:r>
         <w:rPr>
           <w:rFonts w:ascii="Times New Roman" w:hAnsi="Times New Roman" w:cs="Times New Roman"/>
@@ -849,18 +1037,18 @@
       <w:pPr>
         <w:pStyle w:val="Heading1"/>
       </w:pPr>
-      <w:commentRangeStart w:id="0"/>
+      <w:commentRangeStart w:id="14"/>
       <w:r>
         <w:t>Background</w:t>
       </w:r>
-      <w:commentRangeEnd w:id="0"/>
+      <w:commentRangeEnd w:id="14"/>
       <w:r>
         <w:rPr>
           <w:rStyle w:val="CommentReference"/>
           <w:sz w:val="24"/>
           <w:szCs w:val="24"/>
         </w:rPr>
-        <w:commentReference w:id="0"/>
+        <w:commentReference w:id="14"/>
       </w:r>
     </w:p>
     <w:p>
@@ -1204,6 +1392,13 @@
           <w:sz w:val="24"/>
           <w:szCs w:val="24"/>
         </w:rPr>
+      </w:r>
+      <w:r>
+        <w:rPr>
+          <w:rFonts w:ascii="Times New Roman" w:hAnsi="Times New Roman" w:cs="Times New Roman"/>
+          <w:sz w:val="24"/>
+          <w:szCs w:val="24"/>
+        </w:rPr>
         <w:fldChar w:fldCharType="separate"/>
       </w:r>
       <w:r>
@@ -1309,7 +1504,23 @@
           <w:sz w:val="24"/>
           <w:szCs w:val="24"/>
         </w:rPr>
-        <w:instrText xml:space="preserve"> ADDIN EN.CITE &lt;EndNote&gt;&lt;Cite&gt;&lt;Author&gt;Hansen&lt;/Author&gt;&lt;Year&gt;2013&lt;/Year&gt;&lt;RecNum&gt;3411&lt;/RecNum&gt;&lt;DisplayText&gt;(Hansen et al. 2013)&lt;/DisplayText&gt;&lt;record&gt;&lt;rec-number&gt;3411&lt;/rec-number&gt;&lt;foreign-keys&gt;&lt;key app="EN" db-id="przrz2xfys0et6es02qx0adprs59z2erxf5t" timestamp="0"&gt;3411&lt;/key&gt;&lt;/foreign-keys&gt;&lt;ref-type name="Journal Article"&gt;17&lt;/ref-type&gt;&lt;contributors&gt;&lt;authors&gt;&lt;author&gt;Hansen, M. C.&lt;/author&gt;&lt;author&gt;Potapov, P. V.&lt;/author&gt;&lt;author&gt;Moore, R.&lt;/author&gt;&lt;author&gt;Hancher, M.&lt;/author&gt;&lt;author&gt;Turubanova, S. A.&lt;/author&gt;&lt;author&gt;Tyukavina, A.&lt;/author&gt;&lt;author&gt;Thau, D.&lt;/author&gt;&lt;author&gt;Stehman, S. V.&lt;/author&gt;&lt;author&gt;Goetz, S. J.&lt;/author&gt;&lt;author&gt;Loveland, T. R.&lt;/author&gt;&lt;author&gt;Kommareddy, A.&lt;/author&gt;&lt;author&gt;Egorov, A.&lt;/author&gt;&lt;author&gt;Chini, L.&lt;/author&gt;&lt;author&gt;Justice, C. O.&lt;/author&gt;&lt;author&gt;Townshend, J. R. G.&lt;/author&gt;&lt;/authors&gt;&lt;/contributors&gt;&lt;titles&gt;&lt;title&gt;High-Resolution Global Maps of 21st-Century Forest Cover Change&lt;/title&gt;&lt;secondary-title&gt;Science&lt;/secondary-title&gt;&lt;/titles&gt;&lt;periodical&gt;&lt;full-title&gt;science&lt;/full-title&gt;&lt;/periodical&gt;&lt;pages&gt;850&lt;/pages&gt;&lt;volume&gt;342&lt;/volume&gt;&lt;number&gt;6160&lt;/number&gt;&lt;dates&gt;&lt;year&gt;2013&lt;/year&gt;&lt;/dates&gt;&lt;work-type&gt;10.1126/science.1244693&lt;/work-type&gt;&lt;urls&gt;&lt;related-urls&gt;&lt;url&gt;http://science.sciencemag.org/content/342/6160/850.abstract&lt;/url&gt;&lt;/related-urls&gt;&lt;/urls&gt;&lt;/record&gt;&lt;/Cite&gt;&lt;/EndNote&gt;</w:instrText>
+        <w:instrText xml:space="preserve"> ADDIN EN.CITE &lt;EndNote&gt;&lt;Cite&gt;&lt;Author&gt;Hansen&lt;/Author&gt;&lt;Year&gt;2013&lt;/Year&gt;&lt;RecNum&gt;3411&lt;/RecNum&gt;&lt;DisplayText&gt;(Hansen et al. 2013)&lt;/DisplayText&gt;&lt;record&gt;&lt;rec-number&gt;3411&lt;/rec-number&gt;&lt;foreign-keys&gt;&lt;key app="EN" db-id="przrz2xfys0et6es02qx0adprs59z2erxf5t" timestamp="0"&gt;3411&lt;/key&gt;&lt;/foreign-keys&gt;&lt;ref-type name="Journal Article"&gt;17&lt;/ref-type&gt;&lt;contributors&gt;&lt;authors&gt;&lt;author&gt;Hansen, M. C.&lt;/author&gt;&lt;author&gt;Potapov, P. V.&lt;/author&gt;&lt;author&gt;Moore, R.&lt;/author&gt;&lt;author&gt;Hancher, M.&lt;/author&gt;&lt;author&gt;Turubanova, S. A.&lt;/author&gt;&lt;author&gt;Tyukavina, A.&lt;/author&gt;&lt;author&gt;Thau, D.&lt;/author&gt;&lt;author&gt;Stehman, S. V.&lt;/author&gt;&lt;author&gt;Goetz, S. J.&lt;/author&gt;&lt;author&gt;Loveland, T. R.&lt;/author&gt;&lt;author&gt;Kommareddy, A.&lt;/author&gt;&lt;author&gt;Egorov, A.&lt;/author&gt;&lt;author&gt;Chini, L.&lt;/author&gt;&lt;author&gt;Justice, C. O.&lt;/author&gt;&lt;author&gt;Townshend, J. R. G.&lt;/author&gt;&lt;/authors&gt;&lt;/contributors&gt;&lt;titles&gt;&lt;title&gt;High-Resolution Global Maps of 21st-Century Forest Cover Change&lt;/title&gt;&lt;secondary-title&gt;Science&lt;/secondary-title&gt;&lt;/titles&gt;&lt;periodical&gt;&lt;full-title&gt;science&lt;/full-title&gt;&lt;/periodical&gt;&lt;page</w:instrText>
+      </w:r>
+      <w:r>
+        <w:rPr>
+          <w:rFonts w:ascii="Times New Roman" w:hAnsi="Times New Roman" w:cs="Times New Roman"/>
+          <w:sz w:val="24"/>
+          <w:szCs w:val="24"/>
+          <w:lang w:val="da-DK"/>
+          <w:rPrChange w:id="15" w:author="Jakob Johann Assmann" w:date="2021-09-16T09:51:00Z">
+            <w:rPr>
+              <w:rFonts w:ascii="Times New Roman" w:hAnsi="Times New Roman" w:cs="Times New Roman"/>
+              <w:sz w:val="24"/>
+              <w:szCs w:val="24"/>
+            </w:rPr>
+          </w:rPrChange>
+        </w:rPr>
+        <w:instrText>s&gt;850&lt;/pages&gt;&lt;volume&gt;342&lt;/volume&gt;&lt;number&gt;6160&lt;/number&gt;&lt;dates&gt;&lt;year&gt;2013&lt;/year&gt;&lt;/dates&gt;&lt;work-type&gt;10.1126/science.1244693&lt;/work-type&gt;&lt;urls&gt;&lt;related-urls&gt;&lt;url&gt;http://science.sciencemag.org/content/342/6160/850.abstract&lt;/url&gt;&lt;/related-urls&gt;&lt;/urls&gt;&lt;/record&gt;&lt;/Cite&gt;&lt;/EndNote&gt;</w:instrText>
       </w:r>
       <w:r>
         <w:rPr>
@@ -1325,6 +1536,15 @@
           <w:noProof/>
           <w:sz w:val="24"/>
           <w:szCs w:val="24"/>
+          <w:lang w:val="da-DK"/>
+          <w:rPrChange w:id="16" w:author="Jakob Johann Assmann" w:date="2021-09-16T09:51:00Z">
+            <w:rPr>
+              <w:rFonts w:ascii="Times New Roman" w:hAnsi="Times New Roman" w:cs="Times New Roman"/>
+              <w:noProof/>
+              <w:sz w:val="24"/>
+              <w:szCs w:val="24"/>
+            </w:rPr>
+          </w:rPrChange>
         </w:rPr>
         <w:t>(Hansen et al. 2013)</w:t>
       </w:r>
@@ -1341,8 +1561,84 @@
           <w:rFonts w:ascii="Times New Roman" w:hAnsi="Times New Roman" w:cs="Times New Roman"/>
           <w:sz w:val="24"/>
           <w:szCs w:val="24"/>
-        </w:rPr>
-        <w:t xml:space="preserve">, surface water </w:t>
+          <w:lang w:val="da-DK"/>
+          <w:rPrChange w:id="17" w:author="Jakob Johann Assmann" w:date="2021-09-16T09:51:00Z">
+            <w:rPr>
+              <w:rFonts w:ascii="Times New Roman" w:hAnsi="Times New Roman" w:cs="Times New Roman"/>
+              <w:sz w:val="24"/>
+              <w:szCs w:val="24"/>
+            </w:rPr>
+          </w:rPrChange>
+        </w:rPr>
+        <w:t xml:space="preserve">, </w:t>
+      </w:r>
+      <w:proofErr w:type="spellStart"/>
+      <w:r>
+        <w:rPr>
+          <w:rFonts w:ascii="Times New Roman" w:hAnsi="Times New Roman" w:cs="Times New Roman"/>
+          <w:sz w:val="24"/>
+          <w:szCs w:val="24"/>
+          <w:lang w:val="da-DK"/>
+          <w:rPrChange w:id="18" w:author="Jakob Johann Assmann" w:date="2021-09-16T09:51:00Z">
+            <w:rPr>
+              <w:rFonts w:ascii="Times New Roman" w:hAnsi="Times New Roman" w:cs="Times New Roman"/>
+              <w:sz w:val="24"/>
+              <w:szCs w:val="24"/>
+            </w:rPr>
+          </w:rPrChange>
+        </w:rPr>
+        <w:t>surface</w:t>
+      </w:r>
+      <w:proofErr w:type="spellEnd"/>
+      <w:r>
+        <w:rPr>
+          <w:rFonts w:ascii="Times New Roman" w:hAnsi="Times New Roman" w:cs="Times New Roman"/>
+          <w:sz w:val="24"/>
+          <w:szCs w:val="24"/>
+          <w:lang w:val="da-DK"/>
+          <w:rPrChange w:id="19" w:author="Jakob Johann Assmann" w:date="2021-09-16T09:51:00Z">
+            <w:rPr>
+              <w:rFonts w:ascii="Times New Roman" w:hAnsi="Times New Roman" w:cs="Times New Roman"/>
+              <w:sz w:val="24"/>
+              <w:szCs w:val="24"/>
+            </w:rPr>
+          </w:rPrChange>
+        </w:rPr>
+        <w:t xml:space="preserve"> </w:t>
+      </w:r>
+      <w:proofErr w:type="spellStart"/>
+      <w:r>
+        <w:rPr>
+          <w:rFonts w:ascii="Times New Roman" w:hAnsi="Times New Roman" w:cs="Times New Roman"/>
+          <w:sz w:val="24"/>
+          <w:szCs w:val="24"/>
+          <w:lang w:val="da-DK"/>
+          <w:rPrChange w:id="20" w:author="Jakob Johann Assmann" w:date="2021-09-16T09:51:00Z">
+            <w:rPr>
+              <w:rFonts w:ascii="Times New Roman" w:hAnsi="Times New Roman" w:cs="Times New Roman"/>
+              <w:sz w:val="24"/>
+              <w:szCs w:val="24"/>
+            </w:rPr>
+          </w:rPrChange>
+        </w:rPr>
+        <w:t>water</w:t>
+      </w:r>
+      <w:proofErr w:type="spellEnd"/>
+      <w:r>
+        <w:rPr>
+          <w:rFonts w:ascii="Times New Roman" w:hAnsi="Times New Roman" w:cs="Times New Roman"/>
+          <w:sz w:val="24"/>
+          <w:szCs w:val="24"/>
+          <w:lang w:val="da-DK"/>
+          <w:rPrChange w:id="21" w:author="Jakob Johann Assmann" w:date="2021-09-16T09:51:00Z">
+            <w:rPr>
+              <w:rFonts w:ascii="Times New Roman" w:hAnsi="Times New Roman" w:cs="Times New Roman"/>
+              <w:sz w:val="24"/>
+              <w:szCs w:val="24"/>
+            </w:rPr>
+          </w:rPrChange>
+        </w:rPr>
+        <w:t xml:space="preserve"> </w:t>
       </w:r>
       <w:r>
         <w:rPr>
@@ -1357,6 +1653,14 @@
           <w:rFonts w:ascii="Times New Roman" w:hAnsi="Times New Roman" w:cs="Times New Roman"/>
           <w:sz w:val="24"/>
           <w:szCs w:val="24"/>
+          <w:lang w:val="da-DK"/>
+          <w:rPrChange w:id="22" w:author="Jakob Johann Assmann" w:date="2021-09-16T09:51:00Z">
+            <w:rPr>
+              <w:rFonts w:ascii="Times New Roman" w:hAnsi="Times New Roman" w:cs="Times New Roman"/>
+              <w:sz w:val="24"/>
+              <w:szCs w:val="24"/>
+            </w:rPr>
+          </w:rPrChange>
         </w:rPr>
         <w:instrText xml:space="preserve"> ADDIN EN.CITE &lt;EndNote&gt;&lt;Cite&gt;&lt;Author&gt;Pekel&lt;/Author&gt;&lt;Year&gt;2016&lt;/Year&gt;&lt;RecNum&gt;3320&lt;/RecNum&gt;&lt;DisplayText&gt;(Pekel et al. 2016)&lt;/DisplayText&gt;&lt;record&gt;&lt;rec-number&gt;3320&lt;/rec-number&gt;&lt;foreign-keys&gt;&lt;key app="EN" db-id="przrz2xfys0et6es02qx0adprs59z2erxf5t" timestamp="0"&gt;3320&lt;/key&gt;&lt;/foreign-keys&gt;&lt;ref-type name="Journal Article"&gt;17&lt;/ref-type&gt;&lt;contributors&gt;&lt;authors&gt;&lt;author&gt;Pekel, Jean-François&lt;/author&gt;&lt;author&gt;Cottam, Andrew&lt;/author&gt;&lt;author&gt;Gorelick, Noel&lt;/author&gt;&lt;author&gt;Belward, Alan S.&lt;/author&gt;&lt;/authors&gt;&lt;/contributors&gt;&lt;titles&gt;&lt;title&gt;High-resolution mapping of global surface water and its long-term changes&lt;/title&gt;&lt;secondary-title&gt;Nature&lt;/secondary-title&gt;&lt;/titles&gt;&lt;periodical&gt;&lt;full-title&gt;Nature&lt;/full-title&gt;&lt;/periodical&gt;&lt;pages&gt;418-422&lt;/pages&gt;&lt;volume&gt;540&lt;/volume&gt;&lt;number&gt;7633&lt;/number&gt;&lt;dates&gt;&lt;year&gt;2016&lt;/year&gt;&lt;pub-dates&gt;&lt;date&gt;12/15/print&lt;/date&gt;&lt;/pub-dates&gt;&lt;/dates&gt;&lt;publisher&gt;Macmillan Publishers Limited, part of Springer Nature. All rights reserved.&lt;/publisher&gt;&lt;isbn&gt;0028-0836&lt;/isbn&gt;&lt;work-type&gt;Letter&lt;/work-type&gt;&lt;urls&gt;&lt;related-urls&gt;&lt;url&gt;http://dx.doi.org/10.1038/nature20584&lt;/url&gt;&lt;/related-urls&gt;&lt;/urls&gt;&lt;electronic-resource-num&gt;10.1038/nature20584&lt;/electronic-resource-num&gt;&lt;/record&gt;&lt;/Cite&gt;&lt;/EndNote&gt;</w:instrText>
       </w:r>
@@ -1374,6 +1678,15 @@
           <w:noProof/>
           <w:sz w:val="24"/>
           <w:szCs w:val="24"/>
+          <w:lang w:val="da-DK"/>
+          <w:rPrChange w:id="23" w:author="Jakob Johann Assmann" w:date="2021-09-16T09:51:00Z">
+            <w:rPr>
+              <w:rFonts w:ascii="Times New Roman" w:hAnsi="Times New Roman" w:cs="Times New Roman"/>
+              <w:noProof/>
+              <w:sz w:val="24"/>
+              <w:szCs w:val="24"/>
+            </w:rPr>
+          </w:rPrChange>
         </w:rPr>
         <w:t>(Pekel et al. 2016)</w:t>
       </w:r>
@@ -1390,6 +1703,14 @@
           <w:rFonts w:ascii="Times New Roman" w:hAnsi="Times New Roman" w:cs="Times New Roman"/>
           <w:sz w:val="24"/>
           <w:szCs w:val="24"/>
+          <w:lang w:val="da-DK"/>
+          <w:rPrChange w:id="24" w:author="Jakob Johann Assmann" w:date="2021-09-16T09:51:00Z">
+            <w:rPr>
+              <w:rFonts w:ascii="Times New Roman" w:hAnsi="Times New Roman" w:cs="Times New Roman"/>
+              <w:sz w:val="24"/>
+              <w:szCs w:val="24"/>
+            </w:rPr>
+          </w:rPrChange>
         </w:rPr>
         <w:t xml:space="preserve">, </w:t>
       </w:r>
@@ -1398,23 +1719,67 @@
           <w:rFonts w:ascii="Times New Roman" w:hAnsi="Times New Roman" w:cs="Times New Roman"/>
           <w:sz w:val="24"/>
           <w:szCs w:val="24"/>
+          <w:lang w:val="da-DK"/>
+          <w:rPrChange w:id="25" w:author="Jakob Johann Assmann" w:date="2021-09-16T09:51:00Z">
+            <w:rPr>
+              <w:rFonts w:ascii="Times New Roman" w:hAnsi="Times New Roman" w:cs="Times New Roman"/>
+              <w:sz w:val="24"/>
+              <w:szCs w:val="24"/>
+            </w:rPr>
+          </w:rPrChange>
         </w:rPr>
         <w:t xml:space="preserve">and </w:t>
       </w:r>
-      <w:r>
-        <w:rPr>
-          <w:rFonts w:ascii="Times New Roman" w:hAnsi="Times New Roman" w:cs="Times New Roman"/>
-          <w:sz w:val="24"/>
-          <w:szCs w:val="24"/>
-        </w:rPr>
-        <w:t>wetlands (</w:t>
-      </w:r>
+      <w:proofErr w:type="spellStart"/>
+      <w:r>
+        <w:rPr>
+          <w:rFonts w:ascii="Times New Roman" w:hAnsi="Times New Roman" w:cs="Times New Roman"/>
+          <w:sz w:val="24"/>
+          <w:szCs w:val="24"/>
+          <w:lang w:val="da-DK"/>
+          <w:rPrChange w:id="26" w:author="Jakob Johann Assmann" w:date="2021-09-16T09:51:00Z">
+            <w:rPr>
+              <w:rFonts w:ascii="Times New Roman" w:hAnsi="Times New Roman" w:cs="Times New Roman"/>
+              <w:sz w:val="24"/>
+              <w:szCs w:val="24"/>
+            </w:rPr>
+          </w:rPrChange>
+        </w:rPr>
+        <w:t>wetlands</w:t>
+      </w:r>
+      <w:proofErr w:type="spellEnd"/>
+      <w:r>
+        <w:rPr>
+          <w:rFonts w:ascii="Times New Roman" w:hAnsi="Times New Roman" w:cs="Times New Roman"/>
+          <w:sz w:val="24"/>
+          <w:szCs w:val="24"/>
+          <w:lang w:val="da-DK"/>
+          <w:rPrChange w:id="27" w:author="Jakob Johann Assmann" w:date="2021-09-16T09:51:00Z">
+            <w:rPr>
+              <w:rFonts w:ascii="Times New Roman" w:hAnsi="Times New Roman" w:cs="Times New Roman"/>
+              <w:sz w:val="24"/>
+              <w:szCs w:val="24"/>
+            </w:rPr>
+          </w:rPrChange>
+        </w:rPr>
+        <w:t xml:space="preserve"> (</w:t>
+      </w:r>
+      <w:proofErr w:type="spellStart"/>
       <w:r>
         <w:rPr>
           <w:rFonts w:ascii="Times New Roman" w:hAnsi="Times New Roman" w:cs="Times New Roman"/>
           <w:sz w:val="24"/>
           <w:szCs w:val="24"/>
           <w:highlight w:val="yellow"/>
+          <w:lang w:val="da-DK"/>
+          <w:rPrChange w:id="28" w:author="Jakob Johann Assmann" w:date="2021-09-16T09:51:00Z">
+            <w:rPr>
+              <w:rFonts w:ascii="Times New Roman" w:hAnsi="Times New Roman" w:cs="Times New Roman"/>
+              <w:sz w:val="24"/>
+              <w:szCs w:val="24"/>
+              <w:highlight w:val="yellow"/>
+            </w:rPr>
+          </w:rPrChange>
         </w:rPr>
         <w:t>ref</w:t>
       </w:r>
@@ -1423,14 +1788,31 @@
           <w:rFonts w:ascii="Times New Roman" w:hAnsi="Times New Roman" w:cs="Times New Roman"/>
           <w:sz w:val="24"/>
           <w:szCs w:val="24"/>
+          <w:lang w:val="da-DK"/>
+          <w:rPrChange w:id="29" w:author="Jakob Johann Assmann" w:date="2021-09-16T09:51:00Z">
+            <w:rPr>
+              <w:rFonts w:ascii="Times New Roman" w:hAnsi="Times New Roman" w:cs="Times New Roman"/>
+              <w:sz w:val="24"/>
+              <w:szCs w:val="24"/>
+            </w:rPr>
+          </w:rPrChange>
         </w:rPr>
         <w:t>s</w:t>
       </w:r>
-      <w:r>
-        <w:rPr>
-          <w:rFonts w:ascii="Times New Roman" w:hAnsi="Times New Roman" w:cs="Times New Roman"/>
-          <w:sz w:val="24"/>
-          <w:szCs w:val="24"/>
+      <w:proofErr w:type="spellEnd"/>
+      <w:r>
+        <w:rPr>
+          <w:rFonts w:ascii="Times New Roman" w:hAnsi="Times New Roman" w:cs="Times New Roman"/>
+          <w:sz w:val="24"/>
+          <w:szCs w:val="24"/>
+          <w:lang w:val="da-DK"/>
+          <w:rPrChange w:id="30" w:author="Jakob Johann Assmann" w:date="2021-09-16T09:51:00Z">
+            <w:rPr>
+              <w:rFonts w:ascii="Times New Roman" w:hAnsi="Times New Roman" w:cs="Times New Roman"/>
+              <w:sz w:val="24"/>
+              <w:szCs w:val="24"/>
+            </w:rPr>
+          </w:rPrChange>
         </w:rPr>
         <w:t>)</w:t>
       </w:r>
@@ -1439,6 +1821,14 @@
           <w:rFonts w:ascii="Times New Roman" w:hAnsi="Times New Roman" w:cs="Times New Roman"/>
           <w:sz w:val="24"/>
           <w:szCs w:val="24"/>
+          <w:lang w:val="da-DK"/>
+          <w:rPrChange w:id="31" w:author="Jakob Johann Assmann" w:date="2021-09-16T09:51:00Z">
+            <w:rPr>
+              <w:rFonts w:ascii="Times New Roman" w:hAnsi="Times New Roman" w:cs="Times New Roman"/>
+              <w:sz w:val="24"/>
+              <w:szCs w:val="24"/>
+            </w:rPr>
+          </w:rPrChange>
         </w:rPr>
         <w:t>.</w:t>
       </w:r>
@@ -1447,6 +1837,14 @@
           <w:rFonts w:ascii="Times New Roman" w:hAnsi="Times New Roman" w:cs="Times New Roman"/>
           <w:sz w:val="24"/>
           <w:szCs w:val="24"/>
+          <w:lang w:val="da-DK"/>
+          <w:rPrChange w:id="32" w:author="Jakob Johann Assmann" w:date="2021-09-16T09:51:00Z">
+            <w:rPr>
+              <w:rFonts w:ascii="Times New Roman" w:hAnsi="Times New Roman" w:cs="Times New Roman"/>
+              <w:sz w:val="24"/>
+              <w:szCs w:val="24"/>
+            </w:rPr>
+          </w:rPrChange>
         </w:rPr>
         <w:t xml:space="preserve"> </w:t>
       </w:r>
@@ -1750,6 +2148,13 @@
           <w:szCs w:val="24"/>
         </w:rPr>
         <w:fldChar w:fldCharType="end"/>
+      </w:r>
+      <w:r>
+        <w:rPr>
+          <w:rFonts w:ascii="Times New Roman" w:hAnsi="Times New Roman" w:cs="Times New Roman"/>
+          <w:sz w:val="24"/>
+          <w:szCs w:val="24"/>
+        </w:rPr>
       </w:r>
       <w:r>
         <w:rPr>
@@ -2717,6 +3122,13 @@
           <w:sz w:val="24"/>
           <w:szCs w:val="24"/>
         </w:rPr>
+      </w:r>
+      <w:r>
+        <w:rPr>
+          <w:rFonts w:ascii="Times New Roman" w:hAnsi="Times New Roman" w:cs="Times New Roman"/>
+          <w:sz w:val="24"/>
+          <w:szCs w:val="24"/>
+        </w:rPr>
         <w:fldChar w:fldCharType="separate"/>
       </w:r>
       <w:r>
@@ -3199,7 +3611,7 @@
         </w:rPr>
         <w:t xml:space="preserve">. </w:t>
       </w:r>
-      <w:commentRangeStart w:id="1"/>
+      <w:commentRangeStart w:id="33"/>
       <w:r>
         <w:rPr>
           <w:rFonts w:ascii="Times New Roman" w:hAnsi="Times New Roman" w:cs="Times New Roman"/>
@@ -3391,12 +3803,12 @@
         </w:rPr>
         <w:t xml:space="preserve"> </w:t>
       </w:r>
-      <w:commentRangeEnd w:id="1"/>
+      <w:commentRangeEnd w:id="33"/>
       <w:r>
         <w:rPr>
           <w:rStyle w:val="CommentReference"/>
         </w:rPr>
-        <w:commentReference w:id="1"/>
+        <w:commentReference w:id="33"/>
       </w:r>
     </w:p>
     <w:p>
@@ -4137,7 +4549,25 @@
                 <w:sz w:val="20"/>
                 <w:szCs w:val="20"/>
               </w:rPr>
-              <w:t xml:space="preserve"> Get point coordinates of all Landsat 8 pixel centers that fall within a polygon.</w:t>
+              <w:t xml:space="preserve"> Get point coordinates of all Landsat </w:t>
+            </w:r>
+            <w:proofErr w:type="gramStart"/>
+            <w:r>
+              <w:rPr>
+                <w:rFonts w:ascii="Times New Roman" w:hAnsi="Times New Roman" w:cs="Times New Roman"/>
+                <w:sz w:val="20"/>
+                <w:szCs w:val="20"/>
+              </w:rPr>
+              <w:t>8 pixel</w:t>
+            </w:r>
+            <w:proofErr w:type="gramEnd"/>
+            <w:r>
+              <w:rPr>
+                <w:rFonts w:ascii="Times New Roman" w:hAnsi="Times New Roman" w:cs="Times New Roman"/>
+                <w:sz w:val="20"/>
+                <w:szCs w:val="20"/>
+              </w:rPr>
+              <w:t xml:space="preserve"> centers that fall within a polygon.</w:t>
             </w:r>
           </w:p>
         </w:tc>
@@ -5098,9 +5528,9 @@
           <w:sz w:val="24"/>
           <w:szCs w:val="24"/>
         </w:rPr>
-        <w:t>install_github</w:t>
-      </w:r>
-      <w:proofErr w:type="spellEnd"/>
+        <w:t>install_</w:t>
+      </w:r>
+      <w:proofErr w:type="gramStart"/>
       <w:r>
         <w:rPr>
           <w:rFonts w:ascii="Times New Roman" w:hAnsi="Times New Roman" w:cs="Times New Roman"/>
@@ -5109,7 +5539,29 @@
           <w:sz w:val="24"/>
           <w:szCs w:val="24"/>
         </w:rPr>
-        <w:t>()</w:t>
+        <w:t>github</w:t>
+      </w:r>
+      <w:proofErr w:type="spellEnd"/>
+      <w:r>
+        <w:rPr>
+          <w:rFonts w:ascii="Times New Roman" w:hAnsi="Times New Roman" w:cs="Times New Roman"/>
+          <w:i/>
+          <w:iCs/>
+          <w:sz w:val="24"/>
+          <w:szCs w:val="24"/>
+        </w:rPr>
+        <w:t>(</w:t>
+      </w:r>
+      <w:proofErr w:type="gramEnd"/>
+      <w:r>
+        <w:rPr>
+          <w:rFonts w:ascii="Times New Roman" w:hAnsi="Times New Roman" w:cs="Times New Roman"/>
+          <w:i/>
+          <w:iCs/>
+          <w:sz w:val="24"/>
+          <w:szCs w:val="24"/>
+        </w:rPr>
+        <w:t>)</w:t>
       </w:r>
       <w:r>
         <w:rPr>
@@ -5180,6 +5632,7 @@
         </w:rPr>
       </w:pPr>
       <w:proofErr w:type="spellStart"/>
+      <w:proofErr w:type="gramStart"/>
       <w:r>
         <w:rPr>
           <w:rFonts w:ascii="Consolas" w:eastAsia="Times New Roman" w:hAnsi="Consolas" w:cs="Courier New"/>
@@ -5202,6 +5655,7 @@
         <w:t>::</w:t>
       </w:r>
       <w:proofErr w:type="spellStart"/>
+      <w:proofErr w:type="gramEnd"/>
       <w:r>
         <w:rPr>
           <w:rFonts w:ascii="Consolas" w:eastAsia="Times New Roman" w:hAnsi="Consolas" w:cs="Courier New"/>
@@ -5243,7 +5697,29 @@
           <w:szCs w:val="20"/>
           <w:lang w:eastAsia="en-US"/>
         </w:rPr>
-        <w:t>/lsatTS")</w:t>
+        <w:t>/</w:t>
+      </w:r>
+      <w:proofErr w:type="spellStart"/>
+      <w:r>
+        <w:rPr>
+          <w:rFonts w:ascii="Consolas" w:eastAsia="Times New Roman" w:hAnsi="Consolas" w:cs="Courier New"/>
+          <w:color w:val="24292F"/>
+          <w:sz w:val="20"/>
+          <w:szCs w:val="20"/>
+          <w:lang w:eastAsia="en-US"/>
+        </w:rPr>
+        <w:t>lsatTS</w:t>
+      </w:r>
+      <w:proofErr w:type="spellEnd"/>
+      <w:r>
+        <w:rPr>
+          <w:rFonts w:ascii="Consolas" w:eastAsia="Times New Roman" w:hAnsi="Consolas" w:cs="Courier New"/>
+          <w:color w:val="24292F"/>
+          <w:sz w:val="20"/>
+          <w:szCs w:val="20"/>
+          <w:lang w:eastAsia="en-US"/>
+        </w:rPr>
+        <w:t>")</w:t>
       </w:r>
     </w:p>
     <w:p>
@@ -5339,7 +5815,90 @@
           <w:sz w:val="24"/>
           <w:szCs w:val="24"/>
         </w:rPr>
-        <w:t xml:space="preserve"> Please see the GEE and </w:t>
+        <w:t xml:space="preserve"> Please see the GEE </w:t>
+      </w:r>
+      <w:ins w:id="34" w:author="Jakob Johann Assmann" w:date="2021-09-16T09:59:00Z">
+        <w:r>
+          <w:rPr>
+            <w:rFonts w:ascii="Times New Roman" w:hAnsi="Times New Roman" w:cs="Times New Roman"/>
+            <w:sz w:val="24"/>
+            <w:szCs w:val="24"/>
+          </w:rPr>
+          <w:t>(</w:t>
+        </w:r>
+        <w:r>
+          <w:rPr>
+            <w:rFonts w:ascii="Times New Roman" w:hAnsi="Times New Roman" w:cs="Times New Roman"/>
+            <w:sz w:val="24"/>
+            <w:szCs w:val="24"/>
+          </w:rPr>
+          <w:fldChar w:fldCharType="begin"/>
+        </w:r>
+        <w:r>
+          <w:rPr>
+            <w:rFonts w:ascii="Times New Roman" w:hAnsi="Times New Roman" w:cs="Times New Roman"/>
+            <w:sz w:val="24"/>
+            <w:szCs w:val="24"/>
+          </w:rPr>
+          <w:instrText xml:space="preserve"> HYPERLINK "</w:instrText>
+        </w:r>
+        <w:r>
+          <w:rPr>
+            <w:rFonts w:ascii="Times New Roman" w:hAnsi="Times New Roman" w:cs="Times New Roman"/>
+            <w:sz w:val="24"/>
+            <w:szCs w:val="24"/>
+          </w:rPr>
+          <w:instrText>https://earthengine.google.com/</w:instrText>
+        </w:r>
+        <w:r>
+          <w:rPr>
+            <w:rFonts w:ascii="Times New Roman" w:hAnsi="Times New Roman" w:cs="Times New Roman"/>
+            <w:sz w:val="24"/>
+            <w:szCs w:val="24"/>
+          </w:rPr>
+          <w:instrText xml:space="preserve">" </w:instrText>
+        </w:r>
+        <w:r>
+          <w:rPr>
+            <w:rFonts w:ascii="Times New Roman" w:hAnsi="Times New Roman" w:cs="Times New Roman"/>
+            <w:sz w:val="24"/>
+            <w:szCs w:val="24"/>
+          </w:rPr>
+          <w:fldChar w:fldCharType="separate"/>
+        </w:r>
+        <w:r>
+          <w:rPr>
+            <w:rStyle w:val="Hyperlink"/>
+            <w:rFonts w:ascii="Times New Roman" w:hAnsi="Times New Roman" w:cs="Times New Roman"/>
+            <w:sz w:val="24"/>
+            <w:szCs w:val="24"/>
+          </w:rPr>
+          <w:t>https://earthengine.google.com/</w:t>
+        </w:r>
+        <w:r>
+          <w:rPr>
+            <w:rFonts w:ascii="Times New Roman" w:hAnsi="Times New Roman" w:cs="Times New Roman"/>
+            <w:sz w:val="24"/>
+            <w:szCs w:val="24"/>
+          </w:rPr>
+          <w:fldChar w:fldCharType="end"/>
+        </w:r>
+        <w:r>
+          <w:rPr>
+            <w:rFonts w:ascii="Times New Roman" w:hAnsi="Times New Roman" w:cs="Times New Roman"/>
+            <w:sz w:val="24"/>
+            <w:szCs w:val="24"/>
+          </w:rPr>
+          <w:t xml:space="preserve">) </w:t>
+        </w:r>
+      </w:ins>
+      <w:r>
+        <w:rPr>
+          <w:rFonts w:ascii="Times New Roman" w:hAnsi="Times New Roman" w:cs="Times New Roman"/>
+          <w:sz w:val="24"/>
+          <w:szCs w:val="24"/>
+        </w:rPr>
+        <w:t xml:space="preserve">and </w:t>
       </w:r>
       <w:proofErr w:type="spellStart"/>
       <w:r>
@@ -5359,7 +5918,90 @@
           <w:sz w:val="24"/>
           <w:szCs w:val="24"/>
         </w:rPr>
-        <w:t xml:space="preserve"> websites for details on signing up for an account and configuring </w:t>
+        <w:t xml:space="preserve"> </w:t>
+      </w:r>
+      <w:ins w:id="35" w:author="Jakob Johann Assmann" w:date="2021-09-16T10:00:00Z">
+        <w:r>
+          <w:rPr>
+            <w:rFonts w:ascii="Times New Roman" w:hAnsi="Times New Roman" w:cs="Times New Roman"/>
+            <w:sz w:val="24"/>
+            <w:szCs w:val="24"/>
+          </w:rPr>
+          <w:t>(</w:t>
+        </w:r>
+        <w:r>
+          <w:rPr>
+            <w:rFonts w:ascii="Times New Roman" w:hAnsi="Times New Roman" w:cs="Times New Roman"/>
+            <w:sz w:val="24"/>
+            <w:szCs w:val="24"/>
+          </w:rPr>
+          <w:fldChar w:fldCharType="begin"/>
+        </w:r>
+        <w:r>
+          <w:rPr>
+            <w:rFonts w:ascii="Times New Roman" w:hAnsi="Times New Roman" w:cs="Times New Roman"/>
+            <w:sz w:val="24"/>
+            <w:szCs w:val="24"/>
+          </w:rPr>
+          <w:instrText xml:space="preserve"> HYPERLINK "</w:instrText>
+        </w:r>
+        <w:r>
+          <w:rPr>
+            <w:rFonts w:ascii="Times New Roman" w:hAnsi="Times New Roman" w:cs="Times New Roman"/>
+            <w:sz w:val="24"/>
+            <w:szCs w:val="24"/>
+          </w:rPr>
+          <w:instrText>https://r-spatial.github.io/rgee/</w:instrText>
+        </w:r>
+        <w:r>
+          <w:rPr>
+            <w:rFonts w:ascii="Times New Roman" w:hAnsi="Times New Roman" w:cs="Times New Roman"/>
+            <w:sz w:val="24"/>
+            <w:szCs w:val="24"/>
+          </w:rPr>
+          <w:instrText xml:space="preserve">" </w:instrText>
+        </w:r>
+        <w:r>
+          <w:rPr>
+            <w:rFonts w:ascii="Times New Roman" w:hAnsi="Times New Roman" w:cs="Times New Roman"/>
+            <w:sz w:val="24"/>
+            <w:szCs w:val="24"/>
+          </w:rPr>
+          <w:fldChar w:fldCharType="separate"/>
+        </w:r>
+        <w:r>
+          <w:rPr>
+            <w:rStyle w:val="Hyperlink"/>
+            <w:rFonts w:ascii="Times New Roman" w:hAnsi="Times New Roman" w:cs="Times New Roman"/>
+            <w:sz w:val="24"/>
+            <w:szCs w:val="24"/>
+          </w:rPr>
+          <w:t>https://r-spatial.github.io/rgee/</w:t>
+        </w:r>
+        <w:r>
+          <w:rPr>
+            <w:rFonts w:ascii="Times New Roman" w:hAnsi="Times New Roman" w:cs="Times New Roman"/>
+            <w:sz w:val="24"/>
+            <w:szCs w:val="24"/>
+          </w:rPr>
+          <w:fldChar w:fldCharType="end"/>
+        </w:r>
+        <w:r>
+          <w:rPr>
+            <w:rFonts w:ascii="Times New Roman" w:hAnsi="Times New Roman" w:cs="Times New Roman"/>
+            <w:sz w:val="24"/>
+            <w:szCs w:val="24"/>
+          </w:rPr>
+          <w:t xml:space="preserve">) </w:t>
+        </w:r>
+      </w:ins>
+      <w:r>
+        <w:rPr>
+          <w:rFonts w:ascii="Times New Roman" w:hAnsi="Times New Roman" w:cs="Times New Roman"/>
+          <w:sz w:val="24"/>
+          <w:szCs w:val="24"/>
+        </w:rPr>
+        <w:t xml:space="preserve">websites for details on signing up for an account and configuring </w:t>
       </w:r>
       <w:proofErr w:type="spellStart"/>
       <w:r>
@@ -5434,6 +6076,7 @@
       <w:pPr>
         <w:pStyle w:val="NoSpacing"/>
         <w:rPr>
+          <w:ins w:id="36" w:author="Jakob Johann Assmann" w:date="2021-09-16T10:01:00Z"/>
           <w:rFonts w:ascii="Times New Roman" w:hAnsi="Times New Roman" w:cs="Times New Roman"/>
           <w:sz w:val="24"/>
           <w:szCs w:val="24"/>
@@ -5477,6 +6120,425 @@
         </w:rPr>
         <w:t>…</w:t>
       </w:r>
+    </w:p>
+    <w:p>
+      <w:pPr>
+        <w:pStyle w:val="NoSpacing"/>
+        <w:numPr>
+          <w:ilvl w:val="0"/>
+          <w:numId w:val="1"/>
+        </w:numPr>
+        <w:rPr>
+          <w:ins w:id="37" w:author="Jakob Johann Assmann" w:date="2021-09-16T10:05:00Z"/>
+          <w:rFonts w:ascii="Times New Roman" w:hAnsi="Times New Roman" w:cs="Times New Roman"/>
+          <w:sz w:val="24"/>
+          <w:szCs w:val="24"/>
+        </w:rPr>
+      </w:pPr>
+      <w:ins w:id="38" w:author="Jakob Johann Assmann" w:date="2021-09-16T10:02:00Z">
+        <w:r>
+          <w:rPr>
+            <w:rFonts w:ascii="Times New Roman" w:hAnsi="Times New Roman" w:cs="Times New Roman"/>
+            <w:sz w:val="24"/>
+            <w:szCs w:val="24"/>
+          </w:rPr>
+          <w:lastRenderedPageBreak/>
+          <w:t xml:space="preserve">The main </w:t>
+        </w:r>
+      </w:ins>
+      <w:ins w:id="39" w:author="Jakob Johann Assmann" w:date="2021-09-16T10:07:00Z">
+        <w:r>
+          <w:rPr>
+            <w:rFonts w:ascii="Times New Roman" w:hAnsi="Times New Roman" w:cs="Times New Roman"/>
+            <w:sz w:val="24"/>
+            <w:szCs w:val="24"/>
+          </w:rPr>
+          <w:t xml:space="preserve">way of </w:t>
+        </w:r>
+      </w:ins>
+      <w:ins w:id="40" w:author="Jakob Johann Assmann" w:date="2021-09-16T10:02:00Z">
+        <w:r>
+          <w:rPr>
+            <w:rFonts w:ascii="Times New Roman" w:hAnsi="Times New Roman" w:cs="Times New Roman"/>
+            <w:sz w:val="24"/>
+            <w:szCs w:val="24"/>
+          </w:rPr>
+          <w:t xml:space="preserve">accessing </w:t>
+        </w:r>
+      </w:ins>
+      <w:ins w:id="41" w:author="Jakob Johann Assmann" w:date="2021-09-16T10:08:00Z">
+        <w:r>
+          <w:rPr>
+            <w:rFonts w:ascii="Times New Roman" w:hAnsi="Times New Roman" w:cs="Times New Roman"/>
+            <w:sz w:val="24"/>
+            <w:szCs w:val="24"/>
+          </w:rPr>
+          <w:t xml:space="preserve">the Landsat </w:t>
+        </w:r>
+      </w:ins>
+      <w:ins w:id="42" w:author="Jakob Johann Assmann" w:date="2021-09-16T10:02:00Z">
+        <w:r>
+          <w:rPr>
+            <w:rFonts w:ascii="Times New Roman" w:hAnsi="Times New Roman" w:cs="Times New Roman"/>
+            <w:sz w:val="24"/>
+            <w:szCs w:val="24"/>
+          </w:rPr>
+          <w:t>data</w:t>
+        </w:r>
+      </w:ins>
+      <w:ins w:id="43" w:author="Jakob Johann Assmann" w:date="2021-09-16T10:08:00Z">
+        <w:r>
+          <w:rPr>
+            <w:rFonts w:ascii="Times New Roman" w:hAnsi="Times New Roman" w:cs="Times New Roman"/>
+            <w:sz w:val="24"/>
+            <w:szCs w:val="24"/>
+          </w:rPr>
+          <w:t xml:space="preserve"> using </w:t>
+        </w:r>
+        <w:proofErr w:type="spellStart"/>
+        <w:r>
+          <w:rPr>
+            <w:rFonts w:ascii="Times New Roman" w:hAnsi="Times New Roman" w:cs="Times New Roman"/>
+            <w:sz w:val="24"/>
+            <w:szCs w:val="24"/>
+          </w:rPr>
+          <w:t>lsatTS</w:t>
+        </w:r>
+      </w:ins>
+      <w:proofErr w:type="spellEnd"/>
+      <w:ins w:id="44" w:author="Jakob Johann Assmann" w:date="2021-09-16T10:02:00Z">
+        <w:r>
+          <w:rPr>
+            <w:rFonts w:ascii="Times New Roman" w:hAnsi="Times New Roman" w:cs="Times New Roman"/>
+            <w:sz w:val="24"/>
+            <w:szCs w:val="24"/>
+          </w:rPr>
+          <w:t xml:space="preserve"> is </w:t>
+        </w:r>
+      </w:ins>
+      <w:ins w:id="45" w:author="Jakob Johann Assmann" w:date="2021-09-16T10:08:00Z">
+        <w:r>
+          <w:rPr>
+            <w:rFonts w:ascii="Times New Roman" w:hAnsi="Times New Roman" w:cs="Times New Roman"/>
+            <w:sz w:val="24"/>
+            <w:szCs w:val="24"/>
+          </w:rPr>
+          <w:t>based on</w:t>
+        </w:r>
+      </w:ins>
+      <w:ins w:id="46" w:author="Jakob Johann Assmann" w:date="2021-09-16T10:02:00Z">
+        <w:r>
+          <w:rPr>
+            <w:rFonts w:ascii="Times New Roman" w:hAnsi="Times New Roman" w:cs="Times New Roman"/>
+            <w:sz w:val="24"/>
+            <w:szCs w:val="24"/>
+          </w:rPr>
+          <w:t xml:space="preserve"> point sample locations.</w:t>
+        </w:r>
+      </w:ins>
+      <w:ins w:id="47" w:author="Jakob Johann Assmann" w:date="2021-09-16T10:05:00Z">
+        <w:r>
+          <w:rPr>
+            <w:rFonts w:ascii="Times New Roman" w:hAnsi="Times New Roman" w:cs="Times New Roman"/>
+            <w:sz w:val="24"/>
+            <w:szCs w:val="24"/>
+          </w:rPr>
+          <w:t xml:space="preserve"> </w:t>
+        </w:r>
+      </w:ins>
+    </w:p>
+    <w:p>
+      <w:pPr>
+        <w:pStyle w:val="NoSpacing"/>
+        <w:numPr>
+          <w:ilvl w:val="1"/>
+          <w:numId w:val="1"/>
+        </w:numPr>
+        <w:rPr>
+          <w:ins w:id="48" w:author="Jakob Johann Assmann" w:date="2021-09-16T10:02:00Z"/>
+          <w:rFonts w:ascii="Times New Roman" w:hAnsi="Times New Roman" w:cs="Times New Roman"/>
+          <w:sz w:val="24"/>
+          <w:szCs w:val="24"/>
+        </w:rPr>
+        <w:pPrChange w:id="49" w:author="Jakob Johann Assmann" w:date="2021-09-16T10:05:00Z">
+          <w:pPr>
+            <w:pStyle w:val="NoSpacing"/>
+            <w:numPr>
+              <w:numId w:val="1"/>
+            </w:numPr>
+            <w:ind w:left="720" w:hanging="360"/>
+          </w:pPr>
+        </w:pPrChange>
+      </w:pPr>
+      <w:ins w:id="50" w:author="Jakob Johann Assmann" w:date="2021-09-16T10:05:00Z">
+        <w:r>
+          <w:rPr>
+            <w:rFonts w:ascii="Times New Roman" w:hAnsi="Times New Roman" w:cs="Times New Roman"/>
+            <w:sz w:val="24"/>
+            <w:szCs w:val="24"/>
+          </w:rPr>
+          <w:t xml:space="preserve">For a given </w:t>
+        </w:r>
+      </w:ins>
+      <w:ins w:id="51" w:author="Jakob Johann Assmann" w:date="2021-09-16T10:06:00Z">
+        <w:r>
+          <w:rPr>
+            <w:rFonts w:ascii="Times New Roman" w:hAnsi="Times New Roman" w:cs="Times New Roman"/>
+            <w:sz w:val="24"/>
+            <w:szCs w:val="24"/>
+          </w:rPr>
+          <w:t>sample point all Landsat pixels that overlap with the point are extracted from the</w:t>
+        </w:r>
+      </w:ins>
+      <w:ins w:id="52" w:author="Jakob Johann Assmann" w:date="2021-09-16T10:08:00Z">
+        <w:r>
+          <w:rPr>
+            <w:rFonts w:ascii="Times New Roman" w:hAnsi="Times New Roman" w:cs="Times New Roman"/>
+            <w:sz w:val="24"/>
+            <w:szCs w:val="24"/>
+          </w:rPr>
+          <w:t xml:space="preserve"> combined collection of </w:t>
+        </w:r>
+      </w:ins>
+      <w:ins w:id="53" w:author="Jakob Johann Assmann" w:date="2021-09-16T10:07:00Z">
+        <w:r>
+          <w:rPr>
+            <w:rFonts w:ascii="Times New Roman" w:hAnsi="Times New Roman" w:cs="Times New Roman"/>
+            <w:sz w:val="24"/>
+            <w:szCs w:val="24"/>
+          </w:rPr>
+          <w:t xml:space="preserve">all </w:t>
+        </w:r>
+      </w:ins>
+      <w:ins w:id="54" w:author="Jakob Johann Assmann" w:date="2021-09-16T10:06:00Z">
+        <w:r>
+          <w:rPr>
+            <w:rFonts w:ascii="Times New Roman" w:hAnsi="Times New Roman" w:cs="Times New Roman"/>
+            <w:sz w:val="24"/>
+            <w:szCs w:val="24"/>
+          </w:rPr>
+          <w:t xml:space="preserve">Landsat 5,7 and 8 </w:t>
+        </w:r>
+      </w:ins>
+      <w:ins w:id="55" w:author="Jakob Johann Assmann" w:date="2021-09-16T10:08:00Z">
+        <w:r>
+          <w:rPr>
+            <w:rFonts w:ascii="Times New Roman" w:hAnsi="Times New Roman" w:cs="Times New Roman"/>
+            <w:sz w:val="24"/>
+            <w:szCs w:val="24"/>
+          </w:rPr>
+          <w:t xml:space="preserve">Collection 2 Surface Reflectance </w:t>
+        </w:r>
+      </w:ins>
+      <w:ins w:id="56" w:author="Jakob Johann Assmann" w:date="2021-09-16T10:06:00Z">
+        <w:r>
+          <w:rPr>
+            <w:rFonts w:ascii="Times New Roman" w:hAnsi="Times New Roman" w:cs="Times New Roman"/>
+            <w:sz w:val="24"/>
+            <w:szCs w:val="24"/>
+          </w:rPr>
+          <w:t>scenes</w:t>
+        </w:r>
+      </w:ins>
+      <w:ins w:id="57" w:author="Jakob Johann Assmann" w:date="2021-09-16T10:08:00Z">
+        <w:r>
+          <w:rPr>
+            <w:rFonts w:ascii="Times New Roman" w:hAnsi="Times New Roman" w:cs="Times New Roman"/>
+            <w:sz w:val="24"/>
+            <w:szCs w:val="24"/>
+          </w:rPr>
+          <w:t xml:space="preserve"> available on the GEE</w:t>
+        </w:r>
+      </w:ins>
+      <w:ins w:id="58" w:author="Jakob Johann Assmann" w:date="2021-09-16T10:06:00Z">
+        <w:r>
+          <w:rPr>
+            <w:rFonts w:ascii="Times New Roman" w:hAnsi="Times New Roman" w:cs="Times New Roman"/>
+            <w:sz w:val="24"/>
+            <w:szCs w:val="24"/>
+          </w:rPr>
+          <w:t xml:space="preserve">. </w:t>
+        </w:r>
+      </w:ins>
+    </w:p>
+    <w:p>
+      <w:pPr>
+        <w:pStyle w:val="NoSpacing"/>
+        <w:numPr>
+          <w:ilvl w:val="0"/>
+          <w:numId w:val="1"/>
+        </w:numPr>
+        <w:rPr>
+          <w:rFonts w:ascii="Times New Roman" w:hAnsi="Times New Roman" w:cs="Times New Roman"/>
+          <w:sz w:val="24"/>
+          <w:szCs w:val="24"/>
+        </w:rPr>
+        <w:pPrChange w:id="59" w:author="Jakob Johann Assmann" w:date="2021-09-16T10:02:00Z">
+          <w:pPr>
+            <w:pStyle w:val="NoSpacing"/>
+          </w:pPr>
+        </w:pPrChange>
+      </w:pPr>
+      <w:ins w:id="60" w:author="Jakob Johann Assmann" w:date="2021-09-16T10:03:00Z">
+        <w:r>
+          <w:rPr>
+            <w:rFonts w:ascii="Times New Roman" w:hAnsi="Times New Roman" w:cs="Times New Roman"/>
+            <w:sz w:val="24"/>
+            <w:szCs w:val="24"/>
+          </w:rPr>
+          <w:t xml:space="preserve">Optional: </w:t>
+        </w:r>
+      </w:ins>
+      <w:ins w:id="61" w:author="Jakob Johann Assmann" w:date="2021-09-16T10:02:00Z">
+        <w:r>
+          <w:rPr>
+            <w:rFonts w:ascii="Times New Roman" w:hAnsi="Times New Roman" w:cs="Times New Roman"/>
+            <w:sz w:val="24"/>
+            <w:szCs w:val="24"/>
+          </w:rPr>
+          <w:t>For an area</w:t>
+        </w:r>
+      </w:ins>
+      <w:ins w:id="62" w:author="Jakob Johann Assmann" w:date="2021-09-16T10:07:00Z">
+        <w:r>
+          <w:rPr>
+            <w:rFonts w:ascii="Times New Roman" w:hAnsi="Times New Roman" w:cs="Times New Roman"/>
+            <w:sz w:val="24"/>
+            <w:szCs w:val="24"/>
+          </w:rPr>
+          <w:t xml:space="preserve"> of interest</w:t>
+        </w:r>
+      </w:ins>
+      <w:ins w:id="63" w:author="Jakob Johann Assmann" w:date="2021-09-16T10:03:00Z">
+        <w:r>
+          <w:rPr>
+            <w:rFonts w:ascii="Times New Roman" w:hAnsi="Times New Roman" w:cs="Times New Roman"/>
+            <w:sz w:val="24"/>
+            <w:szCs w:val="24"/>
+          </w:rPr>
+          <w:t>,</w:t>
+        </w:r>
+      </w:ins>
+      <w:ins w:id="64" w:author="Jakob Johann Assmann" w:date="2021-09-16T10:02:00Z">
+        <w:r>
+          <w:rPr>
+            <w:rFonts w:ascii="Times New Roman" w:hAnsi="Times New Roman" w:cs="Times New Roman"/>
+            <w:sz w:val="24"/>
+            <w:szCs w:val="24"/>
+          </w:rPr>
+          <w:t xml:space="preserve"> all </w:t>
+        </w:r>
+        <w:proofErr w:type="spellStart"/>
+        <w:r>
+          <w:rPr>
+            <w:rFonts w:ascii="Times New Roman" w:hAnsi="Times New Roman" w:cs="Times New Roman"/>
+            <w:sz w:val="24"/>
+            <w:szCs w:val="24"/>
+          </w:rPr>
+          <w:t>landsat</w:t>
+        </w:r>
+        <w:proofErr w:type="spellEnd"/>
+        <w:r>
+          <w:rPr>
+            <w:rFonts w:ascii="Times New Roman" w:hAnsi="Times New Roman" w:cs="Times New Roman"/>
+            <w:sz w:val="24"/>
+            <w:szCs w:val="24"/>
+          </w:rPr>
+          <w:t xml:space="preserve"> 8 pixel centers within the area can be determined with</w:t>
+        </w:r>
+      </w:ins>
+      <w:ins w:id="65" w:author="Jakob Johann Assmann" w:date="2021-09-16T10:03:00Z">
+        <w:r>
+          <w:rPr>
+            <w:rFonts w:ascii="Times New Roman" w:hAnsi="Times New Roman" w:cs="Times New Roman"/>
+            <w:sz w:val="24"/>
+            <w:szCs w:val="24"/>
+          </w:rPr>
+          <w:t xml:space="preserve"> the </w:t>
+        </w:r>
+        <w:proofErr w:type="spellStart"/>
+        <w:r>
+          <w:rPr>
+            <w:rFonts w:ascii="Times New Roman" w:hAnsi="Times New Roman" w:cs="Times New Roman"/>
+            <w:sz w:val="24"/>
+            <w:szCs w:val="24"/>
+          </w:rPr>
+          <w:t>ls_get_pixel_</w:t>
+        </w:r>
+        <w:proofErr w:type="gramStart"/>
+        <w:r>
+          <w:rPr>
+            <w:rFonts w:ascii="Times New Roman" w:hAnsi="Times New Roman" w:cs="Times New Roman"/>
+            <w:sz w:val="24"/>
+            <w:szCs w:val="24"/>
+          </w:rPr>
+          <w:t>centers</w:t>
+        </w:r>
+        <w:proofErr w:type="spellEnd"/>
+        <w:r>
+          <w:rPr>
+            <w:rFonts w:ascii="Times New Roman" w:hAnsi="Times New Roman" w:cs="Times New Roman"/>
+            <w:sz w:val="24"/>
+            <w:szCs w:val="24"/>
+          </w:rPr>
+          <w:t>(</w:t>
+        </w:r>
+        <w:proofErr w:type="gramEnd"/>
+        <w:r>
+          <w:rPr>
+            <w:rFonts w:ascii="Times New Roman" w:hAnsi="Times New Roman" w:cs="Times New Roman"/>
+            <w:sz w:val="24"/>
+            <w:szCs w:val="24"/>
+          </w:rPr>
+          <w:t xml:space="preserve">) function. </w:t>
+        </w:r>
+      </w:ins>
+      <w:ins w:id="66" w:author="Jakob Johann Assmann" w:date="2021-09-16T10:07:00Z">
+        <w:r>
+          <w:rPr>
+            <w:rFonts w:ascii="Times New Roman" w:hAnsi="Times New Roman" w:cs="Times New Roman"/>
+            <w:sz w:val="24"/>
+            <w:szCs w:val="24"/>
+          </w:rPr>
+          <w:t xml:space="preserve">These pixel </w:t>
+        </w:r>
+        <w:proofErr w:type="spellStart"/>
+        <w:r>
+          <w:rPr>
+            <w:rFonts w:ascii="Times New Roman" w:hAnsi="Times New Roman" w:cs="Times New Roman"/>
+            <w:sz w:val="24"/>
+            <w:szCs w:val="24"/>
+          </w:rPr>
+          <w:t>centre</w:t>
+        </w:r>
+        <w:proofErr w:type="spellEnd"/>
+        <w:r>
+          <w:rPr>
+            <w:rFonts w:ascii="Times New Roman" w:hAnsi="Times New Roman" w:cs="Times New Roman"/>
+            <w:sz w:val="24"/>
+            <w:szCs w:val="24"/>
+          </w:rPr>
+          <w:t xml:space="preserve"> coordinates can then be passed on for the </w:t>
+        </w:r>
+        <w:proofErr w:type="gramStart"/>
+        <w:r>
+          <w:rPr>
+            <w:rFonts w:ascii="Times New Roman" w:hAnsi="Times New Roman" w:cs="Times New Roman"/>
+            <w:sz w:val="24"/>
+            <w:szCs w:val="24"/>
+          </w:rPr>
+          <w:t>point based</w:t>
+        </w:r>
+        <w:proofErr w:type="gramEnd"/>
+        <w:r>
+          <w:rPr>
+            <w:rFonts w:ascii="Times New Roman" w:hAnsi="Times New Roman" w:cs="Times New Roman"/>
+            <w:sz w:val="24"/>
+            <w:szCs w:val="24"/>
+          </w:rPr>
+          <w:t xml:space="preserve"> extraction. </w:t>
+        </w:r>
+      </w:ins>
     </w:p>
     <w:p>
       <w:pPr>
@@ -5535,7 +6597,15 @@
         <w:t xml:space="preserve">for analysis </w:t>
       </w:r>
       <w:r>
-        <w:t>using lsat_general_prep()</w:t>
+        <w:t>using lsat_general_</w:t>
+      </w:r>
+      <w:proofErr w:type="gramStart"/>
+      <w:r>
+        <w:t>prep(</w:t>
+      </w:r>
+      <w:proofErr w:type="gramEnd"/>
+      <w:r>
+        <w:t>)</w:t>
       </w:r>
     </w:p>
     <w:p>
@@ -5596,6 +6666,7 @@
         <w:t xml:space="preserve">the </w:t>
       </w:r>
       <w:proofErr w:type="spellStart"/>
+      <w:proofErr w:type="gramStart"/>
       <w:r>
         <w:rPr>
           <w:rFonts w:ascii="Times New Roman" w:hAnsi="Times New Roman" w:cs="Times New Roman"/>
@@ -5615,7 +6686,18 @@
           <w:sz w:val="24"/>
           <w:szCs w:val="24"/>
         </w:rPr>
-        <w:t>()</w:t>
+        <w:t>(</w:t>
+      </w:r>
+      <w:proofErr w:type="gramEnd"/>
+      <w:r>
+        <w:rPr>
+          <w:rFonts w:ascii="Times New Roman" w:hAnsi="Times New Roman" w:cs="Times New Roman"/>
+          <w:i/>
+          <w:iCs/>
+          <w:sz w:val="24"/>
+          <w:szCs w:val="24"/>
+        </w:rPr>
+        <w:t>)</w:t>
       </w:r>
       <w:r>
         <w:rPr>
@@ -5835,7 +6917,15 @@
         <w:pStyle w:val="Heading2"/>
       </w:pPr>
       <w:r>
-        <w:t>Clean surface reflectance data using lsat_clean_data()</w:t>
+        <w:t>Clean surface reflectance data using lsat_clean_</w:t>
+      </w:r>
+      <w:proofErr w:type="gramStart"/>
+      <w:r>
+        <w:t>data(</w:t>
+      </w:r>
+      <w:proofErr w:type="gramEnd"/>
+      <w:r>
+        <w:t>)</w:t>
       </w:r>
     </w:p>
     <w:p>
@@ -5903,179 +6993,9 @@
           <w:sz w:val="24"/>
           <w:szCs w:val="24"/>
         </w:rPr>
-        <w:t>lsat_clean_data()</w:t>
-      </w:r>
-      <w:r>
-        <w:rPr>
-          <w:rFonts w:ascii="Times New Roman" w:hAnsi="Times New Roman" w:cs="Times New Roman"/>
-          <w:sz w:val="24"/>
-          <w:szCs w:val="24"/>
-        </w:rPr>
-        <w:t>. This</w:t>
-      </w:r>
-      <w:r>
-        <w:rPr>
-          <w:rFonts w:ascii="Times New Roman" w:hAnsi="Times New Roman" w:cs="Times New Roman"/>
-          <w:sz w:val="24"/>
-          <w:szCs w:val="24"/>
-        </w:rPr>
-        <w:t xml:space="preserve"> </w:t>
-      </w:r>
-      <w:r>
-        <w:rPr>
-          <w:rFonts w:ascii="Times New Roman" w:hAnsi="Times New Roman" w:cs="Times New Roman"/>
-          <w:sz w:val="24"/>
-          <w:szCs w:val="24"/>
-        </w:rPr>
-        <w:t>function allows you to filter measurements based on pixel quality flags</w:t>
-      </w:r>
-      <w:r>
-        <w:rPr>
-          <w:rFonts w:ascii="Times New Roman" w:hAnsi="Times New Roman" w:cs="Times New Roman"/>
-          <w:sz w:val="24"/>
-          <w:szCs w:val="24"/>
-        </w:rPr>
-        <w:t xml:space="preserve"> </w:t>
-      </w:r>
-      <w:r>
-        <w:rPr>
-          <w:rFonts w:ascii="Times New Roman" w:hAnsi="Times New Roman" w:cs="Times New Roman"/>
-          <w:sz w:val="24"/>
-          <w:szCs w:val="24"/>
-        </w:rPr>
-        <w:t>and scene criteria. The USGS provides pixel quality flags based on the</w:t>
-      </w:r>
-      <w:r>
-        <w:rPr>
-          <w:rFonts w:ascii="Times New Roman" w:hAnsi="Times New Roman" w:cs="Times New Roman"/>
-          <w:sz w:val="24"/>
-          <w:szCs w:val="24"/>
-        </w:rPr>
-        <w:t xml:space="preserve"> </w:t>
-      </w:r>
-      <w:proofErr w:type="spellStart"/>
-      <w:r>
-        <w:rPr>
-          <w:rFonts w:ascii="Times New Roman" w:hAnsi="Times New Roman" w:cs="Times New Roman"/>
-          <w:sz w:val="24"/>
-          <w:szCs w:val="24"/>
-        </w:rPr>
-        <w:t>CFMask</w:t>
-      </w:r>
-      <w:proofErr w:type="spellEnd"/>
-      <w:r>
-        <w:rPr>
-          <w:rFonts w:ascii="Times New Roman" w:hAnsi="Times New Roman" w:cs="Times New Roman"/>
-          <w:sz w:val="24"/>
-          <w:szCs w:val="24"/>
-        </w:rPr>
-        <w:t xml:space="preserve"> algorithm</w:t>
-      </w:r>
-      <w:r>
-        <w:rPr>
-          <w:rFonts w:ascii="Times New Roman" w:hAnsi="Times New Roman" w:cs="Times New Roman"/>
-          <w:sz w:val="24"/>
-          <w:szCs w:val="24"/>
-        </w:rPr>
-        <w:t xml:space="preserve"> </w:t>
-      </w:r>
-      <w:r>
-        <w:rPr>
-          <w:rFonts w:ascii="Times New Roman" w:hAnsi="Times New Roman" w:cs="Times New Roman"/>
-          <w:sz w:val="24"/>
-          <w:szCs w:val="24"/>
-        </w:rPr>
-        <w:fldChar w:fldCharType="begin"/>
-      </w:r>
-      <w:r>
-        <w:rPr>
-          <w:rFonts w:ascii="Times New Roman" w:hAnsi="Times New Roman" w:cs="Times New Roman"/>
-          <w:sz w:val="24"/>
-          <w:szCs w:val="24"/>
-        </w:rPr>
-        <w:instrText xml:space="preserve"> ADDIN EN.CITE &lt;EndNote&gt;&lt;Cite&gt;&lt;Author&gt;Zhu&lt;/Author&gt;&lt;Year&gt;2015&lt;/Year&gt;&lt;RecNum&gt;3251&lt;/RecNum&gt;&lt;DisplayText&gt;(Zhu et al. 2015)&lt;/DisplayText&gt;&lt;record&gt;&lt;rec-number&gt;3251&lt;/rec-number&gt;&lt;foreign-keys&gt;&lt;key app="EN" db-id="przrz2xfys0et6es02qx0adprs59z2erxf5t" timestamp="0"&gt;3251&lt;/key&gt;&lt;/foreign-keys&gt;&lt;ref-type name="Journal Article"&gt;17&lt;/ref-type&gt;&lt;contributors&gt;&lt;authors&gt;&lt;author&gt;Zhu, Zhe&lt;/author&gt;&lt;author&gt;Wang, Shixiong&lt;/author&gt;&lt;author&gt;Woodcock, Curtis E.&lt;/author&gt;&lt;/authors&gt;&lt;/contributors&gt;&lt;titles&gt;&lt;title&gt;Improvement and expansion of the Fmask algorithm: cloud, cloud shadow, and snow detection for Landsats 4–7, 8, and Sentinel 2 images&lt;/title&gt;&lt;secondary-title&gt;Remote Sensing of Environment&lt;/secondary-title&gt;&lt;/titles&gt;&lt;periodical&gt;&lt;full-title&gt;Remote Sensing of Environment&lt;/full-title&gt;&lt;/periodical&gt;&lt;pages&gt;269-277&lt;/pages&gt;&lt;volume&gt;159&lt;/volume&gt;&lt;keywords&gt;&lt;keyword&gt;Fmask&lt;/keyword&gt;&lt;keyword&gt;Cloud&lt;/keyword&gt;&lt;keyword&gt;Cloud shadow&lt;/keyword&gt;&lt;keyword&gt;Snow&lt;/keyword&gt;&lt;keyword&gt;Landsat&lt;/keyword&gt;&lt;keyword&gt;Sentinel&lt;/keyword&gt;&lt;keyword&gt;Cirrus&lt;/keyword&gt;&lt;/keywords&gt;&lt;dates&gt;&lt;year&gt;2015&lt;/year&gt;&lt;pub-dates&gt;&lt;date&gt;3/15/&lt;/date&gt;&lt;/pub-dates&gt;&lt;/dates&gt;&lt;isbn&gt;0034-4257&lt;/isbn&gt;&lt;urls&gt;&lt;related-urls&gt;&lt;url&gt;http://www.sciencedirect.com/science/article/pii/S0034425714005069&lt;/url&gt;&lt;/related-urls&gt;&lt;/urls&gt;&lt;electronic-resource-num&gt;https://doi.org/10.1016/j.rse.2014.12.014&lt;/electronic-resource-num&gt;&lt;/record&gt;&lt;/Cite&gt;&lt;/EndNote&gt;</w:instrText>
-      </w:r>
-      <w:r>
-        <w:rPr>
-          <w:rFonts w:ascii="Times New Roman" w:hAnsi="Times New Roman" w:cs="Times New Roman"/>
-          <w:sz w:val="24"/>
-          <w:szCs w:val="24"/>
-        </w:rPr>
-        <w:fldChar w:fldCharType="separate"/>
-      </w:r>
-      <w:r>
-        <w:rPr>
-          <w:rFonts w:ascii="Times New Roman" w:hAnsi="Times New Roman" w:cs="Times New Roman"/>
-          <w:noProof/>
-          <w:sz w:val="24"/>
-          <w:szCs w:val="24"/>
-        </w:rPr>
-        <w:t>(Zhu et al. 2015)</w:t>
-      </w:r>
-      <w:r>
-        <w:rPr>
-          <w:rFonts w:ascii="Times New Roman" w:hAnsi="Times New Roman" w:cs="Times New Roman"/>
-          <w:sz w:val="24"/>
-          <w:szCs w:val="24"/>
-        </w:rPr>
-        <w:fldChar w:fldCharType="end"/>
-      </w:r>
-      <w:r>
-        <w:rPr>
-          <w:rFonts w:ascii="Times New Roman" w:hAnsi="Times New Roman" w:cs="Times New Roman"/>
-          <w:sz w:val="24"/>
-          <w:szCs w:val="24"/>
-        </w:rPr>
-        <w:t xml:space="preserve"> and information on each scene (e.g., cloud</w:t>
-      </w:r>
-      <w:r>
-        <w:rPr>
-          <w:rFonts w:ascii="Times New Roman" w:hAnsi="Times New Roman" w:cs="Times New Roman"/>
-          <w:sz w:val="24"/>
-          <w:szCs w:val="24"/>
-        </w:rPr>
-        <w:t xml:space="preserve"> </w:t>
-      </w:r>
-      <w:r>
-        <w:rPr>
-          <w:rFonts w:ascii="Times New Roman" w:hAnsi="Times New Roman" w:cs="Times New Roman"/>
-          <w:sz w:val="24"/>
-          <w:szCs w:val="24"/>
-        </w:rPr>
-        <w:t>cover).</w:t>
-      </w:r>
-      <w:r>
-        <w:rPr>
-          <w:rFonts w:ascii="Times New Roman" w:hAnsi="Times New Roman" w:cs="Times New Roman"/>
-          <w:sz w:val="24"/>
-          <w:szCs w:val="24"/>
-        </w:rPr>
-        <w:t xml:space="preserve"> </w:t>
-      </w:r>
-      <w:r>
-        <w:rPr>
-          <w:rFonts w:ascii="Times New Roman" w:hAnsi="Times New Roman" w:cs="Times New Roman"/>
-          <w:sz w:val="24"/>
-          <w:szCs w:val="24"/>
-        </w:rPr>
-        <w:t xml:space="preserve">The default settings </w:t>
-      </w:r>
-      <w:r>
-        <w:rPr>
-          <w:rFonts w:ascii="Times New Roman" w:hAnsi="Times New Roman" w:cs="Times New Roman"/>
-          <w:sz w:val="24"/>
-          <w:szCs w:val="24"/>
-        </w:rPr>
-        <w:t>for</w:t>
-      </w:r>
-      <w:r>
-        <w:rPr>
-          <w:rFonts w:ascii="Times New Roman" w:hAnsi="Times New Roman" w:cs="Times New Roman"/>
-          <w:sz w:val="24"/>
-          <w:szCs w:val="24"/>
-        </w:rPr>
-        <w:t xml:space="preserve"> </w:t>
-      </w:r>
+        <w:t>lsat_clean_</w:t>
+      </w:r>
+      <w:proofErr w:type="gramStart"/>
       <w:r>
         <w:rPr>
           <w:rFonts w:ascii="Times New Roman" w:hAnsi="Times New Roman" w:cs="Times New Roman"/>
@@ -6084,7 +7004,221 @@
           <w:sz w:val="24"/>
           <w:szCs w:val="24"/>
         </w:rPr>
-        <w:t>lsat_clean_data()</w:t>
+        <w:t>data(</w:t>
+      </w:r>
+      <w:proofErr w:type="gramEnd"/>
+      <w:r>
+        <w:rPr>
+          <w:rFonts w:ascii="Times New Roman" w:hAnsi="Times New Roman" w:cs="Times New Roman"/>
+          <w:i/>
+          <w:iCs/>
+          <w:sz w:val="24"/>
+          <w:szCs w:val="24"/>
+        </w:rPr>
+        <w:t>)</w:t>
+      </w:r>
+      <w:r>
+        <w:rPr>
+          <w:rFonts w:ascii="Times New Roman" w:hAnsi="Times New Roman" w:cs="Times New Roman"/>
+          <w:sz w:val="24"/>
+          <w:szCs w:val="24"/>
+        </w:rPr>
+        <w:t>. This</w:t>
+      </w:r>
+      <w:r>
+        <w:rPr>
+          <w:rFonts w:ascii="Times New Roman" w:hAnsi="Times New Roman" w:cs="Times New Roman"/>
+          <w:sz w:val="24"/>
+          <w:szCs w:val="24"/>
+        </w:rPr>
+        <w:t xml:space="preserve"> </w:t>
+      </w:r>
+      <w:r>
+        <w:rPr>
+          <w:rFonts w:ascii="Times New Roman" w:hAnsi="Times New Roman" w:cs="Times New Roman"/>
+          <w:sz w:val="24"/>
+          <w:szCs w:val="24"/>
+        </w:rPr>
+        <w:t>function allows you to filter measurements based on pixel quality flags</w:t>
+      </w:r>
+      <w:r>
+        <w:rPr>
+          <w:rFonts w:ascii="Times New Roman" w:hAnsi="Times New Roman" w:cs="Times New Roman"/>
+          <w:sz w:val="24"/>
+          <w:szCs w:val="24"/>
+        </w:rPr>
+        <w:t xml:space="preserve"> </w:t>
+      </w:r>
+      <w:r>
+        <w:rPr>
+          <w:rFonts w:ascii="Times New Roman" w:hAnsi="Times New Roman" w:cs="Times New Roman"/>
+          <w:sz w:val="24"/>
+          <w:szCs w:val="24"/>
+        </w:rPr>
+        <w:t>and scene criteria. The USGS provides pixel quality flags based on the</w:t>
+      </w:r>
+      <w:r>
+        <w:rPr>
+          <w:rFonts w:ascii="Times New Roman" w:hAnsi="Times New Roman" w:cs="Times New Roman"/>
+          <w:sz w:val="24"/>
+          <w:szCs w:val="24"/>
+        </w:rPr>
+        <w:t xml:space="preserve"> </w:t>
+      </w:r>
+      <w:proofErr w:type="spellStart"/>
+      <w:r>
+        <w:rPr>
+          <w:rFonts w:ascii="Times New Roman" w:hAnsi="Times New Roman" w:cs="Times New Roman"/>
+          <w:sz w:val="24"/>
+          <w:szCs w:val="24"/>
+        </w:rPr>
+        <w:t>CFMask</w:t>
+      </w:r>
+      <w:proofErr w:type="spellEnd"/>
+      <w:r>
+        <w:rPr>
+          <w:rFonts w:ascii="Times New Roman" w:hAnsi="Times New Roman" w:cs="Times New Roman"/>
+          <w:sz w:val="24"/>
+          <w:szCs w:val="24"/>
+        </w:rPr>
+        <w:t xml:space="preserve"> algorithm</w:t>
+      </w:r>
+      <w:r>
+        <w:rPr>
+          <w:rFonts w:ascii="Times New Roman" w:hAnsi="Times New Roman" w:cs="Times New Roman"/>
+          <w:sz w:val="24"/>
+          <w:szCs w:val="24"/>
+        </w:rPr>
+        <w:t xml:space="preserve"> </w:t>
+      </w:r>
+      <w:r>
+        <w:rPr>
+          <w:rFonts w:ascii="Times New Roman" w:hAnsi="Times New Roman" w:cs="Times New Roman"/>
+          <w:sz w:val="24"/>
+          <w:szCs w:val="24"/>
+        </w:rPr>
+        <w:fldChar w:fldCharType="begin"/>
+      </w:r>
+      <w:r>
+        <w:rPr>
+          <w:rFonts w:ascii="Times New Roman" w:hAnsi="Times New Roman" w:cs="Times New Roman"/>
+          <w:sz w:val="24"/>
+          <w:szCs w:val="24"/>
+        </w:rPr>
+        <w:instrText xml:space="preserve"> ADDIN EN.CITE &lt;EndNote&gt;&lt;Cite&gt;&lt;Author&gt;Zhu&lt;/Author&gt;&lt;Year&gt;2015&lt;/Year&gt;&lt;RecNum&gt;3251&lt;/RecNum&gt;&lt;DisplayText&gt;(Zhu et al. 2015)&lt;/DisplayText&gt;&lt;record&gt;&lt;rec-number&gt;3251&lt;/rec-number&gt;&lt;foreign-keys&gt;&lt;key app="EN" db-id="przrz2xfys0et6es02qx0adprs59z2erxf5t" timestamp="0"&gt;3251&lt;/key&gt;&lt;/foreign-keys&gt;&lt;ref-type name="Journal Article"&gt;17&lt;/ref-type&gt;&lt;contributors&gt;&lt;authors&gt;&lt;author&gt;Zhu, Zhe&lt;/author&gt;&lt;author&gt;Wang, Shixiong&lt;/author&gt;&lt;author&gt;Woodcock, Curtis E.&lt;/author&gt;&lt;/authors&gt;&lt;/contributors&gt;&lt;titles&gt;&lt;title&gt;Improvement and expansion of the Fmask algorithm: cloud, cloud shadow, and snow detection for Landsats 4–7, 8, and Sentinel 2 images&lt;/title&gt;&lt;secondary-title&gt;Remote Sensing of Environment&lt;/secondary-title&gt;&lt;/titles&gt;&lt;periodical&gt;&lt;full-title&gt;Remote Sensing of Environment&lt;/full-title&gt;&lt;/periodical&gt;&lt;pages&gt;269-277&lt;/pages&gt;&lt;volume&gt;159&lt;/volume&gt;&lt;keywords&gt;&lt;keyword&gt;Fmask&lt;/keyword&gt;&lt;keyword&gt;Cloud&lt;/keyword&gt;&lt;keyword&gt;Cloud shadow&lt;/keyword&gt;&lt;keyword&gt;Snow&lt;/keyword&gt;&lt;keyword&gt;Landsat&lt;/keyword&gt;&lt;keyword&gt;Sentinel&lt;/keyword&gt;&lt;keyword&gt;Cirrus&lt;/keyword&gt;&lt;/keywords&gt;&lt;dates&gt;&lt;year&gt;2015&lt;/year&gt;&lt;pub-dates&gt;&lt;date&gt;3/15/&lt;/date&gt;&lt;/pub-dates&gt;&lt;/dates&gt;&lt;isbn&gt;0034-4257&lt;/isbn&gt;&lt;urls&gt;&lt;related-urls&gt;&lt;url&gt;http://www.sciencedirect.com/science/article/pii/S0034425714005069&lt;/url&gt;&lt;/related-urls&gt;&lt;/urls&gt;&lt;electronic-resource-num&gt;https://doi.org/10.1016/j.rse.2014.12.014&lt;/electronic-resource-num&gt;&lt;/record&gt;&lt;/Cite&gt;&lt;/EndNote&gt;</w:instrText>
+      </w:r>
+      <w:r>
+        <w:rPr>
+          <w:rFonts w:ascii="Times New Roman" w:hAnsi="Times New Roman" w:cs="Times New Roman"/>
+          <w:sz w:val="24"/>
+          <w:szCs w:val="24"/>
+        </w:rPr>
+        <w:fldChar w:fldCharType="separate"/>
+      </w:r>
+      <w:r>
+        <w:rPr>
+          <w:rFonts w:ascii="Times New Roman" w:hAnsi="Times New Roman" w:cs="Times New Roman"/>
+          <w:noProof/>
+          <w:sz w:val="24"/>
+          <w:szCs w:val="24"/>
+        </w:rPr>
+        <w:t>(Zhu et al. 2015)</w:t>
+      </w:r>
+      <w:r>
+        <w:rPr>
+          <w:rFonts w:ascii="Times New Roman" w:hAnsi="Times New Roman" w:cs="Times New Roman"/>
+          <w:sz w:val="24"/>
+          <w:szCs w:val="24"/>
+        </w:rPr>
+        <w:fldChar w:fldCharType="end"/>
+      </w:r>
+      <w:r>
+        <w:rPr>
+          <w:rFonts w:ascii="Times New Roman" w:hAnsi="Times New Roman" w:cs="Times New Roman"/>
+          <w:sz w:val="24"/>
+          <w:szCs w:val="24"/>
+        </w:rPr>
+        <w:t xml:space="preserve"> and information on each scene (e.g., cloud</w:t>
+      </w:r>
+      <w:r>
+        <w:rPr>
+          <w:rFonts w:ascii="Times New Roman" w:hAnsi="Times New Roman" w:cs="Times New Roman"/>
+          <w:sz w:val="24"/>
+          <w:szCs w:val="24"/>
+        </w:rPr>
+        <w:t xml:space="preserve"> </w:t>
+      </w:r>
+      <w:r>
+        <w:rPr>
+          <w:rFonts w:ascii="Times New Roman" w:hAnsi="Times New Roman" w:cs="Times New Roman"/>
+          <w:sz w:val="24"/>
+          <w:szCs w:val="24"/>
+        </w:rPr>
+        <w:t>cover).</w:t>
+      </w:r>
+      <w:r>
+        <w:rPr>
+          <w:rFonts w:ascii="Times New Roman" w:hAnsi="Times New Roman" w:cs="Times New Roman"/>
+          <w:sz w:val="24"/>
+          <w:szCs w:val="24"/>
+        </w:rPr>
+        <w:t xml:space="preserve"> </w:t>
+      </w:r>
+      <w:r>
+        <w:rPr>
+          <w:rFonts w:ascii="Times New Roman" w:hAnsi="Times New Roman" w:cs="Times New Roman"/>
+          <w:sz w:val="24"/>
+          <w:szCs w:val="24"/>
+        </w:rPr>
+        <w:t xml:space="preserve">The default settings </w:t>
+      </w:r>
+      <w:r>
+        <w:rPr>
+          <w:rFonts w:ascii="Times New Roman" w:hAnsi="Times New Roman" w:cs="Times New Roman"/>
+          <w:sz w:val="24"/>
+          <w:szCs w:val="24"/>
+        </w:rPr>
+        <w:t>for</w:t>
+      </w:r>
+      <w:r>
+        <w:rPr>
+          <w:rFonts w:ascii="Times New Roman" w:hAnsi="Times New Roman" w:cs="Times New Roman"/>
+          <w:sz w:val="24"/>
+          <w:szCs w:val="24"/>
+        </w:rPr>
+        <w:t xml:space="preserve"> </w:t>
+      </w:r>
+      <w:r>
+        <w:rPr>
+          <w:rFonts w:ascii="Times New Roman" w:hAnsi="Times New Roman" w:cs="Times New Roman"/>
+          <w:i/>
+          <w:iCs/>
+          <w:sz w:val="24"/>
+          <w:szCs w:val="24"/>
+        </w:rPr>
+        <w:t>lsat_clean_</w:t>
+      </w:r>
+      <w:proofErr w:type="gramStart"/>
+      <w:r>
+        <w:rPr>
+          <w:rFonts w:ascii="Times New Roman" w:hAnsi="Times New Roman" w:cs="Times New Roman"/>
+          <w:i/>
+          <w:iCs/>
+          <w:sz w:val="24"/>
+          <w:szCs w:val="24"/>
+        </w:rPr>
+        <w:t>data(</w:t>
+      </w:r>
+      <w:proofErr w:type="gramEnd"/>
+      <w:r>
+        <w:rPr>
+          <w:rFonts w:ascii="Times New Roman" w:hAnsi="Times New Roman" w:cs="Times New Roman"/>
+          <w:i/>
+          <w:iCs/>
+          <w:sz w:val="24"/>
+          <w:szCs w:val="24"/>
+        </w:rPr>
+        <w:t>)</w:t>
       </w:r>
       <w:r>
         <w:rPr>
@@ -6341,7 +7475,29 @@
           <w:sz w:val="24"/>
           <w:szCs w:val="24"/>
         </w:rPr>
-        <w:t>using lsat_neighborhood_mean()</w:t>
+        <w:t>using lsat_neighborhood_</w:t>
+      </w:r>
+      <w:proofErr w:type="gramStart"/>
+      <w:r>
+        <w:rPr>
+          <w:rFonts w:ascii="Times New Roman" w:hAnsi="Times New Roman" w:cs="Times New Roman"/>
+          <w:i/>
+          <w:iCs/>
+          <w:sz w:val="24"/>
+          <w:szCs w:val="24"/>
+        </w:rPr>
+        <w:t>mean(</w:t>
+      </w:r>
+      <w:proofErr w:type="gramEnd"/>
+      <w:r>
+        <w:rPr>
+          <w:rFonts w:ascii="Times New Roman" w:hAnsi="Times New Roman" w:cs="Times New Roman"/>
+          <w:i/>
+          <w:iCs/>
+          <w:sz w:val="24"/>
+          <w:szCs w:val="24"/>
+        </w:rPr>
+        <w:t>)</w:t>
       </w:r>
     </w:p>
     <w:p>
@@ -6409,7 +7565,29 @@
           <w:sz w:val="24"/>
           <w:szCs w:val="24"/>
         </w:rPr>
-        <w:t>lsat_neighborhood_mean()</w:t>
+        <w:t>lsat_neighborhood_</w:t>
+      </w:r>
+      <w:proofErr w:type="gramStart"/>
+      <w:r>
+        <w:rPr>
+          <w:rFonts w:ascii="Times New Roman" w:hAnsi="Times New Roman" w:cs="Times New Roman"/>
+          <w:i/>
+          <w:iCs/>
+          <w:sz w:val="24"/>
+          <w:szCs w:val="24"/>
+        </w:rPr>
+        <w:t>mean(</w:t>
+      </w:r>
+      <w:proofErr w:type="gramEnd"/>
+      <w:r>
+        <w:rPr>
+          <w:rFonts w:ascii="Times New Roman" w:hAnsi="Times New Roman" w:cs="Times New Roman"/>
+          <w:i/>
+          <w:iCs/>
+          <w:sz w:val="24"/>
+          <w:szCs w:val="24"/>
+        </w:rPr>
+        <w:t>)</w:t>
       </w:r>
       <w:r>
         <w:rPr>
@@ -6545,8 +7723,20 @@
           <w:sz w:val="24"/>
           <w:szCs w:val="24"/>
         </w:rPr>
-        <w:t>using lsat_summarize_data_avail(</w:t>
-      </w:r>
+        <w:t>using lsat_summarize_data_</w:t>
+      </w:r>
+      <w:proofErr w:type="gramStart"/>
+      <w:r>
+        <w:rPr>
+          <w:rFonts w:ascii="Times New Roman" w:hAnsi="Times New Roman" w:cs="Times New Roman"/>
+          <w:i/>
+          <w:iCs/>
+          <w:sz w:val="24"/>
+          <w:szCs w:val="24"/>
+        </w:rPr>
+        <w:t>avail(</w:t>
+      </w:r>
+      <w:proofErr w:type="gramEnd"/>
       <w:r>
         <w:rPr>
           <w:rFonts w:ascii="Times New Roman" w:hAnsi="Times New Roman" w:cs="Times New Roman"/>
@@ -6583,7 +7773,29 @@
           <w:sz w:val="24"/>
           <w:szCs w:val="24"/>
         </w:rPr>
-        <w:t>lsat_summarize_data_avail()</w:t>
+        <w:t>lsat_summarize_data_</w:t>
+      </w:r>
+      <w:proofErr w:type="gramStart"/>
+      <w:r>
+        <w:rPr>
+          <w:rFonts w:ascii="Times New Roman" w:hAnsi="Times New Roman" w:cs="Times New Roman"/>
+          <w:i/>
+          <w:iCs/>
+          <w:sz w:val="24"/>
+          <w:szCs w:val="24"/>
+        </w:rPr>
+        <w:t>avail(</w:t>
+      </w:r>
+      <w:proofErr w:type="gramEnd"/>
+      <w:r>
+        <w:rPr>
+          <w:rFonts w:ascii="Times New Roman" w:hAnsi="Times New Roman" w:cs="Times New Roman"/>
+          <w:i/>
+          <w:iCs/>
+          <w:sz w:val="24"/>
+          <w:szCs w:val="24"/>
+        </w:rPr>
+        <w:t>)</w:t>
       </w:r>
       <w:r>
         <w:rPr>
@@ -6707,6 +7919,7 @@
         </w:rPr>
         <w:t>spec_</w:t>
       </w:r>
+      <w:proofErr w:type="gramStart"/>
       <w:r>
         <w:rPr>
           <w:rFonts w:ascii="Times New Roman" w:hAnsi="Times New Roman" w:cs="Times New Roman"/>
@@ -6715,7 +7928,18 @@
           <w:sz w:val="24"/>
           <w:szCs w:val="24"/>
         </w:rPr>
-        <w:t>index()</w:t>
+        <w:t>index(</w:t>
+      </w:r>
+      <w:proofErr w:type="gramEnd"/>
+      <w:r>
+        <w:rPr>
+          <w:rFonts w:ascii="Times New Roman" w:hAnsi="Times New Roman" w:cs="Times New Roman"/>
+          <w:i/>
+          <w:iCs/>
+          <w:sz w:val="24"/>
+          <w:szCs w:val="24"/>
+        </w:rPr>
+        <w:t>)</w:t>
       </w:r>
     </w:p>
     <w:p>
@@ -6771,6 +7995,7 @@
         </w:rPr>
         <w:t>spec_</w:t>
       </w:r>
+      <w:proofErr w:type="gramStart"/>
       <w:r>
         <w:rPr>
           <w:rFonts w:ascii="Times New Roman" w:hAnsi="Times New Roman" w:cs="Times New Roman"/>
@@ -6779,7 +8004,18 @@
           <w:sz w:val="24"/>
           <w:szCs w:val="24"/>
         </w:rPr>
-        <w:t>index()</w:t>
+        <w:t>index(</w:t>
+      </w:r>
+      <w:proofErr w:type="gramEnd"/>
+      <w:r>
+        <w:rPr>
+          <w:rFonts w:ascii="Times New Roman" w:hAnsi="Times New Roman" w:cs="Times New Roman"/>
+          <w:i/>
+          <w:iCs/>
+          <w:sz w:val="24"/>
+          <w:szCs w:val="24"/>
+        </w:rPr>
+        <w:t>)</w:t>
       </w:r>
       <w:r>
         <w:rPr>
@@ -6795,7 +8031,16 @@
           <w:sz w:val="24"/>
           <w:szCs w:val="24"/>
         </w:rPr>
-        <w:t xml:space="preserve"> This function includes ~15 spectral indices, including the Normalized Difference Vegetation Index (NDVI), 2-band Enhanced Vegetation Index (EVI2), and others (Table 2). Note the function can only compute one spectral index at a time: </w:t>
+        <w:t xml:space="preserve"> This function includes ~15 spectral indices, including the Normalized Difference Vegetation Index (NDVI), 2-</w:t>
+      </w:r>
+      <w:r>
+        <w:rPr>
+          <w:rFonts w:ascii="Times New Roman" w:hAnsi="Times New Roman" w:cs="Times New Roman"/>
+          <w:sz w:val="24"/>
+          <w:szCs w:val="24"/>
+        </w:rPr>
+        <w:lastRenderedPageBreak/>
+        <w:t xml:space="preserve">band Enhanced Vegetation Index (EVI2), and others (Table 2). Note the function can only compute one spectral index at a time: </w:t>
       </w:r>
     </w:p>
     <w:p>
@@ -6867,7 +8112,29 @@
           <w:sz w:val="24"/>
           <w:szCs w:val="24"/>
         </w:rPr>
-        <w:t>spec_index()</w:t>
+        <w:t>spec_</w:t>
+      </w:r>
+      <w:proofErr w:type="gramStart"/>
+      <w:r>
+        <w:rPr>
+          <w:rFonts w:ascii="Times New Roman" w:hAnsi="Times New Roman" w:cs="Times New Roman"/>
+          <w:i/>
+          <w:iCs/>
+          <w:sz w:val="24"/>
+          <w:szCs w:val="24"/>
+        </w:rPr>
+        <w:t>index(</w:t>
+      </w:r>
+      <w:proofErr w:type="gramEnd"/>
+      <w:r>
+        <w:rPr>
+          <w:rFonts w:ascii="Times New Roman" w:hAnsi="Times New Roman" w:cs="Times New Roman"/>
+          <w:i/>
+          <w:iCs/>
+          <w:sz w:val="24"/>
+          <w:szCs w:val="24"/>
+        </w:rPr>
+        <w:t>)</w:t>
       </w:r>
       <w:r>
         <w:rPr>
@@ -7562,7 +8829,6 @@
                 <w:sz w:val="16"/>
                 <w:szCs w:val="16"/>
               </w:rPr>
-              <w:lastRenderedPageBreak/>
               <w:t>Near Infrared Vegetation Index</w:t>
             </w:r>
           </w:p>
@@ -9590,7 +10856,15 @@
         <w:pStyle w:val="Heading2"/>
       </w:pPr>
       <w:r>
-        <w:t>Cross-calibrate spectral reflectance or index across sensors using lsat_calibrate_rf()</w:t>
+        <w:t>Cross-calibrate spectral reflectance or index across sensors using lsat_calibrate_</w:t>
+      </w:r>
+      <w:proofErr w:type="gramStart"/>
+      <w:r>
+        <w:t>rf(</w:t>
+      </w:r>
+      <w:proofErr w:type="gramEnd"/>
+      <w:r>
+        <w:t>)</w:t>
       </w:r>
     </w:p>
     <w:p>
@@ -9682,280 +10956,9 @@
           <w:sz w:val="24"/>
           <w:szCs w:val="24"/>
         </w:rPr>
-        <w:t>lsat_calibrate_rf()</w:t>
-      </w:r>
-      <w:r>
-        <w:rPr>
-          <w:rFonts w:ascii="Times New Roman" w:hAnsi="Times New Roman" w:cs="Times New Roman"/>
-          <w:sz w:val="24"/>
-          <w:szCs w:val="24"/>
-        </w:rPr>
-        <w:t xml:space="preserve"> </w:t>
-      </w:r>
-      <w:r>
-        <w:rPr>
-          <w:rFonts w:ascii="Times New Roman" w:hAnsi="Times New Roman" w:cs="Times New Roman"/>
-          <w:sz w:val="24"/>
-          <w:szCs w:val="24"/>
-        </w:rPr>
-        <w:t>will calibrate</w:t>
-      </w:r>
-      <w:r>
-        <w:rPr>
-          <w:rFonts w:ascii="Times New Roman" w:hAnsi="Times New Roman" w:cs="Times New Roman"/>
-          <w:sz w:val="24"/>
-          <w:szCs w:val="24"/>
-        </w:rPr>
-        <w:t xml:space="preserve"> </w:t>
-      </w:r>
-      <w:r>
-        <w:rPr>
-          <w:rFonts w:ascii="Times New Roman" w:hAnsi="Times New Roman" w:cs="Times New Roman"/>
-          <w:sz w:val="24"/>
-          <w:szCs w:val="24"/>
-        </w:rPr>
-        <w:t>individual bands or spectral indices from Landsat 5/8 to match Landsat</w:t>
-      </w:r>
-      <w:r>
-        <w:rPr>
-          <w:rFonts w:ascii="Times New Roman" w:hAnsi="Times New Roman" w:cs="Times New Roman"/>
-          <w:sz w:val="24"/>
-          <w:szCs w:val="24"/>
-        </w:rPr>
-        <w:t xml:space="preserve"> </w:t>
-      </w:r>
-      <w:r>
-        <w:rPr>
-          <w:rFonts w:ascii="Times New Roman" w:hAnsi="Times New Roman" w:cs="Times New Roman"/>
-          <w:sz w:val="24"/>
-          <w:szCs w:val="24"/>
-        </w:rPr>
-        <w:t>7</w:t>
-      </w:r>
-      <w:r>
-        <w:rPr>
-          <w:rFonts w:ascii="Times New Roman" w:hAnsi="Times New Roman" w:cs="Times New Roman"/>
-          <w:sz w:val="24"/>
-          <w:szCs w:val="24"/>
-        </w:rPr>
-        <w:t xml:space="preserve">. </w:t>
-      </w:r>
-      <w:r>
-        <w:rPr>
-          <w:rFonts w:ascii="Times New Roman" w:hAnsi="Times New Roman" w:cs="Times New Roman"/>
-          <w:sz w:val="24"/>
-          <w:szCs w:val="24"/>
-        </w:rPr>
-        <w:t>Landsat 7 is used as a benchmark because it temporally overlaps with</w:t>
-      </w:r>
-      <w:r>
-        <w:rPr>
-          <w:rFonts w:ascii="Times New Roman" w:hAnsi="Times New Roman" w:cs="Times New Roman"/>
-          <w:sz w:val="24"/>
-          <w:szCs w:val="24"/>
-        </w:rPr>
-        <w:t xml:space="preserve"> </w:t>
-      </w:r>
-      <w:r>
-        <w:rPr>
-          <w:rFonts w:ascii="Times New Roman" w:hAnsi="Times New Roman" w:cs="Times New Roman"/>
-          <w:sz w:val="24"/>
-          <w:szCs w:val="24"/>
-        </w:rPr>
-        <w:t>the other two sensors. Cross-calibration can only be performed on one</w:t>
-      </w:r>
-      <w:r>
-        <w:rPr>
-          <w:rFonts w:ascii="Times New Roman" w:hAnsi="Times New Roman" w:cs="Times New Roman"/>
-          <w:sz w:val="24"/>
-          <w:szCs w:val="24"/>
-        </w:rPr>
-        <w:t xml:space="preserve"> </w:t>
-      </w:r>
-      <w:r>
-        <w:rPr>
-          <w:rFonts w:ascii="Times New Roman" w:hAnsi="Times New Roman" w:cs="Times New Roman"/>
-          <w:sz w:val="24"/>
-          <w:szCs w:val="24"/>
-        </w:rPr>
-        <w:t>band or spectral index at a time and requires having data from 100s to</w:t>
-      </w:r>
-      <w:r>
-        <w:rPr>
-          <w:rFonts w:ascii="Times New Roman" w:hAnsi="Times New Roman" w:cs="Times New Roman"/>
-          <w:sz w:val="24"/>
-          <w:szCs w:val="24"/>
-        </w:rPr>
-        <w:t xml:space="preserve"> </w:t>
-      </w:r>
-      <w:r>
-        <w:rPr>
-          <w:rFonts w:ascii="Times New Roman" w:hAnsi="Times New Roman" w:cs="Times New Roman"/>
-          <w:sz w:val="24"/>
-          <w:szCs w:val="24"/>
-        </w:rPr>
-        <w:t>preferably many 1,000s of sample sites.</w:t>
-      </w:r>
-      <w:r>
-        <w:rPr>
-          <w:rFonts w:ascii="Times New Roman" w:hAnsi="Times New Roman" w:cs="Times New Roman"/>
-          <w:sz w:val="24"/>
-          <w:szCs w:val="24"/>
-        </w:rPr>
-        <w:t xml:space="preserve"> </w:t>
-      </w:r>
-      <w:r>
-        <w:rPr>
-          <w:rFonts w:ascii="Times New Roman" w:hAnsi="Times New Roman" w:cs="Times New Roman"/>
-          <w:sz w:val="24"/>
-          <w:szCs w:val="24"/>
-        </w:rPr>
-        <w:t>The approach involves</w:t>
-      </w:r>
-      <w:r>
-        <w:rPr>
-          <w:rFonts w:ascii="Times New Roman" w:hAnsi="Times New Roman" w:cs="Times New Roman"/>
-          <w:sz w:val="24"/>
-          <w:szCs w:val="24"/>
-        </w:rPr>
-        <w:t xml:space="preserve"> </w:t>
-      </w:r>
-      <w:r>
-        <w:rPr>
-          <w:rFonts w:ascii="Times New Roman" w:hAnsi="Times New Roman" w:cs="Times New Roman"/>
-          <w:sz w:val="24"/>
-          <w:szCs w:val="24"/>
-        </w:rPr>
-        <w:t>determining the typical reflectance at a site during a portion of the</w:t>
-      </w:r>
-      <w:r>
-        <w:rPr>
-          <w:rFonts w:ascii="Times New Roman" w:hAnsi="Times New Roman" w:cs="Times New Roman"/>
-          <w:sz w:val="24"/>
-          <w:szCs w:val="24"/>
-        </w:rPr>
-        <w:t xml:space="preserve"> </w:t>
-      </w:r>
-      <w:r>
-        <w:rPr>
-          <w:rFonts w:ascii="Times New Roman" w:hAnsi="Times New Roman" w:cs="Times New Roman"/>
-          <w:sz w:val="24"/>
-          <w:szCs w:val="24"/>
-        </w:rPr>
-        <w:t>growing season using Landsat 7 and Landsat 5/8 data that were collected</w:t>
-      </w:r>
-      <w:r>
-        <w:rPr>
-          <w:rFonts w:ascii="Times New Roman" w:hAnsi="Times New Roman" w:cs="Times New Roman"/>
-          <w:sz w:val="24"/>
-          <w:szCs w:val="24"/>
-        </w:rPr>
-        <w:t xml:space="preserve"> </w:t>
-      </w:r>
-      <w:r>
-        <w:rPr>
-          <w:rFonts w:ascii="Times New Roman" w:hAnsi="Times New Roman" w:cs="Times New Roman"/>
-          <w:sz w:val="24"/>
-          <w:szCs w:val="24"/>
-        </w:rPr>
-        <w:t>the same years. A</w:t>
-      </w:r>
-      <w:r>
-        <w:rPr>
-          <w:rFonts w:ascii="Times New Roman" w:hAnsi="Times New Roman" w:cs="Times New Roman"/>
-          <w:sz w:val="24"/>
-          <w:szCs w:val="24"/>
-        </w:rPr>
-        <w:t xml:space="preserve"> </w:t>
-      </w:r>
-      <w:r>
-        <w:rPr>
-          <w:rFonts w:ascii="Times New Roman" w:hAnsi="Times New Roman" w:cs="Times New Roman"/>
-          <w:sz w:val="24"/>
-          <w:szCs w:val="24"/>
-        </w:rPr>
-        <w:t>Random Forest model is then trained to predict Landsat</w:t>
-      </w:r>
-      <w:r>
-        <w:rPr>
-          <w:rFonts w:ascii="Times New Roman" w:hAnsi="Times New Roman" w:cs="Times New Roman"/>
-          <w:sz w:val="24"/>
-          <w:szCs w:val="24"/>
-        </w:rPr>
-        <w:t xml:space="preserve"> </w:t>
-      </w:r>
-      <w:r>
-        <w:rPr>
-          <w:rFonts w:ascii="Times New Roman" w:hAnsi="Times New Roman" w:cs="Times New Roman"/>
-          <w:sz w:val="24"/>
-          <w:szCs w:val="24"/>
-        </w:rPr>
-        <w:t>7 reflectance from Landsat 5/8</w:t>
-      </w:r>
-      <w:r>
-        <w:rPr>
-          <w:rFonts w:ascii="Times New Roman" w:hAnsi="Times New Roman" w:cs="Times New Roman"/>
-          <w:sz w:val="24"/>
-          <w:szCs w:val="24"/>
-        </w:rPr>
-        <w:t xml:space="preserve"> </w:t>
-      </w:r>
-      <w:r>
-        <w:rPr>
-          <w:rFonts w:ascii="Times New Roman" w:hAnsi="Times New Roman" w:cs="Times New Roman"/>
-          <w:sz w:val="24"/>
-          <w:szCs w:val="24"/>
-        </w:rPr>
-        <w:t>reflectance. If your data include both</w:t>
-      </w:r>
-      <w:r>
-        <w:rPr>
-          <w:rFonts w:ascii="Times New Roman" w:hAnsi="Times New Roman" w:cs="Times New Roman"/>
-          <w:sz w:val="24"/>
-          <w:szCs w:val="24"/>
-        </w:rPr>
-        <w:t xml:space="preserve"> </w:t>
-      </w:r>
-      <w:r>
-        <w:rPr>
-          <w:rFonts w:ascii="Times New Roman" w:hAnsi="Times New Roman" w:cs="Times New Roman"/>
-          <w:sz w:val="24"/>
-          <w:szCs w:val="24"/>
-        </w:rPr>
-        <w:t>Landsat 5 and 8, then the function will train a Random</w:t>
-      </w:r>
-      <w:r>
-        <w:rPr>
-          <w:rFonts w:ascii="Times New Roman" w:hAnsi="Times New Roman" w:cs="Times New Roman"/>
-          <w:sz w:val="24"/>
-          <w:szCs w:val="24"/>
-        </w:rPr>
-        <w:t xml:space="preserve"> </w:t>
-      </w:r>
-      <w:r>
-        <w:rPr>
-          <w:rFonts w:ascii="Times New Roman" w:hAnsi="Times New Roman" w:cs="Times New Roman"/>
-          <w:sz w:val="24"/>
-          <w:szCs w:val="24"/>
-        </w:rPr>
-        <w:t>Forest model for</w:t>
-      </w:r>
-      <w:r>
-        <w:rPr>
-          <w:rFonts w:ascii="Times New Roman" w:hAnsi="Times New Roman" w:cs="Times New Roman"/>
-          <w:sz w:val="24"/>
-          <w:szCs w:val="24"/>
-        </w:rPr>
-        <w:t xml:space="preserve"> </w:t>
-      </w:r>
-      <w:r>
-        <w:rPr>
-          <w:rFonts w:ascii="Times New Roman" w:hAnsi="Times New Roman" w:cs="Times New Roman"/>
-          <w:sz w:val="24"/>
-          <w:szCs w:val="24"/>
-        </w:rPr>
-        <w:t xml:space="preserve">each sensor. By default, </w:t>
-      </w:r>
+        <w:t>lsat_calibrate_</w:t>
+      </w:r>
+      <w:proofErr w:type="gramStart"/>
       <w:r>
         <w:rPr>
           <w:rFonts w:ascii="Times New Roman" w:hAnsi="Times New Roman" w:cs="Times New Roman"/>
@@ -9964,7 +10967,322 @@
           <w:sz w:val="24"/>
           <w:szCs w:val="24"/>
         </w:rPr>
-        <w:t>lsat_calibrate_rf()</w:t>
+        <w:t>rf(</w:t>
+      </w:r>
+      <w:proofErr w:type="gramEnd"/>
+      <w:r>
+        <w:rPr>
+          <w:rFonts w:ascii="Times New Roman" w:hAnsi="Times New Roman" w:cs="Times New Roman"/>
+          <w:i/>
+          <w:iCs/>
+          <w:sz w:val="24"/>
+          <w:szCs w:val="24"/>
+        </w:rPr>
+        <w:t>)</w:t>
+      </w:r>
+      <w:r>
+        <w:rPr>
+          <w:rFonts w:ascii="Times New Roman" w:hAnsi="Times New Roman" w:cs="Times New Roman"/>
+          <w:sz w:val="24"/>
+          <w:szCs w:val="24"/>
+        </w:rPr>
+        <w:t xml:space="preserve"> </w:t>
+      </w:r>
+      <w:r>
+        <w:rPr>
+          <w:rFonts w:ascii="Times New Roman" w:hAnsi="Times New Roman" w:cs="Times New Roman"/>
+          <w:sz w:val="24"/>
+          <w:szCs w:val="24"/>
+        </w:rPr>
+        <w:t>will calibrate</w:t>
+      </w:r>
+      <w:r>
+        <w:rPr>
+          <w:rFonts w:ascii="Times New Roman" w:hAnsi="Times New Roman" w:cs="Times New Roman"/>
+          <w:sz w:val="24"/>
+          <w:szCs w:val="24"/>
+        </w:rPr>
+        <w:t xml:space="preserve"> </w:t>
+      </w:r>
+      <w:r>
+        <w:rPr>
+          <w:rFonts w:ascii="Times New Roman" w:hAnsi="Times New Roman" w:cs="Times New Roman"/>
+          <w:sz w:val="24"/>
+          <w:szCs w:val="24"/>
+        </w:rPr>
+        <w:t>individual bands or spectral indices from Landsat 5/8 to match Landsat</w:t>
+      </w:r>
+      <w:r>
+        <w:rPr>
+          <w:rFonts w:ascii="Times New Roman" w:hAnsi="Times New Roman" w:cs="Times New Roman"/>
+          <w:sz w:val="24"/>
+          <w:szCs w:val="24"/>
+        </w:rPr>
+        <w:t xml:space="preserve"> </w:t>
+      </w:r>
+      <w:r>
+        <w:rPr>
+          <w:rFonts w:ascii="Times New Roman" w:hAnsi="Times New Roman" w:cs="Times New Roman"/>
+          <w:sz w:val="24"/>
+          <w:szCs w:val="24"/>
+        </w:rPr>
+        <w:t>7</w:t>
+      </w:r>
+      <w:r>
+        <w:rPr>
+          <w:rFonts w:ascii="Times New Roman" w:hAnsi="Times New Roman" w:cs="Times New Roman"/>
+          <w:sz w:val="24"/>
+          <w:szCs w:val="24"/>
+        </w:rPr>
+        <w:t xml:space="preserve">. </w:t>
+      </w:r>
+      <w:r>
+        <w:rPr>
+          <w:rFonts w:ascii="Times New Roman" w:hAnsi="Times New Roman" w:cs="Times New Roman"/>
+          <w:sz w:val="24"/>
+          <w:szCs w:val="24"/>
+        </w:rPr>
+        <w:t>Landsat 7 is used as a benchmark because it temporally overlaps with</w:t>
+      </w:r>
+      <w:r>
+        <w:rPr>
+          <w:rFonts w:ascii="Times New Roman" w:hAnsi="Times New Roman" w:cs="Times New Roman"/>
+          <w:sz w:val="24"/>
+          <w:szCs w:val="24"/>
+        </w:rPr>
+        <w:t xml:space="preserve"> </w:t>
+      </w:r>
+      <w:r>
+        <w:rPr>
+          <w:rFonts w:ascii="Times New Roman" w:hAnsi="Times New Roman" w:cs="Times New Roman"/>
+          <w:sz w:val="24"/>
+          <w:szCs w:val="24"/>
+        </w:rPr>
+        <w:t>the other two sensors. Cross-calibration can only be performed on one</w:t>
+      </w:r>
+      <w:r>
+        <w:rPr>
+          <w:rFonts w:ascii="Times New Roman" w:hAnsi="Times New Roman" w:cs="Times New Roman"/>
+          <w:sz w:val="24"/>
+          <w:szCs w:val="24"/>
+        </w:rPr>
+        <w:t xml:space="preserve"> </w:t>
+      </w:r>
+      <w:r>
+        <w:rPr>
+          <w:rFonts w:ascii="Times New Roman" w:hAnsi="Times New Roman" w:cs="Times New Roman"/>
+          <w:sz w:val="24"/>
+          <w:szCs w:val="24"/>
+        </w:rPr>
+        <w:t>band or spectral index at a time and requires having data from 100s to</w:t>
+      </w:r>
+      <w:r>
+        <w:rPr>
+          <w:rFonts w:ascii="Times New Roman" w:hAnsi="Times New Roman" w:cs="Times New Roman"/>
+          <w:sz w:val="24"/>
+          <w:szCs w:val="24"/>
+        </w:rPr>
+        <w:t xml:space="preserve"> </w:t>
+      </w:r>
+      <w:r>
+        <w:rPr>
+          <w:rFonts w:ascii="Times New Roman" w:hAnsi="Times New Roman" w:cs="Times New Roman"/>
+          <w:sz w:val="24"/>
+          <w:szCs w:val="24"/>
+        </w:rPr>
+        <w:t>preferably many 1,000s of sample sites.</w:t>
+      </w:r>
+      <w:r>
+        <w:rPr>
+          <w:rFonts w:ascii="Times New Roman" w:hAnsi="Times New Roman" w:cs="Times New Roman"/>
+          <w:sz w:val="24"/>
+          <w:szCs w:val="24"/>
+        </w:rPr>
+        <w:t xml:space="preserve"> </w:t>
+      </w:r>
+      <w:r>
+        <w:rPr>
+          <w:rFonts w:ascii="Times New Roman" w:hAnsi="Times New Roman" w:cs="Times New Roman"/>
+          <w:sz w:val="24"/>
+          <w:szCs w:val="24"/>
+        </w:rPr>
+        <w:t>The approach involves</w:t>
+      </w:r>
+      <w:r>
+        <w:rPr>
+          <w:rFonts w:ascii="Times New Roman" w:hAnsi="Times New Roman" w:cs="Times New Roman"/>
+          <w:sz w:val="24"/>
+          <w:szCs w:val="24"/>
+        </w:rPr>
+        <w:t xml:space="preserve"> </w:t>
+      </w:r>
+      <w:r>
+        <w:rPr>
+          <w:rFonts w:ascii="Times New Roman" w:hAnsi="Times New Roman" w:cs="Times New Roman"/>
+          <w:sz w:val="24"/>
+          <w:szCs w:val="24"/>
+        </w:rPr>
+        <w:t>determining the typical reflectance at a site during a portion of the</w:t>
+      </w:r>
+      <w:r>
+        <w:rPr>
+          <w:rFonts w:ascii="Times New Roman" w:hAnsi="Times New Roman" w:cs="Times New Roman"/>
+          <w:sz w:val="24"/>
+          <w:szCs w:val="24"/>
+        </w:rPr>
+        <w:t xml:space="preserve"> </w:t>
+      </w:r>
+      <w:r>
+        <w:rPr>
+          <w:rFonts w:ascii="Times New Roman" w:hAnsi="Times New Roman" w:cs="Times New Roman"/>
+          <w:sz w:val="24"/>
+          <w:szCs w:val="24"/>
+        </w:rPr>
+        <w:t>growing season using Landsat 7 and Landsat 5/8 data that were collected</w:t>
+      </w:r>
+      <w:r>
+        <w:rPr>
+          <w:rFonts w:ascii="Times New Roman" w:hAnsi="Times New Roman" w:cs="Times New Roman"/>
+          <w:sz w:val="24"/>
+          <w:szCs w:val="24"/>
+        </w:rPr>
+        <w:t xml:space="preserve"> </w:t>
+      </w:r>
+      <w:r>
+        <w:rPr>
+          <w:rFonts w:ascii="Times New Roman" w:hAnsi="Times New Roman" w:cs="Times New Roman"/>
+          <w:sz w:val="24"/>
+          <w:szCs w:val="24"/>
+        </w:rPr>
+        <w:t>the same years. A</w:t>
+      </w:r>
+      <w:r>
+        <w:rPr>
+          <w:rFonts w:ascii="Times New Roman" w:hAnsi="Times New Roman" w:cs="Times New Roman"/>
+          <w:sz w:val="24"/>
+          <w:szCs w:val="24"/>
+        </w:rPr>
+        <w:t xml:space="preserve"> </w:t>
+      </w:r>
+      <w:r>
+        <w:rPr>
+          <w:rFonts w:ascii="Times New Roman" w:hAnsi="Times New Roman" w:cs="Times New Roman"/>
+          <w:sz w:val="24"/>
+          <w:szCs w:val="24"/>
+        </w:rPr>
+        <w:t>Random Forest model is then trained to predict Landsat</w:t>
+      </w:r>
+      <w:r>
+        <w:rPr>
+          <w:rFonts w:ascii="Times New Roman" w:hAnsi="Times New Roman" w:cs="Times New Roman"/>
+          <w:sz w:val="24"/>
+          <w:szCs w:val="24"/>
+        </w:rPr>
+        <w:t xml:space="preserve"> </w:t>
+      </w:r>
+      <w:r>
+        <w:rPr>
+          <w:rFonts w:ascii="Times New Roman" w:hAnsi="Times New Roman" w:cs="Times New Roman"/>
+          <w:sz w:val="24"/>
+          <w:szCs w:val="24"/>
+        </w:rPr>
+        <w:t>7 reflectance from Landsat 5/8</w:t>
+      </w:r>
+      <w:r>
+        <w:rPr>
+          <w:rFonts w:ascii="Times New Roman" w:hAnsi="Times New Roman" w:cs="Times New Roman"/>
+          <w:sz w:val="24"/>
+          <w:szCs w:val="24"/>
+        </w:rPr>
+        <w:t xml:space="preserve"> </w:t>
+      </w:r>
+      <w:r>
+        <w:rPr>
+          <w:rFonts w:ascii="Times New Roman" w:hAnsi="Times New Roman" w:cs="Times New Roman"/>
+          <w:sz w:val="24"/>
+          <w:szCs w:val="24"/>
+        </w:rPr>
+        <w:t>reflectance. If your data include both</w:t>
+      </w:r>
+      <w:r>
+        <w:rPr>
+          <w:rFonts w:ascii="Times New Roman" w:hAnsi="Times New Roman" w:cs="Times New Roman"/>
+          <w:sz w:val="24"/>
+          <w:szCs w:val="24"/>
+        </w:rPr>
+        <w:t xml:space="preserve"> </w:t>
+      </w:r>
+      <w:r>
+        <w:rPr>
+          <w:rFonts w:ascii="Times New Roman" w:hAnsi="Times New Roman" w:cs="Times New Roman"/>
+          <w:sz w:val="24"/>
+          <w:szCs w:val="24"/>
+        </w:rPr>
+        <w:t>Landsat 5 and 8, then the function will train a Random</w:t>
+      </w:r>
+      <w:r>
+        <w:rPr>
+          <w:rFonts w:ascii="Times New Roman" w:hAnsi="Times New Roman" w:cs="Times New Roman"/>
+          <w:sz w:val="24"/>
+          <w:szCs w:val="24"/>
+        </w:rPr>
+        <w:t xml:space="preserve"> </w:t>
+      </w:r>
+      <w:r>
+        <w:rPr>
+          <w:rFonts w:ascii="Times New Roman" w:hAnsi="Times New Roman" w:cs="Times New Roman"/>
+          <w:sz w:val="24"/>
+          <w:szCs w:val="24"/>
+        </w:rPr>
+        <w:t>Forest model for</w:t>
+      </w:r>
+      <w:r>
+        <w:rPr>
+          <w:rFonts w:ascii="Times New Roman" w:hAnsi="Times New Roman" w:cs="Times New Roman"/>
+          <w:sz w:val="24"/>
+          <w:szCs w:val="24"/>
+        </w:rPr>
+        <w:t xml:space="preserve"> </w:t>
+      </w:r>
+      <w:r>
+        <w:rPr>
+          <w:rFonts w:ascii="Times New Roman" w:hAnsi="Times New Roman" w:cs="Times New Roman"/>
+          <w:sz w:val="24"/>
+          <w:szCs w:val="24"/>
+        </w:rPr>
+        <w:t xml:space="preserve">each sensor. By default, </w:t>
+      </w:r>
+      <w:r>
+        <w:rPr>
+          <w:rFonts w:ascii="Times New Roman" w:hAnsi="Times New Roman" w:cs="Times New Roman"/>
+          <w:i/>
+          <w:iCs/>
+          <w:sz w:val="24"/>
+          <w:szCs w:val="24"/>
+        </w:rPr>
+        <w:t>lsat_calibrate_</w:t>
+      </w:r>
+      <w:proofErr w:type="gramStart"/>
+      <w:r>
+        <w:rPr>
+          <w:rFonts w:ascii="Times New Roman" w:hAnsi="Times New Roman" w:cs="Times New Roman"/>
+          <w:i/>
+          <w:iCs/>
+          <w:sz w:val="24"/>
+          <w:szCs w:val="24"/>
+        </w:rPr>
+        <w:t>rf(</w:t>
+      </w:r>
+      <w:proofErr w:type="gramEnd"/>
+      <w:r>
+        <w:rPr>
+          <w:rFonts w:ascii="Times New Roman" w:hAnsi="Times New Roman" w:cs="Times New Roman"/>
+          <w:i/>
+          <w:iCs/>
+          <w:sz w:val="24"/>
+          <w:szCs w:val="24"/>
+        </w:rPr>
+        <w:t>)</w:t>
       </w:r>
       <w:r>
         <w:rPr>
@@ -10168,7 +11486,16 @@
           <w:sz w:val="24"/>
           <w:szCs w:val="24"/>
         </w:rPr>
-        <w:t>If you use the default setting that adds a new column with the</w:t>
+        <w:t xml:space="preserve">If you use the default </w:t>
+      </w:r>
+      <w:r>
+        <w:rPr>
+          <w:rFonts w:ascii="Times New Roman" w:hAnsi="Times New Roman" w:cs="Times New Roman"/>
+          <w:sz w:val="24"/>
+          <w:szCs w:val="24"/>
+        </w:rPr>
+        <w:lastRenderedPageBreak/>
+        <w:t>setting that adds a new column with the</w:t>
       </w:r>
       <w:r>
         <w:rPr>
@@ -10203,6 +11530,7 @@
         <w:t xml:space="preserve">subsequent functions (e.g., </w:t>
       </w:r>
       <w:proofErr w:type="spellStart"/>
+      <w:proofErr w:type="gramStart"/>
       <w:r>
         <w:rPr>
           <w:rFonts w:ascii="Times New Roman" w:hAnsi="Times New Roman" w:cs="Times New Roman"/>
@@ -10212,6 +11540,7 @@
         <w:t>ndvi.xcal</w:t>
       </w:r>
       <w:proofErr w:type="spellEnd"/>
+      <w:proofErr w:type="gramEnd"/>
       <w:r>
         <w:rPr>
           <w:rFonts w:ascii="Times New Roman" w:hAnsi="Times New Roman" w:cs="Times New Roman"/>
@@ -10274,7 +11603,15 @@
         <w:t xml:space="preserve"> </w:t>
       </w:r>
       <w:r>
-        <w:t>lsat_fit_phenological_curves()</w:t>
+        <w:t>lsat_fit_phenological_</w:t>
+      </w:r>
+      <w:proofErr w:type="gramStart"/>
+      <w:r>
+        <w:t>curves(</w:t>
+      </w:r>
+      <w:proofErr w:type="gramEnd"/>
+      <w:r>
+        <w:t>)</w:t>
       </w:r>
     </w:p>
     <w:p>
@@ -10302,7 +11639,29 @@
           <w:sz w:val="24"/>
           <w:szCs w:val="24"/>
         </w:rPr>
-        <w:t>lsat_fit_phenological_curves()</w:t>
+        <w:t>lsat_fit_phenological_</w:t>
+      </w:r>
+      <w:proofErr w:type="gramStart"/>
+      <w:r>
+        <w:rPr>
+          <w:rFonts w:ascii="Times New Roman" w:hAnsi="Times New Roman" w:cs="Times New Roman"/>
+          <w:i/>
+          <w:iCs/>
+          <w:sz w:val="24"/>
+          <w:szCs w:val="24"/>
+        </w:rPr>
+        <w:t>curves(</w:t>
+      </w:r>
+      <w:proofErr w:type="gramEnd"/>
+      <w:r>
+        <w:rPr>
+          <w:rFonts w:ascii="Times New Roman" w:hAnsi="Times New Roman" w:cs="Times New Roman"/>
+          <w:i/>
+          <w:iCs/>
+          <w:sz w:val="24"/>
+          <w:szCs w:val="24"/>
+        </w:rPr>
+        <w:t>)</w:t>
       </w:r>
       <w:r>
         <w:rPr>
@@ -10416,7 +11775,6 @@
           <w:sz w:val="24"/>
           <w:szCs w:val="24"/>
         </w:rPr>
-        <w:lastRenderedPageBreak/>
         <w:t>vegetation greenness (e.g., NDVImax). The function iteratively fits</w:t>
       </w:r>
       <w:r>
@@ -10557,7 +11915,29 @@
           <w:sz w:val="24"/>
           <w:szCs w:val="24"/>
         </w:rPr>
-        <w:t>lsat_fit_phenological_curves()</w:t>
+        <w:t>lsat_fit_phenological_</w:t>
+      </w:r>
+      <w:proofErr w:type="gramStart"/>
+      <w:r>
+        <w:rPr>
+          <w:rFonts w:ascii="Times New Roman" w:hAnsi="Times New Roman" w:cs="Times New Roman"/>
+          <w:i/>
+          <w:iCs/>
+          <w:sz w:val="24"/>
+          <w:szCs w:val="24"/>
+        </w:rPr>
+        <w:t>curves(</w:t>
+      </w:r>
+      <w:proofErr w:type="gramEnd"/>
+      <w:r>
+        <w:rPr>
+          <w:rFonts w:ascii="Times New Roman" w:hAnsi="Times New Roman" w:cs="Times New Roman"/>
+          <w:i/>
+          <w:iCs/>
+          <w:sz w:val="24"/>
+          <w:szCs w:val="24"/>
+        </w:rPr>
+        <w:t>)</w:t>
       </w:r>
       <w:r>
         <w:rPr>
@@ -10663,7 +12043,15 @@
         <w:t xml:space="preserve"> </w:t>
       </w:r>
       <w:r>
-        <w:t>lsat_summarize_growing_seasons()</w:t>
+        <w:t>lsat_summarize_growing_</w:t>
+      </w:r>
+      <w:proofErr w:type="gramStart"/>
+      <w:r>
+        <w:t>seasons(</w:t>
+      </w:r>
+      <w:proofErr w:type="gramEnd"/>
+      <w:r>
+        <w:t>)</w:t>
       </w:r>
     </w:p>
     <w:p>
@@ -10691,168 +12079,9 @@
           <w:sz w:val="24"/>
           <w:szCs w:val="24"/>
         </w:rPr>
-        <w:t>lsat_summarize_growing_seasons()</w:t>
-      </w:r>
-      <w:r>
-        <w:rPr>
-          <w:rFonts w:ascii="Times New Roman" w:hAnsi="Times New Roman" w:cs="Times New Roman"/>
-          <w:sz w:val="24"/>
-          <w:szCs w:val="24"/>
-        </w:rPr>
-        <w:t xml:space="preserve"> </w:t>
-      </w:r>
-      <w:r>
-        <w:rPr>
-          <w:rFonts w:ascii="Times New Roman" w:hAnsi="Times New Roman" w:cs="Times New Roman"/>
-          <w:sz w:val="24"/>
-          <w:szCs w:val="24"/>
-        </w:rPr>
-        <w:t>estimates several annual</w:t>
-      </w:r>
-      <w:r>
-        <w:rPr>
-          <w:rFonts w:ascii="Times New Roman" w:hAnsi="Times New Roman" w:cs="Times New Roman"/>
-          <w:sz w:val="24"/>
-          <w:szCs w:val="24"/>
-        </w:rPr>
-        <w:t xml:space="preserve"> </w:t>
-      </w:r>
-      <w:r>
-        <w:rPr>
-          <w:rFonts w:ascii="Times New Roman" w:hAnsi="Times New Roman" w:cs="Times New Roman"/>
-          <w:sz w:val="24"/>
-          <w:szCs w:val="24"/>
-        </w:rPr>
-        <w:t>growing season</w:t>
-      </w:r>
-      <w:r>
-        <w:rPr>
-          <w:rFonts w:ascii="Times New Roman" w:hAnsi="Times New Roman" w:cs="Times New Roman"/>
-          <w:sz w:val="24"/>
-          <w:szCs w:val="24"/>
-        </w:rPr>
-        <w:t xml:space="preserve"> </w:t>
-      </w:r>
-      <w:r>
-        <w:rPr>
-          <w:rFonts w:ascii="Times New Roman" w:hAnsi="Times New Roman" w:cs="Times New Roman"/>
-          <w:sz w:val="24"/>
-          <w:szCs w:val="24"/>
-        </w:rPr>
-        <w:t>metrics from vegetation greenness time series derived</w:t>
-      </w:r>
-      <w:r>
-        <w:rPr>
-          <w:rFonts w:ascii="Times New Roman" w:hAnsi="Times New Roman" w:cs="Times New Roman"/>
-          <w:sz w:val="24"/>
-          <w:szCs w:val="24"/>
-        </w:rPr>
-        <w:t xml:space="preserve"> </w:t>
-      </w:r>
-      <w:r>
-        <w:rPr>
-          <w:rFonts w:ascii="Times New Roman" w:hAnsi="Times New Roman" w:cs="Times New Roman"/>
-          <w:sz w:val="24"/>
-          <w:szCs w:val="24"/>
-        </w:rPr>
-        <w:t>from Landsat satellite observations. The metrics include annual mean,</w:t>
-      </w:r>
-      <w:r>
-        <w:rPr>
-          <w:rFonts w:ascii="Times New Roman" w:hAnsi="Times New Roman" w:cs="Times New Roman"/>
-          <w:sz w:val="24"/>
-          <w:szCs w:val="24"/>
-        </w:rPr>
-        <w:t xml:space="preserve"> </w:t>
-      </w:r>
-      <w:r>
-        <w:rPr>
-          <w:rFonts w:ascii="Times New Roman" w:hAnsi="Times New Roman" w:cs="Times New Roman"/>
-          <w:sz w:val="24"/>
-          <w:szCs w:val="24"/>
-        </w:rPr>
-        <w:t>median, and 90th percentile vegetation greenness of observations during</w:t>
-      </w:r>
-      <w:r>
-        <w:rPr>
-          <w:rFonts w:ascii="Times New Roman" w:hAnsi="Times New Roman" w:cs="Times New Roman"/>
-          <w:sz w:val="24"/>
-          <w:szCs w:val="24"/>
-        </w:rPr>
-        <w:t xml:space="preserve"> </w:t>
-      </w:r>
-      <w:r>
-        <w:rPr>
-          <w:rFonts w:ascii="Times New Roman" w:hAnsi="Times New Roman" w:cs="Times New Roman"/>
-          <w:sz w:val="24"/>
-          <w:szCs w:val="24"/>
-        </w:rPr>
-        <w:t>each growing season, as well as phenologically-modeled estimates of</w:t>
-      </w:r>
-      <w:r>
-        <w:rPr>
-          <w:rFonts w:ascii="Times New Roman" w:hAnsi="Times New Roman" w:cs="Times New Roman"/>
-          <w:sz w:val="24"/>
-          <w:szCs w:val="24"/>
-        </w:rPr>
-        <w:t xml:space="preserve"> </w:t>
-      </w:r>
-      <w:r>
-        <w:rPr>
-          <w:rFonts w:ascii="Times New Roman" w:hAnsi="Times New Roman" w:cs="Times New Roman"/>
-          <w:sz w:val="24"/>
-          <w:szCs w:val="24"/>
-        </w:rPr>
-        <w:t>annual maximum vegetation greenness and the seasonal timing (Day of</w:t>
-      </w:r>
-      <w:r>
-        <w:rPr>
-          <w:rFonts w:ascii="Times New Roman" w:hAnsi="Times New Roman" w:cs="Times New Roman"/>
-          <w:sz w:val="24"/>
-          <w:szCs w:val="24"/>
-        </w:rPr>
-        <w:t xml:space="preserve"> </w:t>
-      </w:r>
-      <w:r>
-        <w:rPr>
-          <w:rFonts w:ascii="Times New Roman" w:hAnsi="Times New Roman" w:cs="Times New Roman"/>
-          <w:sz w:val="24"/>
-          <w:szCs w:val="24"/>
-        </w:rPr>
-        <w:t>Year) of maximum vegetation greenness.</w:t>
-      </w:r>
-      <w:r>
-        <w:rPr>
-          <w:rFonts w:ascii="Times New Roman" w:hAnsi="Times New Roman" w:cs="Times New Roman"/>
-          <w:sz w:val="24"/>
-          <w:szCs w:val="24"/>
-        </w:rPr>
-        <w:t xml:space="preserve"> </w:t>
-      </w:r>
-      <w:r>
-        <w:rPr>
-          <w:rFonts w:ascii="Times New Roman" w:hAnsi="Times New Roman" w:cs="Times New Roman"/>
-          <w:sz w:val="24"/>
-          <w:szCs w:val="24"/>
-        </w:rPr>
-        <w:t>This function relies on output</w:t>
-      </w:r>
-      <w:r>
-        <w:rPr>
-          <w:rFonts w:ascii="Times New Roman" w:hAnsi="Times New Roman" w:cs="Times New Roman"/>
-          <w:sz w:val="24"/>
-          <w:szCs w:val="24"/>
-        </w:rPr>
-        <w:t xml:space="preserve"> </w:t>
-      </w:r>
-      <w:r>
-        <w:rPr>
-          <w:rFonts w:ascii="Times New Roman" w:hAnsi="Times New Roman" w:cs="Times New Roman"/>
-          <w:sz w:val="24"/>
-          <w:szCs w:val="24"/>
-        </w:rPr>
-        <w:t xml:space="preserve">from </w:t>
-      </w:r>
+        <w:t>lsat_summarize_growing_</w:t>
+      </w:r>
+      <w:proofErr w:type="gramStart"/>
       <w:r>
         <w:rPr>
           <w:rFonts w:ascii="Times New Roman" w:hAnsi="Times New Roman" w:cs="Times New Roman"/>
@@ -10861,7 +12090,210 @@
           <w:sz w:val="24"/>
           <w:szCs w:val="24"/>
         </w:rPr>
-        <w:t>lsat_fit_phenological_curves()</w:t>
+        <w:t>seasons(</w:t>
+      </w:r>
+      <w:proofErr w:type="gramEnd"/>
+      <w:r>
+        <w:rPr>
+          <w:rFonts w:ascii="Times New Roman" w:hAnsi="Times New Roman" w:cs="Times New Roman"/>
+          <w:i/>
+          <w:iCs/>
+          <w:sz w:val="24"/>
+          <w:szCs w:val="24"/>
+        </w:rPr>
+        <w:t>)</w:t>
+      </w:r>
+      <w:r>
+        <w:rPr>
+          <w:rFonts w:ascii="Times New Roman" w:hAnsi="Times New Roman" w:cs="Times New Roman"/>
+          <w:sz w:val="24"/>
+          <w:szCs w:val="24"/>
+        </w:rPr>
+        <w:t xml:space="preserve"> </w:t>
+      </w:r>
+      <w:r>
+        <w:rPr>
+          <w:rFonts w:ascii="Times New Roman" w:hAnsi="Times New Roman" w:cs="Times New Roman"/>
+          <w:sz w:val="24"/>
+          <w:szCs w:val="24"/>
+        </w:rPr>
+        <w:t>estimates several annual</w:t>
+      </w:r>
+      <w:r>
+        <w:rPr>
+          <w:rFonts w:ascii="Times New Roman" w:hAnsi="Times New Roman" w:cs="Times New Roman"/>
+          <w:sz w:val="24"/>
+          <w:szCs w:val="24"/>
+        </w:rPr>
+        <w:t xml:space="preserve"> </w:t>
+      </w:r>
+      <w:r>
+        <w:rPr>
+          <w:rFonts w:ascii="Times New Roman" w:hAnsi="Times New Roman" w:cs="Times New Roman"/>
+          <w:sz w:val="24"/>
+          <w:szCs w:val="24"/>
+        </w:rPr>
+        <w:t>growing season</w:t>
+      </w:r>
+      <w:r>
+        <w:rPr>
+          <w:rFonts w:ascii="Times New Roman" w:hAnsi="Times New Roman" w:cs="Times New Roman"/>
+          <w:sz w:val="24"/>
+          <w:szCs w:val="24"/>
+        </w:rPr>
+        <w:t xml:space="preserve"> </w:t>
+      </w:r>
+      <w:r>
+        <w:rPr>
+          <w:rFonts w:ascii="Times New Roman" w:hAnsi="Times New Roman" w:cs="Times New Roman"/>
+          <w:sz w:val="24"/>
+          <w:szCs w:val="24"/>
+        </w:rPr>
+        <w:t>metrics from vegetation greenness time series derived</w:t>
+      </w:r>
+      <w:r>
+        <w:rPr>
+          <w:rFonts w:ascii="Times New Roman" w:hAnsi="Times New Roman" w:cs="Times New Roman"/>
+          <w:sz w:val="24"/>
+          <w:szCs w:val="24"/>
+        </w:rPr>
+        <w:t xml:space="preserve"> </w:t>
+      </w:r>
+      <w:r>
+        <w:rPr>
+          <w:rFonts w:ascii="Times New Roman" w:hAnsi="Times New Roman" w:cs="Times New Roman"/>
+          <w:sz w:val="24"/>
+          <w:szCs w:val="24"/>
+        </w:rPr>
+        <w:t>from Landsat satellite observations. The metrics include annual mean,</w:t>
+      </w:r>
+      <w:r>
+        <w:rPr>
+          <w:rFonts w:ascii="Times New Roman" w:hAnsi="Times New Roman" w:cs="Times New Roman"/>
+          <w:sz w:val="24"/>
+          <w:szCs w:val="24"/>
+        </w:rPr>
+        <w:t xml:space="preserve"> </w:t>
+      </w:r>
+      <w:r>
+        <w:rPr>
+          <w:rFonts w:ascii="Times New Roman" w:hAnsi="Times New Roman" w:cs="Times New Roman"/>
+          <w:sz w:val="24"/>
+          <w:szCs w:val="24"/>
+        </w:rPr>
+        <w:t>median, and 90th percentile vegetation greenness of observations during</w:t>
+      </w:r>
+      <w:r>
+        <w:rPr>
+          <w:rFonts w:ascii="Times New Roman" w:hAnsi="Times New Roman" w:cs="Times New Roman"/>
+          <w:sz w:val="24"/>
+          <w:szCs w:val="24"/>
+        </w:rPr>
+        <w:t xml:space="preserve"> </w:t>
+      </w:r>
+      <w:r>
+        <w:rPr>
+          <w:rFonts w:ascii="Times New Roman" w:hAnsi="Times New Roman" w:cs="Times New Roman"/>
+          <w:sz w:val="24"/>
+          <w:szCs w:val="24"/>
+        </w:rPr>
+        <w:t>each growing season, as well as phenologically-modeled estimates of</w:t>
+      </w:r>
+      <w:r>
+        <w:rPr>
+          <w:rFonts w:ascii="Times New Roman" w:hAnsi="Times New Roman" w:cs="Times New Roman"/>
+          <w:sz w:val="24"/>
+          <w:szCs w:val="24"/>
+        </w:rPr>
+        <w:t xml:space="preserve"> </w:t>
+      </w:r>
+      <w:r>
+        <w:rPr>
+          <w:rFonts w:ascii="Times New Roman" w:hAnsi="Times New Roman" w:cs="Times New Roman"/>
+          <w:sz w:val="24"/>
+          <w:szCs w:val="24"/>
+        </w:rPr>
+        <w:t>annual maximum vegetation greenness and the seasonal timing (Day of</w:t>
+      </w:r>
+      <w:r>
+        <w:rPr>
+          <w:rFonts w:ascii="Times New Roman" w:hAnsi="Times New Roman" w:cs="Times New Roman"/>
+          <w:sz w:val="24"/>
+          <w:szCs w:val="24"/>
+        </w:rPr>
+        <w:t xml:space="preserve"> </w:t>
+      </w:r>
+      <w:r>
+        <w:rPr>
+          <w:rFonts w:ascii="Times New Roman" w:hAnsi="Times New Roman" w:cs="Times New Roman"/>
+          <w:sz w:val="24"/>
+          <w:szCs w:val="24"/>
+        </w:rPr>
+        <w:t>Year) of maximum vegetation greenness.</w:t>
+      </w:r>
+      <w:r>
+        <w:rPr>
+          <w:rFonts w:ascii="Times New Roman" w:hAnsi="Times New Roman" w:cs="Times New Roman"/>
+          <w:sz w:val="24"/>
+          <w:szCs w:val="24"/>
+        </w:rPr>
+        <w:t xml:space="preserve"> </w:t>
+      </w:r>
+      <w:r>
+        <w:rPr>
+          <w:rFonts w:ascii="Times New Roman" w:hAnsi="Times New Roman" w:cs="Times New Roman"/>
+          <w:sz w:val="24"/>
+          <w:szCs w:val="24"/>
+        </w:rPr>
+        <w:t>This function relies on output</w:t>
+      </w:r>
+      <w:r>
+        <w:rPr>
+          <w:rFonts w:ascii="Times New Roman" w:hAnsi="Times New Roman" w:cs="Times New Roman"/>
+          <w:sz w:val="24"/>
+          <w:szCs w:val="24"/>
+        </w:rPr>
+        <w:t xml:space="preserve"> </w:t>
+      </w:r>
+      <w:r>
+        <w:rPr>
+          <w:rFonts w:ascii="Times New Roman" w:hAnsi="Times New Roman" w:cs="Times New Roman"/>
+          <w:sz w:val="24"/>
+          <w:szCs w:val="24"/>
+        </w:rPr>
+        <w:t xml:space="preserve">from </w:t>
+      </w:r>
+      <w:r>
+        <w:rPr>
+          <w:rFonts w:ascii="Times New Roman" w:hAnsi="Times New Roman" w:cs="Times New Roman"/>
+          <w:i/>
+          <w:iCs/>
+          <w:sz w:val="24"/>
+          <w:szCs w:val="24"/>
+        </w:rPr>
+        <w:t>lsat_fit_phenological_</w:t>
+      </w:r>
+      <w:proofErr w:type="gramStart"/>
+      <w:r>
+        <w:rPr>
+          <w:rFonts w:ascii="Times New Roman" w:hAnsi="Times New Roman" w:cs="Times New Roman"/>
+          <w:i/>
+          <w:iCs/>
+          <w:sz w:val="24"/>
+          <w:szCs w:val="24"/>
+        </w:rPr>
+        <w:t>curves(</w:t>
+      </w:r>
+      <w:proofErr w:type="gramEnd"/>
+      <w:r>
+        <w:rPr>
+          <w:rFonts w:ascii="Times New Roman" w:hAnsi="Times New Roman" w:cs="Times New Roman"/>
+          <w:i/>
+          <w:iCs/>
+          <w:sz w:val="24"/>
+          <w:szCs w:val="24"/>
+        </w:rPr>
+        <w:t>)</w:t>
       </w:r>
       <w:r>
         <w:rPr>
@@ -10899,7 +12331,15 @@
         <w:t xml:space="preserve">vegetation greenness using </w:t>
       </w:r>
       <w:r>
-        <w:t>lsat_evaluate_phenological_max()</w:t>
+        <w:t>lsat_evaluate_phenological_</w:t>
+      </w:r>
+      <w:proofErr w:type="gramStart"/>
+      <w:r>
+        <w:t>max(</w:t>
+      </w:r>
+      <w:proofErr w:type="gramEnd"/>
+      <w:r>
+        <w:t>)</w:t>
       </w:r>
     </w:p>
     <w:p>
@@ -10951,7 +12391,29 @@
           <w:sz w:val="24"/>
           <w:szCs w:val="24"/>
         </w:rPr>
-        <w:t>lsat_evaluate_phenological_max()</w:t>
+        <w:t>lsat_evaluate_phenological_</w:t>
+      </w:r>
+      <w:proofErr w:type="gramStart"/>
+      <w:r>
+        <w:rPr>
+          <w:rFonts w:ascii="Times New Roman" w:hAnsi="Times New Roman" w:cs="Times New Roman"/>
+          <w:i/>
+          <w:iCs/>
+          <w:sz w:val="24"/>
+          <w:szCs w:val="24"/>
+        </w:rPr>
+        <w:t>max(</w:t>
+      </w:r>
+      <w:proofErr w:type="gramEnd"/>
+      <w:r>
+        <w:rPr>
+          <w:rFonts w:ascii="Times New Roman" w:hAnsi="Times New Roman" w:cs="Times New Roman"/>
+          <w:i/>
+          <w:iCs/>
+          <w:sz w:val="24"/>
+          <w:szCs w:val="24"/>
+        </w:rPr>
+        <w:t>)</w:t>
       </w:r>
       <w:r>
         <w:rPr>
@@ -11159,7 +12621,15 @@
         <w:t xml:space="preserve"> </w:t>
       </w:r>
       <w:r>
-        <w:t>lsat_calc_trend()</w:t>
+        <w:t>lsat_calc_</w:t>
+      </w:r>
+      <w:proofErr w:type="gramStart"/>
+      <w:r>
+        <w:t>trend(</w:t>
+      </w:r>
+      <w:proofErr w:type="gramEnd"/>
+      <w:r>
+        <w:t>)</w:t>
       </w:r>
     </w:p>
     <w:p>
@@ -11187,73 +12657,9 @@
           <w:sz w:val="24"/>
           <w:szCs w:val="24"/>
         </w:rPr>
-        <w:t>lsat_calc_trend()</w:t>
-      </w:r>
-      <w:r>
-        <w:rPr>
-          <w:rFonts w:ascii="Times New Roman" w:hAnsi="Times New Roman" w:cs="Times New Roman"/>
-          <w:sz w:val="24"/>
-          <w:szCs w:val="24"/>
-        </w:rPr>
-        <w:t xml:space="preserve"> </w:t>
-      </w:r>
-      <w:r>
-        <w:rPr>
-          <w:rFonts w:ascii="Times New Roman" w:hAnsi="Times New Roman" w:cs="Times New Roman"/>
-          <w:sz w:val="24"/>
-          <w:szCs w:val="24"/>
-        </w:rPr>
-        <w:t>computes a temporal trend in annual time</w:t>
-      </w:r>
-      <w:r>
-        <w:rPr>
-          <w:rFonts w:ascii="Times New Roman" w:hAnsi="Times New Roman" w:cs="Times New Roman"/>
-          <w:sz w:val="24"/>
-          <w:szCs w:val="24"/>
-        </w:rPr>
-        <w:t xml:space="preserve"> </w:t>
-      </w:r>
-      <w:r>
-        <w:rPr>
-          <w:rFonts w:ascii="Times New Roman" w:hAnsi="Times New Roman" w:cs="Times New Roman"/>
-          <w:sz w:val="24"/>
-          <w:szCs w:val="24"/>
-        </w:rPr>
-        <w:t>series of vegetation greenness for each sampling site over a</w:t>
-      </w:r>
-      <w:r>
-        <w:rPr>
-          <w:rFonts w:ascii="Times New Roman" w:hAnsi="Times New Roman" w:cs="Times New Roman"/>
-          <w:sz w:val="24"/>
-          <w:szCs w:val="24"/>
-        </w:rPr>
-        <w:t xml:space="preserve"> </w:t>
-      </w:r>
-      <w:r>
-        <w:rPr>
-          <w:rFonts w:ascii="Times New Roman" w:hAnsi="Times New Roman" w:cs="Times New Roman"/>
-          <w:sz w:val="24"/>
-          <w:szCs w:val="24"/>
-        </w:rPr>
-        <w:t>user-</w:t>
-      </w:r>
-      <w:r>
-        <w:rPr>
-          <w:rFonts w:ascii="Times New Roman" w:hAnsi="Times New Roman" w:cs="Times New Roman"/>
-          <w:sz w:val="24"/>
-          <w:szCs w:val="24"/>
-        </w:rPr>
-        <w:t>specified</w:t>
-      </w:r>
-      <w:r>
-        <w:rPr>
-          <w:rFonts w:ascii="Times New Roman" w:hAnsi="Times New Roman" w:cs="Times New Roman"/>
-          <w:sz w:val="24"/>
-          <w:szCs w:val="24"/>
-        </w:rPr>
-        <w:t xml:space="preserve"> time period. This is a wrapper for the </w:t>
-      </w:r>
-      <w:proofErr w:type="spellStart"/>
+        <w:t>lsat_calc_</w:t>
+      </w:r>
+      <w:proofErr w:type="gramStart"/>
       <w:r>
         <w:rPr>
           <w:rFonts w:ascii="Times New Roman" w:hAnsi="Times New Roman" w:cs="Times New Roman"/>
@@ -11262,9 +12668,97 @@
           <w:sz w:val="24"/>
           <w:szCs w:val="24"/>
         </w:rPr>
+        <w:t>trend(</w:t>
+      </w:r>
+      <w:proofErr w:type="gramEnd"/>
+      <w:r>
+        <w:rPr>
+          <w:rFonts w:ascii="Times New Roman" w:hAnsi="Times New Roman" w:cs="Times New Roman"/>
+          <w:i/>
+          <w:iCs/>
+          <w:sz w:val="24"/>
+          <w:szCs w:val="24"/>
+        </w:rPr>
+        <w:t>)</w:t>
+      </w:r>
+      <w:r>
+        <w:rPr>
+          <w:rFonts w:ascii="Times New Roman" w:hAnsi="Times New Roman" w:cs="Times New Roman"/>
+          <w:sz w:val="24"/>
+          <w:szCs w:val="24"/>
+        </w:rPr>
+        <w:t xml:space="preserve"> </w:t>
+      </w:r>
+      <w:r>
+        <w:rPr>
+          <w:rFonts w:ascii="Times New Roman" w:hAnsi="Times New Roman" w:cs="Times New Roman"/>
+          <w:sz w:val="24"/>
+          <w:szCs w:val="24"/>
+        </w:rPr>
+        <w:t>computes a temporal trend in annual time</w:t>
+      </w:r>
+      <w:r>
+        <w:rPr>
+          <w:rFonts w:ascii="Times New Roman" w:hAnsi="Times New Roman" w:cs="Times New Roman"/>
+          <w:sz w:val="24"/>
+          <w:szCs w:val="24"/>
+        </w:rPr>
+        <w:t xml:space="preserve"> </w:t>
+      </w:r>
+      <w:r>
+        <w:rPr>
+          <w:rFonts w:ascii="Times New Roman" w:hAnsi="Times New Roman" w:cs="Times New Roman"/>
+          <w:sz w:val="24"/>
+          <w:szCs w:val="24"/>
+        </w:rPr>
+        <w:t>series of vegetation greenness for each sampling site over a</w:t>
+      </w:r>
+      <w:r>
+        <w:rPr>
+          <w:rFonts w:ascii="Times New Roman" w:hAnsi="Times New Roman" w:cs="Times New Roman"/>
+          <w:sz w:val="24"/>
+          <w:szCs w:val="24"/>
+        </w:rPr>
+        <w:t xml:space="preserve"> </w:t>
+      </w:r>
+      <w:r>
+        <w:rPr>
+          <w:rFonts w:ascii="Times New Roman" w:hAnsi="Times New Roman" w:cs="Times New Roman"/>
+          <w:sz w:val="24"/>
+          <w:szCs w:val="24"/>
+        </w:rPr>
+        <w:t>user-</w:t>
+      </w:r>
+      <w:r>
+        <w:rPr>
+          <w:rFonts w:ascii="Times New Roman" w:hAnsi="Times New Roman" w:cs="Times New Roman"/>
+          <w:sz w:val="24"/>
+          <w:szCs w:val="24"/>
+        </w:rPr>
+        <w:t>specified</w:t>
+      </w:r>
+      <w:r>
+        <w:rPr>
+          <w:rFonts w:ascii="Times New Roman" w:hAnsi="Times New Roman" w:cs="Times New Roman"/>
+          <w:sz w:val="24"/>
+          <w:szCs w:val="24"/>
+        </w:rPr>
+        <w:t xml:space="preserve"> time period. This is a wrapper for the </w:t>
+      </w:r>
+      <w:proofErr w:type="spellStart"/>
+      <w:proofErr w:type="gramStart"/>
+      <w:r>
+        <w:rPr>
+          <w:rFonts w:ascii="Times New Roman" w:hAnsi="Times New Roman" w:cs="Times New Roman"/>
+          <w:i/>
+          <w:iCs/>
+          <w:sz w:val="24"/>
+          <w:szCs w:val="24"/>
+        </w:rPr>
         <w:t>zyp.yuepilon</w:t>
       </w:r>
       <w:proofErr w:type="spellEnd"/>
+      <w:proofErr w:type="gramEnd"/>
       <w:r>
         <w:rPr>
           <w:rFonts w:ascii="Times New Roman" w:hAnsi="Times New Roman" w:cs="Times New Roman"/>
@@ -11368,21 +12862,21 @@
       <w:pPr>
         <w:pStyle w:val="Heading1"/>
       </w:pPr>
-      <w:commentRangeStart w:id="2"/>
+      <w:commentRangeStart w:id="67"/>
       <w:r>
         <w:t>Example</w:t>
       </w:r>
       <w:r>
         <w:t xml:space="preserve"> application</w:t>
       </w:r>
-      <w:commentRangeEnd w:id="2"/>
+      <w:commentRangeEnd w:id="67"/>
       <w:r>
         <w:rPr>
           <w:rStyle w:val="CommentReference"/>
           <w:sz w:val="24"/>
           <w:szCs w:val="24"/>
         </w:rPr>
-        <w:commentReference w:id="2"/>
+        <w:commentReference w:id="67"/>
       </w:r>
     </w:p>
     <w:p>
@@ -11400,6 +12894,7 @@
           <w:sz w:val="24"/>
           <w:szCs w:val="24"/>
         </w:rPr>
+        <w:lastRenderedPageBreak/>
         <w:t xml:space="preserve">Here we provide </w:t>
       </w:r>
       <w:r>
@@ -11675,6 +13170,13 @@
           <w:sz w:val="24"/>
           <w:szCs w:val="24"/>
         </w:rPr>
+      </w:r>
+      <w:r>
+        <w:rPr>
+          <w:rFonts w:ascii="Times New Roman" w:hAnsi="Times New Roman" w:cs="Times New Roman"/>
+          <w:sz w:val="24"/>
+          <w:szCs w:val="24"/>
+        </w:rPr>
         <w:fldChar w:fldCharType="separate"/>
       </w:r>
       <w:r>
@@ -11745,6 +13247,46 @@
       <w:pPr>
         <w:pStyle w:val="NoSpacing"/>
         <w:rPr>
+          <w:rFonts w:ascii="Times New Roman" w:hAnsi="Times New Roman" w:cs="Times New Roman"/>
+          <w:sz w:val="24"/>
+          <w:szCs w:val="24"/>
+        </w:rPr>
+      </w:pPr>
+    </w:p>
+    <w:p>
+      <w:pPr>
+        <w:pStyle w:val="NoSpacing"/>
+        <w:rPr>
+          <w:ins w:id="68" w:author="Jakob Johann Assmann" w:date="2021-09-16T10:09:00Z"/>
+          <w:rFonts w:ascii="Times New Roman" w:hAnsi="Times New Roman" w:cs="Times New Roman"/>
+          <w:sz w:val="24"/>
+          <w:szCs w:val="24"/>
+        </w:rPr>
+      </w:pPr>
+      <w:commentRangeStart w:id="69"/>
+      <w:ins w:id="70" w:author="Jakob Johann Assmann" w:date="2021-09-16T10:09:00Z">
+        <w:r>
+          <w:rPr>
+            <w:rFonts w:ascii="Times New Roman" w:hAnsi="Times New Roman" w:cs="Times New Roman"/>
+            <w:sz w:val="24"/>
+            <w:szCs w:val="24"/>
+          </w:rPr>
+          <w:t>Conclusion</w:t>
+        </w:r>
+        <w:commentRangeEnd w:id="69"/>
+        <w:r>
+          <w:rPr>
+            <w:rStyle w:val="CommentReference"/>
+          </w:rPr>
+          <w:commentReference w:id="69"/>
+        </w:r>
+      </w:ins>
+    </w:p>
+    <w:p>
+      <w:pPr>
+        <w:pStyle w:val="NoSpacing"/>
+        <w:rPr>
+          <w:ins w:id="71" w:author="Jakob Johann Assmann" w:date="2021-09-16T10:09:00Z"/>
           <w:rFonts w:ascii="Times New Roman" w:hAnsi="Times New Roman" w:cs="Times New Roman"/>
           <w:sz w:val="24"/>
           <w:szCs w:val="24"/>
@@ -11781,7 +13323,6 @@
           <w:sz w:val="24"/>
           <w:szCs w:val="24"/>
         </w:rPr>
-        <w:lastRenderedPageBreak/>
         <w:fldChar w:fldCharType="begin"/>
       </w:r>
       <w:r>
@@ -12066,6 +13607,7 @@
         <w:ind w:left="720" w:hanging="720"/>
       </w:pPr>
       <w:r>
+        <w:lastRenderedPageBreak/>
         <w:t xml:space="preserve">Gorelick, N., M. Hancher, M. Dixon, S. Ilyushchenko, D. Thau, and R. Moore. 2017. Google Earth Engine: Planetary-scale geospatial analysis for everyone. Remote Sensing of Environment </w:t>
       </w:r>
       <w:r>
@@ -12161,7 +13703,6 @@
         <w:ind w:left="720" w:hanging="720"/>
       </w:pPr>
       <w:r>
-        <w:lastRenderedPageBreak/>
         <w:t xml:space="preserve">Jiang, Z., A. R. Huete, K. Didan, and T. Miura. 2008. Development of a two-band enhanced vegetation index without a blue band. Remote Sensing of Environment </w:t>
       </w:r>
       <w:r>
@@ -12362,6 +13903,7 @@
         <w:ind w:left="720" w:hanging="720"/>
       </w:pPr>
       <w:r>
+        <w:lastRenderedPageBreak/>
         <w:t xml:space="preserve">Zhu, Z., S. Wang, and C. E. Woodcock. 2015. Improvement and expansion of the Fmask algorithm: cloud, cloud shadow, and snow detection for Landsats 4–7, 8, and Sentinel 2 images. Remote Sensing of Environment </w:t>
       </w:r>
       <w:r>
@@ -12405,8 +13947,8 @@
 </file>
 
 <file path=word/comments.xml><?xml version="1.0" encoding="utf-8"?>
-<w:comments xmlns:wpc="http://schemas.microsoft.com/office/word/2010/wordprocessingCanvas" xmlns:cx="http://schemas.microsoft.com/office/drawing/2014/chartex" xmlns:cx1="http://schemas.microsoft.com/office/drawing/2015/9/8/chartex" xmlns:cx2="http://schemas.microsoft.com/office/drawing/2015/10/21/chartex" xmlns:cx3="http://schemas.microsoft.com/office/drawing/2016/5/9/chartex" xmlns:cx4="http://schemas.microsoft.com/office/drawing/2016/5/10/chartex" xmlns:cx5="http://schemas.microsoft.com/office/drawing/2016/5/11/chartex" xmlns:cx6="http://schemas.microsoft.com/office/drawing/2016/5/12/chartex" xmlns:cx7="http://schemas.microsoft.com/office/drawing/2016/5/13/chartex" xmlns:cx8="http://schemas.microsoft.com/office/drawing/2016/5/14/chartex" xmlns:mc="http://schemas.openxmlformats.org/markup-compatibility/2006" xmlns:aink="http://schemas.microsoft.com/office/drawing/2016/ink" xmlns:am3d="http://schemas.microsoft.com/office/drawing/2017/model3d" xmlns:o="urn:schemas-microsoft-com:office:office" xmlns:r="http://schemas.openxmlformats.org/officeDocument/2006/relationships" xmlns:m="http://schemas.openxmlformats.org/officeDocument/2006/math" xmlns:v="urn:schemas-microsoft-com:vml" xmlns:wp14="http://schemas.microsoft.com/office/word/2010/wordprocessingDrawing" xmlns:wp="http://schemas.openxmlformats.org/drawingml/2006/wordprocessingDrawing" xmlns:w10="urn:schemas-microsoft-com:office:word" xmlns:w="http://schemas.openxmlformats.org/wordprocessingml/2006/main" xmlns:w14="http://schemas.microsoft.com/office/word/2010/wordml" xmlns:w15="http://schemas.microsoft.com/office/word/2012/wordml" xmlns:w16cex="http://schemas.microsoft.com/office/word/2018/wordml/cex" xmlns:w16cid="http://schemas.microsoft.com/office/word/2016/wordml/cid" xmlns:w16="http://schemas.microsoft.com/office/word/2018/wordml" xmlns:w16se="http://schemas.microsoft.com/office/word/2015/wordml/symex" xmlns:wpg="http://schemas.microsoft.com/office/word/2010/wordprocessingGroup" xmlns:wpi="http://schemas.microsoft.com/office/word/2010/wordprocessingInk" xmlns:wne="http://schemas.microsoft.com/office/word/2006/wordml" xmlns:wps="http://schemas.microsoft.com/office/word/2010/wordprocessingShape" mc:Ignorable="w14 w15 w16se w16cid w16 w16cex wp14">
-  <w:comment w:id="0" w:author="Logan Berner" w:date="2021-09-08T10:59:00Z" w:initials="LB">
+<w:comments xmlns:wpc="http://schemas.microsoft.com/office/word/2010/wordprocessingCanvas" xmlns:cx="http://schemas.microsoft.com/office/drawing/2014/chartex" xmlns:cx1="http://schemas.microsoft.com/office/drawing/2015/9/8/chartex" xmlns:cx2="http://schemas.microsoft.com/office/drawing/2015/10/21/chartex" xmlns:cx3="http://schemas.microsoft.com/office/drawing/2016/5/9/chartex" xmlns:cx4="http://schemas.microsoft.com/office/drawing/2016/5/10/chartex" xmlns:cx5="http://schemas.microsoft.com/office/drawing/2016/5/11/chartex" xmlns:cx6="http://schemas.microsoft.com/office/drawing/2016/5/12/chartex" xmlns:cx7="http://schemas.microsoft.com/office/drawing/2016/5/13/chartex" xmlns:cx8="http://schemas.microsoft.com/office/drawing/2016/5/14/chartex" xmlns:mc="http://schemas.openxmlformats.org/markup-compatibility/2006" xmlns:aink="http://schemas.microsoft.com/office/drawing/2016/ink" xmlns:am3d="http://schemas.microsoft.com/office/drawing/2017/model3d" xmlns:o="urn:schemas-microsoft-com:office:office" xmlns:r="http://schemas.openxmlformats.org/officeDocument/2006/relationships" xmlns:m="http://schemas.openxmlformats.org/officeDocument/2006/math" xmlns:v="urn:schemas-microsoft-com:vml" xmlns:wp14="http://schemas.microsoft.com/office/word/2010/wordprocessingDrawing" xmlns:wp="http://schemas.openxmlformats.org/drawingml/2006/wordprocessingDrawing" xmlns:w10="urn:schemas-microsoft-com:office:word" xmlns:w="http://schemas.openxmlformats.org/wordprocessingml/2006/main" xmlns:w14="http://schemas.microsoft.com/office/word/2010/wordml" xmlns:w15="http://schemas.microsoft.com/office/word/2012/wordml" xmlns:w16cex="http://schemas.microsoft.com/office/word/2018/wordml/cex" xmlns:w16cid="http://schemas.microsoft.com/office/word/2016/wordml/cid" xmlns:w16="http://schemas.microsoft.com/office/word/2018/wordml" xmlns:w16sdtdh="http://schemas.microsoft.com/office/word/2020/wordml/sdtdatahash" xmlns:w16se="http://schemas.microsoft.com/office/word/2015/wordml/symex" xmlns:wpg="http://schemas.microsoft.com/office/word/2010/wordprocessingGroup" xmlns:wpi="http://schemas.microsoft.com/office/word/2010/wordprocessingInk" xmlns:wne="http://schemas.microsoft.com/office/word/2006/wordml" xmlns:wps="http://schemas.microsoft.com/office/word/2010/wordprocessingShape" mc:Ignorable="w14 w15 w16se w16cid w16 w16cex w16sdtdh wp14">
+  <w:comment w:id="14" w:author="Logan Berner" w:date="2021-09-08T10:59:00Z" w:initials="LB">
     <w:p>
       <w:pPr>
         <w:pStyle w:val="CommentText"/>
@@ -12463,7 +14005,7 @@
       </w:r>
     </w:p>
   </w:comment>
-  <w:comment w:id="1" w:author="Logan Berner [2]" w:date="2021-09-10T10:12:00Z" w:initials="LB">
+  <w:comment w:id="33" w:author="Logan Berner [2]" w:date="2021-09-10T10:12:00Z" w:initials="LB">
     <w:p>
       <w:pPr>
         <w:pStyle w:val="CommentText"/>
@@ -12479,7 +14021,7 @@
       </w:r>
     </w:p>
   </w:comment>
-  <w:comment w:id="2" w:author="Logan Berner" w:date="2021-09-08T11:01:00Z" w:initials="LB">
+  <w:comment w:id="67" w:author="Logan Berner" w:date="2021-09-08T11:01:00Z" w:initials="LB">
     <w:p>
       <w:pPr>
         <w:pStyle w:val="NoSpacing"/>
@@ -12510,35 +14052,54 @@
       </w:pPr>
     </w:p>
   </w:comment>
+  <w:comment w:id="69" w:author="Jakob Johann Assmann" w:date="2021-09-16T10:09:00Z" w:initials="JJA">
+    <w:p>
+      <w:pPr>
+        <w:pStyle w:val="CommentText"/>
+      </w:pPr>
+      <w:r>
+        <w:rPr>
+          <w:rStyle w:val="CommentReference"/>
+        </w:rPr>
+        <w:annotationRef/>
+      </w:r>
+      <w:r>
+        <w:t xml:space="preserve">I think it would be good to have a section to wrap things up. This could be a very short paragraph expanding the message of the last abstract sentence. 2-3 sentences should do! </w:t>
+      </w:r>
+    </w:p>
+  </w:comment>
 </w:comments>
 </file>
 
 <file path=word/commentsExtended.xml><?xml version="1.0" encoding="utf-8"?>
-<w15:commentsEx xmlns:wpc="http://schemas.microsoft.com/office/word/2010/wordprocessingCanvas" xmlns:cx="http://schemas.microsoft.com/office/drawing/2014/chartex" xmlns:cx1="http://schemas.microsoft.com/office/drawing/2015/9/8/chartex" xmlns:cx2="http://schemas.microsoft.com/office/drawing/2015/10/21/chartex" xmlns:cx3="http://schemas.microsoft.com/office/drawing/2016/5/9/chartex" xmlns:cx4="http://schemas.microsoft.com/office/drawing/2016/5/10/chartex" xmlns:cx5="http://schemas.microsoft.com/office/drawing/2016/5/11/chartex" xmlns:cx6="http://schemas.microsoft.com/office/drawing/2016/5/12/chartex" xmlns:cx7="http://schemas.microsoft.com/office/drawing/2016/5/13/chartex" xmlns:cx8="http://schemas.microsoft.com/office/drawing/2016/5/14/chartex" xmlns:mc="http://schemas.openxmlformats.org/markup-compatibility/2006" xmlns:aink="http://schemas.microsoft.com/office/drawing/2016/ink" xmlns:am3d="http://schemas.microsoft.com/office/drawing/2017/model3d" xmlns:o="urn:schemas-microsoft-com:office:office" xmlns:r="http://schemas.openxmlformats.org/officeDocument/2006/relationships" xmlns:m="http://schemas.openxmlformats.org/officeDocument/2006/math" xmlns:v="urn:schemas-microsoft-com:vml" xmlns:wp14="http://schemas.microsoft.com/office/word/2010/wordprocessingDrawing" xmlns:wp="http://schemas.openxmlformats.org/drawingml/2006/wordprocessingDrawing" xmlns:w10="urn:schemas-microsoft-com:office:word" xmlns:w="http://schemas.openxmlformats.org/wordprocessingml/2006/main" xmlns:w14="http://schemas.microsoft.com/office/word/2010/wordml" xmlns:w15="http://schemas.microsoft.com/office/word/2012/wordml" xmlns:w16cex="http://schemas.microsoft.com/office/word/2018/wordml/cex" xmlns:w16cid="http://schemas.microsoft.com/office/word/2016/wordml/cid" xmlns:w16="http://schemas.microsoft.com/office/word/2018/wordml" xmlns:w16se="http://schemas.microsoft.com/office/word/2015/wordml/symex" xmlns:wpg="http://schemas.microsoft.com/office/word/2010/wordprocessingGroup" xmlns:wpi="http://schemas.microsoft.com/office/word/2010/wordprocessingInk" xmlns:wne="http://schemas.microsoft.com/office/word/2006/wordml" xmlns:wps="http://schemas.microsoft.com/office/word/2010/wordprocessingShape" mc:Ignorable="w14 w15 w16se w16cid w16 w16cex wp14">
+<w15:commentsEx xmlns:wpc="http://schemas.microsoft.com/office/word/2010/wordprocessingCanvas" xmlns:cx="http://schemas.microsoft.com/office/drawing/2014/chartex" xmlns:cx1="http://schemas.microsoft.com/office/drawing/2015/9/8/chartex" xmlns:cx2="http://schemas.microsoft.com/office/drawing/2015/10/21/chartex" xmlns:cx3="http://schemas.microsoft.com/office/drawing/2016/5/9/chartex" xmlns:cx4="http://schemas.microsoft.com/office/drawing/2016/5/10/chartex" xmlns:cx5="http://schemas.microsoft.com/office/drawing/2016/5/11/chartex" xmlns:cx6="http://schemas.microsoft.com/office/drawing/2016/5/12/chartex" xmlns:cx7="http://schemas.microsoft.com/office/drawing/2016/5/13/chartex" xmlns:cx8="http://schemas.microsoft.com/office/drawing/2016/5/14/chartex" xmlns:mc="http://schemas.openxmlformats.org/markup-compatibility/2006" xmlns:aink="http://schemas.microsoft.com/office/drawing/2016/ink" xmlns:am3d="http://schemas.microsoft.com/office/drawing/2017/model3d" xmlns:o="urn:schemas-microsoft-com:office:office" xmlns:r="http://schemas.openxmlformats.org/officeDocument/2006/relationships" xmlns:m="http://schemas.openxmlformats.org/officeDocument/2006/math" xmlns:v="urn:schemas-microsoft-com:vml" xmlns:wp14="http://schemas.microsoft.com/office/word/2010/wordprocessingDrawing" xmlns:wp="http://schemas.openxmlformats.org/drawingml/2006/wordprocessingDrawing" xmlns:w10="urn:schemas-microsoft-com:office:word" xmlns:w="http://schemas.openxmlformats.org/wordprocessingml/2006/main" xmlns:w14="http://schemas.microsoft.com/office/word/2010/wordml" xmlns:w15="http://schemas.microsoft.com/office/word/2012/wordml" xmlns:w16cex="http://schemas.microsoft.com/office/word/2018/wordml/cex" xmlns:w16cid="http://schemas.microsoft.com/office/word/2016/wordml/cid" xmlns:w16="http://schemas.microsoft.com/office/word/2018/wordml" xmlns:w16sdtdh="http://schemas.microsoft.com/office/word/2020/wordml/sdtdatahash" xmlns:w16se="http://schemas.microsoft.com/office/word/2015/wordml/symex" xmlns:wpg="http://schemas.microsoft.com/office/word/2010/wordprocessingGroup" xmlns:wpi="http://schemas.microsoft.com/office/word/2010/wordprocessingInk" xmlns:wne="http://schemas.microsoft.com/office/word/2006/wordml" xmlns:wps="http://schemas.microsoft.com/office/word/2010/wordprocessingShape" mc:Ignorable="w14 w15 w16se w16cid w16 w16cex w16sdtdh wp14">
   <w15:commentEx w15:paraId="49D52033" w15:done="0"/>
   <w15:commentEx w15:paraId="3853FD25" w15:done="0"/>
   <w15:commentEx w15:paraId="345E6409" w15:done="0"/>
+  <w15:commentEx w15:paraId="315CD3F9" w15:done="0"/>
 </w15:commentsEx>
 </file>
 
 <file path=word/commentsExtensible.xml><?xml version="1.0" encoding="utf-8"?>
-<w16cex:commentsExtensible xmlns:wpc="http://schemas.microsoft.com/office/word/2010/wordprocessingCanvas" xmlns:cx="http://schemas.microsoft.com/office/drawing/2014/chartex" xmlns:cx1="http://schemas.microsoft.com/office/drawing/2015/9/8/chartex" xmlns:cx2="http://schemas.microsoft.com/office/drawing/2015/10/21/chartex" xmlns:cx3="http://schemas.microsoft.com/office/drawing/2016/5/9/chartex" xmlns:cx4="http://schemas.microsoft.com/office/drawing/2016/5/10/chartex" xmlns:cx5="http://schemas.microsoft.com/office/drawing/2016/5/11/chartex" xmlns:cx6="http://schemas.microsoft.com/office/drawing/2016/5/12/chartex" xmlns:cx7="http://schemas.microsoft.com/office/drawing/2016/5/13/chartex" xmlns:cx8="http://schemas.microsoft.com/office/drawing/2016/5/14/chartex" xmlns:mc="http://schemas.openxmlformats.org/markup-compatibility/2006" xmlns:aink="http://schemas.microsoft.com/office/drawing/2016/ink" xmlns:am3d="http://schemas.microsoft.com/office/drawing/2017/model3d" xmlns:o="urn:schemas-microsoft-com:office:office" xmlns:r="http://schemas.openxmlformats.org/officeDocument/2006/relationships" xmlns:m="http://schemas.openxmlformats.org/officeDocument/2006/math" xmlns:v="urn:schemas-microsoft-com:vml" xmlns:wp14="http://schemas.microsoft.com/office/word/2010/wordprocessingDrawing" xmlns:wp="http://schemas.openxmlformats.org/drawingml/2006/wordprocessingDrawing" xmlns:w10="urn:schemas-microsoft-com:office:word" xmlns:w="http://schemas.openxmlformats.org/wordprocessingml/2006/main" xmlns:w14="http://schemas.microsoft.com/office/word/2010/wordml" xmlns:w15="http://schemas.microsoft.com/office/word/2012/wordml" xmlns:w16cex="http://schemas.microsoft.com/office/word/2018/wordml/cex" xmlns:w16cid="http://schemas.microsoft.com/office/word/2016/wordml/cid" xmlns:w16="http://schemas.microsoft.com/office/word/2018/wordml" xmlns:w16se="http://schemas.microsoft.com/office/word/2015/wordml/symex" xmlns:wpg="http://schemas.microsoft.com/office/word/2010/wordprocessingGroup" xmlns:wpi="http://schemas.microsoft.com/office/word/2010/wordprocessingInk" xmlns:wne="http://schemas.microsoft.com/office/word/2006/wordml" xmlns:wps="http://schemas.microsoft.com/office/word/2010/wordprocessingShape" mc:Ignorable="w14 w15 w16se w16cid w16 w16cex wp14">
+<w16cex:commentsExtensible xmlns:wpc="http://schemas.microsoft.com/office/word/2010/wordprocessingCanvas" xmlns:cx="http://schemas.microsoft.com/office/drawing/2014/chartex" xmlns:cx1="http://schemas.microsoft.com/office/drawing/2015/9/8/chartex" xmlns:cx2="http://schemas.microsoft.com/office/drawing/2015/10/21/chartex" xmlns:cx3="http://schemas.microsoft.com/office/drawing/2016/5/9/chartex" xmlns:cx4="http://schemas.microsoft.com/office/drawing/2016/5/10/chartex" xmlns:cx5="http://schemas.microsoft.com/office/drawing/2016/5/11/chartex" xmlns:cx6="http://schemas.microsoft.com/office/drawing/2016/5/12/chartex" xmlns:cx7="http://schemas.microsoft.com/office/drawing/2016/5/13/chartex" xmlns:cx8="http://schemas.microsoft.com/office/drawing/2016/5/14/chartex" xmlns:mc="http://schemas.openxmlformats.org/markup-compatibility/2006" xmlns:aink="http://schemas.microsoft.com/office/drawing/2016/ink" xmlns:am3d="http://schemas.microsoft.com/office/drawing/2017/model3d" xmlns:o="urn:schemas-microsoft-com:office:office" xmlns:r="http://schemas.openxmlformats.org/officeDocument/2006/relationships" xmlns:m="http://schemas.openxmlformats.org/officeDocument/2006/math" xmlns:v="urn:schemas-microsoft-com:vml" xmlns:wp14="http://schemas.microsoft.com/office/word/2010/wordprocessingDrawing" xmlns:wp="http://schemas.openxmlformats.org/drawingml/2006/wordprocessingDrawing" xmlns:w10="urn:schemas-microsoft-com:office:word" xmlns:w="http://schemas.openxmlformats.org/wordprocessingml/2006/main" xmlns:w14="http://schemas.microsoft.com/office/word/2010/wordml" xmlns:w15="http://schemas.microsoft.com/office/word/2012/wordml" xmlns:w16cex="http://schemas.microsoft.com/office/word/2018/wordml/cex" xmlns:w16cid="http://schemas.microsoft.com/office/word/2016/wordml/cid" xmlns:w16="http://schemas.microsoft.com/office/word/2018/wordml" xmlns:w16sdtdh="http://schemas.microsoft.com/office/word/2020/wordml/sdtdatahash" xmlns:w16se="http://schemas.microsoft.com/office/word/2015/wordml/symex" xmlns:wpg="http://schemas.microsoft.com/office/word/2010/wordprocessingGroup" xmlns:wpi="http://schemas.microsoft.com/office/word/2010/wordprocessingInk" xmlns:wne="http://schemas.microsoft.com/office/word/2006/wordml" xmlns:wps="http://schemas.microsoft.com/office/word/2010/wordprocessingShape" mc:Ignorable="w14 w15 w16se w16cid w16 w16cex w16sdtdh wp14">
   <w16cex:commentExtensible w16cex:durableId="24E31600" w16cex:dateUtc="2021-09-08T17:59:00Z"/>
   <w16cex:commentExtensible w16cex:durableId="24E5AE26" w16cex:dateUtc="2021-09-10T17:12:00Z"/>
   <w16cex:commentExtensible w16cex:durableId="24E31670" w16cex:dateUtc="2021-09-08T18:01:00Z"/>
+  <w16cex:commentExtensible w16cex:durableId="24ED9657" w16cex:dateUtc="2021-09-16T08:09:00Z"/>
 </w16cex:commentsExtensible>
 </file>
 
 <file path=word/commentsIds.xml><?xml version="1.0" encoding="utf-8"?>
-<w16cid:commentsIds xmlns:wpc="http://schemas.microsoft.com/office/word/2010/wordprocessingCanvas" xmlns:cx="http://schemas.microsoft.com/office/drawing/2014/chartex" xmlns:cx1="http://schemas.microsoft.com/office/drawing/2015/9/8/chartex" xmlns:cx2="http://schemas.microsoft.com/office/drawing/2015/10/21/chartex" xmlns:cx3="http://schemas.microsoft.com/office/drawing/2016/5/9/chartex" xmlns:cx4="http://schemas.microsoft.com/office/drawing/2016/5/10/chartex" xmlns:cx5="http://schemas.microsoft.com/office/drawing/2016/5/11/chartex" xmlns:cx6="http://schemas.microsoft.com/office/drawing/2016/5/12/chartex" xmlns:cx7="http://schemas.microsoft.com/office/drawing/2016/5/13/chartex" xmlns:cx8="http://schemas.microsoft.com/office/drawing/2016/5/14/chartex" xmlns:mc="http://schemas.openxmlformats.org/markup-compatibility/2006" xmlns:aink="http://schemas.microsoft.com/office/drawing/2016/ink" xmlns:am3d="http://schemas.microsoft.com/office/drawing/2017/model3d" xmlns:o="urn:schemas-microsoft-com:office:office" xmlns:r="http://schemas.openxmlformats.org/officeDocument/2006/relationships" xmlns:m="http://schemas.openxmlformats.org/officeDocument/2006/math" xmlns:v="urn:schemas-microsoft-com:vml" xmlns:wp14="http://schemas.microsoft.com/office/word/2010/wordprocessingDrawing" xmlns:wp="http://schemas.openxmlformats.org/drawingml/2006/wordprocessingDrawing" xmlns:w10="urn:schemas-microsoft-com:office:word" xmlns:w="http://schemas.openxmlformats.org/wordprocessingml/2006/main" xmlns:w14="http://schemas.microsoft.com/office/word/2010/wordml" xmlns:w15="http://schemas.microsoft.com/office/word/2012/wordml" xmlns:w16cex="http://schemas.microsoft.com/office/word/2018/wordml/cex" xmlns:w16cid="http://schemas.microsoft.com/office/word/2016/wordml/cid" xmlns:w16="http://schemas.microsoft.com/office/word/2018/wordml" xmlns:w16se="http://schemas.microsoft.com/office/word/2015/wordml/symex" xmlns:wpg="http://schemas.microsoft.com/office/word/2010/wordprocessingGroup" xmlns:wpi="http://schemas.microsoft.com/office/word/2010/wordprocessingInk" xmlns:wne="http://schemas.microsoft.com/office/word/2006/wordml" xmlns:wps="http://schemas.microsoft.com/office/word/2010/wordprocessingShape" mc:Ignorable="w14 w15 w16se w16cid w16 w16cex wp14">
+<w16cid:commentsIds xmlns:wpc="http://schemas.microsoft.com/office/word/2010/wordprocessingCanvas" xmlns:cx="http://schemas.microsoft.com/office/drawing/2014/chartex" xmlns:cx1="http://schemas.microsoft.com/office/drawing/2015/9/8/chartex" xmlns:cx2="http://schemas.microsoft.com/office/drawing/2015/10/21/chartex" xmlns:cx3="http://schemas.microsoft.com/office/drawing/2016/5/9/chartex" xmlns:cx4="http://schemas.microsoft.com/office/drawing/2016/5/10/chartex" xmlns:cx5="http://schemas.microsoft.com/office/drawing/2016/5/11/chartex" xmlns:cx6="http://schemas.microsoft.com/office/drawing/2016/5/12/chartex" xmlns:cx7="http://schemas.microsoft.com/office/drawing/2016/5/13/chartex" xmlns:cx8="http://schemas.microsoft.com/office/drawing/2016/5/14/chartex" xmlns:mc="http://schemas.openxmlformats.org/markup-compatibility/2006" xmlns:aink="http://schemas.microsoft.com/office/drawing/2016/ink" xmlns:am3d="http://schemas.microsoft.com/office/drawing/2017/model3d" xmlns:o="urn:schemas-microsoft-com:office:office" xmlns:r="http://schemas.openxmlformats.org/officeDocument/2006/relationships" xmlns:m="http://schemas.openxmlformats.org/officeDocument/2006/math" xmlns:v="urn:schemas-microsoft-com:vml" xmlns:wp14="http://schemas.microsoft.com/office/word/2010/wordprocessingDrawing" xmlns:wp="http://schemas.openxmlformats.org/drawingml/2006/wordprocessingDrawing" xmlns:w10="urn:schemas-microsoft-com:office:word" xmlns:w="http://schemas.openxmlformats.org/wordprocessingml/2006/main" xmlns:w14="http://schemas.microsoft.com/office/word/2010/wordml" xmlns:w15="http://schemas.microsoft.com/office/word/2012/wordml" xmlns:w16cex="http://schemas.microsoft.com/office/word/2018/wordml/cex" xmlns:w16cid="http://schemas.microsoft.com/office/word/2016/wordml/cid" xmlns:w16="http://schemas.microsoft.com/office/word/2018/wordml" xmlns:w16sdtdh="http://schemas.microsoft.com/office/word/2020/wordml/sdtdatahash" xmlns:w16se="http://schemas.microsoft.com/office/word/2015/wordml/symex" xmlns:wpg="http://schemas.microsoft.com/office/word/2010/wordprocessingGroup" xmlns:wpi="http://schemas.microsoft.com/office/word/2010/wordprocessingInk" xmlns:wne="http://schemas.microsoft.com/office/word/2006/wordml" xmlns:wps="http://schemas.microsoft.com/office/word/2010/wordprocessingShape" mc:Ignorable="w14 w15 w16se w16cid w16 w16cex w16sdtdh wp14">
   <w16cid:commentId w16cid:paraId="49D52033" w16cid:durableId="24E31600"/>
   <w16cid:commentId w16cid:paraId="3853FD25" w16cid:durableId="24E5AE26"/>
   <w16cid:commentId w16cid:paraId="345E6409" w16cid:durableId="24E31670"/>
+  <w16cid:commentId w16cid:paraId="315CD3F9" w16cid:durableId="24ED9657"/>
 </w16cid:commentsIds>
 </file>
 
 <file path=word/endnotes.xml><?xml version="1.0" encoding="utf-8"?>
-<w:endnotes xmlns:wpc="http://schemas.microsoft.com/office/word/2010/wordprocessingCanvas" xmlns:cx="http://schemas.microsoft.com/office/drawing/2014/chartex" xmlns:cx1="http://schemas.microsoft.com/office/drawing/2015/9/8/chartex" xmlns:cx2="http://schemas.microsoft.com/office/drawing/2015/10/21/chartex" xmlns:cx3="http://schemas.microsoft.com/office/drawing/2016/5/9/chartex" xmlns:cx4="http://schemas.microsoft.com/office/drawing/2016/5/10/chartex" xmlns:cx5="http://schemas.microsoft.com/office/drawing/2016/5/11/chartex" xmlns:cx6="http://schemas.microsoft.com/office/drawing/2016/5/12/chartex" xmlns:cx7="http://schemas.microsoft.com/office/drawing/2016/5/13/chartex" xmlns:cx8="http://schemas.microsoft.com/office/drawing/2016/5/14/chartex" xmlns:mc="http://schemas.openxmlformats.org/markup-compatibility/2006" xmlns:aink="http://schemas.microsoft.com/office/drawing/2016/ink" xmlns:am3d="http://schemas.microsoft.com/office/drawing/2017/model3d" xmlns:o="urn:schemas-microsoft-com:office:office" xmlns:r="http://schemas.openxmlformats.org/officeDocument/2006/relationships" xmlns:m="http://schemas.openxmlformats.org/officeDocument/2006/math" xmlns:v="urn:schemas-microsoft-com:vml" xmlns:wp14="http://schemas.microsoft.com/office/word/2010/wordprocessingDrawing" xmlns:wp="http://schemas.openxmlformats.org/drawingml/2006/wordprocessingDrawing" xmlns:w10="urn:schemas-microsoft-com:office:word" xmlns:w="http://schemas.openxmlformats.org/wordprocessingml/2006/main" xmlns:w14="http://schemas.microsoft.com/office/word/2010/wordml" xmlns:w15="http://schemas.microsoft.com/office/word/2012/wordml" xmlns:w16cex="http://schemas.microsoft.com/office/word/2018/wordml/cex" xmlns:w16cid="http://schemas.microsoft.com/office/word/2016/wordml/cid" xmlns:w16="http://schemas.microsoft.com/office/word/2018/wordml" xmlns:w16se="http://schemas.microsoft.com/office/word/2015/wordml/symex" xmlns:wpg="http://schemas.microsoft.com/office/word/2010/wordprocessingGroup" xmlns:wpi="http://schemas.microsoft.com/office/word/2010/wordprocessingInk" xmlns:wne="http://schemas.microsoft.com/office/word/2006/wordml" xmlns:wps="http://schemas.microsoft.com/office/word/2010/wordprocessingShape" mc:Ignorable="w14 w15 w16se w16cid w16 w16cex wp14">
+<w:endnotes xmlns:wpc="http://schemas.microsoft.com/office/word/2010/wordprocessingCanvas" xmlns:cx="http://schemas.microsoft.com/office/drawing/2014/chartex" xmlns:cx1="http://schemas.microsoft.com/office/drawing/2015/9/8/chartex" xmlns:cx2="http://schemas.microsoft.com/office/drawing/2015/10/21/chartex" xmlns:cx3="http://schemas.microsoft.com/office/drawing/2016/5/9/chartex" xmlns:cx4="http://schemas.microsoft.com/office/drawing/2016/5/10/chartex" xmlns:cx5="http://schemas.microsoft.com/office/drawing/2016/5/11/chartex" xmlns:cx6="http://schemas.microsoft.com/office/drawing/2016/5/12/chartex" xmlns:cx7="http://schemas.microsoft.com/office/drawing/2016/5/13/chartex" xmlns:cx8="http://schemas.microsoft.com/office/drawing/2016/5/14/chartex" xmlns:mc="http://schemas.openxmlformats.org/markup-compatibility/2006" xmlns:aink="http://schemas.microsoft.com/office/drawing/2016/ink" xmlns:am3d="http://schemas.microsoft.com/office/drawing/2017/model3d" xmlns:o="urn:schemas-microsoft-com:office:office" xmlns:r="http://schemas.openxmlformats.org/officeDocument/2006/relationships" xmlns:m="http://schemas.openxmlformats.org/officeDocument/2006/math" xmlns:v="urn:schemas-microsoft-com:vml" xmlns:wp14="http://schemas.microsoft.com/office/word/2010/wordprocessingDrawing" xmlns:wp="http://schemas.openxmlformats.org/drawingml/2006/wordprocessingDrawing" xmlns:w10="urn:schemas-microsoft-com:office:word" xmlns:w="http://schemas.openxmlformats.org/wordprocessingml/2006/main" xmlns:w14="http://schemas.microsoft.com/office/word/2010/wordml" xmlns:w15="http://schemas.microsoft.com/office/word/2012/wordml" xmlns:w16cex="http://schemas.microsoft.com/office/word/2018/wordml/cex" xmlns:w16cid="http://schemas.microsoft.com/office/word/2016/wordml/cid" xmlns:w16="http://schemas.microsoft.com/office/word/2018/wordml" xmlns:w16sdtdh="http://schemas.microsoft.com/office/word/2020/wordml/sdtdatahash" xmlns:w16se="http://schemas.microsoft.com/office/word/2015/wordml/symex" xmlns:wpg="http://schemas.microsoft.com/office/word/2010/wordprocessingGroup" xmlns:wpi="http://schemas.microsoft.com/office/word/2010/wordprocessingInk" xmlns:wne="http://schemas.microsoft.com/office/word/2006/wordml" xmlns:wps="http://schemas.microsoft.com/office/word/2010/wordprocessingShape" mc:Ignorable="w14 w15 w16se w16cid w16 w16cex w16sdtdh wp14">
   <w:endnote w:type="separator" w:id="-1">
     <w:p>
       <w:pPr>
@@ -12563,7 +14124,7 @@
 </file>
 
 <file path=word/footer1.xml><?xml version="1.0" encoding="utf-8"?>
-<w:ftr xmlns:wpc="http://schemas.microsoft.com/office/word/2010/wordprocessingCanvas" xmlns:cx="http://schemas.microsoft.com/office/drawing/2014/chartex" xmlns:cx1="http://schemas.microsoft.com/office/drawing/2015/9/8/chartex" xmlns:cx2="http://schemas.microsoft.com/office/drawing/2015/10/21/chartex" xmlns:cx3="http://schemas.microsoft.com/office/drawing/2016/5/9/chartex" xmlns:cx4="http://schemas.microsoft.com/office/drawing/2016/5/10/chartex" xmlns:cx5="http://schemas.microsoft.com/office/drawing/2016/5/11/chartex" xmlns:cx6="http://schemas.microsoft.com/office/drawing/2016/5/12/chartex" xmlns:cx7="http://schemas.microsoft.com/office/drawing/2016/5/13/chartex" xmlns:cx8="http://schemas.microsoft.com/office/drawing/2016/5/14/chartex" xmlns:mc="http://schemas.openxmlformats.org/markup-compatibility/2006" xmlns:aink="http://schemas.microsoft.com/office/drawing/2016/ink" xmlns:am3d="http://schemas.microsoft.com/office/drawing/2017/model3d" xmlns:o="urn:schemas-microsoft-com:office:office" xmlns:r="http://schemas.openxmlformats.org/officeDocument/2006/relationships" xmlns:m="http://schemas.openxmlformats.org/officeDocument/2006/math" xmlns:v="urn:schemas-microsoft-com:vml" xmlns:wp14="http://schemas.microsoft.com/office/word/2010/wordprocessingDrawing" xmlns:wp="http://schemas.openxmlformats.org/drawingml/2006/wordprocessingDrawing" xmlns:w10="urn:schemas-microsoft-com:office:word" xmlns:w="http://schemas.openxmlformats.org/wordprocessingml/2006/main" xmlns:w14="http://schemas.microsoft.com/office/word/2010/wordml" xmlns:w15="http://schemas.microsoft.com/office/word/2012/wordml" xmlns:w16cex="http://schemas.microsoft.com/office/word/2018/wordml/cex" xmlns:w16cid="http://schemas.microsoft.com/office/word/2016/wordml/cid" xmlns:w16="http://schemas.microsoft.com/office/word/2018/wordml" xmlns:w16se="http://schemas.microsoft.com/office/word/2015/wordml/symex" xmlns:wpg="http://schemas.microsoft.com/office/word/2010/wordprocessingGroup" xmlns:wpi="http://schemas.microsoft.com/office/word/2010/wordprocessingInk" xmlns:wne="http://schemas.microsoft.com/office/word/2006/wordml" xmlns:wps="http://schemas.microsoft.com/office/word/2010/wordprocessingShape" mc:Ignorable="w14 w15 w16se w16cid w16 w16cex wp14">
+<w:ftr xmlns:wpc="http://schemas.microsoft.com/office/word/2010/wordprocessingCanvas" xmlns:cx="http://schemas.microsoft.com/office/drawing/2014/chartex" xmlns:cx1="http://schemas.microsoft.com/office/drawing/2015/9/8/chartex" xmlns:cx2="http://schemas.microsoft.com/office/drawing/2015/10/21/chartex" xmlns:cx3="http://schemas.microsoft.com/office/drawing/2016/5/9/chartex" xmlns:cx4="http://schemas.microsoft.com/office/drawing/2016/5/10/chartex" xmlns:cx5="http://schemas.microsoft.com/office/drawing/2016/5/11/chartex" xmlns:cx6="http://schemas.microsoft.com/office/drawing/2016/5/12/chartex" xmlns:cx7="http://schemas.microsoft.com/office/drawing/2016/5/13/chartex" xmlns:cx8="http://schemas.microsoft.com/office/drawing/2016/5/14/chartex" xmlns:mc="http://schemas.openxmlformats.org/markup-compatibility/2006" xmlns:aink="http://schemas.microsoft.com/office/drawing/2016/ink" xmlns:am3d="http://schemas.microsoft.com/office/drawing/2017/model3d" xmlns:o="urn:schemas-microsoft-com:office:office" xmlns:r="http://schemas.openxmlformats.org/officeDocument/2006/relationships" xmlns:m="http://schemas.openxmlformats.org/officeDocument/2006/math" xmlns:v="urn:schemas-microsoft-com:vml" xmlns:wp14="http://schemas.microsoft.com/office/word/2010/wordprocessingDrawing" xmlns:wp="http://schemas.openxmlformats.org/drawingml/2006/wordprocessingDrawing" xmlns:w10="urn:schemas-microsoft-com:office:word" xmlns:w="http://schemas.openxmlformats.org/wordprocessingml/2006/main" xmlns:w14="http://schemas.microsoft.com/office/word/2010/wordml" xmlns:w15="http://schemas.microsoft.com/office/word/2012/wordml" xmlns:w16cex="http://schemas.microsoft.com/office/word/2018/wordml/cex" xmlns:w16cid="http://schemas.microsoft.com/office/word/2016/wordml/cid" xmlns:w16="http://schemas.microsoft.com/office/word/2018/wordml" xmlns:w16sdtdh="http://schemas.microsoft.com/office/word/2020/wordml/sdtdatahash" xmlns:w16se="http://schemas.microsoft.com/office/word/2015/wordml/symex" xmlns:wpg="http://schemas.microsoft.com/office/word/2010/wordprocessingGroup" xmlns:wpi="http://schemas.microsoft.com/office/word/2010/wordprocessingInk" xmlns:wne="http://schemas.microsoft.com/office/word/2006/wordml" xmlns:wps="http://schemas.microsoft.com/office/word/2010/wordprocessingShape" mc:Ignorable="w14 w15 w16se w16cid w16 w16cex w16sdtdh wp14">
   <w:sdt>
     <w:sdtPr>
       <w:id w:val="-1231846861"/>
@@ -12616,7 +14177,7 @@
 </file>
 
 <file path=word/footnotes.xml><?xml version="1.0" encoding="utf-8"?>
-<w:footnotes xmlns:wpc="http://schemas.microsoft.com/office/word/2010/wordprocessingCanvas" xmlns:cx="http://schemas.microsoft.com/office/drawing/2014/chartex" xmlns:cx1="http://schemas.microsoft.com/office/drawing/2015/9/8/chartex" xmlns:cx2="http://schemas.microsoft.com/office/drawing/2015/10/21/chartex" xmlns:cx3="http://schemas.microsoft.com/office/drawing/2016/5/9/chartex" xmlns:cx4="http://schemas.microsoft.com/office/drawing/2016/5/10/chartex" xmlns:cx5="http://schemas.microsoft.com/office/drawing/2016/5/11/chartex" xmlns:cx6="http://schemas.microsoft.com/office/drawing/2016/5/12/chartex" xmlns:cx7="http://schemas.microsoft.com/office/drawing/2016/5/13/chartex" xmlns:cx8="http://schemas.microsoft.com/office/drawing/2016/5/14/chartex" xmlns:mc="http://schemas.openxmlformats.org/markup-compatibility/2006" xmlns:aink="http://schemas.microsoft.com/office/drawing/2016/ink" xmlns:am3d="http://schemas.microsoft.com/office/drawing/2017/model3d" xmlns:o="urn:schemas-microsoft-com:office:office" xmlns:r="http://schemas.openxmlformats.org/officeDocument/2006/relationships" xmlns:m="http://schemas.openxmlformats.org/officeDocument/2006/math" xmlns:v="urn:schemas-microsoft-com:vml" xmlns:wp14="http://schemas.microsoft.com/office/word/2010/wordprocessingDrawing" xmlns:wp="http://schemas.openxmlformats.org/drawingml/2006/wordprocessingDrawing" xmlns:w10="urn:schemas-microsoft-com:office:word" xmlns:w="http://schemas.openxmlformats.org/wordprocessingml/2006/main" xmlns:w14="http://schemas.microsoft.com/office/word/2010/wordml" xmlns:w15="http://schemas.microsoft.com/office/word/2012/wordml" xmlns:w16cex="http://schemas.microsoft.com/office/word/2018/wordml/cex" xmlns:w16cid="http://schemas.microsoft.com/office/word/2016/wordml/cid" xmlns:w16="http://schemas.microsoft.com/office/word/2018/wordml" xmlns:w16se="http://schemas.microsoft.com/office/word/2015/wordml/symex" xmlns:wpg="http://schemas.microsoft.com/office/word/2010/wordprocessingGroup" xmlns:wpi="http://schemas.microsoft.com/office/word/2010/wordprocessingInk" xmlns:wne="http://schemas.microsoft.com/office/word/2006/wordml" xmlns:wps="http://schemas.microsoft.com/office/word/2010/wordprocessingShape" mc:Ignorable="w14 w15 w16se w16cid w16 w16cex wp14">
+<w:footnotes xmlns:wpc="http://schemas.microsoft.com/office/word/2010/wordprocessingCanvas" xmlns:cx="http://schemas.microsoft.com/office/drawing/2014/chartex" xmlns:cx1="http://schemas.microsoft.com/office/drawing/2015/9/8/chartex" xmlns:cx2="http://schemas.microsoft.com/office/drawing/2015/10/21/chartex" xmlns:cx3="http://schemas.microsoft.com/office/drawing/2016/5/9/chartex" xmlns:cx4="http://schemas.microsoft.com/office/drawing/2016/5/10/chartex" xmlns:cx5="http://schemas.microsoft.com/office/drawing/2016/5/11/chartex" xmlns:cx6="http://schemas.microsoft.com/office/drawing/2016/5/12/chartex" xmlns:cx7="http://schemas.microsoft.com/office/drawing/2016/5/13/chartex" xmlns:cx8="http://schemas.microsoft.com/office/drawing/2016/5/14/chartex" xmlns:mc="http://schemas.openxmlformats.org/markup-compatibility/2006" xmlns:aink="http://schemas.microsoft.com/office/drawing/2016/ink" xmlns:am3d="http://schemas.microsoft.com/office/drawing/2017/model3d" xmlns:o="urn:schemas-microsoft-com:office:office" xmlns:r="http://schemas.openxmlformats.org/officeDocument/2006/relationships" xmlns:m="http://schemas.openxmlformats.org/officeDocument/2006/math" xmlns:v="urn:schemas-microsoft-com:vml" xmlns:wp14="http://schemas.microsoft.com/office/word/2010/wordprocessingDrawing" xmlns:wp="http://schemas.openxmlformats.org/drawingml/2006/wordprocessingDrawing" xmlns:w10="urn:schemas-microsoft-com:office:word" xmlns:w="http://schemas.openxmlformats.org/wordprocessingml/2006/main" xmlns:w14="http://schemas.microsoft.com/office/word/2010/wordml" xmlns:w15="http://schemas.microsoft.com/office/word/2012/wordml" xmlns:w16cex="http://schemas.microsoft.com/office/word/2018/wordml/cex" xmlns:w16cid="http://schemas.microsoft.com/office/word/2016/wordml/cid" xmlns:w16="http://schemas.microsoft.com/office/word/2018/wordml" xmlns:w16sdtdh="http://schemas.microsoft.com/office/word/2020/wordml/sdtdatahash" xmlns:w16se="http://schemas.microsoft.com/office/word/2015/wordml/symex" xmlns:wpg="http://schemas.microsoft.com/office/word/2010/wordprocessingGroup" xmlns:wpi="http://schemas.microsoft.com/office/word/2010/wordprocessingInk" xmlns:wne="http://schemas.microsoft.com/office/word/2006/wordml" xmlns:wps="http://schemas.microsoft.com/office/word/2010/wordprocessingShape" mc:Ignorable="w14 w15 w16se w16cid w16 w16cex w16sdtdh wp14">
   <w:footnote w:type="separator" w:id="-1">
     <w:p>
       <w:pPr>
@@ -12641,7 +14202,7 @@
 </file>
 
 <file path=word/header1.xml><?xml version="1.0" encoding="utf-8"?>
-<w:hdr xmlns:wpc="http://schemas.microsoft.com/office/word/2010/wordprocessingCanvas" xmlns:cx="http://schemas.microsoft.com/office/drawing/2014/chartex" xmlns:cx1="http://schemas.microsoft.com/office/drawing/2015/9/8/chartex" xmlns:cx2="http://schemas.microsoft.com/office/drawing/2015/10/21/chartex" xmlns:cx3="http://schemas.microsoft.com/office/drawing/2016/5/9/chartex" xmlns:cx4="http://schemas.microsoft.com/office/drawing/2016/5/10/chartex" xmlns:cx5="http://schemas.microsoft.com/office/drawing/2016/5/11/chartex" xmlns:cx6="http://schemas.microsoft.com/office/drawing/2016/5/12/chartex" xmlns:cx7="http://schemas.microsoft.com/office/drawing/2016/5/13/chartex" xmlns:cx8="http://schemas.microsoft.com/office/drawing/2016/5/14/chartex" xmlns:mc="http://schemas.openxmlformats.org/markup-compatibility/2006" xmlns:aink="http://schemas.microsoft.com/office/drawing/2016/ink" xmlns:am3d="http://schemas.microsoft.com/office/drawing/2017/model3d" xmlns:o="urn:schemas-microsoft-com:office:office" xmlns:r="http://schemas.openxmlformats.org/officeDocument/2006/relationships" xmlns:m="http://schemas.openxmlformats.org/officeDocument/2006/math" xmlns:v="urn:schemas-microsoft-com:vml" xmlns:wp14="http://schemas.microsoft.com/office/word/2010/wordprocessingDrawing" xmlns:wp="http://schemas.openxmlformats.org/drawingml/2006/wordprocessingDrawing" xmlns:w10="urn:schemas-microsoft-com:office:word" xmlns:w="http://schemas.openxmlformats.org/wordprocessingml/2006/main" xmlns:w14="http://schemas.microsoft.com/office/word/2010/wordml" xmlns:w15="http://schemas.microsoft.com/office/word/2012/wordml" xmlns:w16cex="http://schemas.microsoft.com/office/word/2018/wordml/cex" xmlns:w16cid="http://schemas.microsoft.com/office/word/2016/wordml/cid" xmlns:w16="http://schemas.microsoft.com/office/word/2018/wordml" xmlns:w16se="http://schemas.microsoft.com/office/word/2015/wordml/symex" xmlns:wpg="http://schemas.microsoft.com/office/word/2010/wordprocessingGroup" xmlns:wpi="http://schemas.microsoft.com/office/word/2010/wordprocessingInk" xmlns:wne="http://schemas.microsoft.com/office/word/2006/wordml" xmlns:wps="http://schemas.microsoft.com/office/word/2010/wordprocessingShape" mc:Ignorable="w14 w15 w16se w16cid w16 w16cex wp14">
+<w:hdr xmlns:wpc="http://schemas.microsoft.com/office/word/2010/wordprocessingCanvas" xmlns:cx="http://schemas.microsoft.com/office/drawing/2014/chartex" xmlns:cx1="http://schemas.microsoft.com/office/drawing/2015/9/8/chartex" xmlns:cx2="http://schemas.microsoft.com/office/drawing/2015/10/21/chartex" xmlns:cx3="http://schemas.microsoft.com/office/drawing/2016/5/9/chartex" xmlns:cx4="http://schemas.microsoft.com/office/drawing/2016/5/10/chartex" xmlns:cx5="http://schemas.microsoft.com/office/drawing/2016/5/11/chartex" xmlns:cx6="http://schemas.microsoft.com/office/drawing/2016/5/12/chartex" xmlns:cx7="http://schemas.microsoft.com/office/drawing/2016/5/13/chartex" xmlns:cx8="http://schemas.microsoft.com/office/drawing/2016/5/14/chartex" xmlns:mc="http://schemas.openxmlformats.org/markup-compatibility/2006" xmlns:aink="http://schemas.microsoft.com/office/drawing/2016/ink" xmlns:am3d="http://schemas.microsoft.com/office/drawing/2017/model3d" xmlns:o="urn:schemas-microsoft-com:office:office" xmlns:r="http://schemas.openxmlformats.org/officeDocument/2006/relationships" xmlns:m="http://schemas.openxmlformats.org/officeDocument/2006/math" xmlns:v="urn:schemas-microsoft-com:vml" xmlns:wp14="http://schemas.microsoft.com/office/word/2010/wordprocessingDrawing" xmlns:wp="http://schemas.openxmlformats.org/drawingml/2006/wordprocessingDrawing" xmlns:w10="urn:schemas-microsoft-com:office:word" xmlns:w="http://schemas.openxmlformats.org/wordprocessingml/2006/main" xmlns:w14="http://schemas.microsoft.com/office/word/2010/wordml" xmlns:w15="http://schemas.microsoft.com/office/word/2012/wordml" xmlns:w16cex="http://schemas.microsoft.com/office/word/2018/wordml/cex" xmlns:w16cid="http://schemas.microsoft.com/office/word/2016/wordml/cid" xmlns:w16="http://schemas.microsoft.com/office/word/2018/wordml" xmlns:w16sdtdh="http://schemas.microsoft.com/office/word/2020/wordml/sdtdatahash" xmlns:w16se="http://schemas.microsoft.com/office/word/2015/wordml/symex" xmlns:wpg="http://schemas.microsoft.com/office/word/2010/wordprocessingGroup" xmlns:wpi="http://schemas.microsoft.com/office/word/2010/wordprocessingInk" xmlns:wne="http://schemas.microsoft.com/office/word/2006/wordml" xmlns:wps="http://schemas.microsoft.com/office/word/2010/wordprocessingShape" mc:Ignorable="w14 w15 w16se w16cid w16 w16cex w16sdtdh wp14">
   <w:p>
     <w:pPr>
       <w:pStyle w:val="Header"/>
@@ -12660,7 +14221,7 @@
 </file>
 
 <file path=word/numbering.xml><?xml version="1.0" encoding="utf-8"?>
-<w:numbering xmlns:wpc="http://schemas.microsoft.com/office/word/2010/wordprocessingCanvas" xmlns:cx="http://schemas.microsoft.com/office/drawing/2014/chartex" xmlns:cx1="http://schemas.microsoft.com/office/drawing/2015/9/8/chartex" xmlns:cx2="http://schemas.microsoft.com/office/drawing/2015/10/21/chartex" xmlns:cx3="http://schemas.microsoft.com/office/drawing/2016/5/9/chartex" xmlns:cx4="http://schemas.microsoft.com/office/drawing/2016/5/10/chartex" xmlns:cx5="http://schemas.microsoft.com/office/drawing/2016/5/11/chartex" xmlns:cx6="http://schemas.microsoft.com/office/drawing/2016/5/12/chartex" xmlns:cx7="http://schemas.microsoft.com/office/drawing/2016/5/13/chartex" xmlns:cx8="http://schemas.microsoft.com/office/drawing/2016/5/14/chartex" xmlns:mc="http://schemas.openxmlformats.org/markup-compatibility/2006" xmlns:aink="http://schemas.microsoft.com/office/drawing/2016/ink" xmlns:am3d="http://schemas.microsoft.com/office/drawing/2017/model3d" xmlns:o="urn:schemas-microsoft-com:office:office" xmlns:r="http://schemas.openxmlformats.org/officeDocument/2006/relationships" xmlns:m="http://schemas.openxmlformats.org/officeDocument/2006/math" xmlns:v="urn:schemas-microsoft-com:vml" xmlns:wp14="http://schemas.microsoft.com/office/word/2010/wordprocessingDrawing" xmlns:wp="http://schemas.openxmlformats.org/drawingml/2006/wordprocessingDrawing" xmlns:w10="urn:schemas-microsoft-com:office:word" xmlns:w="http://schemas.openxmlformats.org/wordprocessingml/2006/main" xmlns:w14="http://schemas.microsoft.com/office/word/2010/wordml" xmlns:w15="http://schemas.microsoft.com/office/word/2012/wordml" xmlns:w16cex="http://schemas.microsoft.com/office/word/2018/wordml/cex" xmlns:w16cid="http://schemas.microsoft.com/office/word/2016/wordml/cid" xmlns:w16="http://schemas.microsoft.com/office/word/2018/wordml" xmlns:w16se="http://schemas.microsoft.com/office/word/2015/wordml/symex" xmlns:wpg="http://schemas.microsoft.com/office/word/2010/wordprocessingGroup" xmlns:wpi="http://schemas.microsoft.com/office/word/2010/wordprocessingInk" xmlns:wne="http://schemas.microsoft.com/office/word/2006/wordml" xmlns:wps="http://schemas.microsoft.com/office/word/2010/wordprocessingShape" mc:Ignorable="w14 w15 w16se w16cid w16 w16cex wp14">
+<w:numbering xmlns:wpc="http://schemas.microsoft.com/office/word/2010/wordprocessingCanvas" xmlns:cx="http://schemas.microsoft.com/office/drawing/2014/chartex" xmlns:cx1="http://schemas.microsoft.com/office/drawing/2015/9/8/chartex" xmlns:cx2="http://schemas.microsoft.com/office/drawing/2015/10/21/chartex" xmlns:cx3="http://schemas.microsoft.com/office/drawing/2016/5/9/chartex" xmlns:cx4="http://schemas.microsoft.com/office/drawing/2016/5/10/chartex" xmlns:cx5="http://schemas.microsoft.com/office/drawing/2016/5/11/chartex" xmlns:cx6="http://schemas.microsoft.com/office/drawing/2016/5/12/chartex" xmlns:cx7="http://schemas.microsoft.com/office/drawing/2016/5/13/chartex" xmlns:cx8="http://schemas.microsoft.com/office/drawing/2016/5/14/chartex" xmlns:mc="http://schemas.openxmlformats.org/markup-compatibility/2006" xmlns:aink="http://schemas.microsoft.com/office/drawing/2016/ink" xmlns:am3d="http://schemas.microsoft.com/office/drawing/2017/model3d" xmlns:o="urn:schemas-microsoft-com:office:office" xmlns:r="http://schemas.openxmlformats.org/officeDocument/2006/relationships" xmlns:m="http://schemas.openxmlformats.org/officeDocument/2006/math" xmlns:v="urn:schemas-microsoft-com:vml" xmlns:wp14="http://schemas.microsoft.com/office/word/2010/wordprocessingDrawing" xmlns:wp="http://schemas.openxmlformats.org/drawingml/2006/wordprocessingDrawing" xmlns:w10="urn:schemas-microsoft-com:office:word" xmlns:w="http://schemas.openxmlformats.org/wordprocessingml/2006/main" xmlns:w14="http://schemas.microsoft.com/office/word/2010/wordml" xmlns:w15="http://schemas.microsoft.com/office/word/2012/wordml" xmlns:w16cex="http://schemas.microsoft.com/office/word/2018/wordml/cex" xmlns:w16cid="http://schemas.microsoft.com/office/word/2016/wordml/cid" xmlns:w16="http://schemas.microsoft.com/office/word/2018/wordml" xmlns:w16sdtdh="http://schemas.microsoft.com/office/word/2020/wordml/sdtdatahash" xmlns:w16se="http://schemas.microsoft.com/office/word/2015/wordml/symex" xmlns:wpg="http://schemas.microsoft.com/office/word/2010/wordprocessingGroup" xmlns:wpi="http://schemas.microsoft.com/office/word/2010/wordprocessingInk" xmlns:wne="http://schemas.microsoft.com/office/word/2006/wordml" xmlns:wps="http://schemas.microsoft.com/office/word/2010/wordprocessingShape" mc:Ignorable="w14 w15 w16se w16cid w16 w16cex w16sdtdh wp14">
   <w:abstractNum w:abstractNumId="0" w15:restartNumberingAfterBreak="0">
     <w:nsid w:val="6CE42AEE"/>
     <w:multiLevelType w:val="hybridMultilevel"/>
@@ -12668,7 +14229,6 @@
     <w:lvl w:ilvl="0" w:tplc="AF5E1892">
       <w:start w:val="1"/>
       <w:numFmt w:val="bullet"/>
-      <w:pStyle w:val="EndNoteBibliography"/>
       <w:lvlText w:val="-"/>
       <w:lvlJc w:val="left"/>
       <w:pPr>
@@ -12783,7 +14343,10 @@
 </file>
 
 <file path=word/people.xml><?xml version="1.0" encoding="utf-8"?>
-<w15:people xmlns:wpc="http://schemas.microsoft.com/office/word/2010/wordprocessingCanvas" xmlns:cx="http://schemas.microsoft.com/office/drawing/2014/chartex" xmlns:cx1="http://schemas.microsoft.com/office/drawing/2015/9/8/chartex" xmlns:cx2="http://schemas.microsoft.com/office/drawing/2015/10/21/chartex" xmlns:cx3="http://schemas.microsoft.com/office/drawing/2016/5/9/chartex" xmlns:cx4="http://schemas.microsoft.com/office/drawing/2016/5/10/chartex" xmlns:cx5="http://schemas.microsoft.com/office/drawing/2016/5/11/chartex" xmlns:cx6="http://schemas.microsoft.com/office/drawing/2016/5/12/chartex" xmlns:cx7="http://schemas.microsoft.com/office/drawing/2016/5/13/chartex" xmlns:cx8="http://schemas.microsoft.com/office/drawing/2016/5/14/chartex" xmlns:mc="http://schemas.openxmlformats.org/markup-compatibility/2006" xmlns:aink="http://schemas.microsoft.com/office/drawing/2016/ink" xmlns:am3d="http://schemas.microsoft.com/office/drawing/2017/model3d" xmlns:o="urn:schemas-microsoft-com:office:office" xmlns:r="http://schemas.openxmlformats.org/officeDocument/2006/relationships" xmlns:m="http://schemas.openxmlformats.org/officeDocument/2006/math" xmlns:v="urn:schemas-microsoft-com:vml" xmlns:wp14="http://schemas.microsoft.com/office/word/2010/wordprocessingDrawing" xmlns:wp="http://schemas.openxmlformats.org/drawingml/2006/wordprocessingDrawing" xmlns:w10="urn:schemas-microsoft-com:office:word" xmlns:w="http://schemas.openxmlformats.org/wordprocessingml/2006/main" xmlns:w14="http://schemas.microsoft.com/office/word/2010/wordml" xmlns:w15="http://schemas.microsoft.com/office/word/2012/wordml" xmlns:w16cex="http://schemas.microsoft.com/office/word/2018/wordml/cex" xmlns:w16cid="http://schemas.microsoft.com/office/word/2016/wordml/cid" xmlns:w16="http://schemas.microsoft.com/office/word/2018/wordml" xmlns:w16se="http://schemas.microsoft.com/office/word/2015/wordml/symex" xmlns:wpg="http://schemas.microsoft.com/office/word/2010/wordprocessingGroup" xmlns:wpi="http://schemas.microsoft.com/office/word/2010/wordprocessingInk" xmlns:wne="http://schemas.microsoft.com/office/word/2006/wordml" xmlns:wps="http://schemas.microsoft.com/office/word/2010/wordprocessingShape" mc:Ignorable="w14 w15 w16se w16cid w16 w16cex wp14">
+<w15:people xmlns:wpc="http://schemas.microsoft.com/office/word/2010/wordprocessingCanvas" xmlns:cx="http://schemas.microsoft.com/office/drawing/2014/chartex" xmlns:cx1="http://schemas.microsoft.com/office/drawing/2015/9/8/chartex" xmlns:cx2="http://schemas.microsoft.com/office/drawing/2015/10/21/chartex" xmlns:cx3="http://schemas.microsoft.com/office/drawing/2016/5/9/chartex" xmlns:cx4="http://schemas.microsoft.com/office/drawing/2016/5/10/chartex" xmlns:cx5="http://schemas.microsoft.com/office/drawing/2016/5/11/chartex" xmlns:cx6="http://schemas.microsoft.com/office/drawing/2016/5/12/chartex" xmlns:cx7="http://schemas.microsoft.com/office/drawing/2016/5/13/chartex" xmlns:cx8="http://schemas.microsoft.com/office/drawing/2016/5/14/chartex" xmlns:mc="http://schemas.openxmlformats.org/markup-compatibility/2006" xmlns:aink="http://schemas.microsoft.com/office/drawing/2016/ink" xmlns:am3d="http://schemas.microsoft.com/office/drawing/2017/model3d" xmlns:o="urn:schemas-microsoft-com:office:office" xmlns:r="http://schemas.openxmlformats.org/officeDocument/2006/relationships" xmlns:m="http://schemas.openxmlformats.org/officeDocument/2006/math" xmlns:v="urn:schemas-microsoft-com:vml" xmlns:wp14="http://schemas.microsoft.com/office/word/2010/wordprocessingDrawing" xmlns:wp="http://schemas.openxmlformats.org/drawingml/2006/wordprocessingDrawing" xmlns:w10="urn:schemas-microsoft-com:office:word" xmlns:w="http://schemas.openxmlformats.org/wordprocessingml/2006/main" xmlns:w14="http://schemas.microsoft.com/office/word/2010/wordml" xmlns:w15="http://schemas.microsoft.com/office/word/2012/wordml" xmlns:w16cex="http://schemas.microsoft.com/office/word/2018/wordml/cex" xmlns:w16cid="http://schemas.microsoft.com/office/word/2016/wordml/cid" xmlns:w16="http://schemas.microsoft.com/office/word/2018/wordml" xmlns:w16sdtdh="http://schemas.microsoft.com/office/word/2020/wordml/sdtdatahash" xmlns:w16se="http://schemas.microsoft.com/office/word/2015/wordml/symex" xmlns:wpg="http://schemas.microsoft.com/office/word/2010/wordprocessingGroup" xmlns:wpi="http://schemas.microsoft.com/office/word/2010/wordprocessingInk" xmlns:wne="http://schemas.microsoft.com/office/word/2006/wordml" xmlns:wps="http://schemas.microsoft.com/office/word/2010/wordprocessingShape" mc:Ignorable="w14 w15 w16se w16cid w16 w16cex w16sdtdh wp14">
+  <w15:person w15:author="Jakob Johann Assmann">
+    <w15:presenceInfo w15:providerId="AD" w15:userId="S::au634851@uni.au.dk::3d742933-92a9-482a-84fa-4d2b77008438"/>
+  </w15:person>
   <w15:person w15:author="Logan Berner">
     <w15:presenceInfo w15:providerId="AD" w15:userId="S::logan.berner@nau.edu::f6fd0f1c-29fe-43bb-99fa-550384ef13aa"/>
   </w15:person>
@@ -12794,7 +14357,7 @@
 </file>
 
 <file path=word/styles.xml><?xml version="1.0" encoding="utf-8"?>
-<w:styles xmlns:mc="http://schemas.openxmlformats.org/markup-compatibility/2006" xmlns:r="http://schemas.openxmlformats.org/officeDocument/2006/relationships" xmlns:w="http://schemas.openxmlformats.org/wordprocessingml/2006/main" xmlns:w14="http://schemas.microsoft.com/office/word/2010/wordml" xmlns:w15="http://schemas.microsoft.com/office/word/2012/wordml" xmlns:w16cex="http://schemas.microsoft.com/office/word/2018/wordml/cex" xmlns:w16cid="http://schemas.microsoft.com/office/word/2016/wordml/cid" xmlns:w16="http://schemas.microsoft.com/office/word/2018/wordml" xmlns:w16se="http://schemas.microsoft.com/office/word/2015/wordml/symex" mc:Ignorable="w14 w15 w16se w16cid w16 w16cex">
+<w:styles xmlns:mc="http://schemas.openxmlformats.org/markup-compatibility/2006" xmlns:r="http://schemas.openxmlformats.org/officeDocument/2006/relationships" xmlns:w="http://schemas.openxmlformats.org/wordprocessingml/2006/main" xmlns:w14="http://schemas.microsoft.com/office/word/2010/wordml" xmlns:w15="http://schemas.microsoft.com/office/word/2012/wordml" xmlns:w16cex="http://schemas.microsoft.com/office/word/2018/wordml/cex" xmlns:w16cid="http://schemas.microsoft.com/office/word/2016/wordml/cid" xmlns:w16="http://schemas.microsoft.com/office/word/2018/wordml" xmlns:w16sdtdh="http://schemas.microsoft.com/office/word/2020/wordml/sdtdatahash" xmlns:w16se="http://schemas.microsoft.com/office/word/2015/wordml/symex" mc:Ignorable="w14 w15 w16se w16cid w16 w16cex w16sdtdh">
   <w:docDefaults>
     <w:rPrDefault>
       <w:rPr>
@@ -13237,6 +14800,7 @@
   <w:style w:type="character" w:default="1" w:styleId="DefaultParagraphFont">
     <w:name w:val="Default Paragraph Font"/>
     <w:uiPriority w:val="1"/>
+    <w:semiHidden/>
     <w:unhideWhenUsed/>
   </w:style>
   <w:style w:type="table" w:default="1" w:styleId="TableNormal">

</xml_diff>

<commit_message>
left some more comments on the manuscript draft.
</commit_message>
<xml_diff>
--- a/man/manuscript/Landsat Time Series Software Note.docx
+++ b/man/manuscript/Landsat Time Series Software Note.docx
@@ -1512,7 +1512,7 @@
           <w:sz w:val="24"/>
           <w:szCs w:val="24"/>
           <w:lang w:val="da-DK"/>
-          <w:rPrChange w:id="15" w:author="Jakob Johann Assmann" w:date="2021-09-16T09:51:00Z">
+          <w:rPrChange w:id="15" w:author="Jakob Johann Assmann" w:date="2021-09-16T11:10:00Z">
             <w:rPr>
               <w:rFonts w:ascii="Times New Roman" w:hAnsi="Times New Roman" w:cs="Times New Roman"/>
               <w:sz w:val="24"/>
@@ -1537,7 +1537,7 @@
           <w:sz w:val="24"/>
           <w:szCs w:val="24"/>
           <w:lang w:val="da-DK"/>
-          <w:rPrChange w:id="16" w:author="Jakob Johann Assmann" w:date="2021-09-16T09:51:00Z">
+          <w:rPrChange w:id="16" w:author="Jakob Johann Assmann" w:date="2021-09-16T11:10:00Z">
             <w:rPr>
               <w:rFonts w:ascii="Times New Roman" w:hAnsi="Times New Roman" w:cs="Times New Roman"/>
               <w:noProof/>
@@ -1562,7 +1562,7 @@
           <w:sz w:val="24"/>
           <w:szCs w:val="24"/>
           <w:lang w:val="da-DK"/>
-          <w:rPrChange w:id="17" w:author="Jakob Johann Assmann" w:date="2021-09-16T09:51:00Z">
+          <w:rPrChange w:id="17" w:author="Jakob Johann Assmann" w:date="2021-09-16T11:10:00Z">
             <w:rPr>
               <w:rFonts w:ascii="Times New Roman" w:hAnsi="Times New Roman" w:cs="Times New Roman"/>
               <w:sz w:val="24"/>
@@ -1579,7 +1579,7 @@
           <w:sz w:val="24"/>
           <w:szCs w:val="24"/>
           <w:lang w:val="da-DK"/>
-          <w:rPrChange w:id="18" w:author="Jakob Johann Assmann" w:date="2021-09-16T09:51:00Z">
+          <w:rPrChange w:id="18" w:author="Jakob Johann Assmann" w:date="2021-09-16T11:10:00Z">
             <w:rPr>
               <w:rFonts w:ascii="Times New Roman" w:hAnsi="Times New Roman" w:cs="Times New Roman"/>
               <w:sz w:val="24"/>
@@ -1596,7 +1596,7 @@
           <w:sz w:val="24"/>
           <w:szCs w:val="24"/>
           <w:lang w:val="da-DK"/>
-          <w:rPrChange w:id="19" w:author="Jakob Johann Assmann" w:date="2021-09-16T09:51:00Z">
+          <w:rPrChange w:id="19" w:author="Jakob Johann Assmann" w:date="2021-09-16T11:10:00Z">
             <w:rPr>
               <w:rFonts w:ascii="Times New Roman" w:hAnsi="Times New Roman" w:cs="Times New Roman"/>
               <w:sz w:val="24"/>
@@ -1613,7 +1613,7 @@
           <w:sz w:val="24"/>
           <w:szCs w:val="24"/>
           <w:lang w:val="da-DK"/>
-          <w:rPrChange w:id="20" w:author="Jakob Johann Assmann" w:date="2021-09-16T09:51:00Z">
+          <w:rPrChange w:id="20" w:author="Jakob Johann Assmann" w:date="2021-09-16T11:10:00Z">
             <w:rPr>
               <w:rFonts w:ascii="Times New Roman" w:hAnsi="Times New Roman" w:cs="Times New Roman"/>
               <w:sz w:val="24"/>
@@ -1630,7 +1630,7 @@
           <w:sz w:val="24"/>
           <w:szCs w:val="24"/>
           <w:lang w:val="da-DK"/>
-          <w:rPrChange w:id="21" w:author="Jakob Johann Assmann" w:date="2021-09-16T09:51:00Z">
+          <w:rPrChange w:id="21" w:author="Jakob Johann Assmann" w:date="2021-09-16T11:10:00Z">
             <w:rPr>
               <w:rFonts w:ascii="Times New Roman" w:hAnsi="Times New Roman" w:cs="Times New Roman"/>
               <w:sz w:val="24"/>
@@ -1654,7 +1654,7 @@
           <w:sz w:val="24"/>
           <w:szCs w:val="24"/>
           <w:lang w:val="da-DK"/>
-          <w:rPrChange w:id="22" w:author="Jakob Johann Assmann" w:date="2021-09-16T09:51:00Z">
+          <w:rPrChange w:id="22" w:author="Jakob Johann Assmann" w:date="2021-09-16T11:10:00Z">
             <w:rPr>
               <w:rFonts w:ascii="Times New Roman" w:hAnsi="Times New Roman" w:cs="Times New Roman"/>
               <w:sz w:val="24"/>
@@ -1662,41 +1662,23 @@
             </w:rPr>
           </w:rPrChange>
         </w:rPr>
-        <w:instrText xml:space="preserve"> ADDIN EN.CITE &lt;EndNote&gt;&lt;Cite&gt;&lt;Author&gt;Pekel&lt;/Author&gt;&lt;Year&gt;2016&lt;/Year&gt;&lt;RecNum&gt;3320&lt;/RecNum&gt;&lt;DisplayText&gt;(Pekel et al. 2016)&lt;/DisplayText&gt;&lt;record&gt;&lt;rec-number&gt;3320&lt;/rec-number&gt;&lt;foreign-keys&gt;&lt;key app="EN" db-id="przrz2xfys0et6es02qx0adprs59z2erxf5t" timestamp="0"&gt;3320&lt;/key&gt;&lt;/foreign-keys&gt;&lt;ref-type name="Journal Article"&gt;17&lt;/ref-type&gt;&lt;contributors&gt;&lt;authors&gt;&lt;author&gt;Pekel, Jean-François&lt;/author&gt;&lt;author&gt;Cottam, Andrew&lt;/author&gt;&lt;author&gt;Gorelick, Noel&lt;/author&gt;&lt;author&gt;Belward, Alan S.&lt;/author&gt;&lt;/authors&gt;&lt;/contributors&gt;&lt;titles&gt;&lt;title&gt;High-resolution mapping of global surface water and its long-term changes&lt;/title&gt;&lt;secondary-title&gt;Nature&lt;/secondary-title&gt;&lt;/titles&gt;&lt;periodical&gt;&lt;full-title&gt;Nature&lt;/full-title&gt;&lt;/periodical&gt;&lt;pages&gt;418-422&lt;/pages&gt;&lt;volume&gt;540&lt;/volume&gt;&lt;number&gt;7633&lt;/number&gt;&lt;dates&gt;&lt;year&gt;2016&lt;/year&gt;&lt;pub-dates&gt;&lt;date&gt;12/15/print&lt;/date&gt;&lt;/pub-dates&gt;&lt;/dates&gt;&lt;publisher&gt;Macmillan Publishers Limited, part of Springer Nature. All rights reserved.&lt;/publisher&gt;&lt;isbn&gt;0028-0836&lt;/isbn&gt;&lt;work-type&gt;Letter&lt;/work-type&gt;&lt;urls&gt;&lt;related-urls&gt;&lt;url&gt;http://dx.doi.org/10.1038/nature20584&lt;/url&gt;&lt;/related-urls&gt;&lt;/urls&gt;&lt;electronic-resource-num&gt;10.1038/nature20584&lt;/electronic-resource-num&gt;&lt;/record&gt;&lt;/Cite&gt;&lt;/EndNote&gt;</w:instrText>
-      </w:r>
-      <w:r>
-        <w:rPr>
-          <w:rFonts w:ascii="Times New Roman" w:hAnsi="Times New Roman" w:cs="Times New Roman"/>
-          <w:sz w:val="24"/>
-          <w:szCs w:val="24"/>
-        </w:rPr>
-        <w:fldChar w:fldCharType="separate"/>
-      </w:r>
-      <w:r>
-        <w:rPr>
-          <w:rFonts w:ascii="Times New Roman" w:hAnsi="Times New Roman" w:cs="Times New Roman"/>
-          <w:noProof/>
+        <w:instrText xml:space="preserve"> ADDIN EN.CITE &lt;EndNote&gt;&lt;Cite&gt;&lt;Author&gt;Pekel&lt;/Author&gt;&lt;Year&gt;2016&lt;/Year&gt;&lt;RecNum&gt;3320&lt;/RecNum&gt;&lt;DisplayText&gt;(Pekel et al. 2016)&lt;/DisplayText&gt;&lt;record&gt;&lt;rec-number&gt;3320&lt;/rec-number&gt;&lt;foreign-keys&gt;&lt;key app="EN"</w:instrText>
+      </w:r>
+      <w:r>
+        <w:rPr>
+          <w:rFonts w:ascii="Times New Roman" w:hAnsi="Times New Roman" w:cs="Times New Roman"/>
           <w:sz w:val="24"/>
           <w:szCs w:val="24"/>
           <w:lang w:val="da-DK"/>
-          <w:rPrChange w:id="23" w:author="Jakob Johann Assmann" w:date="2021-09-16T09:51:00Z">
+          <w:rPrChange w:id="23" w:author="Jakob Johann Assmann" w:date="2021-09-16T11:11:00Z">
             <w:rPr>
               <w:rFonts w:ascii="Times New Roman" w:hAnsi="Times New Roman" w:cs="Times New Roman"/>
-              <w:noProof/>
               <w:sz w:val="24"/>
               <w:szCs w:val="24"/>
             </w:rPr>
           </w:rPrChange>
         </w:rPr>
-        <w:t>(Pekel et al. 2016)</w:t>
-      </w:r>
-      <w:r>
-        <w:rPr>
-          <w:rFonts w:ascii="Times New Roman" w:hAnsi="Times New Roman" w:cs="Times New Roman"/>
-          <w:sz w:val="24"/>
-          <w:szCs w:val="24"/>
-        </w:rPr>
-        <w:fldChar w:fldCharType="end"/>
+        <w:instrText xml:space="preserve"> db-id="przrz2xfys0et6es02qx0adprs59z2erxf5t" timestamp="0"&gt;3320&lt;/key&gt;&lt;/foreign-keys&gt;&lt;ref-type name="Journal Article"&gt;17&lt;/ref-type&gt;&lt;contributors&gt;&lt;authors&gt;&lt;author&gt;Pekel, Jean-François&lt;/author&gt;&lt;author&gt;Cottam, Andrew&lt;/author&gt;&lt;author&gt;Gorelick, Noel&lt;/author&gt;&lt;author&gt;Belward, Alan S.&lt;/author&gt;&lt;/authors&gt;&lt;/contributors&gt;&lt;titles&gt;&lt;title&gt;High-resolution mapping of global surface water and its long-term changes&lt;/title&gt;&lt;secondary-title&gt;Nature&lt;/secondary-title&gt;&lt;/titles&gt;&lt;periodical&gt;&lt;full-title&gt;Nature&lt;/full-title&gt;&lt;/periodical&gt;&lt;pages&gt;418-422&lt;/pages&gt;&lt;volume&gt;540&lt;/volume&gt;&lt;number&gt;7633&lt;/number&gt;&lt;dates&gt;&lt;year&gt;2016&lt;/year&gt;&lt;pub-dates&gt;&lt;date&gt;12/15/print&lt;/date&gt;&lt;/pub-dates&gt;&lt;/dates&gt;&lt;publisher&gt;Macmillan Publishers Limited, part of Springer Natur</w:instrText>
       </w:r>
       <w:r>
         <w:rPr>
@@ -1712,25 +1694,42 @@
             </w:rPr>
           </w:rPrChange>
         </w:rPr>
-        <w:t xml:space="preserve">, </w:t>
-      </w:r>
-      <w:r>
-        <w:rPr>
-          <w:rFonts w:ascii="Times New Roman" w:hAnsi="Times New Roman" w:cs="Times New Roman"/>
+        <w:instrText>e. All rights reserved.&lt;/publisher&gt;&lt;isbn&gt;0028-0836&lt;/isbn&gt;&lt;work-type&gt;Letter&lt;/work-type&gt;&lt;urls&gt;&lt;related-urls&gt;&lt;url&gt;http://dx.doi.org/10.1038/nature20584&lt;/url&gt;&lt;/related-urls&gt;&lt;/urls&gt;&lt;electronic-resource-num&gt;10.1038/nature20584&lt;/electronic-resource-num&gt;&lt;/record&gt;&lt;/Cite&gt;&lt;/EndNote&gt;</w:instrText>
+      </w:r>
+      <w:r>
+        <w:rPr>
+          <w:rFonts w:ascii="Times New Roman" w:hAnsi="Times New Roman" w:cs="Times New Roman"/>
+          <w:sz w:val="24"/>
+          <w:szCs w:val="24"/>
+        </w:rPr>
+        <w:fldChar w:fldCharType="separate"/>
+      </w:r>
+      <w:r>
+        <w:rPr>
+          <w:rFonts w:ascii="Times New Roman" w:hAnsi="Times New Roman" w:cs="Times New Roman"/>
+          <w:noProof/>
           <w:sz w:val="24"/>
           <w:szCs w:val="24"/>
           <w:lang w:val="da-DK"/>
           <w:rPrChange w:id="25" w:author="Jakob Johann Assmann" w:date="2021-09-16T09:51:00Z">
             <w:rPr>
               <w:rFonts w:ascii="Times New Roman" w:hAnsi="Times New Roman" w:cs="Times New Roman"/>
+              <w:noProof/>
               <w:sz w:val="24"/>
               <w:szCs w:val="24"/>
             </w:rPr>
           </w:rPrChange>
         </w:rPr>
-        <w:t xml:space="preserve">and </w:t>
-      </w:r>
-      <w:proofErr w:type="spellStart"/>
+        <w:t>(Pekel et al. 2016)</w:t>
+      </w:r>
+      <w:r>
+        <w:rPr>
+          <w:rFonts w:ascii="Times New Roman" w:hAnsi="Times New Roman" w:cs="Times New Roman"/>
+          <w:sz w:val="24"/>
+          <w:szCs w:val="24"/>
+        </w:rPr>
+        <w:fldChar w:fldCharType="end"/>
+      </w:r>
       <w:r>
         <w:rPr>
           <w:rFonts w:ascii="Times New Roman" w:hAnsi="Times New Roman" w:cs="Times New Roman"/>
@@ -1745,9 +1744,8 @@
             </w:rPr>
           </w:rPrChange>
         </w:rPr>
-        <w:t>wetlands</w:t>
-      </w:r>
-      <w:proofErr w:type="spellEnd"/>
+        <w:t xml:space="preserve">, </w:t>
+      </w:r>
       <w:r>
         <w:rPr>
           <w:rFonts w:ascii="Times New Roman" w:hAnsi="Times New Roman" w:cs="Times New Roman"/>
@@ -1762,7 +1760,7 @@
             </w:rPr>
           </w:rPrChange>
         </w:rPr>
-        <w:t xml:space="preserve"> (</w:t>
+        <w:t xml:space="preserve">and </w:t>
       </w:r>
       <w:proofErr w:type="spellStart"/>
       <w:r>
@@ -1770,19 +1768,18 @@
           <w:rFonts w:ascii="Times New Roman" w:hAnsi="Times New Roman" w:cs="Times New Roman"/>
           <w:sz w:val="24"/>
           <w:szCs w:val="24"/>
-          <w:highlight w:val="yellow"/>
           <w:lang w:val="da-DK"/>
           <w:rPrChange w:id="28" w:author="Jakob Johann Assmann" w:date="2021-09-16T09:51:00Z">
             <w:rPr>
               <w:rFonts w:ascii="Times New Roman" w:hAnsi="Times New Roman" w:cs="Times New Roman"/>
               <w:sz w:val="24"/>
               <w:szCs w:val="24"/>
-              <w:highlight w:val="yellow"/>
             </w:rPr>
           </w:rPrChange>
         </w:rPr>
-        <w:t>ref</w:t>
-      </w:r>
+        <w:t>wetlands</w:t>
+      </w:r>
+      <w:proofErr w:type="spellEnd"/>
       <w:r>
         <w:rPr>
           <w:rFonts w:ascii="Times New Roman" w:hAnsi="Times New Roman" w:cs="Times New Roman"/>
@@ -1797,24 +1794,26 @@
             </w:rPr>
           </w:rPrChange>
         </w:rPr>
-        <w:t>s</w:t>
-      </w:r>
-      <w:proofErr w:type="spellEnd"/>
-      <w:r>
-        <w:rPr>
-          <w:rFonts w:ascii="Times New Roman" w:hAnsi="Times New Roman" w:cs="Times New Roman"/>
-          <w:sz w:val="24"/>
-          <w:szCs w:val="24"/>
+        <w:t xml:space="preserve"> (</w:t>
+      </w:r>
+      <w:proofErr w:type="spellStart"/>
+      <w:r>
+        <w:rPr>
+          <w:rFonts w:ascii="Times New Roman" w:hAnsi="Times New Roman" w:cs="Times New Roman"/>
+          <w:sz w:val="24"/>
+          <w:szCs w:val="24"/>
+          <w:highlight w:val="yellow"/>
           <w:lang w:val="da-DK"/>
           <w:rPrChange w:id="30" w:author="Jakob Johann Assmann" w:date="2021-09-16T09:51:00Z">
             <w:rPr>
               <w:rFonts w:ascii="Times New Roman" w:hAnsi="Times New Roman" w:cs="Times New Roman"/>
               <w:sz w:val="24"/>
               <w:szCs w:val="24"/>
+              <w:highlight w:val="yellow"/>
             </w:rPr>
           </w:rPrChange>
         </w:rPr>
-        <w:t>)</w:t>
+        <w:t>ref</w:t>
       </w:r>
       <w:r>
         <w:rPr>
@@ -1830,8 +1829,9 @@
             </w:rPr>
           </w:rPrChange>
         </w:rPr>
-        <w:t>.</w:t>
-      </w:r>
+        <w:t>s</w:t>
+      </w:r>
+      <w:proofErr w:type="spellEnd"/>
       <w:r>
         <w:rPr>
           <w:rFonts w:ascii="Times New Roman" w:hAnsi="Times New Roman" w:cs="Times New Roman"/>
@@ -1839,6 +1839,38 @@
           <w:szCs w:val="24"/>
           <w:lang w:val="da-DK"/>
           <w:rPrChange w:id="32" w:author="Jakob Johann Assmann" w:date="2021-09-16T09:51:00Z">
+            <w:rPr>
+              <w:rFonts w:ascii="Times New Roman" w:hAnsi="Times New Roman" w:cs="Times New Roman"/>
+              <w:sz w:val="24"/>
+              <w:szCs w:val="24"/>
+            </w:rPr>
+          </w:rPrChange>
+        </w:rPr>
+        <w:t>)</w:t>
+      </w:r>
+      <w:r>
+        <w:rPr>
+          <w:rFonts w:ascii="Times New Roman" w:hAnsi="Times New Roman" w:cs="Times New Roman"/>
+          <w:sz w:val="24"/>
+          <w:szCs w:val="24"/>
+          <w:lang w:val="da-DK"/>
+          <w:rPrChange w:id="33" w:author="Jakob Johann Assmann" w:date="2021-09-16T09:51:00Z">
+            <w:rPr>
+              <w:rFonts w:ascii="Times New Roman" w:hAnsi="Times New Roman" w:cs="Times New Roman"/>
+              <w:sz w:val="24"/>
+              <w:szCs w:val="24"/>
+            </w:rPr>
+          </w:rPrChange>
+        </w:rPr>
+        <w:t>.</w:t>
+      </w:r>
+      <w:r>
+        <w:rPr>
+          <w:rFonts w:ascii="Times New Roman" w:hAnsi="Times New Roman" w:cs="Times New Roman"/>
+          <w:sz w:val="24"/>
+          <w:szCs w:val="24"/>
+          <w:lang w:val="da-DK"/>
+          <w:rPrChange w:id="34" w:author="Jakob Johann Assmann" w:date="2021-09-16T09:51:00Z">
             <w:rPr>
               <w:rFonts w:ascii="Times New Roman" w:hAnsi="Times New Roman" w:cs="Times New Roman"/>
               <w:sz w:val="24"/>
@@ -3611,7 +3643,7 @@
         </w:rPr>
         <w:t xml:space="preserve">. </w:t>
       </w:r>
-      <w:commentRangeStart w:id="33"/>
+      <w:commentRangeStart w:id="35"/>
       <w:r>
         <w:rPr>
           <w:rFonts w:ascii="Times New Roman" w:hAnsi="Times New Roman" w:cs="Times New Roman"/>
@@ -3803,12 +3835,12 @@
         </w:rPr>
         <w:t xml:space="preserve"> </w:t>
       </w:r>
-      <w:commentRangeEnd w:id="33"/>
+      <w:commentRangeEnd w:id="35"/>
       <w:r>
         <w:rPr>
           <w:rStyle w:val="CommentReference"/>
         </w:rPr>
-        <w:commentReference w:id="33"/>
+        <w:commentReference w:id="35"/>
       </w:r>
     </w:p>
     <w:p>
@@ -3983,7 +4015,31 @@
           <w:sz w:val="24"/>
           <w:szCs w:val="24"/>
         </w:rPr>
-        <w:t xml:space="preserve">by querying the Landsat Collection 2 data set on GEE </w:t>
+        <w:t xml:space="preserve">by querying the </w:t>
+      </w:r>
+      <w:commentRangeStart w:id="36"/>
+      <w:r>
+        <w:rPr>
+          <w:rFonts w:ascii="Times New Roman" w:hAnsi="Times New Roman" w:cs="Times New Roman"/>
+          <w:sz w:val="24"/>
+          <w:szCs w:val="24"/>
+        </w:rPr>
+        <w:t xml:space="preserve">Landsat Collection 2 data set </w:t>
+      </w:r>
+      <w:commentRangeEnd w:id="36"/>
+      <w:r>
+        <w:rPr>
+          <w:rStyle w:val="CommentReference"/>
+        </w:rPr>
+        <w:commentReference w:id="36"/>
+      </w:r>
+      <w:r>
+        <w:rPr>
+          <w:rFonts w:ascii="Times New Roman" w:hAnsi="Times New Roman" w:cs="Times New Roman"/>
+          <w:sz w:val="24"/>
+          <w:szCs w:val="24"/>
+        </w:rPr>
+        <w:t xml:space="preserve">on GEE </w:t>
       </w:r>
       <w:r>
         <w:rPr>
@@ -5817,7 +5873,7 @@
         </w:rPr>
         <w:t xml:space="preserve"> Please see the GEE </w:t>
       </w:r>
-      <w:ins w:id="34" w:author="Jakob Johann Assmann" w:date="2021-09-16T09:59:00Z">
+      <w:ins w:id="37" w:author="Jakob Johann Assmann" w:date="2021-09-16T09:59:00Z">
         <w:r>
           <w:rPr>
             <w:rFonts w:ascii="Times New Roman" w:hAnsi="Times New Roman" w:cs="Times New Roman"/>
@@ -5920,7 +5976,7 @@
         </w:rPr>
         <w:t xml:space="preserve"> </w:t>
       </w:r>
-      <w:ins w:id="35" w:author="Jakob Johann Assmann" w:date="2021-09-16T10:00:00Z">
+      <w:ins w:id="38" w:author="Jakob Johann Assmann" w:date="2021-09-16T10:00:00Z">
         <w:r>
           <w:rPr>
             <w:rFonts w:ascii="Times New Roman" w:hAnsi="Times New Roman" w:cs="Times New Roman"/>
@@ -6076,7 +6132,7 @@
       <w:pPr>
         <w:pStyle w:val="NoSpacing"/>
         <w:rPr>
-          <w:ins w:id="36" w:author="Jakob Johann Assmann" w:date="2021-09-16T10:01:00Z"/>
+          <w:ins w:id="39" w:author="Jakob Johann Assmann" w:date="2021-09-16T10:01:00Z"/>
           <w:rFonts w:ascii="Times New Roman" w:hAnsi="Times New Roman" w:cs="Times New Roman"/>
           <w:sz w:val="24"/>
           <w:szCs w:val="24"/>
@@ -6129,13 +6185,13 @@
           <w:numId w:val="1"/>
         </w:numPr>
         <w:rPr>
-          <w:ins w:id="37" w:author="Jakob Johann Assmann" w:date="2021-09-16T10:05:00Z"/>
-          <w:rFonts w:ascii="Times New Roman" w:hAnsi="Times New Roman" w:cs="Times New Roman"/>
-          <w:sz w:val="24"/>
-          <w:szCs w:val="24"/>
-        </w:rPr>
-      </w:pPr>
-      <w:ins w:id="38" w:author="Jakob Johann Assmann" w:date="2021-09-16T10:02:00Z">
+          <w:ins w:id="40" w:author="Jakob Johann Assmann" w:date="2021-09-16T10:05:00Z"/>
+          <w:rFonts w:ascii="Times New Roman" w:hAnsi="Times New Roman" w:cs="Times New Roman"/>
+          <w:sz w:val="24"/>
+          <w:szCs w:val="24"/>
+        </w:rPr>
+      </w:pPr>
+      <w:ins w:id="41" w:author="Jakob Johann Assmann" w:date="2021-09-16T10:02:00Z">
         <w:r>
           <w:rPr>
             <w:rFonts w:ascii="Times New Roman" w:hAnsi="Times New Roman" w:cs="Times New Roman"/>
@@ -6146,7 +6202,7 @@
           <w:t xml:space="preserve">The main </w:t>
         </w:r>
       </w:ins>
-      <w:ins w:id="39" w:author="Jakob Johann Assmann" w:date="2021-09-16T10:07:00Z">
+      <w:ins w:id="42" w:author="Jakob Johann Assmann" w:date="2021-09-16T10:07:00Z">
         <w:r>
           <w:rPr>
             <w:rFonts w:ascii="Times New Roman" w:hAnsi="Times New Roman" w:cs="Times New Roman"/>
@@ -6156,7 +6212,7 @@
           <w:t xml:space="preserve">way of </w:t>
         </w:r>
       </w:ins>
-      <w:ins w:id="40" w:author="Jakob Johann Assmann" w:date="2021-09-16T10:02:00Z">
+      <w:ins w:id="43" w:author="Jakob Johann Assmann" w:date="2021-09-16T10:02:00Z">
         <w:r>
           <w:rPr>
             <w:rFonts w:ascii="Times New Roman" w:hAnsi="Times New Roman" w:cs="Times New Roman"/>
@@ -6166,7 +6222,7 @@
           <w:t xml:space="preserve">accessing </w:t>
         </w:r>
       </w:ins>
-      <w:ins w:id="41" w:author="Jakob Johann Assmann" w:date="2021-09-16T10:08:00Z">
+      <w:ins w:id="44" w:author="Jakob Johann Assmann" w:date="2021-09-16T10:08:00Z">
         <w:r>
           <w:rPr>
             <w:rFonts w:ascii="Times New Roman" w:hAnsi="Times New Roman" w:cs="Times New Roman"/>
@@ -6176,7 +6232,7 @@
           <w:t xml:space="preserve">the Landsat </w:t>
         </w:r>
       </w:ins>
-      <w:ins w:id="42" w:author="Jakob Johann Assmann" w:date="2021-09-16T10:02:00Z">
+      <w:ins w:id="45" w:author="Jakob Johann Assmann" w:date="2021-09-16T10:02:00Z">
         <w:r>
           <w:rPr>
             <w:rFonts w:ascii="Times New Roman" w:hAnsi="Times New Roman" w:cs="Times New Roman"/>
@@ -6186,7 +6242,7 @@
           <w:t>data</w:t>
         </w:r>
       </w:ins>
-      <w:ins w:id="43" w:author="Jakob Johann Assmann" w:date="2021-09-16T10:08:00Z">
+      <w:ins w:id="46" w:author="Jakob Johann Assmann" w:date="2021-09-16T10:08:00Z">
         <w:r>
           <w:rPr>
             <w:rFonts w:ascii="Times New Roman" w:hAnsi="Times New Roman" w:cs="Times New Roman"/>
@@ -6206,7 +6262,7 @@
         </w:r>
       </w:ins>
       <w:proofErr w:type="spellEnd"/>
-      <w:ins w:id="44" w:author="Jakob Johann Assmann" w:date="2021-09-16T10:02:00Z">
+      <w:ins w:id="47" w:author="Jakob Johann Assmann" w:date="2021-09-16T10:02:00Z">
         <w:r>
           <w:rPr>
             <w:rFonts w:ascii="Times New Roman" w:hAnsi="Times New Roman" w:cs="Times New Roman"/>
@@ -6216,7 +6272,7 @@
           <w:t xml:space="preserve"> is </w:t>
         </w:r>
       </w:ins>
-      <w:ins w:id="45" w:author="Jakob Johann Assmann" w:date="2021-09-16T10:08:00Z">
+      <w:ins w:id="48" w:author="Jakob Johann Assmann" w:date="2021-09-16T10:08:00Z">
         <w:r>
           <w:rPr>
             <w:rFonts w:ascii="Times New Roman" w:hAnsi="Times New Roman" w:cs="Times New Roman"/>
@@ -6226,7 +6282,7 @@
           <w:t>based on</w:t>
         </w:r>
       </w:ins>
-      <w:ins w:id="46" w:author="Jakob Johann Assmann" w:date="2021-09-16T10:02:00Z">
+      <w:ins w:id="49" w:author="Jakob Johann Assmann" w:date="2021-09-16T10:02:00Z">
         <w:r>
           <w:rPr>
             <w:rFonts w:ascii="Times New Roman" w:hAnsi="Times New Roman" w:cs="Times New Roman"/>
@@ -6236,7 +6292,7 @@
           <w:t xml:space="preserve"> point sample locations.</w:t>
         </w:r>
       </w:ins>
-      <w:ins w:id="47" w:author="Jakob Johann Assmann" w:date="2021-09-16T10:05:00Z">
+      <w:ins w:id="50" w:author="Jakob Johann Assmann" w:date="2021-09-16T10:05:00Z">
         <w:r>
           <w:rPr>
             <w:rFonts w:ascii="Times New Roman" w:hAnsi="Times New Roman" w:cs="Times New Roman"/>
@@ -6255,12 +6311,12 @@
           <w:numId w:val="1"/>
         </w:numPr>
         <w:rPr>
-          <w:ins w:id="48" w:author="Jakob Johann Assmann" w:date="2021-09-16T10:02:00Z"/>
-          <w:rFonts w:ascii="Times New Roman" w:hAnsi="Times New Roman" w:cs="Times New Roman"/>
-          <w:sz w:val="24"/>
-          <w:szCs w:val="24"/>
-        </w:rPr>
-        <w:pPrChange w:id="49" w:author="Jakob Johann Assmann" w:date="2021-09-16T10:05:00Z">
+          <w:ins w:id="51" w:author="Jakob Johann Assmann" w:date="2021-09-16T10:02:00Z"/>
+          <w:rFonts w:ascii="Times New Roman" w:hAnsi="Times New Roman" w:cs="Times New Roman"/>
+          <w:sz w:val="24"/>
+          <w:szCs w:val="24"/>
+        </w:rPr>
+        <w:pPrChange w:id="52" w:author="Jakob Johann Assmann" w:date="2021-09-16T10:05:00Z">
           <w:pPr>
             <w:pStyle w:val="NoSpacing"/>
             <w:numPr>
@@ -6270,7 +6326,7 @@
           </w:pPr>
         </w:pPrChange>
       </w:pPr>
-      <w:ins w:id="50" w:author="Jakob Johann Assmann" w:date="2021-09-16T10:05:00Z">
+      <w:ins w:id="53" w:author="Jakob Johann Assmann" w:date="2021-09-16T10:05:00Z">
         <w:r>
           <w:rPr>
             <w:rFonts w:ascii="Times New Roman" w:hAnsi="Times New Roman" w:cs="Times New Roman"/>
@@ -6280,7 +6336,7 @@
           <w:t xml:space="preserve">For a given </w:t>
         </w:r>
       </w:ins>
-      <w:ins w:id="51" w:author="Jakob Johann Assmann" w:date="2021-09-16T10:06:00Z">
+      <w:ins w:id="54" w:author="Jakob Johann Assmann" w:date="2021-09-16T10:06:00Z">
         <w:r>
           <w:rPr>
             <w:rFonts w:ascii="Times New Roman" w:hAnsi="Times New Roman" w:cs="Times New Roman"/>
@@ -6290,7 +6346,7 @@
           <w:t>sample point all Landsat pixels that overlap with the point are extracted from the</w:t>
         </w:r>
       </w:ins>
-      <w:ins w:id="52" w:author="Jakob Johann Assmann" w:date="2021-09-16T10:08:00Z">
+      <w:ins w:id="55" w:author="Jakob Johann Assmann" w:date="2021-09-16T10:08:00Z">
         <w:r>
           <w:rPr>
             <w:rFonts w:ascii="Times New Roman" w:hAnsi="Times New Roman" w:cs="Times New Roman"/>
@@ -6300,7 +6356,7 @@
           <w:t xml:space="preserve"> combined collection of </w:t>
         </w:r>
       </w:ins>
-      <w:ins w:id="53" w:author="Jakob Johann Assmann" w:date="2021-09-16T10:07:00Z">
+      <w:ins w:id="56" w:author="Jakob Johann Assmann" w:date="2021-09-16T10:07:00Z">
         <w:r>
           <w:rPr>
             <w:rFonts w:ascii="Times New Roman" w:hAnsi="Times New Roman" w:cs="Times New Roman"/>
@@ -6310,7 +6366,7 @@
           <w:t xml:space="preserve">all </w:t>
         </w:r>
       </w:ins>
-      <w:ins w:id="54" w:author="Jakob Johann Assmann" w:date="2021-09-16T10:06:00Z">
+      <w:ins w:id="57" w:author="Jakob Johann Assmann" w:date="2021-09-16T10:06:00Z">
         <w:r>
           <w:rPr>
             <w:rFonts w:ascii="Times New Roman" w:hAnsi="Times New Roman" w:cs="Times New Roman"/>
@@ -6320,7 +6376,7 @@
           <w:t xml:space="preserve">Landsat 5,7 and 8 </w:t>
         </w:r>
       </w:ins>
-      <w:ins w:id="55" w:author="Jakob Johann Assmann" w:date="2021-09-16T10:08:00Z">
+      <w:ins w:id="58" w:author="Jakob Johann Assmann" w:date="2021-09-16T10:08:00Z">
         <w:r>
           <w:rPr>
             <w:rFonts w:ascii="Times New Roman" w:hAnsi="Times New Roman" w:cs="Times New Roman"/>
@@ -6330,7 +6386,7 @@
           <w:t xml:space="preserve">Collection 2 Surface Reflectance </w:t>
         </w:r>
       </w:ins>
-      <w:ins w:id="56" w:author="Jakob Johann Assmann" w:date="2021-09-16T10:06:00Z">
+      <w:ins w:id="59" w:author="Jakob Johann Assmann" w:date="2021-09-16T10:06:00Z">
         <w:r>
           <w:rPr>
             <w:rFonts w:ascii="Times New Roman" w:hAnsi="Times New Roman" w:cs="Times New Roman"/>
@@ -6340,7 +6396,7 @@
           <w:t>scenes</w:t>
         </w:r>
       </w:ins>
-      <w:ins w:id="57" w:author="Jakob Johann Assmann" w:date="2021-09-16T10:08:00Z">
+      <w:ins w:id="60" w:author="Jakob Johann Assmann" w:date="2021-09-16T10:08:00Z">
         <w:r>
           <w:rPr>
             <w:rFonts w:ascii="Times New Roman" w:hAnsi="Times New Roman" w:cs="Times New Roman"/>
@@ -6350,7 +6406,7 @@
           <w:t xml:space="preserve"> available on the GEE</w:t>
         </w:r>
       </w:ins>
-      <w:ins w:id="58" w:author="Jakob Johann Assmann" w:date="2021-09-16T10:06:00Z">
+      <w:ins w:id="61" w:author="Jakob Johann Assmann" w:date="2021-09-16T10:06:00Z">
         <w:r>
           <w:rPr>
             <w:rFonts w:ascii="Times New Roman" w:hAnsi="Times New Roman" w:cs="Times New Roman"/>
@@ -6373,13 +6429,13 @@
           <w:sz w:val="24"/>
           <w:szCs w:val="24"/>
         </w:rPr>
-        <w:pPrChange w:id="59" w:author="Jakob Johann Assmann" w:date="2021-09-16T10:02:00Z">
+        <w:pPrChange w:id="62" w:author="Jakob Johann Assmann" w:date="2021-09-16T10:02:00Z">
           <w:pPr>
             <w:pStyle w:val="NoSpacing"/>
           </w:pPr>
         </w:pPrChange>
       </w:pPr>
-      <w:ins w:id="60" w:author="Jakob Johann Assmann" w:date="2021-09-16T10:03:00Z">
+      <w:ins w:id="63" w:author="Jakob Johann Assmann" w:date="2021-09-16T10:03:00Z">
         <w:r>
           <w:rPr>
             <w:rFonts w:ascii="Times New Roman" w:hAnsi="Times New Roman" w:cs="Times New Roman"/>
@@ -6389,7 +6445,7 @@
           <w:t xml:space="preserve">Optional: </w:t>
         </w:r>
       </w:ins>
-      <w:ins w:id="61" w:author="Jakob Johann Assmann" w:date="2021-09-16T10:02:00Z">
+      <w:ins w:id="64" w:author="Jakob Johann Assmann" w:date="2021-09-16T10:02:00Z">
         <w:r>
           <w:rPr>
             <w:rFonts w:ascii="Times New Roman" w:hAnsi="Times New Roman" w:cs="Times New Roman"/>
@@ -6399,7 +6455,7 @@
           <w:t>For an area</w:t>
         </w:r>
       </w:ins>
-      <w:ins w:id="62" w:author="Jakob Johann Assmann" w:date="2021-09-16T10:07:00Z">
+      <w:ins w:id="65" w:author="Jakob Johann Assmann" w:date="2021-09-16T10:07:00Z">
         <w:r>
           <w:rPr>
             <w:rFonts w:ascii="Times New Roman" w:hAnsi="Times New Roman" w:cs="Times New Roman"/>
@@ -6409,7 +6465,7 @@
           <w:t xml:space="preserve"> of interest</w:t>
         </w:r>
       </w:ins>
-      <w:ins w:id="63" w:author="Jakob Johann Assmann" w:date="2021-09-16T10:03:00Z">
+      <w:ins w:id="66" w:author="Jakob Johann Assmann" w:date="2021-09-16T10:03:00Z">
         <w:r>
           <w:rPr>
             <w:rFonts w:ascii="Times New Roman" w:hAnsi="Times New Roman" w:cs="Times New Roman"/>
@@ -6419,7 +6475,7 @@
           <w:t>,</w:t>
         </w:r>
       </w:ins>
-      <w:ins w:id="64" w:author="Jakob Johann Assmann" w:date="2021-09-16T10:02:00Z">
+      <w:ins w:id="67" w:author="Jakob Johann Assmann" w:date="2021-09-16T10:02:00Z">
         <w:r>
           <w:rPr>
             <w:rFonts w:ascii="Times New Roman" w:hAnsi="Times New Roman" w:cs="Times New Roman"/>
@@ -6447,7 +6503,7 @@
           <w:t xml:space="preserve"> 8 pixel centers within the area can be determined with</w:t>
         </w:r>
       </w:ins>
-      <w:ins w:id="65" w:author="Jakob Johann Assmann" w:date="2021-09-16T10:03:00Z">
+      <w:ins w:id="68" w:author="Jakob Johann Assmann" w:date="2021-09-16T10:03:00Z">
         <w:r>
           <w:rPr>
             <w:rFonts w:ascii="Times New Roman" w:hAnsi="Times New Roman" w:cs="Times New Roman"/>
@@ -6493,7 +6549,7 @@
           <w:t xml:space="preserve">) function. </w:t>
         </w:r>
       </w:ins>
-      <w:ins w:id="66" w:author="Jakob Johann Assmann" w:date="2021-09-16T10:07:00Z">
+      <w:ins w:id="69" w:author="Jakob Johann Assmann" w:date="2021-09-16T10:07:00Z">
         <w:r>
           <w:rPr>
             <w:rFonts w:ascii="Times New Roman" w:hAnsi="Times New Roman" w:cs="Times New Roman"/>
@@ -8387,12 +8443,14 @@
                 <m:f>
                   <m:fPr>
                     <m:ctrlPr>
-                      <w:rPr>
-                        <w:rFonts w:ascii="Cambria Math" w:hAnsi="Cambria Math" w:cs="Times New Roman"/>
-                        <w:i/>
-                        <w:sz w:val="16"/>
-                        <w:szCs w:val="16"/>
-                      </w:rPr>
+                      <w:ins w:id="70" w:author="Jakob Johann Assmann" w:date="2021-09-16T11:10:00Z">
+                        <w:rPr>
+                          <w:rFonts w:ascii="Cambria Math" w:hAnsi="Cambria Math" w:cs="Times New Roman"/>
+                          <w:i/>
+                          <w:sz w:val="16"/>
+                          <w:szCs w:val="16"/>
+                        </w:rPr>
+                      </w:ins>
                     </m:ctrlPr>
                   </m:fPr>
                   <m:num>
@@ -8580,12 +8638,14 @@
                 <m:f>
                   <m:fPr>
                     <m:ctrlPr>
-                      <w:rPr>
-                        <w:rFonts w:ascii="Cambria Math" w:hAnsi="Cambria Math" w:cs="Times New Roman"/>
-                        <w:i/>
-                        <w:sz w:val="16"/>
-                        <w:szCs w:val="16"/>
-                      </w:rPr>
+                      <w:ins w:id="71" w:author="Jakob Johann Assmann" w:date="2021-09-16T11:10:00Z">
+                        <w:rPr>
+                          <w:rFonts w:ascii="Cambria Math" w:hAnsi="Cambria Math" w:cs="Times New Roman"/>
+                          <w:i/>
+                          <w:sz w:val="16"/>
+                          <w:szCs w:val="16"/>
+                        </w:rPr>
+                      </w:ins>
                     </m:ctrlPr>
                   </m:fPr>
                   <m:num>
@@ -8745,12 +8805,14 @@
                 <m:f>
                   <m:fPr>
                     <m:ctrlPr>
-                      <w:rPr>
-                        <w:rFonts w:ascii="Cambria Math" w:hAnsi="Cambria Math" w:cs="Times New Roman"/>
-                        <w:i/>
-                        <w:sz w:val="16"/>
-                        <w:szCs w:val="16"/>
-                      </w:rPr>
+                      <w:ins w:id="72" w:author="Jakob Johann Assmann" w:date="2021-09-16T11:10:00Z">
+                        <w:rPr>
+                          <w:rFonts w:ascii="Cambria Math" w:hAnsi="Cambria Math" w:cs="Times New Roman"/>
+                          <w:i/>
+                          <w:sz w:val="16"/>
+                          <w:szCs w:val="16"/>
+                        </w:rPr>
+                      </w:ins>
                     </m:ctrlPr>
                   </m:fPr>
                   <m:num>
@@ -8880,12 +8942,14 @@
                 <m:f>
                   <m:fPr>
                     <m:ctrlPr>
-                      <w:rPr>
-                        <w:rFonts w:ascii="Cambria Math" w:hAnsi="Cambria Math" w:cs="Times New Roman"/>
-                        <w:i/>
-                        <w:sz w:val="16"/>
-                        <w:szCs w:val="16"/>
-                      </w:rPr>
+                      <w:ins w:id="73" w:author="Jakob Johann Assmann" w:date="2021-09-16T11:10:00Z">
+                        <w:rPr>
+                          <w:rFonts w:ascii="Cambria Math" w:hAnsi="Cambria Math" w:cs="Times New Roman"/>
+                          <w:i/>
+                          <w:sz w:val="16"/>
+                          <w:szCs w:val="16"/>
+                        </w:rPr>
+                      </w:ins>
                     </m:ctrlPr>
                   </m:fPr>
                   <m:num>
@@ -9045,12 +9109,14 @@
                 <m:f>
                   <m:fPr>
                     <m:ctrlPr>
-                      <w:rPr>
-                        <w:rFonts w:ascii="Cambria Math" w:hAnsi="Cambria Math" w:cs="Times New Roman"/>
-                        <w:i/>
-                        <w:sz w:val="16"/>
-                        <w:szCs w:val="16"/>
-                      </w:rPr>
+                      <w:ins w:id="74" w:author="Jakob Johann Assmann" w:date="2021-09-16T11:10:00Z">
+                        <w:rPr>
+                          <w:rFonts w:ascii="Cambria Math" w:hAnsi="Cambria Math" w:cs="Times New Roman"/>
+                          <w:i/>
+                          <w:sz w:val="16"/>
+                          <w:szCs w:val="16"/>
+                        </w:rPr>
+                      </w:ins>
                     </m:ctrlPr>
                   </m:fPr>
                   <m:num>
@@ -9210,12 +9276,14 @@
                 <m:f>
                   <m:fPr>
                     <m:ctrlPr>
-                      <w:rPr>
-                        <w:rFonts w:ascii="Cambria Math" w:hAnsi="Cambria Math" w:cs="Times New Roman"/>
-                        <w:i/>
-                        <w:sz w:val="16"/>
-                        <w:szCs w:val="16"/>
-                      </w:rPr>
+                      <w:ins w:id="75" w:author="Jakob Johann Assmann" w:date="2021-09-16T11:10:00Z">
+                        <w:rPr>
+                          <w:rFonts w:ascii="Cambria Math" w:hAnsi="Cambria Math" w:cs="Times New Roman"/>
+                          <w:i/>
+                          <w:sz w:val="16"/>
+                          <w:szCs w:val="16"/>
+                        </w:rPr>
+                      </w:ins>
                     </m:ctrlPr>
                   </m:fPr>
                   <m:num>
@@ -9355,12 +9423,14 @@
                 <m:f>
                   <m:fPr>
                     <m:ctrlPr>
-                      <w:rPr>
-                        <w:rFonts w:ascii="Cambria Math" w:hAnsi="Cambria Math" w:cs="Times New Roman"/>
-                        <w:i/>
-                        <w:sz w:val="16"/>
-                        <w:szCs w:val="16"/>
-                      </w:rPr>
+                      <w:ins w:id="76" w:author="Jakob Johann Assmann" w:date="2021-09-16T11:10:00Z">
+                        <w:rPr>
+                          <w:rFonts w:ascii="Cambria Math" w:hAnsi="Cambria Math" w:cs="Times New Roman"/>
+                          <w:i/>
+                          <w:sz w:val="16"/>
+                          <w:szCs w:val="16"/>
+                        </w:rPr>
+                      </w:ins>
                     </m:ctrlPr>
                   </m:fPr>
                   <m:num>
@@ -9528,12 +9598,14 @@
                 <m:f>
                   <m:fPr>
                     <m:ctrlPr>
-                      <w:rPr>
-                        <w:rFonts w:ascii="Cambria Math" w:hAnsi="Cambria Math" w:cs="Times New Roman"/>
-                        <w:i/>
-                        <w:sz w:val="16"/>
-                        <w:szCs w:val="16"/>
-                      </w:rPr>
+                      <w:ins w:id="77" w:author="Jakob Johann Assmann" w:date="2021-09-16T11:10:00Z">
+                        <w:rPr>
+                          <w:rFonts w:ascii="Cambria Math" w:hAnsi="Cambria Math" w:cs="Times New Roman"/>
+                          <w:i/>
+                          <w:sz w:val="16"/>
+                          <w:szCs w:val="16"/>
+                        </w:rPr>
+                      </w:ins>
                     </m:ctrlPr>
                   </m:fPr>
                   <m:num>
@@ -9703,12 +9775,14 @@
                 <m:f>
                   <m:fPr>
                     <m:ctrlPr>
-                      <w:rPr>
-                        <w:rFonts w:ascii="Cambria Math" w:hAnsi="Cambria Math" w:cs="Times New Roman"/>
-                        <w:i/>
-                        <w:sz w:val="16"/>
-                        <w:szCs w:val="16"/>
-                      </w:rPr>
+                      <w:ins w:id="78" w:author="Jakob Johann Assmann" w:date="2021-09-16T11:10:00Z">
+                        <w:rPr>
+                          <w:rFonts w:ascii="Cambria Math" w:hAnsi="Cambria Math" w:cs="Times New Roman"/>
+                          <w:i/>
+                          <w:sz w:val="16"/>
+                          <w:szCs w:val="16"/>
+                        </w:rPr>
+                      </w:ins>
                     </m:ctrlPr>
                   </m:fPr>
                   <m:num>
@@ -9893,12 +9967,14 @@
               <m:f>
                 <m:fPr>
                   <m:ctrlPr>
-                    <w:rPr>
-                      <w:rFonts w:ascii="Cambria Math" w:hAnsi="Cambria Math" w:cs="Times New Roman"/>
-                      <w:i/>
-                      <w:sz w:val="16"/>
-                      <w:szCs w:val="16"/>
-                    </w:rPr>
+                    <w:ins w:id="79" w:author="Jakob Johann Assmann" w:date="2021-09-16T11:10:00Z">
+                      <w:rPr>
+                        <w:rFonts w:ascii="Cambria Math" w:hAnsi="Cambria Math" w:cs="Times New Roman"/>
+                        <w:i/>
+                        <w:sz w:val="16"/>
+                        <w:szCs w:val="16"/>
+                      </w:rPr>
+                    </w:ins>
                   </m:ctrlPr>
                 </m:fPr>
                 <m:num>
@@ -10082,12 +10158,14 @@
                 <m:f>
                   <m:fPr>
                     <m:ctrlPr>
-                      <w:rPr>
-                        <w:rFonts w:ascii="Cambria Math" w:hAnsi="Cambria Math" w:cs="Times New Roman"/>
-                        <w:i/>
-                        <w:sz w:val="16"/>
-                        <w:szCs w:val="16"/>
-                      </w:rPr>
+                      <w:ins w:id="80" w:author="Jakob Johann Assmann" w:date="2021-09-16T11:10:00Z">
+                        <w:rPr>
+                          <w:rFonts w:ascii="Cambria Math" w:hAnsi="Cambria Math" w:cs="Times New Roman"/>
+                          <w:i/>
+                          <w:sz w:val="16"/>
+                          <w:szCs w:val="16"/>
+                        </w:rPr>
+                      </w:ins>
                     </m:ctrlPr>
                   </m:fPr>
                   <m:num>
@@ -10247,12 +10325,14 @@
                 <m:f>
                   <m:fPr>
                     <m:ctrlPr>
-                      <w:rPr>
-                        <w:rFonts w:ascii="Cambria Math" w:hAnsi="Cambria Math" w:cs="Times New Roman"/>
-                        <w:i/>
-                        <w:sz w:val="16"/>
-                        <w:szCs w:val="16"/>
-                      </w:rPr>
+                      <w:ins w:id="81" w:author="Jakob Johann Assmann" w:date="2021-09-16T11:10:00Z">
+                        <w:rPr>
+                          <w:rFonts w:ascii="Cambria Math" w:hAnsi="Cambria Math" w:cs="Times New Roman"/>
+                          <w:i/>
+                          <w:sz w:val="16"/>
+                          <w:szCs w:val="16"/>
+                        </w:rPr>
+                      </w:ins>
                     </m:ctrlPr>
                   </m:fPr>
                   <m:num>
@@ -10399,12 +10479,14 @@
               <m:f>
                 <m:fPr>
                   <m:ctrlPr>
-                    <w:rPr>
-                      <w:rFonts w:ascii="Cambria Math" w:hAnsi="Cambria Math" w:cs="Times New Roman"/>
-                      <w:i/>
-                      <w:sz w:val="16"/>
-                      <w:szCs w:val="16"/>
-                    </w:rPr>
+                    <w:ins w:id="82" w:author="Jakob Johann Assmann" w:date="2021-09-16T11:10:00Z">
+                      <w:rPr>
+                        <w:rFonts w:ascii="Cambria Math" w:hAnsi="Cambria Math" w:cs="Times New Roman"/>
+                        <w:i/>
+                        <w:sz w:val="16"/>
+                        <w:szCs w:val="16"/>
+                      </w:rPr>
+                    </w:ins>
                   </m:ctrlPr>
                 </m:fPr>
                 <m:num>
@@ -10439,12 +10521,14 @@
               <m:f>
                 <m:fPr>
                   <m:ctrlPr>
-                    <w:rPr>
-                      <w:rFonts w:ascii="Cambria Math" w:hAnsi="Cambria Math" w:cs="Times New Roman"/>
-                      <w:i/>
-                      <w:sz w:val="16"/>
-                      <w:szCs w:val="16"/>
-                    </w:rPr>
+                    <w:ins w:id="83" w:author="Jakob Johann Assmann" w:date="2021-09-16T11:10:00Z">
+                      <w:rPr>
+                        <w:rFonts w:ascii="Cambria Math" w:hAnsi="Cambria Math" w:cs="Times New Roman"/>
+                        <w:i/>
+                        <w:sz w:val="16"/>
+                        <w:szCs w:val="16"/>
+                      </w:rPr>
+                    </w:ins>
                   </m:ctrlPr>
                 </m:fPr>
                 <m:num>
@@ -10603,12 +10687,14 @@
                 <m:f>
                   <m:fPr>
                     <m:ctrlPr>
-                      <w:rPr>
-                        <w:rFonts w:ascii="Cambria Math" w:hAnsi="Cambria Math" w:cs="Times New Roman"/>
-                        <w:i/>
-                        <w:sz w:val="16"/>
-                        <w:szCs w:val="16"/>
-                      </w:rPr>
+                      <w:ins w:id="84" w:author="Jakob Johann Assmann" w:date="2021-09-16T11:10:00Z">
+                        <w:rPr>
+                          <w:rFonts w:ascii="Cambria Math" w:hAnsi="Cambria Math" w:cs="Times New Roman"/>
+                          <w:i/>
+                          <w:sz w:val="16"/>
+                          <w:szCs w:val="16"/>
+                        </w:rPr>
+                      </w:ins>
                     </m:ctrlPr>
                   </m:fPr>
                   <m:num>
@@ -10748,12 +10834,14 @@
                 <m:f>
                   <m:fPr>
                     <m:ctrlPr>
-                      <w:rPr>
-                        <w:rFonts w:ascii="Cambria Math" w:hAnsi="Cambria Math" w:cs="Times New Roman"/>
-                        <w:i/>
-                        <w:sz w:val="16"/>
-                        <w:szCs w:val="16"/>
-                      </w:rPr>
+                      <w:ins w:id="85" w:author="Jakob Johann Assmann" w:date="2021-09-16T11:10:00Z">
+                        <w:rPr>
+                          <w:rFonts w:ascii="Cambria Math" w:hAnsi="Cambria Math" w:cs="Times New Roman"/>
+                          <w:i/>
+                          <w:sz w:val="16"/>
+                          <w:szCs w:val="16"/>
+                        </w:rPr>
+                      </w:ins>
                     </m:ctrlPr>
                   </m:fPr>
                   <m:num>
@@ -12862,21 +12950,21 @@
       <w:pPr>
         <w:pStyle w:val="Heading1"/>
       </w:pPr>
-      <w:commentRangeStart w:id="67"/>
+      <w:commentRangeStart w:id="86"/>
       <w:r>
         <w:t>Example</w:t>
       </w:r>
       <w:r>
         <w:t xml:space="preserve"> application</w:t>
       </w:r>
-      <w:commentRangeEnd w:id="67"/>
+      <w:commentRangeEnd w:id="86"/>
       <w:r>
         <w:rPr>
           <w:rStyle w:val="CommentReference"/>
           <w:sz w:val="24"/>
           <w:szCs w:val="24"/>
         </w:rPr>
-        <w:commentReference w:id="67"/>
+        <w:commentReference w:id="86"/>
       </w:r>
     </w:p>
     <w:p>
@@ -13257,14 +13345,14 @@
       <w:pPr>
         <w:pStyle w:val="NoSpacing"/>
         <w:rPr>
-          <w:ins w:id="68" w:author="Jakob Johann Assmann" w:date="2021-09-16T10:09:00Z"/>
-          <w:rFonts w:ascii="Times New Roman" w:hAnsi="Times New Roman" w:cs="Times New Roman"/>
-          <w:sz w:val="24"/>
-          <w:szCs w:val="24"/>
-        </w:rPr>
-      </w:pPr>
-      <w:commentRangeStart w:id="69"/>
-      <w:ins w:id="70" w:author="Jakob Johann Assmann" w:date="2021-09-16T10:09:00Z">
+          <w:ins w:id="87" w:author="Jakob Johann Assmann" w:date="2021-09-16T10:09:00Z"/>
+          <w:rFonts w:ascii="Times New Roman" w:hAnsi="Times New Roman" w:cs="Times New Roman"/>
+          <w:sz w:val="24"/>
+          <w:szCs w:val="24"/>
+        </w:rPr>
+      </w:pPr>
+      <w:commentRangeStart w:id="88"/>
+      <w:ins w:id="89" w:author="Jakob Johann Assmann" w:date="2021-09-16T10:09:00Z">
         <w:r>
           <w:rPr>
             <w:rFonts w:ascii="Times New Roman" w:hAnsi="Times New Roman" w:cs="Times New Roman"/>
@@ -13273,12 +13361,12 @@
           </w:rPr>
           <w:t>Conclusion</w:t>
         </w:r>
-        <w:commentRangeEnd w:id="69"/>
+        <w:commentRangeEnd w:id="88"/>
         <w:r>
           <w:rPr>
             <w:rStyle w:val="CommentReference"/>
           </w:rPr>
-          <w:commentReference w:id="69"/>
+          <w:commentReference w:id="88"/>
         </w:r>
       </w:ins>
     </w:p>
@@ -13286,7 +13374,7 @@
       <w:pPr>
         <w:pStyle w:val="NoSpacing"/>
         <w:rPr>
-          <w:ins w:id="71" w:author="Jakob Johann Assmann" w:date="2021-09-16T10:09:00Z"/>
+          <w:ins w:id="90" w:author="Jakob Johann Assmann" w:date="2021-09-16T10:09:00Z"/>
           <w:rFonts w:ascii="Times New Roman" w:hAnsi="Times New Roman" w:cs="Times New Roman"/>
           <w:sz w:val="24"/>
           <w:szCs w:val="24"/>
@@ -14005,7 +14093,7 @@
       </w:r>
     </w:p>
   </w:comment>
-  <w:comment w:id="33" w:author="Logan Berner [2]" w:date="2021-09-10T10:12:00Z" w:initials="LB">
+  <w:comment w:id="35" w:author="Logan Berner [2]" w:date="2021-09-10T10:12:00Z" w:initials="LB">
     <w:p>
       <w:pPr>
         <w:pStyle w:val="CommentText"/>
@@ -14021,7 +14109,120 @@
       </w:r>
     </w:p>
   </w:comment>
-  <w:comment w:id="67" w:author="Logan Berner" w:date="2021-09-08T11:01:00Z" w:initials="LB">
+  <w:comment w:id="36" w:author="Jakob Johann Assmann" w:date="2021-09-16T11:11:00Z" w:initials="JJA">
+    <w:p>
+      <w:pPr>
+        <w:pStyle w:val="CommentText"/>
+      </w:pPr>
+      <w:r>
+        <w:rPr>
+          <w:rStyle w:val="CommentReference"/>
+        </w:rPr>
+        <w:annotationRef/>
+      </w:r>
+      <w:r>
+        <w:t xml:space="preserve">The </w:t>
+      </w:r>
+      <w:proofErr w:type="spellStart"/>
+      <w:r>
+        <w:t>dois</w:t>
+      </w:r>
+      <w:proofErr w:type="spellEnd"/>
+      <w:r>
+        <w:t xml:space="preserve"> for C2 are:</w:t>
+      </w:r>
+    </w:p>
+    <w:p>
+      <w:pPr>
+        <w:pStyle w:val="CommentText"/>
+      </w:pPr>
+    </w:p>
+    <w:p>
+      <w:pPr>
+        <w:rPr>
+          <w:lang w:val="da-DK"/>
+        </w:rPr>
+      </w:pPr>
+      <w:r>
+        <w:rPr>
+          <w:lang w:val="da-DK"/>
+        </w:rPr>
+        <w:t xml:space="preserve">Landsat 4/5: </w:t>
+      </w:r>
+      <w:r>
+        <w:fldChar w:fldCharType="begin"/>
+      </w:r>
+      <w:r>
+        <w:rPr>
+          <w:lang w:val="da-DK"/>
+        </w:rPr>
+        <w:instrText xml:space="preserve"> HYPERLINK "https://doi.org/10.5066/P9IAXOVV" \t "_blank" </w:instrText>
+      </w:r>
+      <w:r>
+        <w:fldChar w:fldCharType="separate"/>
+      </w:r>
+      <w:r>
+        <w:rPr>
+          <w:rStyle w:val="Hyperlink"/>
+          <w:lang w:val="da-DK"/>
+        </w:rPr>
+        <w:t>doi.org/10.5066/P9IAXOVV</w:t>
+      </w:r>
+      <w:r>
+        <w:fldChar w:fldCharType="end"/>
+      </w:r>
+    </w:p>
+    <w:p>
+      <w:pPr>
+        <w:rPr>
+          <w:lang w:val="da-DK"/>
+        </w:rPr>
+      </w:pPr>
+      <w:r>
+        <w:rPr>
+          <w:lang w:val="da-DK"/>
+        </w:rPr>
+        <w:t xml:space="preserve">Landsat 7: </w:t>
+      </w:r>
+      <w:hyperlink r:id="rId1" w:tgtFrame="_blank" w:history="1">
+        <w:r>
+          <w:rPr>
+            <w:rStyle w:val="Hyperlink"/>
+            <w:lang w:val="da-DK"/>
+          </w:rPr>
+          <w:t>doi.org/10.5066/P9C7I13B</w:t>
+        </w:r>
+      </w:hyperlink>
+    </w:p>
+    <w:p>
+      <w:r>
+        <w:rPr>
+          <w:lang w:val="en-GB"/>
+        </w:rPr>
+        <w:t xml:space="preserve">Landsat 8/9: </w:t>
+      </w:r>
+      <w:hyperlink r:id="rId2" w:tgtFrame="_blank" w:history="1">
+        <w:r>
+          <w:rPr>
+            <w:rStyle w:val="Hyperlink"/>
+          </w:rPr>
+          <w:t>doi.org/10.5066/P9OGBGM6</w:t>
+        </w:r>
+      </w:hyperlink>
+      <w:r>
+        <w:t> </w:t>
+      </w:r>
+    </w:p>
+    <w:p>
+      <w:pPr>
+        <w:pStyle w:val="CommentText"/>
+        <w:rPr>
+          <w:lang w:val="en-GB"/>
+        </w:rPr>
+      </w:pPr>
+    </w:p>
+  </w:comment>
+  <w:comment w:id="86" w:author="Logan Berner" w:date="2021-09-08T11:01:00Z" w:initials="LB">
     <w:p>
       <w:pPr>
         <w:pStyle w:val="NoSpacing"/>
@@ -14052,7 +14253,7 @@
       </w:pPr>
     </w:p>
   </w:comment>
-  <w:comment w:id="69" w:author="Jakob Johann Assmann" w:date="2021-09-16T10:09:00Z" w:initials="JJA">
+  <w:comment w:id="88" w:author="Jakob Johann Assmann" w:date="2021-09-16T10:09:00Z" w:initials="JJA">
     <w:p>
       <w:pPr>
         <w:pStyle w:val="CommentText"/>
@@ -14075,6 +14276,7 @@
 <w15:commentsEx xmlns:wpc="http://schemas.microsoft.com/office/word/2010/wordprocessingCanvas" xmlns:cx="http://schemas.microsoft.com/office/drawing/2014/chartex" xmlns:cx1="http://schemas.microsoft.com/office/drawing/2015/9/8/chartex" xmlns:cx2="http://schemas.microsoft.com/office/drawing/2015/10/21/chartex" xmlns:cx3="http://schemas.microsoft.com/office/drawing/2016/5/9/chartex" xmlns:cx4="http://schemas.microsoft.com/office/drawing/2016/5/10/chartex" xmlns:cx5="http://schemas.microsoft.com/office/drawing/2016/5/11/chartex" xmlns:cx6="http://schemas.microsoft.com/office/drawing/2016/5/12/chartex" xmlns:cx7="http://schemas.microsoft.com/office/drawing/2016/5/13/chartex" xmlns:cx8="http://schemas.microsoft.com/office/drawing/2016/5/14/chartex" xmlns:mc="http://schemas.openxmlformats.org/markup-compatibility/2006" xmlns:aink="http://schemas.microsoft.com/office/drawing/2016/ink" xmlns:am3d="http://schemas.microsoft.com/office/drawing/2017/model3d" xmlns:o="urn:schemas-microsoft-com:office:office" xmlns:r="http://schemas.openxmlformats.org/officeDocument/2006/relationships" xmlns:m="http://schemas.openxmlformats.org/officeDocument/2006/math" xmlns:v="urn:schemas-microsoft-com:vml" xmlns:wp14="http://schemas.microsoft.com/office/word/2010/wordprocessingDrawing" xmlns:wp="http://schemas.openxmlformats.org/drawingml/2006/wordprocessingDrawing" xmlns:w10="urn:schemas-microsoft-com:office:word" xmlns:w="http://schemas.openxmlformats.org/wordprocessingml/2006/main" xmlns:w14="http://schemas.microsoft.com/office/word/2010/wordml" xmlns:w15="http://schemas.microsoft.com/office/word/2012/wordml" xmlns:w16cex="http://schemas.microsoft.com/office/word/2018/wordml/cex" xmlns:w16cid="http://schemas.microsoft.com/office/word/2016/wordml/cid" xmlns:w16="http://schemas.microsoft.com/office/word/2018/wordml" xmlns:w16sdtdh="http://schemas.microsoft.com/office/word/2020/wordml/sdtdatahash" xmlns:w16se="http://schemas.microsoft.com/office/word/2015/wordml/symex" xmlns:wpg="http://schemas.microsoft.com/office/word/2010/wordprocessingGroup" xmlns:wpi="http://schemas.microsoft.com/office/word/2010/wordprocessingInk" xmlns:wne="http://schemas.microsoft.com/office/word/2006/wordml" xmlns:wps="http://schemas.microsoft.com/office/word/2010/wordprocessingShape" mc:Ignorable="w14 w15 w16se w16cid w16 w16cex w16sdtdh wp14">
   <w15:commentEx w15:paraId="49D52033" w15:done="0"/>
   <w15:commentEx w15:paraId="3853FD25" w15:done="0"/>
+  <w15:commentEx w15:paraId="4B846D2F" w15:done="0"/>
   <w15:commentEx w15:paraId="345E6409" w15:done="0"/>
   <w15:commentEx w15:paraId="315CD3F9" w15:done="0"/>
 </w15:commentsEx>
@@ -14084,6 +14286,7 @@
 <w16cex:commentsExtensible xmlns:wpc="http://schemas.microsoft.com/office/word/2010/wordprocessingCanvas" xmlns:cx="http://schemas.microsoft.com/office/drawing/2014/chartex" xmlns:cx1="http://schemas.microsoft.com/office/drawing/2015/9/8/chartex" xmlns:cx2="http://schemas.microsoft.com/office/drawing/2015/10/21/chartex" xmlns:cx3="http://schemas.microsoft.com/office/drawing/2016/5/9/chartex" xmlns:cx4="http://schemas.microsoft.com/office/drawing/2016/5/10/chartex" xmlns:cx5="http://schemas.microsoft.com/office/drawing/2016/5/11/chartex" xmlns:cx6="http://schemas.microsoft.com/office/drawing/2016/5/12/chartex" xmlns:cx7="http://schemas.microsoft.com/office/drawing/2016/5/13/chartex" xmlns:cx8="http://schemas.microsoft.com/office/drawing/2016/5/14/chartex" xmlns:mc="http://schemas.openxmlformats.org/markup-compatibility/2006" xmlns:aink="http://schemas.microsoft.com/office/drawing/2016/ink" xmlns:am3d="http://schemas.microsoft.com/office/drawing/2017/model3d" xmlns:o="urn:schemas-microsoft-com:office:office" xmlns:r="http://schemas.openxmlformats.org/officeDocument/2006/relationships" xmlns:m="http://schemas.openxmlformats.org/officeDocument/2006/math" xmlns:v="urn:schemas-microsoft-com:vml" xmlns:wp14="http://schemas.microsoft.com/office/word/2010/wordprocessingDrawing" xmlns:wp="http://schemas.openxmlformats.org/drawingml/2006/wordprocessingDrawing" xmlns:w10="urn:schemas-microsoft-com:office:word" xmlns:w="http://schemas.openxmlformats.org/wordprocessingml/2006/main" xmlns:w14="http://schemas.microsoft.com/office/word/2010/wordml" xmlns:w15="http://schemas.microsoft.com/office/word/2012/wordml" xmlns:w16cex="http://schemas.microsoft.com/office/word/2018/wordml/cex" xmlns:w16cid="http://schemas.microsoft.com/office/word/2016/wordml/cid" xmlns:w16="http://schemas.microsoft.com/office/word/2018/wordml" xmlns:w16sdtdh="http://schemas.microsoft.com/office/word/2020/wordml/sdtdatahash" xmlns:w16se="http://schemas.microsoft.com/office/word/2015/wordml/symex" xmlns:wpg="http://schemas.microsoft.com/office/word/2010/wordprocessingGroup" xmlns:wpi="http://schemas.microsoft.com/office/word/2010/wordprocessingInk" xmlns:wne="http://schemas.microsoft.com/office/word/2006/wordml" xmlns:wps="http://schemas.microsoft.com/office/word/2010/wordprocessingShape" mc:Ignorable="w14 w15 w16se w16cid w16 w16cex w16sdtdh wp14">
   <w16cex:commentExtensible w16cex:durableId="24E31600" w16cex:dateUtc="2021-09-08T17:59:00Z"/>
   <w16cex:commentExtensible w16cex:durableId="24E5AE26" w16cex:dateUtc="2021-09-10T17:12:00Z"/>
+  <w16cex:commentExtensible w16cex:durableId="24EDA4D0" w16cex:dateUtc="2021-09-16T09:11:00Z"/>
   <w16cex:commentExtensible w16cex:durableId="24E31670" w16cex:dateUtc="2021-09-08T18:01:00Z"/>
   <w16cex:commentExtensible w16cex:durableId="24ED9657" w16cex:dateUtc="2021-09-16T08:09:00Z"/>
 </w16cex:commentsExtensible>
@@ -14093,6 +14296,7 @@
 <w16cid:commentsIds xmlns:wpc="http://schemas.microsoft.com/office/word/2010/wordprocessingCanvas" xmlns:cx="http://schemas.microsoft.com/office/drawing/2014/chartex" xmlns:cx1="http://schemas.microsoft.com/office/drawing/2015/9/8/chartex" xmlns:cx2="http://schemas.microsoft.com/office/drawing/2015/10/21/chartex" xmlns:cx3="http://schemas.microsoft.com/office/drawing/2016/5/9/chartex" xmlns:cx4="http://schemas.microsoft.com/office/drawing/2016/5/10/chartex" xmlns:cx5="http://schemas.microsoft.com/office/drawing/2016/5/11/chartex" xmlns:cx6="http://schemas.microsoft.com/office/drawing/2016/5/12/chartex" xmlns:cx7="http://schemas.microsoft.com/office/drawing/2016/5/13/chartex" xmlns:cx8="http://schemas.microsoft.com/office/drawing/2016/5/14/chartex" xmlns:mc="http://schemas.openxmlformats.org/markup-compatibility/2006" xmlns:aink="http://schemas.microsoft.com/office/drawing/2016/ink" xmlns:am3d="http://schemas.microsoft.com/office/drawing/2017/model3d" xmlns:o="urn:schemas-microsoft-com:office:office" xmlns:r="http://schemas.openxmlformats.org/officeDocument/2006/relationships" xmlns:m="http://schemas.openxmlformats.org/officeDocument/2006/math" xmlns:v="urn:schemas-microsoft-com:vml" xmlns:wp14="http://schemas.microsoft.com/office/word/2010/wordprocessingDrawing" xmlns:wp="http://schemas.openxmlformats.org/drawingml/2006/wordprocessingDrawing" xmlns:w10="urn:schemas-microsoft-com:office:word" xmlns:w="http://schemas.openxmlformats.org/wordprocessingml/2006/main" xmlns:w14="http://schemas.microsoft.com/office/word/2010/wordml" xmlns:w15="http://schemas.microsoft.com/office/word/2012/wordml" xmlns:w16cex="http://schemas.microsoft.com/office/word/2018/wordml/cex" xmlns:w16cid="http://schemas.microsoft.com/office/word/2016/wordml/cid" xmlns:w16="http://schemas.microsoft.com/office/word/2018/wordml" xmlns:w16sdtdh="http://schemas.microsoft.com/office/word/2020/wordml/sdtdatahash" xmlns:w16se="http://schemas.microsoft.com/office/word/2015/wordml/symex" xmlns:wpg="http://schemas.microsoft.com/office/word/2010/wordprocessingGroup" xmlns:wpi="http://schemas.microsoft.com/office/word/2010/wordprocessingInk" xmlns:wne="http://schemas.microsoft.com/office/word/2006/wordml" xmlns:wps="http://schemas.microsoft.com/office/word/2010/wordprocessingShape" mc:Ignorable="w14 w15 w16se w16cid w16 w16cex w16sdtdh wp14">
   <w16cid:commentId w16cid:paraId="49D52033" w16cid:durableId="24E31600"/>
   <w16cid:commentId w16cid:paraId="3853FD25" w16cid:durableId="24E5AE26"/>
+  <w16cid:commentId w16cid:paraId="4B846D2F" w16cid:durableId="24EDA4D0"/>
   <w16cid:commentId w16cid:paraId="345E6409" w16cid:durableId="24E31670"/>
   <w16cid:commentId w16cid:paraId="315CD3F9" w16cid:durableId="24ED9657"/>
 </w16cid:commentsIds>
@@ -14208,13 +14412,8 @@
       <w:pStyle w:val="Header"/>
       <w:jc w:val="right"/>
     </w:pPr>
-    <w:proofErr w:type="spellStart"/>
     <w:r>
-      <w:t>lsatTS</w:t>
-    </w:r>
-    <w:proofErr w:type="spellEnd"/>
-    <w:r>
-      <w:t xml:space="preserve"> package for R</w:t>
+      <w:t>lsatTS package for R</w:t>
     </w:r>
   </w:p>
 </w:hdr>
@@ -15150,6 +15349,18 @@
       <w:color w:val="808080"/>
     </w:rPr>
   </w:style>
+  <w:style w:type="character" w:styleId="FollowedHyperlink">
+    <w:name w:val="FollowedHyperlink"/>
+    <w:basedOn w:val="DefaultParagraphFont"/>
+    <w:uiPriority w:val="99"/>
+    <w:semiHidden/>
+    <w:unhideWhenUsed/>
+    <w:rsid w:val="008D37EB"/>
+    <w:rPr>
+      <w:color w:val="954F72" w:themeColor="followedHyperlink"/>
+      <w:u w:val="single"/>
+    </w:rPr>
+  </w:style>
 </w:styles>
 </file>
 

</xml_diff>

<commit_message>
second round of (minor) changes to the manuscript.
</commit_message>
<xml_diff>
--- a/man/manuscript/Landsat Time Series Software Note.docx
+++ b/man/manuscript/Landsat Time Series Software Note.docx
@@ -769,7 +769,25 @@
           <w:sz w:val="24"/>
           <w:szCs w:val="24"/>
         </w:rPr>
-        <w:t xml:space="preserve">Google Earth Engine accessed from R. Moreover, the package </w:t>
+        <w:t>Google Earth Engine accessed</w:t>
+      </w:r>
+      <w:ins w:id="0" w:author="Jakob Johann Assmann" w:date="2022-01-28T11:26:00Z">
+        <w:r>
+          <w:rPr>
+            <w:rFonts w:ascii="Times New Roman" w:hAnsi="Times New Roman" w:cs="Times New Roman"/>
+            <w:sz w:val="24"/>
+            <w:szCs w:val="24"/>
+          </w:rPr>
+          <w:t xml:space="preserve"> directly</w:t>
+        </w:r>
+      </w:ins>
+      <w:r>
+        <w:rPr>
+          <w:rFonts w:ascii="Times New Roman" w:hAnsi="Times New Roman" w:cs="Times New Roman"/>
+          <w:sz w:val="24"/>
+          <w:szCs w:val="24"/>
+        </w:rPr>
+        <w:t xml:space="preserve"> from R. Moreover, the package </w:t>
       </w:r>
       <w:r>
         <w:rPr>
@@ -1013,23 +1031,7 @@
           <w:sz w:val="24"/>
           <w:szCs w:val="24"/>
         </w:rPr>
-        <w:t>for assess</w:t>
-      </w:r>
-      <w:r>
-        <w:rPr>
-          <w:rFonts w:ascii="Times New Roman" w:hAnsi="Times New Roman" w:cs="Times New Roman"/>
-          <w:sz w:val="24"/>
-          <w:szCs w:val="24"/>
-        </w:rPr>
-        <w:t xml:space="preserve">ing and monitoring terrestrial ecosystem function </w:t>
-      </w:r>
-      <w:r>
-        <w:rPr>
-          <w:rFonts w:ascii="Times New Roman" w:hAnsi="Times New Roman" w:cs="Times New Roman"/>
-          <w:sz w:val="24"/>
-          <w:szCs w:val="24"/>
-        </w:rPr>
-        <w:t>over the past four decades across local to global geographic extents.</w:t>
+        <w:t>for assessing and monitoring terrestrial ecosystem function over the past four decades across local to global geographic extents.</w:t>
       </w:r>
       <w:r>
         <w:rPr>
@@ -1054,18 +1056,18 @@
       <w:pPr>
         <w:pStyle w:val="Heading1"/>
       </w:pPr>
-      <w:commentRangeStart w:id="0"/>
+      <w:commentRangeStart w:id="1"/>
       <w:r>
         <w:t>Background</w:t>
       </w:r>
-      <w:commentRangeEnd w:id="0"/>
+      <w:commentRangeEnd w:id="1"/>
       <w:r>
         <w:rPr>
           <w:rStyle w:val="CommentReference"/>
           <w:sz w:val="24"/>
           <w:szCs w:val="24"/>
         </w:rPr>
-        <w:commentReference w:id="0"/>
+        <w:commentReference w:id="1"/>
       </w:r>
     </w:p>
     <w:p>
@@ -1529,7 +1531,51 @@
           <w:sz w:val="24"/>
           <w:szCs w:val="24"/>
         </w:rPr>
-        <w:t xml:space="preserve"> as a partnership between NASA and the US Geological Survey (USGS) and since that time a series of additional satellites have been launched, </w:t>
+        <w:t xml:space="preserve"> as a partnership between NASA and the US Geological Survey (USGS) and</w:t>
+      </w:r>
+      <w:ins w:id="2" w:author="Jakob Johann Assmann" w:date="2022-01-28T11:28:00Z">
+        <w:r>
+          <w:rPr>
+            <w:rFonts w:ascii="Times New Roman" w:hAnsi="Times New Roman" w:cs="Times New Roman"/>
+            <w:sz w:val="24"/>
+            <w:szCs w:val="24"/>
+          </w:rPr>
+          <w:t>,</w:t>
+        </w:r>
+      </w:ins>
+      <w:r>
+        <w:rPr>
+          <w:rFonts w:ascii="Times New Roman" w:hAnsi="Times New Roman" w:cs="Times New Roman"/>
+          <w:sz w:val="24"/>
+          <w:szCs w:val="24"/>
+        </w:rPr>
+        <w:t xml:space="preserve"> since that time</w:t>
+      </w:r>
+      <w:commentRangeStart w:id="3"/>
+      <w:ins w:id="4" w:author="Jakob Johann Assmann" w:date="2022-01-28T11:28:00Z">
+        <w:r>
+          <w:rPr>
+            <w:rFonts w:ascii="Times New Roman" w:hAnsi="Times New Roman" w:cs="Times New Roman"/>
+            <w:sz w:val="24"/>
+            <w:szCs w:val="24"/>
+          </w:rPr>
+          <w:t>,</w:t>
+        </w:r>
+        <w:commentRangeEnd w:id="3"/>
+        <w:r>
+          <w:rPr>
+            <w:rStyle w:val="CommentReference"/>
+          </w:rPr>
+          <w:commentReference w:id="3"/>
+        </w:r>
+      </w:ins>
+      <w:r>
+        <w:rPr>
+          <w:rFonts w:ascii="Times New Roman" w:hAnsi="Times New Roman" w:cs="Times New Roman"/>
+          <w:sz w:val="24"/>
+          <w:szCs w:val="24"/>
+        </w:rPr>
+        <w:t xml:space="preserve"> a series of additional satellites have been launched, </w:t>
       </w:r>
       <w:r>
         <w:rPr>
@@ -1952,6 +1998,13 @@
           <w:szCs w:val="24"/>
         </w:rPr>
         <w:fldChar w:fldCharType="end"/>
+      </w:r>
+      <w:r>
+        <w:rPr>
+          <w:rFonts w:ascii="Times New Roman" w:hAnsi="Times New Roman" w:cs="Times New Roman"/>
+          <w:sz w:val="24"/>
+          <w:szCs w:val="24"/>
+        </w:rPr>
       </w:r>
       <w:r>
         <w:rPr>
@@ -2275,6 +2328,13 @@
           <w:szCs w:val="24"/>
         </w:rPr>
         <w:fldChar w:fldCharType="end"/>
+      </w:r>
+      <w:r>
+        <w:rPr>
+          <w:rFonts w:ascii="Times New Roman" w:hAnsi="Times New Roman" w:cs="Times New Roman"/>
+          <w:sz w:val="24"/>
+          <w:szCs w:val="24"/>
+        </w:rPr>
       </w:r>
       <w:r>
         <w:rPr>
@@ -4182,7 +4242,51 @@
           <w:sz w:val="24"/>
           <w:szCs w:val="24"/>
         </w:rPr>
-        <w:t xml:space="preserve"> While Landsat data are more readily available than ever before, there are lingering challenge</w:t>
+        <w:t xml:space="preserve"> </w:t>
+      </w:r>
+      <w:commentRangeStart w:id="5"/>
+      <w:ins w:id="6" w:author="Jakob Johann Assmann" w:date="2022-01-28T11:32:00Z">
+        <w:r>
+          <w:rPr>
+            <w:rFonts w:ascii="Times New Roman" w:hAnsi="Times New Roman" w:cs="Times New Roman"/>
+            <w:sz w:val="24"/>
+            <w:szCs w:val="24"/>
+          </w:rPr>
+          <w:t>In summary, w</w:t>
+        </w:r>
+      </w:ins>
+      <w:del w:id="7" w:author="Jakob Johann Assmann" w:date="2022-01-28T11:32:00Z">
+        <w:r>
+          <w:rPr>
+            <w:rFonts w:ascii="Times New Roman" w:hAnsi="Times New Roman" w:cs="Times New Roman"/>
+            <w:sz w:val="24"/>
+            <w:szCs w:val="24"/>
+          </w:rPr>
+          <w:delText>W</w:delText>
+        </w:r>
+      </w:del>
+      <w:r>
+        <w:rPr>
+          <w:rFonts w:ascii="Times New Roman" w:hAnsi="Times New Roman" w:cs="Times New Roman"/>
+          <w:sz w:val="24"/>
+          <w:szCs w:val="24"/>
+        </w:rPr>
+        <w:t>hile</w:t>
+      </w:r>
+      <w:commentRangeEnd w:id="5"/>
+      <w:r>
+        <w:rPr>
+          <w:rStyle w:val="CommentReference"/>
+        </w:rPr>
+        <w:commentReference w:id="5"/>
+      </w:r>
+      <w:r>
+        <w:rPr>
+          <w:rFonts w:ascii="Times New Roman" w:hAnsi="Times New Roman" w:cs="Times New Roman"/>
+          <w:sz w:val="24"/>
+          <w:szCs w:val="24"/>
+        </w:rPr>
+        <w:t xml:space="preserve"> Landsat data are more readily available than ever before, there are lingering challenge</w:t>
       </w:r>
       <w:r>
         <w:rPr>
@@ -4244,7 +4348,7 @@
           <w:szCs w:val="24"/>
         </w:rPr>
       </w:pPr>
-      <w:bookmarkStart w:id="1" w:name="_Hlk90459856"/>
+      <w:bookmarkStart w:id="8" w:name="_Hlk90459856"/>
       <w:r>
         <w:rPr>
           <w:rFonts w:ascii="Times New Roman" w:hAnsi="Times New Roman" w:cs="Times New Roman"/>
@@ -5376,7 +5480,23 @@
           <w:sz w:val="24"/>
           <w:szCs w:val="24"/>
         </w:rPr>
-        <w:t xml:space="preserve"> at local to global scales. </w:t>
+        <w:t xml:space="preserve"> at local to global </w:t>
+      </w:r>
+      <w:commentRangeStart w:id="9"/>
+      <w:r>
+        <w:rPr>
+          <w:rFonts w:ascii="Times New Roman" w:hAnsi="Times New Roman" w:cs="Times New Roman"/>
+          <w:sz w:val="24"/>
+          <w:szCs w:val="24"/>
+        </w:rPr>
+        <w:t xml:space="preserve">scales. </w:t>
+      </w:r>
+      <w:commentRangeEnd w:id="9"/>
+      <w:r>
+        <w:rPr>
+          <w:rStyle w:val="CommentReference"/>
+        </w:rPr>
+        <w:commentReference w:id="9"/>
       </w:r>
     </w:p>
     <w:p>
@@ -5728,15 +5848,7 @@
           <w:sz w:val="24"/>
           <w:szCs w:val="24"/>
         </w:rPr>
-        <w:t xml:space="preserve">of </w:t>
-      </w:r>
-      <w:r>
-        <w:rPr>
-          <w:rFonts w:ascii="Times New Roman" w:hAnsi="Times New Roman" w:cs="Times New Roman"/>
-          <w:sz w:val="24"/>
-          <w:szCs w:val="24"/>
-        </w:rPr>
-        <w:t xml:space="preserve">vegetation greenness </w:t>
+        <w:t xml:space="preserve">of vegetation greenness </w:t>
       </w:r>
       <w:r>
         <w:rPr>
@@ -6039,7 +6151,7 @@
         </w:rPr>
         <w:t xml:space="preserve">in the </w:t>
       </w:r>
-      <w:commentRangeStart w:id="2"/>
+      <w:commentRangeStart w:id="10"/>
       <w:r>
         <w:rPr>
           <w:rFonts w:ascii="Times New Roman" w:hAnsi="Times New Roman" w:cs="Times New Roman"/>
@@ -6048,12 +6160,12 @@
         </w:rPr>
         <w:t>Supplementary Material</w:t>
       </w:r>
-      <w:commentRangeEnd w:id="2"/>
+      <w:commentRangeEnd w:id="10"/>
       <w:r>
         <w:rPr>
           <w:rStyle w:val="CommentReference"/>
         </w:rPr>
-        <w:commentReference w:id="2"/>
+        <w:commentReference w:id="10"/>
       </w:r>
       <w:r>
         <w:rPr>
@@ -6082,7 +6194,7 @@
         <w:t xml:space="preserve"> </w:t>
       </w:r>
     </w:p>
-    <w:bookmarkEnd w:id="1"/>
+    <w:bookmarkEnd w:id="8"/>
     <w:p>
       <w:pPr>
         <w:pStyle w:val="NoSpacing"/>
@@ -7806,7 +7918,29 @@
           <w:szCs w:val="20"/>
           <w:lang w:eastAsia="en-US"/>
         </w:rPr>
-        <w:t>/lsatTS")</w:t>
+        <w:t>/</w:t>
+      </w:r>
+      <w:proofErr w:type="spellStart"/>
+      <w:r>
+        <w:rPr>
+          <w:rFonts w:ascii="Consolas" w:eastAsia="Times New Roman" w:hAnsi="Consolas" w:cs="Courier New"/>
+          <w:color w:val="24292F"/>
+          <w:sz w:val="20"/>
+          <w:szCs w:val="20"/>
+          <w:lang w:eastAsia="en-US"/>
+        </w:rPr>
+        <w:t>lsatTS</w:t>
+      </w:r>
+      <w:proofErr w:type="spellEnd"/>
+      <w:r>
+        <w:rPr>
+          <w:rFonts w:ascii="Consolas" w:eastAsia="Times New Roman" w:hAnsi="Consolas" w:cs="Courier New"/>
+          <w:color w:val="24292F"/>
+          <w:sz w:val="20"/>
+          <w:szCs w:val="20"/>
+          <w:lang w:eastAsia="en-US"/>
+        </w:rPr>
+        <w:t>")</w:t>
       </w:r>
     </w:p>
     <w:p>
@@ -7940,7 +8074,25 @@
           <w:sz w:val="24"/>
           <w:szCs w:val="24"/>
         </w:rPr>
-        <w:t xml:space="preserve">GEE </w:t>
+        <w:t>GEE</w:t>
+      </w:r>
+      <w:ins w:id="11" w:author="Jakob Johann Assmann" w:date="2022-01-28T11:43:00Z">
+        <w:r>
+          <w:rPr>
+            <w:rFonts w:ascii="Times New Roman" w:hAnsi="Times New Roman" w:cs="Times New Roman"/>
+            <w:sz w:val="24"/>
+            <w:szCs w:val="24"/>
+          </w:rPr>
+          <w:t>,</w:t>
+        </w:r>
+      </w:ins>
+      <w:r>
+        <w:rPr>
+          <w:rFonts w:ascii="Times New Roman" w:hAnsi="Times New Roman" w:cs="Times New Roman"/>
+          <w:sz w:val="24"/>
+          <w:szCs w:val="24"/>
+        </w:rPr>
+        <w:t xml:space="preserve"> </w:t>
       </w:r>
       <w:r>
         <w:rPr>
@@ -8192,6 +8344,7 @@
         </w:rPr>
         <w:t xml:space="preserve"> (</w:t>
       </w:r>
+      <w:proofErr w:type="spellStart"/>
       <w:r>
         <w:rPr>
           <w:rFonts w:ascii="Times New Roman" w:hAnsi="Times New Roman" w:cs="Times New Roman"/>
@@ -8202,6 +8355,7 @@
         </w:rPr>
         <w:t>lsatTS</w:t>
       </w:r>
+      <w:proofErr w:type="spellEnd"/>
       <w:r>
         <w:rPr>
           <w:rFonts w:ascii="Times New Roman" w:hAnsi="Times New Roman" w:cs="Times New Roman"/>
@@ -8365,7 +8519,23 @@
           <w:sz w:val="24"/>
           <w:szCs w:val="24"/>
         </w:rPr>
-        <w:instrText xml:space="preserve"> ADDIN EN.CITE &lt;EndNote&gt;&lt;Cite&gt;&lt;Author&gt;Wickham&lt;/Author&gt;&lt;Year&gt;2021&lt;/Year&gt;&lt;RecNum&gt;2875&lt;/RecNum&gt;&lt;DisplayText&gt;(Wickham et al. 2021)&lt;/DisplayText&gt;&lt;record&gt;&lt;rec-number&gt;2875&lt;/rec-number&gt;&lt;foreign-keys&gt;&lt;key app="EN" db-id="przrz2xfys0et6es02qx0adprs59z2erxf5t" timestamp="0"&gt;2875&lt;/key&gt;&lt;/foreign-keys&gt;&lt;ref-type name="Book"&gt;6&lt;/ref-type&gt;&lt;contributors&gt;&lt;authors&gt;&lt;author&gt;Wickham, Hadley&lt;/author&gt;&lt;author&gt;Francois, Romain&lt;/author&gt;&lt;author&gt;Lionel, Henry&lt;/author&gt;&lt;author&gt;Müller, Kirill&lt;/author&gt;&lt;/authors&gt;&lt;/contributors&gt;&lt;titles&gt;&lt;title&gt;dplyr: A Grammar of Data Manipulation. R package version 1.0.7. https://CRAN.R-project.org/package=dplyr&lt;/title&gt;&lt;/titles&gt;&lt;dates&gt;&lt;year&gt;2021&lt;/year&gt;&lt;/dates&gt;&lt;urls&gt;&lt;/urls&gt;&lt;/record&gt;&lt;/Cite&gt;&lt;/EndNote&gt;</w:instrText>
+        <w:instrText xml:space="preserve"> ADDIN EN.CITE &lt;EndNote&gt;&lt;Cite&gt;&lt;Author&gt;Wickham&lt;/Author&gt;&lt;Year&gt;2021&lt;/Year&gt;&lt;RecNum&gt;2875&lt;/RecNum&gt;&lt;DisplayText&gt;(Wickham et al. 2021)&lt;/DisplayText&gt;&lt;record&gt;&lt;rec-number&gt;2875&lt;/rec-number&gt;&lt;foreign-keys&gt;&lt;key app="EN" db-id="przrz2xfys0et6es02qx0adprs59z2erxf5t" timestamp="0"&gt;2875&lt;/key&gt;&lt;/foreign-keys&gt;&lt;ref-type name="Book"&gt;6&lt;/ref-type&gt;&lt;contributors&gt;&lt;authors&gt;&lt;author&gt;Wickham, Hadley&lt;/author&gt;&lt;author&gt;Francois, Romain&lt;/author&gt;&lt;author&gt;Lionel, Henry&lt;/author&gt;&lt;author&gt;Müller, Kirill&lt;/author&gt;&lt;/authors&gt;&lt;/contributors&gt;&lt;titles&gt;&lt;title&gt;dplyr: A Grammar of Data Manipulation. R package version 1.0.7. https://CRAN.R-project.org/package=dplyr&lt;/title&gt;&lt;/titles&gt;&lt;dates&gt;&lt;year&gt;2021&lt;/year&gt;&lt;/dates&gt;&lt;urls&gt;&lt;/urls&gt;&lt;/record&gt;&lt;/Cite&gt;&lt;</w:instrText>
+      </w:r>
+      <w:r>
+        <w:rPr>
+          <w:rFonts w:ascii="Times New Roman" w:hAnsi="Times New Roman" w:cs="Times New Roman"/>
+          <w:sz w:val="24"/>
+          <w:szCs w:val="24"/>
+          <w:lang w:val="da-DK"/>
+          <w:rPrChange w:id="12" w:author="Jakob Johann Assmann" w:date="2022-01-28T11:25:00Z">
+            <w:rPr>
+              <w:rFonts w:ascii="Times New Roman" w:hAnsi="Times New Roman" w:cs="Times New Roman"/>
+              <w:sz w:val="24"/>
+              <w:szCs w:val="24"/>
+            </w:rPr>
+          </w:rPrChange>
+        </w:rPr>
+        <w:instrText>/EndNote&gt;</w:instrText>
       </w:r>
       <w:r>
         <w:rPr>
@@ -8381,6 +8551,15 @@
           <w:noProof/>
           <w:sz w:val="24"/>
           <w:szCs w:val="24"/>
+          <w:lang w:val="da-DK"/>
+          <w:rPrChange w:id="13" w:author="Jakob Johann Assmann" w:date="2022-01-28T11:25:00Z">
+            <w:rPr>
+              <w:rFonts w:ascii="Times New Roman" w:hAnsi="Times New Roman" w:cs="Times New Roman"/>
+              <w:noProof/>
+              <w:sz w:val="24"/>
+              <w:szCs w:val="24"/>
+            </w:rPr>
+          </w:rPrChange>
         </w:rPr>
         <w:t>(Wickham et al. 2021)</w:t>
       </w:r>
@@ -8397,6 +8576,14 @@
           <w:rFonts w:ascii="Times New Roman" w:hAnsi="Times New Roman" w:cs="Times New Roman"/>
           <w:sz w:val="24"/>
           <w:szCs w:val="24"/>
+          <w:lang w:val="da-DK"/>
+          <w:rPrChange w:id="14" w:author="Jakob Johann Assmann" w:date="2022-01-28T11:25:00Z">
+            <w:rPr>
+              <w:rFonts w:ascii="Times New Roman" w:hAnsi="Times New Roman" w:cs="Times New Roman"/>
+              <w:sz w:val="24"/>
+              <w:szCs w:val="24"/>
+            </w:rPr>
+          </w:rPrChange>
         </w:rPr>
         <w:t xml:space="preserve">, </w:t>
       </w:r>
@@ -8406,6 +8593,14 @@
           <w:rFonts w:ascii="Times New Roman" w:hAnsi="Times New Roman" w:cs="Times New Roman"/>
           <w:sz w:val="24"/>
           <w:szCs w:val="24"/>
+          <w:lang w:val="da-DK"/>
+          <w:rPrChange w:id="15" w:author="Jakob Johann Assmann" w:date="2022-01-28T11:25:00Z">
+            <w:rPr>
+              <w:rFonts w:ascii="Times New Roman" w:hAnsi="Times New Roman" w:cs="Times New Roman"/>
+              <w:sz w:val="24"/>
+              <w:szCs w:val="24"/>
+            </w:rPr>
+          </w:rPrChange>
         </w:rPr>
         <w:t>tidyr</w:t>
       </w:r>
@@ -8415,6 +8610,14 @@
           <w:rFonts w:ascii="Times New Roman" w:hAnsi="Times New Roman" w:cs="Times New Roman"/>
           <w:sz w:val="24"/>
           <w:szCs w:val="24"/>
+          <w:lang w:val="da-DK"/>
+          <w:rPrChange w:id="16" w:author="Jakob Johann Assmann" w:date="2022-01-28T11:25:00Z">
+            <w:rPr>
+              <w:rFonts w:ascii="Times New Roman" w:hAnsi="Times New Roman" w:cs="Times New Roman"/>
+              <w:sz w:val="24"/>
+              <w:szCs w:val="24"/>
+            </w:rPr>
+          </w:rPrChange>
         </w:rPr>
         <w:t xml:space="preserve"> v1.1.4</w:t>
       </w:r>
@@ -8423,6 +8626,14 @@
           <w:rFonts w:ascii="Times New Roman" w:hAnsi="Times New Roman" w:cs="Times New Roman"/>
           <w:sz w:val="24"/>
           <w:szCs w:val="24"/>
+          <w:lang w:val="da-DK"/>
+          <w:rPrChange w:id="17" w:author="Jakob Johann Assmann" w:date="2022-01-28T11:25:00Z">
+            <w:rPr>
+              <w:rFonts w:ascii="Times New Roman" w:hAnsi="Times New Roman" w:cs="Times New Roman"/>
+              <w:sz w:val="24"/>
+              <w:szCs w:val="24"/>
+            </w:rPr>
+          </w:rPrChange>
         </w:rPr>
         <w:t xml:space="preserve"> </w:t>
       </w:r>
@@ -8439,6 +8650,14 @@
           <w:rFonts w:ascii="Times New Roman" w:hAnsi="Times New Roman" w:cs="Times New Roman"/>
           <w:sz w:val="24"/>
           <w:szCs w:val="24"/>
+          <w:lang w:val="da-DK"/>
+          <w:rPrChange w:id="18" w:author="Jakob Johann Assmann" w:date="2022-01-28T11:25:00Z">
+            <w:rPr>
+              <w:rFonts w:ascii="Times New Roman" w:hAnsi="Times New Roman" w:cs="Times New Roman"/>
+              <w:sz w:val="24"/>
+              <w:szCs w:val="24"/>
+            </w:rPr>
+          </w:rPrChange>
         </w:rPr>
         <w:instrText xml:space="preserve"> ADDIN EN.CITE &lt;EndNote&gt;&lt;Cite&gt;&lt;Author&gt;Wickham&lt;/Author&gt;&lt;Year&gt;2021&lt;/Year&gt;&lt;RecNum&gt;4195&lt;/RecNum&gt;&lt;DisplayText&gt;(Wickham 2021)&lt;/DisplayText&gt;&lt;record&gt;&lt;rec-number&gt;4195&lt;/rec-number&gt;&lt;foreign-keys&gt;&lt;key app="EN" db-id="przrz2xfys0et6es02qx0adprs59z2erxf5t" timestamp="1597257600"&gt;4195&lt;/key&gt;&lt;/foreign-keys&gt;&lt;ref-type name="Book"&gt;6&lt;/ref-type&gt;&lt;contributors&gt;&lt;authors&gt;&lt;author&gt;Wickham, H.&lt;/author&gt;&lt;/authors&gt;&lt;/contributors&gt;&lt;titles&gt;&lt;title&gt;tidyr: Tidy Messy Data. R package version 1.1.4. https://CRAN.R-project.org/package=tidyr&lt;/title&gt;&lt;/titles&gt;&lt;dates&gt;&lt;year&gt;2021&lt;/year&gt;&lt;/dates&gt;&lt;urls&gt;&lt;/urls&gt;&lt;/record&gt;&lt;/Cite&gt;&lt;/EndNote&gt;</w:instrText>
       </w:r>
@@ -8456,6 +8675,15 @@
           <w:noProof/>
           <w:sz w:val="24"/>
           <w:szCs w:val="24"/>
+          <w:lang w:val="da-DK"/>
+          <w:rPrChange w:id="19" w:author="Jakob Johann Assmann" w:date="2022-01-28T11:25:00Z">
+            <w:rPr>
+              <w:rFonts w:ascii="Times New Roman" w:hAnsi="Times New Roman" w:cs="Times New Roman"/>
+              <w:noProof/>
+              <w:sz w:val="24"/>
+              <w:szCs w:val="24"/>
+            </w:rPr>
+          </w:rPrChange>
         </w:rPr>
         <w:t>(Wickham 2021)</w:t>
       </w:r>
@@ -8472,6 +8700,14 @@
           <w:rFonts w:ascii="Times New Roman" w:hAnsi="Times New Roman" w:cs="Times New Roman"/>
           <w:sz w:val="24"/>
           <w:szCs w:val="24"/>
+          <w:lang w:val="da-DK"/>
+          <w:rPrChange w:id="20" w:author="Jakob Johann Assmann" w:date="2022-01-28T11:25:00Z">
+            <w:rPr>
+              <w:rFonts w:ascii="Times New Roman" w:hAnsi="Times New Roman" w:cs="Times New Roman"/>
+              <w:sz w:val="24"/>
+              <w:szCs w:val="24"/>
+            </w:rPr>
+          </w:rPrChange>
         </w:rPr>
         <w:t>, sf</w:t>
       </w:r>
@@ -8480,6 +8716,14 @@
           <w:rFonts w:ascii="Times New Roman" w:hAnsi="Times New Roman" w:cs="Times New Roman"/>
           <w:sz w:val="24"/>
           <w:szCs w:val="24"/>
+          <w:lang w:val="da-DK"/>
+          <w:rPrChange w:id="21" w:author="Jakob Johann Assmann" w:date="2022-01-28T11:25:00Z">
+            <w:rPr>
+              <w:rFonts w:ascii="Times New Roman" w:hAnsi="Times New Roman" w:cs="Times New Roman"/>
+              <w:sz w:val="24"/>
+              <w:szCs w:val="24"/>
+            </w:rPr>
+          </w:rPrChange>
         </w:rPr>
         <w:t xml:space="preserve"> v1.0-4 </w:t>
       </w:r>
@@ -8496,6 +8740,14 @@
           <w:rFonts w:ascii="Times New Roman" w:hAnsi="Times New Roman" w:cs="Times New Roman"/>
           <w:sz w:val="24"/>
           <w:szCs w:val="24"/>
+          <w:lang w:val="da-DK"/>
+          <w:rPrChange w:id="22" w:author="Jakob Johann Assmann" w:date="2022-01-28T11:25:00Z">
+            <w:rPr>
+              <w:rFonts w:ascii="Times New Roman" w:hAnsi="Times New Roman" w:cs="Times New Roman"/>
+              <w:sz w:val="24"/>
+              <w:szCs w:val="24"/>
+            </w:rPr>
+          </w:rPrChange>
         </w:rPr>
         <w:instrText xml:space="preserve"> ADDIN EN.CITE &lt;EndNote&gt;&lt;Cite&gt;&lt;Author&gt;Pebesma&lt;/Author&gt;&lt;Year&gt;2018&lt;/Year&gt;&lt;RecNum&gt;4576&lt;/RecNum&gt;&lt;DisplayText&gt;(Pebesma 2018)&lt;/DisplayText&gt;&lt;record&gt;&lt;rec-number&gt;4576&lt;/rec-number&gt;&lt;foreign-keys&gt;&lt;key app="EN" db-id="przrz2xfys0et6es02qx0adprs59z2erxf5t" timestamp="1627605250"&gt;4576&lt;/key&gt;&lt;/foreign-keys&gt;&lt;ref-type name="Journal Article"&gt;17&lt;/ref-type&gt;&lt;contributors&gt;&lt;authors&gt;&lt;author&gt;Pebesma, Edzer J&lt;/author&gt;&lt;/authors&gt;&lt;/contributors&gt;&lt;titles&gt;&lt;title&gt;Simple features for R: standardized support for spatial vector data&lt;/title&gt;&lt;secondary-title&gt;The R Journal&lt;/secondary-title&gt;&lt;/titles&gt;&lt;periodical&gt;&lt;full-title&gt;The R Journal&lt;/full-title&gt;&lt;/periodical&gt;&lt;pages&gt;439-446&lt;/pages&gt;&lt;volume&gt;10&lt;/volume&gt;&lt;number&gt;1&lt;/number&gt;&lt;dates&gt;&lt;year&gt;2018&lt;/year&gt;&lt;/dates&gt;&lt;urls&gt;&lt;/urls&gt;&lt;electronic-resource-num&gt;10.32614/RJ-2018-009&lt;/electronic-resource-num&gt;&lt;/record&gt;&lt;/Cite&gt;&lt;/EndNote&gt;</w:instrText>
       </w:r>
@@ -8513,6 +8765,15 @@
           <w:noProof/>
           <w:sz w:val="24"/>
           <w:szCs w:val="24"/>
+          <w:lang w:val="da-DK"/>
+          <w:rPrChange w:id="23" w:author="Jakob Johann Assmann" w:date="2022-01-28T11:25:00Z">
+            <w:rPr>
+              <w:rFonts w:ascii="Times New Roman" w:hAnsi="Times New Roman" w:cs="Times New Roman"/>
+              <w:noProof/>
+              <w:sz w:val="24"/>
+              <w:szCs w:val="24"/>
+            </w:rPr>
+          </w:rPrChange>
         </w:rPr>
         <w:t>(Pebesma 2018)</w:t>
       </w:r>
@@ -8529,22 +8790,48 @@
           <w:rFonts w:ascii="Times New Roman" w:hAnsi="Times New Roman" w:cs="Times New Roman"/>
           <w:sz w:val="24"/>
           <w:szCs w:val="24"/>
+          <w:lang w:val="da-DK"/>
+          <w:rPrChange w:id="24" w:author="Jakob Johann Assmann" w:date="2022-01-28T11:25:00Z">
+            <w:rPr>
+              <w:rFonts w:ascii="Times New Roman" w:hAnsi="Times New Roman" w:cs="Times New Roman"/>
+              <w:sz w:val="24"/>
+              <w:szCs w:val="24"/>
+            </w:rPr>
+          </w:rPrChange>
         </w:rPr>
         <w:t xml:space="preserve">, </w:t>
       </w:r>
-      <w:r>
-        <w:rPr>
-          <w:rFonts w:ascii="Times New Roman" w:hAnsi="Times New Roman" w:cs="Times New Roman"/>
-          <w:sz w:val="24"/>
-          <w:szCs w:val="24"/>
+      <w:proofErr w:type="spellStart"/>
+      <w:r>
+        <w:rPr>
+          <w:rFonts w:ascii="Times New Roman" w:hAnsi="Times New Roman" w:cs="Times New Roman"/>
+          <w:sz w:val="24"/>
+          <w:szCs w:val="24"/>
+          <w:lang w:val="da-DK"/>
+          <w:rPrChange w:id="25" w:author="Jakob Johann Assmann" w:date="2022-01-28T11:25:00Z">
+            <w:rPr>
+              <w:rFonts w:ascii="Times New Roman" w:hAnsi="Times New Roman" w:cs="Times New Roman"/>
+              <w:sz w:val="24"/>
+              <w:szCs w:val="24"/>
+            </w:rPr>
+          </w:rPrChange>
         </w:rPr>
         <w:t>crayon</w:t>
       </w:r>
-      <w:r>
-        <w:rPr>
-          <w:rFonts w:ascii="Times New Roman" w:hAnsi="Times New Roman" w:cs="Times New Roman"/>
-          <w:sz w:val="24"/>
-          <w:szCs w:val="24"/>
+      <w:proofErr w:type="spellEnd"/>
+      <w:r>
+        <w:rPr>
+          <w:rFonts w:ascii="Times New Roman" w:hAnsi="Times New Roman" w:cs="Times New Roman"/>
+          <w:sz w:val="24"/>
+          <w:szCs w:val="24"/>
+          <w:lang w:val="da-DK"/>
+          <w:rPrChange w:id="26" w:author="Jakob Johann Assmann" w:date="2022-01-28T11:25:00Z">
+            <w:rPr>
+              <w:rFonts w:ascii="Times New Roman" w:hAnsi="Times New Roman" w:cs="Times New Roman"/>
+              <w:sz w:val="24"/>
+              <w:szCs w:val="24"/>
+            </w:rPr>
+          </w:rPrChange>
         </w:rPr>
         <w:t xml:space="preserve"> v1.4.2 </w:t>
       </w:r>
@@ -8561,8 +8848,32 @@
           <w:rFonts w:ascii="Times New Roman" w:hAnsi="Times New Roman" w:cs="Times New Roman"/>
           <w:sz w:val="24"/>
           <w:szCs w:val="24"/>
-        </w:rPr>
-        <w:instrText xml:space="preserve"> ADDIN EN.CITE &lt;EndNote&gt;&lt;Cite&gt;&lt;Author&gt;Csárdi&lt;/Author&gt;&lt;Year&gt;2021&lt;/Year&gt;&lt;RecNum&gt;4707&lt;/RecNum&gt;&lt;DisplayText&gt;(Csárdi 2021)&lt;/DisplayText&gt;&lt;record&gt;&lt;rec-number&gt;4707&lt;/rec-number&gt;&lt;foreign-keys&gt;&lt;key app="EN" db-id="przrz2xfys0et6es02qx0adprs59z2erxf5t" timestamp="1642538685"&gt;4707&lt;/key&gt;&lt;/foreign-keys&gt;&lt;ref-type name="Book"&gt;6&lt;/ref-type&gt;&lt;contributors&gt;&lt;authors&gt;&lt;author&gt;Csárdi, Gábor&lt;/author&gt;&lt;/authors&gt;&lt;/contributors&gt;&lt;titles&gt;&lt;title&gt;crayon: Colored Terminal Output. R package version 1.4.2. https://CRAN.R-project.org/package=crayon&lt;/title&gt;&lt;/titles&gt;&lt;dates&gt;&lt;year&gt;2021&lt;/year&gt;&lt;/dates&gt;&lt;urls&gt;&lt;/urls&gt;&lt;/record&gt;&lt;/Cite&gt;&lt;/EndNote&gt;</w:instrText>
+          <w:lang w:val="da-DK"/>
+          <w:rPrChange w:id="27" w:author="Jakob Johann Assmann" w:date="2022-01-28T11:25:00Z">
+            <w:rPr>
+              <w:rFonts w:ascii="Times New Roman" w:hAnsi="Times New Roman" w:cs="Times New Roman"/>
+              <w:sz w:val="24"/>
+              <w:szCs w:val="24"/>
+            </w:rPr>
+          </w:rPrChange>
+        </w:rPr>
+        <w:instrText xml:space="preserve"> ADDIN EN.CITE &lt;EndNote&gt;&lt;Cite&gt;&lt;Author&gt;Csárdi&lt;/Author&gt;&lt;Year&gt;2021&lt;/Year&gt;&lt;RecNum&gt;4707&lt;/RecNum&gt;&lt;DisplayText&gt;(Csárdi 2021)&lt;/DisplayText&gt;&lt;record&gt;&lt;rec-number&gt;4707&lt;/rec-number&gt;&lt;foreign-keys&gt;&lt;key app="EN" db-id="przrz2xfys0et6es02qx0adprs59z2erxf5t" timestamp="1642538685"&gt;4707&lt;/key&gt;&lt;/foreign-keys&gt;&lt;ref-type name="Book"&gt;6&lt;/ref-type&gt;&lt;contributors&gt;&lt;authors&gt;&lt;author&gt;Csárdi, Gábor&lt;/author&gt;&lt;/authors&gt;&lt;/contributors&gt;&lt;titles&gt;&lt;title&gt;crayon: Colored Terminal Output. R package version 1.4.2. https://CRAN.R-project.org/package=crayon&lt;/title&gt;&lt;/titles&gt;&lt;dates&gt;&lt;year&gt;2021&lt;/year&gt;&lt;/dates&gt;&lt;ur</w:instrText>
+      </w:r>
+      <w:r>
+        <w:rPr>
+          <w:rFonts w:ascii="Times New Roman" w:hAnsi="Times New Roman" w:cs="Times New Roman"/>
+          <w:sz w:val="24"/>
+          <w:szCs w:val="24"/>
+          <w:lang w:val="en-GB"/>
+          <w:rPrChange w:id="28" w:author="Jakob Johann Assmann" w:date="2022-01-28T11:25:00Z">
+            <w:rPr>
+              <w:rFonts w:ascii="Times New Roman" w:hAnsi="Times New Roman" w:cs="Times New Roman"/>
+              <w:sz w:val="24"/>
+              <w:szCs w:val="24"/>
+            </w:rPr>
+          </w:rPrChange>
+        </w:rPr>
+        <w:instrText>ls&gt;&lt;/urls&gt;&lt;/record&gt;&lt;/Cite&gt;&lt;/EndNote&gt;</w:instrText>
       </w:r>
       <w:r>
         <w:rPr>
@@ -8578,6 +8889,15 @@
           <w:noProof/>
           <w:sz w:val="24"/>
           <w:szCs w:val="24"/>
+          <w:lang w:val="en-GB"/>
+          <w:rPrChange w:id="29" w:author="Jakob Johann Assmann" w:date="2022-01-28T11:25:00Z">
+            <w:rPr>
+              <w:rFonts w:ascii="Times New Roman" w:hAnsi="Times New Roman" w:cs="Times New Roman"/>
+              <w:noProof/>
+              <w:sz w:val="24"/>
+              <w:szCs w:val="24"/>
+            </w:rPr>
+          </w:rPrChange>
         </w:rPr>
         <w:t>(Csárdi 2021)</w:t>
       </w:r>
@@ -8594,6 +8914,14 @@
           <w:rFonts w:ascii="Times New Roman" w:hAnsi="Times New Roman" w:cs="Times New Roman"/>
           <w:sz w:val="24"/>
           <w:szCs w:val="24"/>
+          <w:lang w:val="en-GB"/>
+          <w:rPrChange w:id="30" w:author="Jakob Johann Assmann" w:date="2022-01-28T11:25:00Z">
+            <w:rPr>
+              <w:rFonts w:ascii="Times New Roman" w:hAnsi="Times New Roman" w:cs="Times New Roman"/>
+              <w:sz w:val="24"/>
+              <w:szCs w:val="24"/>
+            </w:rPr>
+          </w:rPrChange>
         </w:rPr>
         <w:t xml:space="preserve">, </w:t>
       </w:r>
@@ -8603,6 +8931,14 @@
           <w:rFonts w:ascii="Times New Roman" w:hAnsi="Times New Roman" w:cs="Times New Roman"/>
           <w:sz w:val="24"/>
           <w:szCs w:val="24"/>
+          <w:lang w:val="en-GB"/>
+          <w:rPrChange w:id="31" w:author="Jakob Johann Assmann" w:date="2022-01-28T11:25:00Z">
+            <w:rPr>
+              <w:rFonts w:ascii="Times New Roman" w:hAnsi="Times New Roman" w:cs="Times New Roman"/>
+              <w:sz w:val="24"/>
+              <w:szCs w:val="24"/>
+            </w:rPr>
+          </w:rPrChange>
         </w:rPr>
         <w:t>mapview</w:t>
       </w:r>
@@ -8612,6 +8948,14 @@
           <w:rFonts w:ascii="Times New Roman" w:hAnsi="Times New Roman" w:cs="Times New Roman"/>
           <w:sz w:val="24"/>
           <w:szCs w:val="24"/>
+          <w:lang w:val="en-GB"/>
+          <w:rPrChange w:id="32" w:author="Jakob Johann Assmann" w:date="2022-01-28T11:25:00Z">
+            <w:rPr>
+              <w:rFonts w:ascii="Times New Roman" w:hAnsi="Times New Roman" w:cs="Times New Roman"/>
+              <w:sz w:val="24"/>
+              <w:szCs w:val="24"/>
+            </w:rPr>
+          </w:rPrChange>
         </w:rPr>
         <w:t xml:space="preserve"> v2.10.0</w:t>
       </w:r>
@@ -8620,6 +8964,14 @@
           <w:rFonts w:ascii="Times New Roman" w:hAnsi="Times New Roman" w:cs="Times New Roman"/>
           <w:sz w:val="24"/>
           <w:szCs w:val="24"/>
+          <w:lang w:val="en-GB"/>
+          <w:rPrChange w:id="33" w:author="Jakob Johann Assmann" w:date="2022-01-28T11:25:00Z">
+            <w:rPr>
+              <w:rFonts w:ascii="Times New Roman" w:hAnsi="Times New Roman" w:cs="Times New Roman"/>
+              <w:sz w:val="24"/>
+              <w:szCs w:val="24"/>
+            </w:rPr>
+          </w:rPrChange>
         </w:rPr>
         <w:t xml:space="preserve"> </w:t>
       </w:r>
@@ -8636,6 +8988,14 @@
           <w:rFonts w:ascii="Times New Roman" w:hAnsi="Times New Roman" w:cs="Times New Roman"/>
           <w:sz w:val="24"/>
           <w:szCs w:val="24"/>
+          <w:lang w:val="en-GB"/>
+          <w:rPrChange w:id="34" w:author="Jakob Johann Assmann" w:date="2022-01-28T11:25:00Z">
+            <w:rPr>
+              <w:rFonts w:ascii="Times New Roman" w:hAnsi="Times New Roman" w:cs="Times New Roman"/>
+              <w:sz w:val="24"/>
+              <w:szCs w:val="24"/>
+            </w:rPr>
+          </w:rPrChange>
         </w:rPr>
         <w:instrText xml:space="preserve"> ADDIN EN.CITE &lt;EndNote&gt;&lt;Cite&gt;&lt;Author&gt;Appelhans&lt;/Author&gt;&lt;Year&gt;2021&lt;/Year&gt;&lt;RecNum&gt;4708&lt;/RecNum&gt;&lt;DisplayText&gt;(Appelhans et al. 2021)&lt;/DisplayText&gt;&lt;record&gt;&lt;rec-number&gt;4708&lt;/rec-number&gt;&lt;foreign-keys&gt;&lt;key app="EN" db-id="przrz2xfys0et6es02qx0adprs59z2erxf5t" timestamp="1642538742"&gt;4708&lt;/key&gt;&lt;/foreign-keys&gt;&lt;ref-type name="Book"&gt;6&lt;/ref-type&gt;&lt;contributors&gt;&lt;authors&gt;&lt;author&gt;Appelhans, Tim&lt;/author&gt;&lt;author&gt;Detsch, Florian&lt;/author&gt;&lt;author&gt;Reudenbach, Christoph&lt;/author&gt;&lt;author&gt;Woellauer, Stefan&lt;/author&gt;&lt;/authors&gt;&lt;/contributors&gt;&lt;titles&gt;&lt;title&gt;mapview: Interactive Viewing of Spatial Data in R. R package version 2.10.0. https://CRAN.R-project.org/package=mapview&lt;/title&gt;&lt;/titles&gt;&lt;dates&gt;&lt;year&gt;2021&lt;/year&gt;&lt;/dates&gt;&lt;urls&gt;&lt;/urls&gt;&lt;/record&gt;&lt;/Cite&gt;&lt;/EndNote&gt;</w:instrText>
       </w:r>
@@ -8653,6 +9013,15 @@
           <w:noProof/>
           <w:sz w:val="24"/>
           <w:szCs w:val="24"/>
+          <w:lang w:val="en-GB"/>
+          <w:rPrChange w:id="35" w:author="Jakob Johann Assmann" w:date="2022-01-28T11:25:00Z">
+            <w:rPr>
+              <w:rFonts w:ascii="Times New Roman" w:hAnsi="Times New Roman" w:cs="Times New Roman"/>
+              <w:noProof/>
+              <w:sz w:val="24"/>
+              <w:szCs w:val="24"/>
+            </w:rPr>
+          </w:rPrChange>
         </w:rPr>
         <w:t>(Appelhans et al. 2021)</w:t>
       </w:r>
@@ -8669,6 +9038,14 @@
           <w:rFonts w:ascii="Times New Roman" w:hAnsi="Times New Roman" w:cs="Times New Roman"/>
           <w:sz w:val="24"/>
           <w:szCs w:val="24"/>
+          <w:lang w:val="en-GB"/>
+          <w:rPrChange w:id="36" w:author="Jakob Johann Assmann" w:date="2022-01-28T11:25:00Z">
+            <w:rPr>
+              <w:rFonts w:ascii="Times New Roman" w:hAnsi="Times New Roman" w:cs="Times New Roman"/>
+              <w:sz w:val="24"/>
+              <w:szCs w:val="24"/>
+            </w:rPr>
+          </w:rPrChange>
         </w:rPr>
         <w:t xml:space="preserve">, </w:t>
       </w:r>
@@ -8677,6 +9054,14 @@
           <w:rFonts w:ascii="Times New Roman" w:hAnsi="Times New Roman" w:cs="Times New Roman"/>
           <w:sz w:val="24"/>
           <w:szCs w:val="24"/>
+          <w:lang w:val="en-GB"/>
+          <w:rPrChange w:id="37" w:author="Jakob Johann Assmann" w:date="2022-01-28T11:25:00Z">
+            <w:rPr>
+              <w:rFonts w:ascii="Times New Roman" w:hAnsi="Times New Roman" w:cs="Times New Roman"/>
+              <w:sz w:val="24"/>
+              <w:szCs w:val="24"/>
+            </w:rPr>
+          </w:rPrChange>
         </w:rPr>
         <w:t>purr v0.3.4</w:t>
       </w:r>
@@ -8685,6 +9070,14 @@
           <w:rFonts w:ascii="Times New Roman" w:hAnsi="Times New Roman" w:cs="Times New Roman"/>
           <w:sz w:val="24"/>
           <w:szCs w:val="24"/>
+          <w:lang w:val="en-GB"/>
+          <w:rPrChange w:id="38" w:author="Jakob Johann Assmann" w:date="2022-01-28T11:25:00Z">
+            <w:rPr>
+              <w:rFonts w:ascii="Times New Roman" w:hAnsi="Times New Roman" w:cs="Times New Roman"/>
+              <w:sz w:val="24"/>
+              <w:szCs w:val="24"/>
+            </w:rPr>
+          </w:rPrChange>
         </w:rPr>
         <w:t xml:space="preserve"> </w:t>
       </w:r>
@@ -8701,8 +9094,24 @@
           <w:rFonts w:ascii="Times New Roman" w:hAnsi="Times New Roman" w:cs="Times New Roman"/>
           <w:sz w:val="24"/>
           <w:szCs w:val="24"/>
-        </w:rPr>
-        <w:instrText xml:space="preserve"> ADDIN EN.CITE &lt;EndNote&gt;&lt;Cite&gt;&lt;Author&gt;Henry&lt;/Author&gt;&lt;Year&gt;2020&lt;/Year&gt;&lt;RecNum&gt;4709&lt;/RecNum&gt;&lt;DisplayText&gt;(Henry and Wickham 2020)&lt;/DisplayText&gt;&lt;record&gt;&lt;rec-number&gt;4709&lt;/rec-number&gt;&lt;foreign-keys&gt;&lt;key app="EN" db-id="przrz2xfys0et6es02qx0adprs59z2erxf5t" timestamp="1642538791"&gt;4709&lt;/key&gt;&lt;/foreign-keys&gt;&lt;ref-type name="Book"&gt;6&lt;/ref-type&gt;&lt;contributors&gt;&lt;authors&gt;&lt;author&gt;Henry, Lionel&lt;/author&gt;&lt;author&gt;Wickham, Hadley&lt;/author&gt;&lt;/authors&gt;&lt;/contributors&gt;&lt;titles&gt;&lt;title&gt;purrr: Functional Programming Tools. R package version 0.3.4. https://CRAN.R-project.org/package=purrr&lt;/title&gt;&lt;/titles&gt;&lt;dates&gt;&lt;year&gt;2020&lt;/year&gt;&lt;/dates&gt;&lt;urls&gt;&lt;/urls&gt;&lt;/record&gt;&lt;/Cite&gt;&lt;/EndNote&gt;</w:instrText>
+          <w:lang w:val="en-GB"/>
+          <w:rPrChange w:id="39" w:author="Jakob Johann Assmann" w:date="2022-01-28T11:25:00Z">
+            <w:rPr>
+              <w:rFonts w:ascii="Times New Roman" w:hAnsi="Times New Roman" w:cs="Times New Roman"/>
+              <w:sz w:val="24"/>
+              <w:szCs w:val="24"/>
+            </w:rPr>
+          </w:rPrChange>
+        </w:rPr>
+        <w:instrText xml:space="preserve"> ADDIN EN.CITE &lt;EndNote&gt;&lt;Cite&gt;&lt;Author&gt;Henry&lt;/Autho</w:instrText>
+      </w:r>
+      <w:r>
+        <w:rPr>
+          <w:rFonts w:ascii="Times New Roman" w:hAnsi="Times New Roman" w:cs="Times New Roman"/>
+          <w:sz w:val="24"/>
+          <w:szCs w:val="24"/>
+        </w:rPr>
+        <w:instrText>r&gt;&lt;Year&gt;2020&lt;/Year&gt;&lt;RecNum&gt;4709&lt;/RecNum&gt;&lt;DisplayText&gt;(Henry and Wickham 2020)&lt;/DisplayText&gt;&lt;record&gt;&lt;rec-number&gt;4709&lt;/rec-number&gt;&lt;foreign-keys&gt;&lt;key app="EN" db-id="przrz2xfys0et6es02qx0adprs59z2erxf5t" timestamp="1642538791"&gt;4709&lt;/key&gt;&lt;/foreign-keys&gt;&lt;ref-type name="Book"&gt;6&lt;/ref-type&gt;&lt;contributors&gt;&lt;authors&gt;&lt;author&gt;Henry, Lionel&lt;/author&gt;&lt;author&gt;Wickham, Hadley&lt;/author&gt;&lt;/authors&gt;&lt;/contributors&gt;&lt;titles&gt;&lt;title&gt;purrr: Functional Programming Tools. R package version 0.3.4. https://CRAN.R-project.org/package=purrr&lt;/title&gt;&lt;/titles&gt;&lt;dates&gt;&lt;year&gt;2020&lt;/year&gt;&lt;/dates&gt;&lt;urls&gt;&lt;/urls&gt;&lt;/record&gt;&lt;/Cite&gt;&lt;/EndNote&gt;</w:instrText>
       </w:r>
       <w:r>
         <w:rPr>
@@ -8737,6 +9146,7 @@
         </w:rPr>
         <w:t xml:space="preserve">, </w:t>
       </w:r>
+      <w:proofErr w:type="spellStart"/>
       <w:r>
         <w:rPr>
           <w:rFonts w:ascii="Times New Roman" w:hAnsi="Times New Roman" w:cs="Times New Roman"/>
@@ -8747,6 +9157,7 @@
         </w:rPr>
         <w:t>data.table</w:t>
       </w:r>
+      <w:proofErr w:type="spellEnd"/>
       <w:r>
         <w:rPr>
           <w:rFonts w:ascii="Times New Roman" w:hAnsi="Times New Roman" w:cs="Times New Roman"/>
@@ -9973,9 +10384,9 @@
           <w:sz w:val="24"/>
           <w:szCs w:val="24"/>
         </w:rPr>
-        <w:t>lsat_exprt_ts</w:t>
-      </w:r>
-      <w:proofErr w:type="spellEnd"/>
+        <w:t>lsat_exprt_</w:t>
+      </w:r>
+      <w:proofErr w:type="gramStart"/>
       <w:r>
         <w:rPr>
           <w:rFonts w:ascii="Times New Roman" w:hAnsi="Times New Roman" w:cs="Times New Roman"/>
@@ -9984,15 +10395,389 @@
           <w:sz w:val="24"/>
           <w:szCs w:val="24"/>
         </w:rPr>
-        <w:t>()</w:t>
-      </w:r>
-      <w:r>
-        <w:rPr>
-          <w:rFonts w:ascii="Times New Roman" w:hAnsi="Times New Roman" w:cs="Times New Roman"/>
-          <w:sz w:val="24"/>
-          <w:szCs w:val="24"/>
-        </w:rPr>
-        <w:t xml:space="preserve"> function for the extraction of the Landsat time series.  </w:t>
+        <w:t>ts</w:t>
+      </w:r>
+      <w:proofErr w:type="spellEnd"/>
+      <w:r>
+        <w:rPr>
+          <w:rFonts w:ascii="Times New Roman" w:hAnsi="Times New Roman" w:cs="Times New Roman"/>
+          <w:i/>
+          <w:iCs/>
+          <w:sz w:val="24"/>
+          <w:szCs w:val="24"/>
+        </w:rPr>
+        <w:t>(</w:t>
+      </w:r>
+      <w:proofErr w:type="gramEnd"/>
+      <w:r>
+        <w:rPr>
+          <w:rFonts w:ascii="Times New Roman" w:hAnsi="Times New Roman" w:cs="Times New Roman"/>
+          <w:i/>
+          <w:iCs/>
+          <w:sz w:val="24"/>
+          <w:szCs w:val="24"/>
+        </w:rPr>
+        <w:t>)</w:t>
+      </w:r>
+      <w:r>
+        <w:rPr>
+          <w:rFonts w:ascii="Times New Roman" w:hAnsi="Times New Roman" w:cs="Times New Roman"/>
+          <w:sz w:val="24"/>
+          <w:szCs w:val="24"/>
+        </w:rPr>
+        <w:t xml:space="preserve"> function for the extraction of the Landsat time series. </w:t>
+      </w:r>
+      <w:ins w:id="40" w:author="Jakob Johann Assmann" w:date="2022-01-28T11:46:00Z">
+        <w:r>
+          <w:rPr>
+            <w:rFonts w:ascii="Times New Roman" w:hAnsi="Times New Roman" w:cs="Times New Roman"/>
+            <w:sz w:val="24"/>
+            <w:szCs w:val="24"/>
+          </w:rPr>
+          <w:t>Please note that the</w:t>
+        </w:r>
+      </w:ins>
+      <w:ins w:id="41" w:author="Jakob Johann Assmann" w:date="2022-01-28T11:47:00Z">
+        <w:r>
+          <w:rPr>
+            <w:rFonts w:ascii="Times New Roman" w:hAnsi="Times New Roman" w:cs="Times New Roman"/>
+            <w:sz w:val="24"/>
+            <w:szCs w:val="24"/>
+          </w:rPr>
+          <w:t xml:space="preserve"> function is not </w:t>
+        </w:r>
+      </w:ins>
+      <w:ins w:id="42" w:author="Jakob Johann Assmann" w:date="2022-01-28T11:50:00Z">
+        <w:r>
+          <w:rPr>
+            <w:rFonts w:ascii="Times New Roman" w:hAnsi="Times New Roman" w:cs="Times New Roman"/>
+            <w:sz w:val="24"/>
+            <w:szCs w:val="24"/>
+          </w:rPr>
+          <w:t>designed to be used</w:t>
+        </w:r>
+      </w:ins>
+      <w:ins w:id="43" w:author="Jakob Johann Assmann" w:date="2022-01-28T11:47:00Z">
+        <w:r>
+          <w:rPr>
+            <w:rFonts w:ascii="Times New Roman" w:hAnsi="Times New Roman" w:cs="Times New Roman"/>
+            <w:sz w:val="24"/>
+            <w:szCs w:val="24"/>
+          </w:rPr>
+          <w:t xml:space="preserve"> for</w:t>
+        </w:r>
+      </w:ins>
+      <w:ins w:id="44" w:author="Jakob Johann Assmann" w:date="2022-01-28T11:48:00Z">
+        <w:r>
+          <w:rPr>
+            <w:rFonts w:ascii="Times New Roman" w:hAnsi="Times New Roman" w:cs="Times New Roman"/>
+            <w:sz w:val="24"/>
+            <w:szCs w:val="24"/>
+          </w:rPr>
+          <w:t xml:space="preserve"> sampling </w:t>
+        </w:r>
+      </w:ins>
+      <w:ins w:id="45" w:author="Jakob Johann Assmann" w:date="2022-01-28T11:50:00Z">
+        <w:r>
+          <w:rPr>
+            <w:rFonts w:ascii="Times New Roman" w:hAnsi="Times New Roman" w:cs="Times New Roman"/>
+            <w:sz w:val="24"/>
+            <w:szCs w:val="24"/>
+          </w:rPr>
+          <w:t xml:space="preserve">polygons with </w:t>
+        </w:r>
+      </w:ins>
+      <w:ins w:id="46" w:author="Jakob Johann Assmann" w:date="2022-01-28T11:52:00Z">
+        <w:r>
+          <w:rPr>
+            <w:rFonts w:ascii="Times New Roman" w:hAnsi="Times New Roman" w:cs="Times New Roman"/>
+            <w:sz w:val="24"/>
+            <w:szCs w:val="24"/>
+          </w:rPr>
+          <w:t>larger area</w:t>
+        </w:r>
+      </w:ins>
+      <w:ins w:id="47" w:author="Jakob Johann Assmann" w:date="2022-01-28T15:11:00Z">
+        <w:r>
+          <w:rPr>
+            <w:rFonts w:ascii="Times New Roman" w:hAnsi="Times New Roman" w:cs="Times New Roman"/>
+            <w:sz w:val="24"/>
+            <w:szCs w:val="24"/>
+          </w:rPr>
+          <w:t>s</w:t>
+        </w:r>
+      </w:ins>
+      <w:ins w:id="48" w:author="Jakob Johann Assmann" w:date="2022-01-28T15:12:00Z">
+        <w:r>
+          <w:rPr>
+            <w:rFonts w:ascii="Times New Roman" w:hAnsi="Times New Roman" w:cs="Times New Roman"/>
+            <w:sz w:val="24"/>
+            <w:szCs w:val="24"/>
+          </w:rPr>
+          <w:t xml:space="preserve">, i.e., in the excess of ten thousand Landsat pixels </w:t>
+        </w:r>
+        <w:r>
+          <w:rPr>
+            <w:rFonts w:ascii="Times New Roman" w:hAnsi="Times New Roman" w:cs="Times New Roman"/>
+            <w:sz w:val="24"/>
+            <w:szCs w:val="24"/>
+          </w:rPr>
+          <w:t>(</w:t>
+        </w:r>
+      </w:ins>
+      <w:ins w:id="49" w:author="Jakob Johann Assmann" w:date="2022-01-28T15:13:00Z">
+        <w:r>
+          <w:rPr>
+            <w:rFonts w:ascii="Times New Roman" w:hAnsi="Times New Roman" w:cs="Times New Roman"/>
+            <w:sz w:val="24"/>
+            <w:szCs w:val="24"/>
+          </w:rPr>
+          <w:t xml:space="preserve">&gt; </w:t>
+        </w:r>
+      </w:ins>
+      <w:ins w:id="50" w:author="Jakob Johann Assmann" w:date="2022-01-28T15:12:00Z">
+        <w:r>
+          <w:rPr>
+            <w:rFonts w:ascii="Times New Roman" w:hAnsi="Times New Roman" w:cs="Times New Roman"/>
+            <w:sz w:val="24"/>
+            <w:szCs w:val="24"/>
+          </w:rPr>
+          <w:t>9000 km</w:t>
+        </w:r>
+        <w:r>
+          <w:rPr>
+            <w:rFonts w:ascii="Times New Roman" w:hAnsi="Times New Roman" w:cs="Times New Roman"/>
+            <w:sz w:val="24"/>
+            <w:szCs w:val="24"/>
+            <w:vertAlign w:val="superscript"/>
+            <w:rPrChange w:id="51" w:author="Jakob Johann Assmann" w:date="2022-01-28T15:13:00Z">
+              <w:rPr>
+                <w:rFonts w:ascii="Times New Roman" w:hAnsi="Times New Roman" w:cs="Times New Roman"/>
+                <w:sz w:val="24"/>
+                <w:szCs w:val="24"/>
+              </w:rPr>
+            </w:rPrChange>
+          </w:rPr>
+          <w:t>2</w:t>
+        </w:r>
+        <w:r>
+          <w:rPr>
+            <w:rFonts w:ascii="Times New Roman" w:hAnsi="Times New Roman" w:cs="Times New Roman"/>
+            <w:sz w:val="24"/>
+            <w:szCs w:val="24"/>
+          </w:rPr>
+          <w:t>)</w:t>
+        </w:r>
+        <w:r>
+          <w:rPr>
+            <w:rFonts w:ascii="Times New Roman" w:hAnsi="Times New Roman" w:cs="Times New Roman"/>
+            <w:sz w:val="24"/>
+            <w:szCs w:val="24"/>
+          </w:rPr>
+          <w:t>.</w:t>
+        </w:r>
+        <w:r>
+          <w:rPr>
+            <w:rFonts w:ascii="Times New Roman" w:hAnsi="Times New Roman" w:cs="Times New Roman"/>
+            <w:sz w:val="24"/>
+            <w:szCs w:val="24"/>
+          </w:rPr>
+          <w:t xml:space="preserve"> </w:t>
+        </w:r>
+      </w:ins>
+      <w:ins w:id="52" w:author="Jakob Johann Assmann" w:date="2022-01-28T15:13:00Z">
+        <w:r>
+          <w:rPr>
+            <w:rFonts w:ascii="Times New Roman" w:hAnsi="Times New Roman" w:cs="Times New Roman"/>
+            <w:sz w:val="24"/>
+            <w:szCs w:val="24"/>
+          </w:rPr>
+          <w:t>T</w:t>
+        </w:r>
+      </w:ins>
+      <w:ins w:id="53" w:author="Jakob Johann Assmann" w:date="2022-01-28T15:10:00Z">
+        <w:r>
+          <w:rPr>
+            <w:rFonts w:ascii="Times New Roman" w:hAnsi="Times New Roman" w:cs="Times New Roman"/>
+            <w:sz w:val="24"/>
+            <w:szCs w:val="24"/>
+          </w:rPr>
+          <w:t xml:space="preserve">he </w:t>
+        </w:r>
+      </w:ins>
+      <w:ins w:id="54" w:author="Jakob Johann Assmann" w:date="2022-01-28T15:13:00Z">
+        <w:r>
+          <w:rPr>
+            <w:rFonts w:ascii="Times New Roman" w:hAnsi="Times New Roman" w:cs="Times New Roman"/>
+            <w:sz w:val="24"/>
+            <w:szCs w:val="24"/>
+          </w:rPr>
+          <w:t>number</w:t>
+        </w:r>
+      </w:ins>
+      <w:ins w:id="55" w:author="Jakob Johann Assmann" w:date="2022-01-28T15:10:00Z">
+        <w:r>
+          <w:rPr>
+            <w:rFonts w:ascii="Times New Roman" w:hAnsi="Times New Roman" w:cs="Times New Roman"/>
+            <w:sz w:val="24"/>
+            <w:szCs w:val="24"/>
+          </w:rPr>
+          <w:t xml:space="preserve"> of pixels </w:t>
+        </w:r>
+      </w:ins>
+      <w:ins w:id="56" w:author="Jakob Johann Assmann" w:date="2022-01-28T15:13:00Z">
+        <w:r>
+          <w:rPr>
+            <w:rFonts w:ascii="Times New Roman" w:hAnsi="Times New Roman" w:cs="Times New Roman"/>
+            <w:sz w:val="24"/>
+            <w:szCs w:val="24"/>
+          </w:rPr>
+          <w:t xml:space="preserve">in large polygons can </w:t>
+        </w:r>
+      </w:ins>
+      <w:ins w:id="57" w:author="Jakob Johann Assmann" w:date="2022-01-28T15:10:00Z">
+        <w:r>
+          <w:rPr>
+            <w:rFonts w:ascii="Times New Roman" w:hAnsi="Times New Roman" w:cs="Times New Roman"/>
+            <w:sz w:val="24"/>
+            <w:szCs w:val="24"/>
+          </w:rPr>
+          <w:t xml:space="preserve">quickly become too </w:t>
+        </w:r>
+      </w:ins>
+      <w:ins w:id="58" w:author="Jakob Johann Assmann" w:date="2022-01-28T15:14:00Z">
+        <w:r>
+          <w:rPr>
+            <w:rFonts w:ascii="Times New Roman" w:hAnsi="Times New Roman" w:cs="Times New Roman"/>
+            <w:sz w:val="24"/>
+            <w:szCs w:val="24"/>
+          </w:rPr>
+          <w:t>difficult to handle in the</w:t>
+        </w:r>
+      </w:ins>
+      <w:ins w:id="59" w:author="Jakob Johann Assmann" w:date="2022-01-28T15:10:00Z">
+        <w:r>
+          <w:rPr>
+            <w:rFonts w:ascii="Times New Roman" w:hAnsi="Times New Roman" w:cs="Times New Roman"/>
+            <w:sz w:val="24"/>
+            <w:szCs w:val="24"/>
+          </w:rPr>
+          <w:t xml:space="preserve"> subsequent export and processing workflo</w:t>
+        </w:r>
+      </w:ins>
+      <w:ins w:id="60" w:author="Jakob Johann Assmann" w:date="2022-01-28T15:14:00Z">
+        <w:r>
+          <w:rPr>
+            <w:rFonts w:ascii="Times New Roman" w:hAnsi="Times New Roman" w:cs="Times New Roman"/>
+            <w:sz w:val="24"/>
+            <w:szCs w:val="24"/>
+          </w:rPr>
+          <w:t xml:space="preserve">w, and </w:t>
+        </w:r>
+      </w:ins>
+      <w:ins w:id="61" w:author="Jakob Johann Assmann" w:date="2022-01-28T15:16:00Z">
+        <w:r>
+          <w:rPr>
+            <w:rFonts w:ascii="Times New Roman" w:hAnsi="Times New Roman" w:cs="Times New Roman"/>
+            <w:sz w:val="24"/>
+            <w:szCs w:val="24"/>
+          </w:rPr>
+          <w:t xml:space="preserve">such polygons </w:t>
+        </w:r>
+      </w:ins>
+      <w:ins w:id="62" w:author="Jakob Johann Assmann" w:date="2022-01-28T15:14:00Z">
+        <w:r>
+          <w:rPr>
+            <w:rFonts w:ascii="Times New Roman" w:hAnsi="Times New Roman" w:cs="Times New Roman"/>
+            <w:sz w:val="24"/>
+            <w:szCs w:val="24"/>
+          </w:rPr>
+          <w:t>may also extend beyond the area of the Landsat scene (185 km x 180 km)</w:t>
+        </w:r>
+      </w:ins>
+      <w:ins w:id="63" w:author="Jakob Johann Assmann" w:date="2022-01-28T11:55:00Z">
+        <w:r>
+          <w:rPr>
+            <w:rFonts w:ascii="Times New Roman" w:hAnsi="Times New Roman" w:cs="Times New Roman"/>
+            <w:sz w:val="24"/>
+            <w:szCs w:val="24"/>
+          </w:rPr>
+          <w:t xml:space="preserve"> </w:t>
+        </w:r>
+      </w:ins>
+      <w:ins w:id="64" w:author="Jakob Johann Assmann" w:date="2022-01-28T15:15:00Z">
+        <w:r>
+          <w:rPr>
+            <w:rFonts w:ascii="Times New Roman" w:hAnsi="Times New Roman" w:cs="Times New Roman"/>
+            <w:sz w:val="24"/>
+            <w:szCs w:val="24"/>
+          </w:rPr>
+          <w:t>used to determine the pixel centers</w:t>
+        </w:r>
+      </w:ins>
+      <w:ins w:id="65" w:author="Jakob Johann Assmann" w:date="2022-01-28T11:55:00Z">
+        <w:r>
+          <w:rPr>
+            <w:rFonts w:ascii="Times New Roman" w:hAnsi="Times New Roman" w:cs="Times New Roman"/>
+            <w:sz w:val="24"/>
+            <w:szCs w:val="24"/>
+          </w:rPr>
+          <w:t>.</w:t>
+        </w:r>
+      </w:ins>
+      <w:ins w:id="66" w:author="Jakob Johann Assmann" w:date="2022-01-28T15:15:00Z">
+        <w:r>
+          <w:rPr>
+            <w:rFonts w:ascii="Times New Roman" w:hAnsi="Times New Roman" w:cs="Times New Roman"/>
+            <w:sz w:val="24"/>
+            <w:szCs w:val="24"/>
+          </w:rPr>
+          <w:t xml:space="preserve"> For large areas, we recommend </w:t>
+        </w:r>
+        <w:r>
+          <w:rPr>
+            <w:rFonts w:ascii="Times New Roman" w:hAnsi="Times New Roman" w:cs="Times New Roman"/>
+            <w:sz w:val="24"/>
+            <w:szCs w:val="24"/>
+          </w:rPr>
+          <w:t xml:space="preserve">a random or regular subsampling of point locations such as done in </w:t>
+        </w:r>
+        <w:commentRangeStart w:id="67"/>
+        <w:r>
+          <w:rPr>
+            <w:rFonts w:ascii="Times New Roman" w:hAnsi="Times New Roman" w:cs="Times New Roman"/>
+            <w:sz w:val="24"/>
+            <w:szCs w:val="24"/>
+          </w:rPr>
+          <w:t>Berner et al. (2020</w:t>
+        </w:r>
+      </w:ins>
+      <w:commentRangeEnd w:id="67"/>
+      <w:ins w:id="68" w:author="Jakob Johann Assmann" w:date="2022-01-28T15:16:00Z">
+        <w:r>
+          <w:rPr>
+            <w:rStyle w:val="CommentReference"/>
+          </w:rPr>
+          <w:commentReference w:id="67"/>
+        </w:r>
+      </w:ins>
+      <w:ins w:id="69" w:author="Jakob Johann Assmann" w:date="2022-01-28T15:15:00Z">
+        <w:r>
+          <w:rPr>
+            <w:rFonts w:ascii="Times New Roman" w:hAnsi="Times New Roman" w:cs="Times New Roman"/>
+            <w:sz w:val="24"/>
+            <w:szCs w:val="24"/>
+          </w:rPr>
+          <w:t xml:space="preserve">). </w:t>
+        </w:r>
+      </w:ins>
+      <w:r>
+        <w:rPr>
+          <w:rFonts w:ascii="Times New Roman" w:hAnsi="Times New Roman" w:cs="Times New Roman"/>
+          <w:sz w:val="24"/>
+          <w:szCs w:val="24"/>
+        </w:rPr>
+        <w:t xml:space="preserve"> </w:t>
       </w:r>
     </w:p>
     <w:p>
@@ -10004,6 +10789,16 @@
           <w:szCs w:val="24"/>
         </w:rPr>
       </w:pPr>
+      <w:ins w:id="70" w:author="Jakob Johann Assmann" w:date="2022-01-28T11:50:00Z">
+        <w:r>
+          <w:rPr>
+            <w:rFonts w:ascii="Times New Roman" w:hAnsi="Times New Roman" w:cs="Times New Roman"/>
+            <w:sz w:val="24"/>
+            <w:szCs w:val="24"/>
+          </w:rPr>
+          <w:t xml:space="preserve"> </w:t>
+        </w:r>
+      </w:ins>
     </w:p>
     <w:p>
       <w:pPr>
@@ -10126,55 +10921,7 @@
           <w:sz w:val="24"/>
           <w:szCs w:val="24"/>
         </w:rPr>
-        <w:t xml:space="preserve">s </w:t>
-      </w:r>
-      <w:r>
-        <w:rPr>
-          <w:rFonts w:ascii="Times New Roman" w:hAnsi="Times New Roman" w:cs="Times New Roman"/>
-          <w:sz w:val="24"/>
-          <w:szCs w:val="24"/>
-        </w:rPr>
-        <w:t xml:space="preserve">time series of </w:t>
-      </w:r>
-      <w:r>
-        <w:rPr>
-          <w:rFonts w:ascii="Times New Roman" w:hAnsi="Times New Roman" w:cs="Times New Roman"/>
-          <w:sz w:val="24"/>
-          <w:szCs w:val="24"/>
-        </w:rPr>
-        <w:t xml:space="preserve">Landsat 5, 7 and 8 </w:t>
-      </w:r>
-      <w:r>
-        <w:rPr>
-          <w:rFonts w:ascii="Times New Roman" w:hAnsi="Times New Roman" w:cs="Times New Roman"/>
-          <w:sz w:val="24"/>
-          <w:szCs w:val="24"/>
-        </w:rPr>
-        <w:t xml:space="preserve">surface reflectance measurements for </w:t>
-      </w:r>
-      <w:r>
-        <w:rPr>
-          <w:rFonts w:ascii="Times New Roman" w:hAnsi="Times New Roman" w:cs="Times New Roman"/>
-          <w:sz w:val="24"/>
-          <w:szCs w:val="24"/>
-        </w:rPr>
-        <w:t>each sample location</w:t>
-      </w:r>
-      <w:r>
-        <w:rPr>
-          <w:rFonts w:ascii="Times New Roman" w:hAnsi="Times New Roman" w:cs="Times New Roman"/>
-          <w:sz w:val="24"/>
-          <w:szCs w:val="24"/>
-        </w:rPr>
-        <w:t xml:space="preserve"> by querying the </w:t>
-      </w:r>
-      <w:r>
-        <w:rPr>
-          <w:rFonts w:ascii="Times New Roman" w:hAnsi="Times New Roman" w:cs="Times New Roman"/>
-          <w:sz w:val="24"/>
-          <w:szCs w:val="24"/>
-        </w:rPr>
-        <w:t>Landsat Collection 2 archived on GEE</w:t>
+        <w:t>s time series of Landsat 5, 7 and 8 surface reflectance measurements for each sample location by querying the Landsat Collection 2 archived on GEE</w:t>
       </w:r>
       <w:r>
         <w:rPr>
@@ -10658,6 +11405,7 @@
         <w:pStyle w:val="Heading2"/>
       </w:pPr>
       <w:r>
+        <w:lastRenderedPageBreak/>
         <w:t xml:space="preserve">Prepare data for analysis using </w:t>
       </w:r>
       <w:proofErr w:type="spellStart"/>
@@ -11052,6 +11800,7 @@
         </w:rPr>
         <w:t xml:space="preserve">returns a </w:t>
       </w:r>
+      <w:proofErr w:type="spellStart"/>
       <w:r>
         <w:rPr>
           <w:rFonts w:ascii="Times New Roman" w:hAnsi="Times New Roman" w:cs="Times New Roman"/>
@@ -11062,6 +11811,7 @@
         </w:rPr>
         <w:t>data.table</w:t>
       </w:r>
+      <w:proofErr w:type="spellEnd"/>
       <w:r>
         <w:rPr>
           <w:rFonts w:ascii="Times New Roman" w:hAnsi="Times New Roman" w:cs="Times New Roman"/>
@@ -11184,16 +11934,7 @@
           <w:sz w:val="24"/>
           <w:szCs w:val="24"/>
         </w:rPr>
-        <w:t xml:space="preserve"> </w:t>
-      </w:r>
-      <w:r>
-        <w:rPr>
-          <w:rFonts w:ascii="Times New Roman" w:hAnsi="Times New Roman" w:cs="Times New Roman"/>
-          <w:sz w:val="24"/>
-          <w:szCs w:val="24"/>
-        </w:rPr>
-        <w:lastRenderedPageBreak/>
-        <w:t>column</w:t>
+        <w:t xml:space="preserve"> column</w:t>
       </w:r>
       <w:r>
         <w:rPr>
@@ -11887,6 +12628,7 @@
         </w:rPr>
         <w:t xml:space="preserve"> </w:t>
       </w:r>
+      <w:proofErr w:type="spellStart"/>
       <w:r>
         <w:rPr>
           <w:rFonts w:ascii="Times New Roman" w:hAnsi="Times New Roman" w:cs="Times New Roman"/>
@@ -11897,6 +12639,7 @@
         </w:rPr>
         <w:t>data.table</w:t>
       </w:r>
+      <w:proofErr w:type="spellEnd"/>
       <w:r>
         <w:rPr>
           <w:rFonts w:ascii="Times New Roman" w:hAnsi="Times New Roman" w:cs="Times New Roman"/>
@@ -12591,6 +13334,7 @@
         </w:rPr>
         <w:t xml:space="preserve">takes a </w:t>
       </w:r>
+      <w:proofErr w:type="spellStart"/>
       <w:r>
         <w:rPr>
           <w:rFonts w:ascii="Times New Roman" w:hAnsi="Times New Roman" w:cs="Times New Roman"/>
@@ -12601,6 +13345,7 @@
         </w:rPr>
         <w:t>data.table</w:t>
       </w:r>
+      <w:proofErr w:type="spellEnd"/>
       <w:r>
         <w:rPr>
           <w:rFonts w:ascii="Times New Roman" w:hAnsi="Times New Roman" w:cs="Times New Roman"/>
@@ -12781,39 +13526,7 @@
           <w:sz w:val="24"/>
           <w:szCs w:val="24"/>
         </w:rPr>
-        <w:t xml:space="preserve"> percentile) number of observations available </w:t>
-      </w:r>
-      <w:r>
-        <w:rPr>
-          <w:rFonts w:ascii="Times New Roman" w:hAnsi="Times New Roman" w:cs="Times New Roman"/>
-          <w:sz w:val="24"/>
-          <w:szCs w:val="24"/>
-        </w:rPr>
-        <w:t xml:space="preserve">from each satellite summarized across all </w:t>
-      </w:r>
-      <w:r>
-        <w:rPr>
-          <w:rFonts w:ascii="Times New Roman" w:hAnsi="Times New Roman" w:cs="Times New Roman"/>
-          <w:sz w:val="24"/>
-          <w:szCs w:val="24"/>
-        </w:rPr>
-        <w:t>sample location</w:t>
-      </w:r>
-      <w:r>
-        <w:rPr>
-          <w:rFonts w:ascii="Times New Roman" w:hAnsi="Times New Roman" w:cs="Times New Roman"/>
-          <w:sz w:val="24"/>
-          <w:szCs w:val="24"/>
-        </w:rPr>
-        <w:t>s</w:t>
-      </w:r>
-      <w:r>
-        <w:rPr>
-          <w:rFonts w:ascii="Times New Roman" w:hAnsi="Times New Roman" w:cs="Times New Roman"/>
-          <w:sz w:val="24"/>
-          <w:szCs w:val="24"/>
-        </w:rPr>
-        <w:t xml:space="preserve">. The figure is plotted to the current graphics device and can be saved by calling the function </w:t>
+        <w:t xml:space="preserve"> percentile) number of observations available from each satellite summarized across all sample locations. The figure is plotted to the current graphics device and can be saved by calling the function </w:t>
       </w:r>
       <w:proofErr w:type="spellStart"/>
       <w:r>
@@ -13049,7 +13762,16 @@
           <w:sz w:val="24"/>
           <w:szCs w:val="24"/>
         </w:rPr>
-        <w:t>15 spectral indices, including the Normalized Difference Vegetation Index (NDVI), 2-band Enhanced Vegetation Index (EVI2), and others (Table 2). Note the function can only compute one spectral index at a time</w:t>
+        <w:t xml:space="preserve">15 spectral indices, including the Normalized Difference Vegetation Index (NDVI), 2-band Enhanced Vegetation Index (EVI2), and others (Table 2). </w:t>
+      </w:r>
+      <w:r>
+        <w:rPr>
+          <w:rFonts w:ascii="Times New Roman" w:hAnsi="Times New Roman" w:cs="Times New Roman"/>
+          <w:sz w:val="24"/>
+          <w:szCs w:val="24"/>
+        </w:rPr>
+        <w:lastRenderedPageBreak/>
+        <w:t>Note the function can only compute one spectral index at a time</w:t>
       </w:r>
       <w:r>
         <w:rPr>
@@ -13397,7 +14119,6 @@
                 <w:sz w:val="16"/>
                 <w:szCs w:val="16"/>
               </w:rPr>
-              <w:lastRenderedPageBreak/>
               <w:t>Enhanced Vegetation Index</w:t>
             </w:r>
           </w:p>
@@ -16805,7 +17526,16 @@
           <w:sz w:val="24"/>
           <w:szCs w:val="24"/>
         </w:rPr>
-        <w:t>growing season using Landsat 7 and Landsat 5/8 data that were collected</w:t>
+        <w:t xml:space="preserve">growing season using Landsat 7 and Landsat 5/8 data that were </w:t>
+      </w:r>
+      <w:r>
+        <w:rPr>
+          <w:rFonts w:ascii="Times New Roman" w:hAnsi="Times New Roman" w:cs="Times New Roman"/>
+          <w:sz w:val="24"/>
+          <w:szCs w:val="24"/>
+        </w:rPr>
+        <w:lastRenderedPageBreak/>
+        <w:t>collected</w:t>
       </w:r>
       <w:r>
         <w:rPr>
@@ -17253,7 +17983,6 @@
           <w:sz w:val="24"/>
           <w:szCs w:val="24"/>
         </w:rPr>
-        <w:lastRenderedPageBreak/>
         <w:t xml:space="preserve">The main </w:t>
       </w:r>
       <w:r>
@@ -17340,6 +18069,7 @@
         </w:rPr>
         <w:t xml:space="preserve"> </w:t>
       </w:r>
+      <w:proofErr w:type="spellStart"/>
       <w:r>
         <w:rPr>
           <w:rFonts w:ascii="Times New Roman" w:hAnsi="Times New Roman" w:cs="Times New Roman"/>
@@ -17350,6 +18080,7 @@
         </w:rPr>
         <w:t>data.table</w:t>
       </w:r>
+      <w:proofErr w:type="spellEnd"/>
       <w:r>
         <w:rPr>
           <w:rFonts w:ascii="Times New Roman" w:hAnsi="Times New Roman" w:cs="Times New Roman"/>
@@ -18068,71 +18799,7 @@
           <w:sz w:val="24"/>
           <w:szCs w:val="24"/>
         </w:rPr>
-        <w:t xml:space="preserve"> </w:t>
-      </w:r>
-      <w:r>
-        <w:rPr>
-          <w:rFonts w:ascii="Times New Roman" w:hAnsi="Times New Roman" w:cs="Times New Roman"/>
-          <w:sz w:val="24"/>
-          <w:szCs w:val="24"/>
-        </w:rPr>
-        <w:t xml:space="preserve">The magnitude and timing of annual maximum vegetation greenness </w:t>
-      </w:r>
-      <w:r>
-        <w:rPr>
-          <w:rFonts w:ascii="Times New Roman" w:hAnsi="Times New Roman" w:cs="Times New Roman"/>
-          <w:sz w:val="24"/>
-          <w:szCs w:val="24"/>
-        </w:rPr>
-        <w:t xml:space="preserve">are </w:t>
-      </w:r>
-      <w:r>
-        <w:rPr>
-          <w:rFonts w:ascii="Times New Roman" w:hAnsi="Times New Roman" w:cs="Times New Roman"/>
-          <w:sz w:val="24"/>
-          <w:szCs w:val="24"/>
-        </w:rPr>
-        <w:t xml:space="preserve">determined for each time period </w:t>
-      </w:r>
-      <w:r>
-        <w:rPr>
-          <w:rFonts w:ascii="Times New Roman" w:hAnsi="Times New Roman" w:cs="Times New Roman"/>
-          <w:sz w:val="24"/>
-          <w:szCs w:val="24"/>
-        </w:rPr>
-        <w:t xml:space="preserve">by first </w:t>
-      </w:r>
-      <w:r>
-        <w:rPr>
-          <w:rFonts w:ascii="Times New Roman" w:hAnsi="Times New Roman" w:cs="Times New Roman"/>
-          <w:sz w:val="24"/>
-          <w:szCs w:val="24"/>
-        </w:rPr>
-        <w:t>pool</w:t>
-      </w:r>
-      <w:r>
-        <w:rPr>
-          <w:rFonts w:ascii="Times New Roman" w:hAnsi="Times New Roman" w:cs="Times New Roman"/>
-          <w:sz w:val="24"/>
-          <w:szCs w:val="24"/>
-        </w:rPr>
-        <w:t xml:space="preserve">ing observations </w:t>
-      </w:r>
-      <w:r>
-        <w:rPr>
-          <w:rFonts w:ascii="Times New Roman" w:hAnsi="Times New Roman" w:cs="Times New Roman"/>
-          <w:sz w:val="24"/>
-          <w:szCs w:val="24"/>
-        </w:rPr>
-        <w:t xml:space="preserve">over years within each moving-window </w:t>
-      </w:r>
-      <w:r>
-        <w:rPr>
-          <w:rFonts w:ascii="Times New Roman" w:hAnsi="Times New Roman" w:cs="Times New Roman"/>
-          <w:sz w:val="24"/>
-          <w:szCs w:val="24"/>
-        </w:rPr>
-        <w:t xml:space="preserve">and then fitting cubic splines to observations that have been sorted by day of year. </w:t>
+        <w:t xml:space="preserve"> The magnitude and timing of annual maximum vegetation greenness are determined for each time period by first pooling observations over years within each moving-window and then fitting cubic splines to observations that have been sorted by day of year. </w:t>
       </w:r>
       <w:r>
         <w:rPr>
@@ -18710,7 +19377,16 @@
           <w:sz w:val="24"/>
           <w:szCs w:val="24"/>
         </w:rPr>
-        <w:t>The user can optionally output a CSV that includes</w:t>
+        <w:t xml:space="preserve">The user can optionally output a CSV </w:t>
+      </w:r>
+      <w:r>
+        <w:rPr>
+          <w:rFonts w:ascii="Times New Roman" w:hAnsi="Times New Roman" w:cs="Times New Roman"/>
+          <w:sz w:val="24"/>
+          <w:szCs w:val="24"/>
+        </w:rPr>
+        <w:lastRenderedPageBreak/>
+        <w:t>that includes</w:t>
       </w:r>
       <w:r>
         <w:rPr>
@@ -18776,13 +19452,51 @@
         </w:rPr>
         <w:t xml:space="preserve"> </w:t>
       </w:r>
-      <w:r>
-        <w:rPr>
-          <w:rFonts w:ascii="Times New Roman" w:hAnsi="Times New Roman" w:cs="Times New Roman"/>
-          <w:sz w:val="24"/>
-          <w:szCs w:val="24"/>
-        </w:rPr>
-        <w:t xml:space="preserve">The function includes an optional “test run” mode that will run the function on a random subset of </w:t>
+      <w:ins w:id="71" w:author="Jakob Johann Assmann" w:date="2022-01-28T15:24:00Z">
+        <w:r>
+          <w:rPr>
+            <w:rFonts w:ascii="Times New Roman" w:hAnsi="Times New Roman" w:cs="Times New Roman"/>
+            <w:sz w:val="24"/>
+            <w:szCs w:val="24"/>
+          </w:rPr>
+          <w:t>Furthermore, t</w:t>
+        </w:r>
+      </w:ins>
+      <w:del w:id="72" w:author="Jakob Johann Assmann" w:date="2022-01-28T15:24:00Z">
+        <w:r>
+          <w:rPr>
+            <w:rFonts w:ascii="Times New Roman" w:hAnsi="Times New Roman" w:cs="Times New Roman"/>
+            <w:sz w:val="24"/>
+            <w:szCs w:val="24"/>
+          </w:rPr>
+          <w:delText>T</w:delText>
+        </w:r>
+      </w:del>
+      <w:r>
+        <w:rPr>
+          <w:rFonts w:ascii="Times New Roman" w:hAnsi="Times New Roman" w:cs="Times New Roman"/>
+          <w:sz w:val="24"/>
+          <w:szCs w:val="24"/>
+        </w:rPr>
+        <w:t xml:space="preserve">he </w:t>
+      </w:r>
+      <w:proofErr w:type="gramStart"/>
+      <w:r>
+        <w:rPr>
+          <w:rFonts w:ascii="Times New Roman" w:hAnsi="Times New Roman" w:cs="Times New Roman"/>
+          <w:sz w:val="24"/>
+          <w:szCs w:val="24"/>
+        </w:rPr>
+        <w:t>function</w:t>
+      </w:r>
+      <w:proofErr w:type="gramEnd"/>
+      <w:r>
+        <w:rPr>
+          <w:rFonts w:ascii="Times New Roman" w:hAnsi="Times New Roman" w:cs="Times New Roman"/>
+          <w:sz w:val="24"/>
+          <w:szCs w:val="24"/>
+        </w:rPr>
+        <w:t xml:space="preserve"> includes an optional “test run” mode that will run the function on a random subset of </w:t>
       </w:r>
       <w:r>
         <w:rPr>
@@ -18846,16 +19560,7 @@
           <w:sz w:val="24"/>
           <w:szCs w:val="24"/>
         </w:rPr>
-        <w:t xml:space="preserve">ecosystems with a single growing season and thus may not be suitable for use in ecosystems with </w:t>
-      </w:r>
-      <w:r>
-        <w:rPr>
-          <w:rFonts w:ascii="Times New Roman" w:hAnsi="Times New Roman" w:cs="Times New Roman"/>
-          <w:sz w:val="24"/>
-          <w:szCs w:val="24"/>
-        </w:rPr>
-        <w:lastRenderedPageBreak/>
-        <w:t xml:space="preserve">multiple growing seasons. </w:t>
+        <w:t xml:space="preserve">ecosystems with a single growing season and thus may not be suitable for use in ecosystems with multiple growing seasons. </w:t>
       </w:r>
       <w:r>
         <w:rPr>
@@ -19287,6 +19992,7 @@
         </w:rPr>
         <w:t xml:space="preserve">’s main input is the </w:t>
       </w:r>
+      <w:proofErr w:type="spellStart"/>
       <w:r>
         <w:rPr>
           <w:rFonts w:ascii="Times New Roman" w:hAnsi="Times New Roman" w:cs="Times New Roman"/>
@@ -19295,7 +20001,18 @@
           <w:sz w:val="24"/>
           <w:szCs w:val="24"/>
         </w:rPr>
-        <w:t xml:space="preserve">data.table </w:t>
+        <w:t>data.table</w:t>
+      </w:r>
+      <w:proofErr w:type="spellEnd"/>
+      <w:r>
+        <w:rPr>
+          <w:rFonts w:ascii="Times New Roman" w:hAnsi="Times New Roman" w:cs="Times New Roman"/>
+          <w:i/>
+          <w:iCs/>
+          <w:sz w:val="24"/>
+          <w:szCs w:val="24"/>
+        </w:rPr>
+        <w:t xml:space="preserve"> </w:t>
       </w:r>
       <w:r>
         <w:rPr>
@@ -20293,7 +21010,16 @@
           <w:sz w:val="24"/>
           <w:szCs w:val="24"/>
         </w:rPr>
-        <w:t xml:space="preserve">the user </w:t>
+        <w:t xml:space="preserve">the </w:t>
+      </w:r>
+      <w:r>
+        <w:rPr>
+          <w:rFonts w:ascii="Times New Roman" w:hAnsi="Times New Roman" w:cs="Times New Roman"/>
+          <w:sz w:val="24"/>
+          <w:szCs w:val="24"/>
+        </w:rPr>
+        <w:lastRenderedPageBreak/>
+        <w:t xml:space="preserve">user </w:t>
       </w:r>
       <w:r>
         <w:rPr>
@@ -20519,24 +21245,69 @@
           <w:sz w:val="24"/>
           <w:szCs w:val="24"/>
         </w:rPr>
-        <w:t xml:space="preserve">This function iteratively </w:t>
-      </w:r>
-      <w:r>
-        <w:rPr>
-          <w:rFonts w:ascii="Times New Roman" w:hAnsi="Times New Roman" w:cs="Times New Roman"/>
-          <w:sz w:val="24"/>
-          <w:szCs w:val="24"/>
-        </w:rPr>
-        <w:lastRenderedPageBreak/>
-        <w:t>pre-</w:t>
-      </w:r>
-      <w:r>
-        <w:rPr>
-          <w:rFonts w:ascii="Times New Roman" w:hAnsi="Times New Roman" w:cs="Times New Roman"/>
-          <w:sz w:val="24"/>
-          <w:szCs w:val="24"/>
-        </w:rPr>
-        <w:t xml:space="preserve">whitens each </w:t>
+        <w:t>This function iteratively pre-</w:t>
+      </w:r>
+      <w:commentRangeStart w:id="73"/>
+      <w:proofErr w:type="spellStart"/>
+      <w:r>
+        <w:rPr>
+          <w:rFonts w:ascii="Times New Roman" w:hAnsi="Times New Roman" w:cs="Times New Roman"/>
+          <w:sz w:val="24"/>
+          <w:szCs w:val="24"/>
+        </w:rPr>
+        <w:t>w</w:t>
+      </w:r>
+      <w:ins w:id="74" w:author="Jakob Johann Assmann" w:date="2022-01-28T15:28:00Z">
+        <w:r>
+          <w:rPr>
+            <w:rFonts w:ascii="Times New Roman" w:hAnsi="Times New Roman" w:cs="Times New Roman"/>
+            <w:sz w:val="24"/>
+            <w:szCs w:val="24"/>
+          </w:rPr>
+          <w:t>ithi</w:t>
+        </w:r>
+      </w:ins>
+      <w:del w:id="75" w:author="Jakob Johann Assmann" w:date="2022-01-28T15:28:00Z">
+        <w:r>
+          <w:rPr>
+            <w:rFonts w:ascii="Times New Roman" w:hAnsi="Times New Roman" w:cs="Times New Roman"/>
+            <w:sz w:val="24"/>
+            <w:szCs w:val="24"/>
+          </w:rPr>
+          <w:delText>hite</w:delText>
+        </w:r>
+      </w:del>
+      <w:r>
+        <w:rPr>
+          <w:rFonts w:ascii="Times New Roman" w:hAnsi="Times New Roman" w:cs="Times New Roman"/>
+          <w:sz w:val="24"/>
+          <w:szCs w:val="24"/>
+        </w:rPr>
+        <w:t>ns</w:t>
+      </w:r>
+      <w:proofErr w:type="spellEnd"/>
+      <w:r>
+        <w:rPr>
+          <w:rFonts w:ascii="Times New Roman" w:hAnsi="Times New Roman" w:cs="Times New Roman"/>
+          <w:sz w:val="24"/>
+          <w:szCs w:val="24"/>
+        </w:rPr>
+        <w:t xml:space="preserve"> </w:t>
+      </w:r>
+      <w:commentRangeEnd w:id="73"/>
+      <w:r>
+        <w:rPr>
+          <w:rStyle w:val="CommentReference"/>
+        </w:rPr>
+        <w:commentReference w:id="73"/>
+      </w:r>
+      <w:r>
+        <w:rPr>
+          <w:rFonts w:ascii="Times New Roman" w:hAnsi="Times New Roman" w:cs="Times New Roman"/>
+          <w:sz w:val="24"/>
+          <w:szCs w:val="24"/>
+        </w:rPr>
+        <w:t xml:space="preserve">each </w:t>
       </w:r>
       <w:r>
         <w:rPr>
@@ -21165,21 +21936,21 @@
       <w:pPr>
         <w:pStyle w:val="Heading1"/>
       </w:pPr>
-      <w:commentRangeStart w:id="3"/>
+      <w:commentRangeStart w:id="76"/>
       <w:r>
         <w:t>Example</w:t>
       </w:r>
       <w:r>
         <w:t xml:space="preserve"> application</w:t>
       </w:r>
-      <w:commentRangeEnd w:id="3"/>
+      <w:commentRangeEnd w:id="76"/>
       <w:r>
         <w:rPr>
           <w:rStyle w:val="CommentReference"/>
           <w:sz w:val="24"/>
           <w:szCs w:val="24"/>
         </w:rPr>
-        <w:commentReference w:id="3"/>
+        <w:commentReference w:id="76"/>
       </w:r>
       <w:r>
         <w:t xml:space="preserve">: Vegetation greenness trends for a landscape on </w:t>
@@ -21665,15 +22436,7 @@
           <w:sz w:val="24"/>
           <w:szCs w:val="24"/>
         </w:rPr>
-        <w:t>University of Copenhagen</w:t>
-      </w:r>
-      <w:r>
-        <w:rPr>
-          <w:rFonts w:ascii="Times New Roman" w:hAnsi="Times New Roman" w:cs="Times New Roman"/>
-          <w:sz w:val="24"/>
-          <w:szCs w:val="24"/>
-        </w:rPr>
-        <w:t xml:space="preserve">’s </w:t>
+        <w:t xml:space="preserve">University of Copenhagen’s </w:t>
       </w:r>
       <w:r>
         <w:rPr>
@@ -21827,7 +22590,8 @@
         </w:rPr>
         <w:t xml:space="preserve"> </w:t>
       </w:r>
-      <w:commentRangeStart w:id="4"/>
+      <w:commentRangeStart w:id="77"/>
+      <w:commentRangeStart w:id="78"/>
       <w:r>
         <w:rPr>
           <w:rFonts w:ascii="Times New Roman" w:hAnsi="Times New Roman" w:cs="Times New Roman"/>
@@ -21844,12 +22608,19 @@
         </w:rPr>
         <w:t xml:space="preserve">et al. 2021) </w:t>
       </w:r>
-      <w:commentRangeEnd w:id="4"/>
+      <w:commentRangeEnd w:id="77"/>
       <w:r>
         <w:rPr>
           <w:rStyle w:val="CommentReference"/>
         </w:rPr>
-        <w:commentReference w:id="4"/>
+        <w:commentReference w:id="77"/>
+      </w:r>
+      <w:commentRangeEnd w:id="78"/>
+      <w:r>
+        <w:rPr>
+          <w:rStyle w:val="CommentReference"/>
+        </w:rPr>
+        <w:commentReference w:id="78"/>
       </w:r>
       <w:r>
         <w:rPr>
@@ -25356,9 +26127,9 @@
       <w:pPr>
         <w:pStyle w:val="Heading2"/>
       </w:pPr>
-      <w:commentRangeStart w:id="5"/>
-      <w:commentRangeStart w:id="6"/>
-      <w:commentRangeStart w:id="7"/>
+      <w:commentRangeStart w:id="79"/>
+      <w:commentRangeStart w:id="80"/>
+      <w:commentRangeStart w:id="81"/>
       <w:r>
         <w:t xml:space="preserve">Part 2: Derive vegetation greenness time series </w:t>
       </w:r>
@@ -25368,32 +26139,32 @@
       <w:r>
         <w:t>Landsat data</w:t>
       </w:r>
-      <w:commentRangeEnd w:id="5"/>
+      <w:commentRangeEnd w:id="79"/>
       <w:r>
         <w:rPr>
           <w:rStyle w:val="CommentReference"/>
           <w:rFonts w:asciiTheme="minorHAnsi" w:eastAsiaTheme="minorEastAsia" w:hAnsiTheme="minorHAnsi" w:cstheme="minorBidi"/>
           <w:i w:val="0"/>
         </w:rPr>
-        <w:commentReference w:id="5"/>
-      </w:r>
-      <w:commentRangeEnd w:id="6"/>
+        <w:commentReference w:id="79"/>
+      </w:r>
+      <w:commentRangeEnd w:id="80"/>
       <w:r>
         <w:rPr>
           <w:rStyle w:val="CommentReference"/>
           <w:rFonts w:asciiTheme="minorHAnsi" w:eastAsiaTheme="minorEastAsia" w:hAnsiTheme="minorHAnsi" w:cstheme="minorBidi"/>
           <w:i w:val="0"/>
         </w:rPr>
-        <w:commentReference w:id="6"/>
-      </w:r>
-      <w:commentRangeEnd w:id="7"/>
+        <w:commentReference w:id="80"/>
+      </w:r>
+      <w:commentRangeEnd w:id="81"/>
       <w:r>
         <w:rPr>
           <w:rStyle w:val="CommentReference"/>
           <w:rFonts w:asciiTheme="minorHAnsi" w:eastAsiaTheme="minorEastAsia" w:hAnsiTheme="minorHAnsi" w:cstheme="minorBidi"/>
           <w:i w:val="0"/>
         </w:rPr>
-        <w:commentReference w:id="7"/>
+        <w:commentReference w:id="81"/>
       </w:r>
     </w:p>
     <w:p>
@@ -26068,35 +26839,119 @@
           <w:rFonts w:ascii="Consolas" w:hAnsi="Consolas" w:cs="Times New Roman"/>
           <w:sz w:val="20"/>
           <w:szCs w:val="20"/>
-          <w:lang w:val="da-DK"/>
+          <w:lang w:val="en-GB"/>
         </w:rPr>
       </w:pPr>
+      <w:proofErr w:type="spellStart"/>
+      <w:proofErr w:type="gramStart"/>
       <w:r>
         <w:rPr>
           <w:rFonts w:ascii="Consolas" w:hAnsi="Consolas" w:cs="Times New Roman"/>
           <w:sz w:val="20"/>
           <w:szCs w:val="20"/>
-          <w:lang w:val="da-DK"/>
-        </w:rPr>
-        <w:t>data.files &lt;- list.files(‘~/earth_engine/</w:t>
-      </w:r>
+          <w:lang w:val="en-GB"/>
+        </w:rPr>
+        <w:t>data.files</w:t>
+      </w:r>
+      <w:proofErr w:type="spellEnd"/>
+      <w:proofErr w:type="gramEnd"/>
       <w:r>
         <w:rPr>
           <w:rFonts w:ascii="Consolas" w:hAnsi="Consolas" w:cs="Times New Roman"/>
           <w:sz w:val="20"/>
           <w:szCs w:val="20"/>
-          <w:lang w:val="da-DK"/>
-        </w:rPr>
-        <w:t>lsat_disko’</w:t>
-      </w:r>
+          <w:lang w:val="en-GB"/>
+        </w:rPr>
+        <w:t xml:space="preserve"> &lt;- </w:t>
+      </w:r>
+      <w:proofErr w:type="spellStart"/>
       <w:r>
         <w:rPr>
           <w:rFonts w:ascii="Consolas" w:hAnsi="Consolas" w:cs="Times New Roman"/>
           <w:sz w:val="20"/>
           <w:szCs w:val="20"/>
-          <w:lang w:val="da-DK"/>
-        </w:rPr>
-        <w:t>, full.names = T)</w:t>
+          <w:lang w:val="en-GB"/>
+        </w:rPr>
+        <w:t>list.files</w:t>
+      </w:r>
+      <w:proofErr w:type="spellEnd"/>
+      <w:r>
+        <w:rPr>
+          <w:rFonts w:ascii="Consolas" w:hAnsi="Consolas" w:cs="Times New Roman"/>
+          <w:sz w:val="20"/>
+          <w:szCs w:val="20"/>
+          <w:lang w:val="en-GB"/>
+        </w:rPr>
+        <w:t>(‘~/</w:t>
+      </w:r>
+      <w:proofErr w:type="spellStart"/>
+      <w:r>
+        <w:rPr>
+          <w:rFonts w:ascii="Consolas" w:hAnsi="Consolas" w:cs="Times New Roman"/>
+          <w:sz w:val="20"/>
+          <w:szCs w:val="20"/>
+          <w:lang w:val="en-GB"/>
+        </w:rPr>
+        <w:t>earth_engine</w:t>
+      </w:r>
+      <w:proofErr w:type="spellEnd"/>
+      <w:r>
+        <w:rPr>
+          <w:rFonts w:ascii="Consolas" w:hAnsi="Consolas" w:cs="Times New Roman"/>
+          <w:sz w:val="20"/>
+          <w:szCs w:val="20"/>
+          <w:lang w:val="en-GB"/>
+        </w:rPr>
+        <w:t>/</w:t>
+      </w:r>
+      <w:proofErr w:type="spellStart"/>
+      <w:r>
+        <w:rPr>
+          <w:rFonts w:ascii="Consolas" w:hAnsi="Consolas" w:cs="Times New Roman"/>
+          <w:sz w:val="20"/>
+          <w:szCs w:val="20"/>
+          <w:lang w:val="en-GB"/>
+        </w:rPr>
+        <w:t>lsat_disko</w:t>
+      </w:r>
+      <w:proofErr w:type="spellEnd"/>
+      <w:r>
+        <w:rPr>
+          <w:rFonts w:ascii="Consolas" w:hAnsi="Consolas" w:cs="Times New Roman"/>
+          <w:sz w:val="20"/>
+          <w:szCs w:val="20"/>
+          <w:lang w:val="en-GB"/>
+        </w:rPr>
+        <w:t>’</w:t>
+      </w:r>
+      <w:r>
+        <w:rPr>
+          <w:rFonts w:ascii="Consolas" w:hAnsi="Consolas" w:cs="Times New Roman"/>
+          <w:sz w:val="20"/>
+          <w:szCs w:val="20"/>
+          <w:lang w:val="en-GB"/>
+        </w:rPr>
+        <w:t xml:space="preserve">, </w:t>
+      </w:r>
+      <w:proofErr w:type="spellStart"/>
+      <w:r>
+        <w:rPr>
+          <w:rFonts w:ascii="Consolas" w:hAnsi="Consolas" w:cs="Times New Roman"/>
+          <w:sz w:val="20"/>
+          <w:szCs w:val="20"/>
+          <w:lang w:val="en-GB"/>
+        </w:rPr>
+        <w:t>full.names</w:t>
+      </w:r>
+      <w:proofErr w:type="spellEnd"/>
+      <w:r>
+        <w:rPr>
+          <w:rFonts w:ascii="Consolas" w:hAnsi="Consolas" w:cs="Times New Roman"/>
+          <w:sz w:val="20"/>
+          <w:szCs w:val="20"/>
+          <w:lang w:val="en-GB"/>
+        </w:rPr>
+        <w:t xml:space="preserve"> = T)</w:t>
       </w:r>
     </w:p>
     <w:p>
@@ -26113,17 +26968,130 @@
           <w:rFonts w:ascii="Consolas" w:hAnsi="Consolas" w:cs="Times New Roman"/>
           <w:sz w:val="20"/>
           <w:szCs w:val="20"/>
-          <w:lang w:val="da-DK"/>
+          <w:lang w:val="en-GB"/>
         </w:rPr>
       </w:pPr>
+      <w:proofErr w:type="spellStart"/>
+      <w:proofErr w:type="gramStart"/>
       <w:r>
         <w:rPr>
           <w:rFonts w:ascii="Consolas" w:hAnsi="Consolas" w:cs="Times New Roman"/>
           <w:sz w:val="20"/>
           <w:szCs w:val="20"/>
-          <w:lang w:val="da-DK"/>
-        </w:rPr>
-        <w:t>lsat.dt &lt;- do.call("rbind", lapply(data.files, fread))</w:t>
+          <w:lang w:val="en-GB"/>
+        </w:rPr>
+        <w:t>lsat.dt</w:t>
+      </w:r>
+      <w:proofErr w:type="spellEnd"/>
+      <w:proofErr w:type="gramEnd"/>
+      <w:r>
+        <w:rPr>
+          <w:rFonts w:ascii="Consolas" w:hAnsi="Consolas" w:cs="Times New Roman"/>
+          <w:sz w:val="20"/>
+          <w:szCs w:val="20"/>
+          <w:lang w:val="en-GB"/>
+        </w:rPr>
+        <w:t xml:space="preserve"> &lt;- </w:t>
+      </w:r>
+      <w:proofErr w:type="spellStart"/>
+      <w:r>
+        <w:rPr>
+          <w:rFonts w:ascii="Consolas" w:hAnsi="Consolas" w:cs="Times New Roman"/>
+          <w:sz w:val="20"/>
+          <w:szCs w:val="20"/>
+          <w:lang w:val="en-GB"/>
+        </w:rPr>
+        <w:t>do.call</w:t>
+      </w:r>
+      <w:proofErr w:type="spellEnd"/>
+      <w:r>
+        <w:rPr>
+          <w:rFonts w:ascii="Consolas" w:hAnsi="Consolas" w:cs="Times New Roman"/>
+          <w:sz w:val="20"/>
+          <w:szCs w:val="20"/>
+          <w:lang w:val="en-GB"/>
+        </w:rPr>
+        <w:t>("</w:t>
+      </w:r>
+      <w:proofErr w:type="spellStart"/>
+      <w:r>
+        <w:rPr>
+          <w:rFonts w:ascii="Consolas" w:hAnsi="Consolas" w:cs="Times New Roman"/>
+          <w:sz w:val="20"/>
+          <w:szCs w:val="20"/>
+          <w:lang w:val="en-GB"/>
+        </w:rPr>
+        <w:t>rbind</w:t>
+      </w:r>
+      <w:proofErr w:type="spellEnd"/>
+      <w:r>
+        <w:rPr>
+          <w:rFonts w:ascii="Consolas" w:hAnsi="Consolas" w:cs="Times New Roman"/>
+          <w:sz w:val="20"/>
+          <w:szCs w:val="20"/>
+          <w:lang w:val="en-GB"/>
+        </w:rPr>
+        <w:t xml:space="preserve">", </w:t>
+      </w:r>
+      <w:proofErr w:type="spellStart"/>
+      <w:r>
+        <w:rPr>
+          <w:rFonts w:ascii="Consolas" w:hAnsi="Consolas" w:cs="Times New Roman"/>
+          <w:sz w:val="20"/>
+          <w:szCs w:val="20"/>
+          <w:lang w:val="en-GB"/>
+        </w:rPr>
+        <w:t>lapply</w:t>
+      </w:r>
+      <w:proofErr w:type="spellEnd"/>
+      <w:r>
+        <w:rPr>
+          <w:rFonts w:ascii="Consolas" w:hAnsi="Consolas" w:cs="Times New Roman"/>
+          <w:sz w:val="20"/>
+          <w:szCs w:val="20"/>
+          <w:lang w:val="en-GB"/>
+        </w:rPr>
+        <w:t>(</w:t>
+      </w:r>
+      <w:proofErr w:type="spellStart"/>
+      <w:r>
+        <w:rPr>
+          <w:rFonts w:ascii="Consolas" w:hAnsi="Consolas" w:cs="Times New Roman"/>
+          <w:sz w:val="20"/>
+          <w:szCs w:val="20"/>
+          <w:lang w:val="en-GB"/>
+        </w:rPr>
+        <w:t>data.files</w:t>
+      </w:r>
+      <w:proofErr w:type="spellEnd"/>
+      <w:r>
+        <w:rPr>
+          <w:rFonts w:ascii="Consolas" w:hAnsi="Consolas" w:cs="Times New Roman"/>
+          <w:sz w:val="20"/>
+          <w:szCs w:val="20"/>
+          <w:lang w:val="en-GB"/>
+        </w:rPr>
+        <w:t xml:space="preserve">, </w:t>
+      </w:r>
+      <w:proofErr w:type="spellStart"/>
+      <w:r>
+        <w:rPr>
+          <w:rFonts w:ascii="Consolas" w:hAnsi="Consolas" w:cs="Times New Roman"/>
+          <w:sz w:val="20"/>
+          <w:szCs w:val="20"/>
+          <w:lang w:val="en-GB"/>
+        </w:rPr>
+        <w:t>fread</w:t>
+      </w:r>
+      <w:proofErr w:type="spellEnd"/>
+      <w:r>
+        <w:rPr>
+          <w:rFonts w:ascii="Consolas" w:hAnsi="Consolas" w:cs="Times New Roman"/>
+          <w:sz w:val="20"/>
+          <w:szCs w:val="20"/>
+          <w:lang w:val="en-GB"/>
+        </w:rPr>
+        <w:t>))</w:t>
       </w:r>
     </w:p>
     <w:p>
@@ -26140,7 +27108,7 @@
           <w:rFonts w:ascii="Consolas" w:hAnsi="Consolas" w:cs="Times New Roman"/>
           <w:sz w:val="20"/>
           <w:szCs w:val="20"/>
-          <w:lang w:val="da-DK"/>
+          <w:lang w:val="en-GB"/>
         </w:rPr>
       </w:pPr>
     </w:p>
@@ -26266,7 +27234,15 @@
           <w:rFonts w:ascii="Consolas" w:hAnsi="Consolas" w:cs="Times New Roman"/>
           <w:sz w:val="20"/>
           <w:szCs w:val="20"/>
-          <w:lang w:val="da-DK"/>
+          <w:lang w:val="en-GB"/>
+          <w:rPrChange w:id="82" w:author="Jakob Johann Assmann" w:date="2022-01-28T11:25:00Z">
+            <w:rPr>
+              <w:rFonts w:ascii="Consolas" w:hAnsi="Consolas" w:cs="Times New Roman"/>
+              <w:sz w:val="20"/>
+              <w:szCs w:val="20"/>
+              <w:lang w:val="da-DK"/>
+            </w:rPr>
+          </w:rPrChange>
         </w:rPr>
       </w:pPr>
       <w:r>
@@ -26274,7 +27250,15 @@
           <w:rFonts w:ascii="Consolas" w:hAnsi="Consolas" w:cs="Times New Roman"/>
           <w:sz w:val="20"/>
           <w:szCs w:val="20"/>
-          <w:lang w:val="da-DK"/>
+          <w:lang w:val="en-GB"/>
+          <w:rPrChange w:id="83" w:author="Jakob Johann Assmann" w:date="2022-01-28T11:25:00Z">
+            <w:rPr>
+              <w:rFonts w:ascii="Consolas" w:hAnsi="Consolas" w:cs="Times New Roman"/>
+              <w:sz w:val="20"/>
+              <w:szCs w:val="20"/>
+              <w:lang w:val="da-DK"/>
+            </w:rPr>
+          </w:rPrChange>
         </w:rPr>
         <w:t># Clean data by filtering clouds, snow, and water, as well as radiometric and geometric errors.</w:t>
       </w:r>
@@ -26293,17 +27277,126 @@
           <w:rFonts w:ascii="Consolas" w:hAnsi="Consolas" w:cs="Times New Roman"/>
           <w:sz w:val="20"/>
           <w:szCs w:val="20"/>
-          <w:lang w:val="da-DK"/>
+          <w:lang w:val="en-GB"/>
+          <w:rPrChange w:id="84" w:author="Jakob Johann Assmann" w:date="2022-01-28T11:25:00Z">
+            <w:rPr>
+              <w:rFonts w:ascii="Consolas" w:hAnsi="Consolas" w:cs="Times New Roman"/>
+              <w:sz w:val="20"/>
+              <w:szCs w:val="20"/>
+              <w:lang w:val="da-DK"/>
+            </w:rPr>
+          </w:rPrChange>
         </w:rPr>
       </w:pPr>
+      <w:proofErr w:type="spellStart"/>
+      <w:proofErr w:type="gramStart"/>
       <w:r>
         <w:rPr>
           <w:rFonts w:ascii="Consolas" w:hAnsi="Consolas" w:cs="Times New Roman"/>
           <w:sz w:val="20"/>
           <w:szCs w:val="20"/>
-          <w:lang w:val="da-DK"/>
-        </w:rPr>
-        <w:t>lsat.dt &lt;- lsat_clean_data(lsat.dt)</w:t>
+          <w:lang w:val="en-GB"/>
+          <w:rPrChange w:id="85" w:author="Jakob Johann Assmann" w:date="2022-01-28T11:25:00Z">
+            <w:rPr>
+              <w:rFonts w:ascii="Consolas" w:hAnsi="Consolas" w:cs="Times New Roman"/>
+              <w:sz w:val="20"/>
+              <w:szCs w:val="20"/>
+              <w:lang w:val="da-DK"/>
+            </w:rPr>
+          </w:rPrChange>
+        </w:rPr>
+        <w:t>lsat.dt</w:t>
+      </w:r>
+      <w:proofErr w:type="spellEnd"/>
+      <w:proofErr w:type="gramEnd"/>
+      <w:r>
+        <w:rPr>
+          <w:rFonts w:ascii="Consolas" w:hAnsi="Consolas" w:cs="Times New Roman"/>
+          <w:sz w:val="20"/>
+          <w:szCs w:val="20"/>
+          <w:lang w:val="en-GB"/>
+          <w:rPrChange w:id="86" w:author="Jakob Johann Assmann" w:date="2022-01-28T11:25:00Z">
+            <w:rPr>
+              <w:rFonts w:ascii="Consolas" w:hAnsi="Consolas" w:cs="Times New Roman"/>
+              <w:sz w:val="20"/>
+              <w:szCs w:val="20"/>
+              <w:lang w:val="da-DK"/>
+            </w:rPr>
+          </w:rPrChange>
+        </w:rPr>
+        <w:t xml:space="preserve"> &lt;- </w:t>
+      </w:r>
+      <w:proofErr w:type="spellStart"/>
+      <w:r>
+        <w:rPr>
+          <w:rFonts w:ascii="Consolas" w:hAnsi="Consolas" w:cs="Times New Roman"/>
+          <w:sz w:val="20"/>
+          <w:szCs w:val="20"/>
+          <w:lang w:val="en-GB"/>
+          <w:rPrChange w:id="87" w:author="Jakob Johann Assmann" w:date="2022-01-28T11:25:00Z">
+            <w:rPr>
+              <w:rFonts w:ascii="Consolas" w:hAnsi="Consolas" w:cs="Times New Roman"/>
+              <w:sz w:val="20"/>
+              <w:szCs w:val="20"/>
+              <w:lang w:val="da-DK"/>
+            </w:rPr>
+          </w:rPrChange>
+        </w:rPr>
+        <w:t>lsat_clean_data</w:t>
+      </w:r>
+      <w:proofErr w:type="spellEnd"/>
+      <w:r>
+        <w:rPr>
+          <w:rFonts w:ascii="Consolas" w:hAnsi="Consolas" w:cs="Times New Roman"/>
+          <w:sz w:val="20"/>
+          <w:szCs w:val="20"/>
+          <w:lang w:val="en-GB"/>
+          <w:rPrChange w:id="88" w:author="Jakob Johann Assmann" w:date="2022-01-28T11:25:00Z">
+            <w:rPr>
+              <w:rFonts w:ascii="Consolas" w:hAnsi="Consolas" w:cs="Times New Roman"/>
+              <w:sz w:val="20"/>
+              <w:szCs w:val="20"/>
+              <w:lang w:val="da-DK"/>
+            </w:rPr>
+          </w:rPrChange>
+        </w:rPr>
+        <w:t>(</w:t>
+      </w:r>
+      <w:proofErr w:type="spellStart"/>
+      <w:r>
+        <w:rPr>
+          <w:rFonts w:ascii="Consolas" w:hAnsi="Consolas" w:cs="Times New Roman"/>
+          <w:sz w:val="20"/>
+          <w:szCs w:val="20"/>
+          <w:lang w:val="en-GB"/>
+          <w:rPrChange w:id="89" w:author="Jakob Johann Assmann" w:date="2022-01-28T11:25:00Z">
+            <w:rPr>
+              <w:rFonts w:ascii="Consolas" w:hAnsi="Consolas" w:cs="Times New Roman"/>
+              <w:sz w:val="20"/>
+              <w:szCs w:val="20"/>
+              <w:lang w:val="da-DK"/>
+            </w:rPr>
+          </w:rPrChange>
+        </w:rPr>
+        <w:t>lsat.dt</w:t>
+      </w:r>
+      <w:proofErr w:type="spellEnd"/>
+      <w:r>
+        <w:rPr>
+          <w:rFonts w:ascii="Consolas" w:hAnsi="Consolas" w:cs="Times New Roman"/>
+          <w:sz w:val="20"/>
+          <w:szCs w:val="20"/>
+          <w:lang w:val="en-GB"/>
+          <w:rPrChange w:id="90" w:author="Jakob Johann Assmann" w:date="2022-01-28T11:25:00Z">
+            <w:rPr>
+              <w:rFonts w:ascii="Consolas" w:hAnsi="Consolas" w:cs="Times New Roman"/>
+              <w:sz w:val="20"/>
+              <w:szCs w:val="20"/>
+              <w:lang w:val="da-DK"/>
+            </w:rPr>
+          </w:rPrChange>
+        </w:rPr>
+        <w:t>)</w:t>
       </w:r>
     </w:p>
     <w:p>
@@ -26320,7 +27413,15 @@
           <w:rFonts w:ascii="Consolas" w:hAnsi="Consolas" w:cs="Times New Roman"/>
           <w:sz w:val="20"/>
           <w:szCs w:val="20"/>
-          <w:lang w:val="da-DK"/>
+          <w:lang w:val="en-GB"/>
+          <w:rPrChange w:id="91" w:author="Jakob Johann Assmann" w:date="2022-01-28T11:25:00Z">
+            <w:rPr>
+              <w:rFonts w:ascii="Consolas" w:hAnsi="Consolas" w:cs="Times New Roman"/>
+              <w:sz w:val="20"/>
+              <w:szCs w:val="20"/>
+              <w:lang w:val="da-DK"/>
+            </w:rPr>
+          </w:rPrChange>
         </w:rPr>
       </w:pPr>
     </w:p>
@@ -26338,7 +27439,15 @@
           <w:rFonts w:ascii="Consolas" w:hAnsi="Consolas" w:cs="Times New Roman"/>
           <w:sz w:val="20"/>
           <w:szCs w:val="20"/>
-          <w:lang w:val="da-DK"/>
+          <w:lang w:val="en-GB"/>
+          <w:rPrChange w:id="92" w:author="Jakob Johann Assmann" w:date="2022-01-28T11:25:00Z">
+            <w:rPr>
+              <w:rFonts w:ascii="Consolas" w:hAnsi="Consolas" w:cs="Times New Roman"/>
+              <w:sz w:val="20"/>
+              <w:szCs w:val="20"/>
+              <w:lang w:val="da-DK"/>
+            </w:rPr>
+          </w:rPrChange>
         </w:rPr>
       </w:pPr>
       <w:r>
@@ -26346,7 +27455,15 @@
           <w:rFonts w:ascii="Consolas" w:hAnsi="Consolas" w:cs="Times New Roman"/>
           <w:sz w:val="20"/>
           <w:szCs w:val="20"/>
-          <w:lang w:val="da-DK"/>
+          <w:lang w:val="en-GB"/>
+          <w:rPrChange w:id="93" w:author="Jakob Johann Assmann" w:date="2022-01-28T11:25:00Z">
+            <w:rPr>
+              <w:rFonts w:ascii="Consolas" w:hAnsi="Consolas" w:cs="Times New Roman"/>
+              <w:sz w:val="20"/>
+              <w:szCs w:val="20"/>
+              <w:lang w:val="da-DK"/>
+            </w:rPr>
+          </w:rPrChange>
         </w:rPr>
         <w:t># Summarize the availability of Landsat data for each pixel</w:t>
       </w:r>
@@ -26365,17 +27482,90 @@
           <w:rFonts w:ascii="Consolas" w:hAnsi="Consolas" w:cs="Times New Roman"/>
           <w:sz w:val="20"/>
           <w:szCs w:val="20"/>
-          <w:lang w:val="da-DK"/>
+          <w:lang w:val="en-GB"/>
+          <w:rPrChange w:id="94" w:author="Jakob Johann Assmann" w:date="2022-01-28T11:25:00Z">
+            <w:rPr>
+              <w:rFonts w:ascii="Consolas" w:hAnsi="Consolas" w:cs="Times New Roman"/>
+              <w:sz w:val="20"/>
+              <w:szCs w:val="20"/>
+              <w:lang w:val="da-DK"/>
+            </w:rPr>
+          </w:rPrChange>
         </w:rPr>
       </w:pPr>
+      <w:proofErr w:type="spellStart"/>
       <w:r>
         <w:rPr>
           <w:rFonts w:ascii="Consolas" w:hAnsi="Consolas" w:cs="Times New Roman"/>
           <w:sz w:val="20"/>
           <w:szCs w:val="20"/>
-          <w:lang w:val="da-DK"/>
-        </w:rPr>
-        <w:t>lsat_summarize_data_avail(lsat.dt)</w:t>
+          <w:lang w:val="en-GB"/>
+          <w:rPrChange w:id="95" w:author="Jakob Johann Assmann" w:date="2022-01-28T11:25:00Z">
+            <w:rPr>
+              <w:rFonts w:ascii="Consolas" w:hAnsi="Consolas" w:cs="Times New Roman"/>
+              <w:sz w:val="20"/>
+              <w:szCs w:val="20"/>
+              <w:lang w:val="da-DK"/>
+            </w:rPr>
+          </w:rPrChange>
+        </w:rPr>
+        <w:t>lsat_summarize_data_avail</w:t>
+      </w:r>
+      <w:proofErr w:type="spellEnd"/>
+      <w:r>
+        <w:rPr>
+          <w:rFonts w:ascii="Consolas" w:hAnsi="Consolas" w:cs="Times New Roman"/>
+          <w:sz w:val="20"/>
+          <w:szCs w:val="20"/>
+          <w:lang w:val="en-GB"/>
+          <w:rPrChange w:id="96" w:author="Jakob Johann Assmann" w:date="2022-01-28T11:25:00Z">
+            <w:rPr>
+              <w:rFonts w:ascii="Consolas" w:hAnsi="Consolas" w:cs="Times New Roman"/>
+              <w:sz w:val="20"/>
+              <w:szCs w:val="20"/>
+              <w:lang w:val="da-DK"/>
+            </w:rPr>
+          </w:rPrChange>
+        </w:rPr>
+        <w:t>(</w:t>
+      </w:r>
+      <w:proofErr w:type="spellStart"/>
+      <w:proofErr w:type="gramStart"/>
+      <w:r>
+        <w:rPr>
+          <w:rFonts w:ascii="Consolas" w:hAnsi="Consolas" w:cs="Times New Roman"/>
+          <w:sz w:val="20"/>
+          <w:szCs w:val="20"/>
+          <w:lang w:val="en-GB"/>
+          <w:rPrChange w:id="97" w:author="Jakob Johann Assmann" w:date="2022-01-28T11:25:00Z">
+            <w:rPr>
+              <w:rFonts w:ascii="Consolas" w:hAnsi="Consolas" w:cs="Times New Roman"/>
+              <w:sz w:val="20"/>
+              <w:szCs w:val="20"/>
+              <w:lang w:val="da-DK"/>
+            </w:rPr>
+          </w:rPrChange>
+        </w:rPr>
+        <w:t>lsat.dt</w:t>
+      </w:r>
+      <w:proofErr w:type="spellEnd"/>
+      <w:proofErr w:type="gramEnd"/>
+      <w:r>
+        <w:rPr>
+          <w:rFonts w:ascii="Consolas" w:hAnsi="Consolas" w:cs="Times New Roman"/>
+          <w:sz w:val="20"/>
+          <w:szCs w:val="20"/>
+          <w:lang w:val="en-GB"/>
+          <w:rPrChange w:id="98" w:author="Jakob Johann Assmann" w:date="2022-01-28T11:25:00Z">
+            <w:rPr>
+              <w:rFonts w:ascii="Consolas" w:hAnsi="Consolas" w:cs="Times New Roman"/>
+              <w:sz w:val="20"/>
+              <w:szCs w:val="20"/>
+              <w:lang w:val="da-DK"/>
+            </w:rPr>
+          </w:rPrChange>
+        </w:rPr>
+        <w:t>)</w:t>
       </w:r>
     </w:p>
     <w:p>
@@ -26392,7 +27582,15 @@
           <w:rFonts w:ascii="Consolas" w:hAnsi="Consolas" w:cs="Times New Roman"/>
           <w:sz w:val="20"/>
           <w:szCs w:val="20"/>
-          <w:lang w:val="da-DK"/>
+          <w:lang w:val="en-GB"/>
+          <w:rPrChange w:id="99" w:author="Jakob Johann Assmann" w:date="2022-01-28T11:25:00Z">
+            <w:rPr>
+              <w:rFonts w:ascii="Consolas" w:hAnsi="Consolas" w:cs="Times New Roman"/>
+              <w:sz w:val="20"/>
+              <w:szCs w:val="20"/>
+              <w:lang w:val="da-DK"/>
+            </w:rPr>
+          </w:rPrChange>
         </w:rPr>
       </w:pPr>
     </w:p>
@@ -26410,7 +27608,15 @@
           <w:rFonts w:ascii="Consolas" w:hAnsi="Consolas" w:cs="Times New Roman"/>
           <w:sz w:val="20"/>
           <w:szCs w:val="20"/>
-          <w:lang w:val="da-DK"/>
+          <w:lang w:val="en-GB"/>
+          <w:rPrChange w:id="100" w:author="Jakob Johann Assmann" w:date="2022-01-28T11:25:00Z">
+            <w:rPr>
+              <w:rFonts w:ascii="Consolas" w:hAnsi="Consolas" w:cs="Times New Roman"/>
+              <w:sz w:val="20"/>
+              <w:szCs w:val="20"/>
+              <w:lang w:val="da-DK"/>
+            </w:rPr>
+          </w:rPrChange>
         </w:rPr>
       </w:pPr>
       <w:r>
@@ -26418,7 +27624,15 @@
           <w:rFonts w:ascii="Consolas" w:hAnsi="Consolas" w:cs="Times New Roman"/>
           <w:sz w:val="20"/>
           <w:szCs w:val="20"/>
-          <w:lang w:val="da-DK"/>
+          <w:lang w:val="en-GB"/>
+          <w:rPrChange w:id="101" w:author="Jakob Johann Assmann" w:date="2022-01-28T11:25:00Z">
+            <w:rPr>
+              <w:rFonts w:ascii="Consolas" w:hAnsi="Consolas" w:cs="Times New Roman"/>
+              <w:sz w:val="20"/>
+              <w:szCs w:val="20"/>
+              <w:lang w:val="da-DK"/>
+            </w:rPr>
+          </w:rPrChange>
         </w:rPr>
         <w:t># Compute the Normalized Difference Vegetation Index (NDVI)</w:t>
       </w:r>
@@ -26437,17 +27651,198 @@
           <w:rFonts w:ascii="Consolas" w:hAnsi="Consolas" w:cs="Times New Roman"/>
           <w:sz w:val="20"/>
           <w:szCs w:val="20"/>
-          <w:lang w:val="da-DK"/>
+          <w:lang w:val="en-GB"/>
+          <w:rPrChange w:id="102" w:author="Jakob Johann Assmann" w:date="2022-01-28T11:25:00Z">
+            <w:rPr>
+              <w:rFonts w:ascii="Consolas" w:hAnsi="Consolas" w:cs="Times New Roman"/>
+              <w:sz w:val="20"/>
+              <w:szCs w:val="20"/>
+              <w:lang w:val="da-DK"/>
+            </w:rPr>
+          </w:rPrChange>
         </w:rPr>
       </w:pPr>
+      <w:proofErr w:type="spellStart"/>
+      <w:proofErr w:type="gramStart"/>
       <w:r>
         <w:rPr>
           <w:rFonts w:ascii="Consolas" w:hAnsi="Consolas" w:cs="Times New Roman"/>
           <w:sz w:val="20"/>
           <w:szCs w:val="20"/>
-          <w:lang w:val="da-DK"/>
-        </w:rPr>
-        <w:t>lsat.dt &lt;- lsat_calc_spec_index(lsat.dt, si = 'ndvi')</w:t>
+          <w:lang w:val="en-GB"/>
+          <w:rPrChange w:id="103" w:author="Jakob Johann Assmann" w:date="2022-01-28T11:25:00Z">
+            <w:rPr>
+              <w:rFonts w:ascii="Consolas" w:hAnsi="Consolas" w:cs="Times New Roman"/>
+              <w:sz w:val="20"/>
+              <w:szCs w:val="20"/>
+              <w:lang w:val="da-DK"/>
+            </w:rPr>
+          </w:rPrChange>
+        </w:rPr>
+        <w:t>lsat.dt</w:t>
+      </w:r>
+      <w:proofErr w:type="spellEnd"/>
+      <w:proofErr w:type="gramEnd"/>
+      <w:r>
+        <w:rPr>
+          <w:rFonts w:ascii="Consolas" w:hAnsi="Consolas" w:cs="Times New Roman"/>
+          <w:sz w:val="20"/>
+          <w:szCs w:val="20"/>
+          <w:lang w:val="en-GB"/>
+          <w:rPrChange w:id="104" w:author="Jakob Johann Assmann" w:date="2022-01-28T11:25:00Z">
+            <w:rPr>
+              <w:rFonts w:ascii="Consolas" w:hAnsi="Consolas" w:cs="Times New Roman"/>
+              <w:sz w:val="20"/>
+              <w:szCs w:val="20"/>
+              <w:lang w:val="da-DK"/>
+            </w:rPr>
+          </w:rPrChange>
+        </w:rPr>
+        <w:t xml:space="preserve"> &lt;- </w:t>
+      </w:r>
+      <w:proofErr w:type="spellStart"/>
+      <w:r>
+        <w:rPr>
+          <w:rFonts w:ascii="Consolas" w:hAnsi="Consolas" w:cs="Times New Roman"/>
+          <w:sz w:val="20"/>
+          <w:szCs w:val="20"/>
+          <w:lang w:val="en-GB"/>
+          <w:rPrChange w:id="105" w:author="Jakob Johann Assmann" w:date="2022-01-28T11:25:00Z">
+            <w:rPr>
+              <w:rFonts w:ascii="Consolas" w:hAnsi="Consolas" w:cs="Times New Roman"/>
+              <w:sz w:val="20"/>
+              <w:szCs w:val="20"/>
+              <w:lang w:val="da-DK"/>
+            </w:rPr>
+          </w:rPrChange>
+        </w:rPr>
+        <w:t>lsat_calc_spec_index</w:t>
+      </w:r>
+      <w:proofErr w:type="spellEnd"/>
+      <w:r>
+        <w:rPr>
+          <w:rFonts w:ascii="Consolas" w:hAnsi="Consolas" w:cs="Times New Roman"/>
+          <w:sz w:val="20"/>
+          <w:szCs w:val="20"/>
+          <w:lang w:val="en-GB"/>
+          <w:rPrChange w:id="106" w:author="Jakob Johann Assmann" w:date="2022-01-28T11:25:00Z">
+            <w:rPr>
+              <w:rFonts w:ascii="Consolas" w:hAnsi="Consolas" w:cs="Times New Roman"/>
+              <w:sz w:val="20"/>
+              <w:szCs w:val="20"/>
+              <w:lang w:val="da-DK"/>
+            </w:rPr>
+          </w:rPrChange>
+        </w:rPr>
+        <w:t>(</w:t>
+      </w:r>
+      <w:proofErr w:type="spellStart"/>
+      <w:r>
+        <w:rPr>
+          <w:rFonts w:ascii="Consolas" w:hAnsi="Consolas" w:cs="Times New Roman"/>
+          <w:sz w:val="20"/>
+          <w:szCs w:val="20"/>
+          <w:lang w:val="en-GB"/>
+          <w:rPrChange w:id="107" w:author="Jakob Johann Assmann" w:date="2022-01-28T11:25:00Z">
+            <w:rPr>
+              <w:rFonts w:ascii="Consolas" w:hAnsi="Consolas" w:cs="Times New Roman"/>
+              <w:sz w:val="20"/>
+              <w:szCs w:val="20"/>
+              <w:lang w:val="da-DK"/>
+            </w:rPr>
+          </w:rPrChange>
+        </w:rPr>
+        <w:t>lsat.dt</w:t>
+      </w:r>
+      <w:proofErr w:type="spellEnd"/>
+      <w:r>
+        <w:rPr>
+          <w:rFonts w:ascii="Consolas" w:hAnsi="Consolas" w:cs="Times New Roman"/>
+          <w:sz w:val="20"/>
+          <w:szCs w:val="20"/>
+          <w:lang w:val="en-GB"/>
+          <w:rPrChange w:id="108" w:author="Jakob Johann Assmann" w:date="2022-01-28T11:25:00Z">
+            <w:rPr>
+              <w:rFonts w:ascii="Consolas" w:hAnsi="Consolas" w:cs="Times New Roman"/>
+              <w:sz w:val="20"/>
+              <w:szCs w:val="20"/>
+              <w:lang w:val="da-DK"/>
+            </w:rPr>
+          </w:rPrChange>
+        </w:rPr>
+        <w:t xml:space="preserve">, </w:t>
+      </w:r>
+      <w:proofErr w:type="spellStart"/>
+      <w:r>
+        <w:rPr>
+          <w:rFonts w:ascii="Consolas" w:hAnsi="Consolas" w:cs="Times New Roman"/>
+          <w:sz w:val="20"/>
+          <w:szCs w:val="20"/>
+          <w:lang w:val="en-GB"/>
+          <w:rPrChange w:id="109" w:author="Jakob Johann Assmann" w:date="2022-01-28T11:25:00Z">
+            <w:rPr>
+              <w:rFonts w:ascii="Consolas" w:hAnsi="Consolas" w:cs="Times New Roman"/>
+              <w:sz w:val="20"/>
+              <w:szCs w:val="20"/>
+              <w:lang w:val="da-DK"/>
+            </w:rPr>
+          </w:rPrChange>
+        </w:rPr>
+        <w:t>si</w:t>
+      </w:r>
+      <w:proofErr w:type="spellEnd"/>
+      <w:r>
+        <w:rPr>
+          <w:rFonts w:ascii="Consolas" w:hAnsi="Consolas" w:cs="Times New Roman"/>
+          <w:sz w:val="20"/>
+          <w:szCs w:val="20"/>
+          <w:lang w:val="en-GB"/>
+          <w:rPrChange w:id="110" w:author="Jakob Johann Assmann" w:date="2022-01-28T11:25:00Z">
+            <w:rPr>
+              <w:rFonts w:ascii="Consolas" w:hAnsi="Consolas" w:cs="Times New Roman"/>
+              <w:sz w:val="20"/>
+              <w:szCs w:val="20"/>
+              <w:lang w:val="da-DK"/>
+            </w:rPr>
+          </w:rPrChange>
+        </w:rPr>
+        <w:t xml:space="preserve"> = '</w:t>
+      </w:r>
+      <w:proofErr w:type="spellStart"/>
+      <w:r>
+        <w:rPr>
+          <w:rFonts w:ascii="Consolas" w:hAnsi="Consolas" w:cs="Times New Roman"/>
+          <w:sz w:val="20"/>
+          <w:szCs w:val="20"/>
+          <w:lang w:val="en-GB"/>
+          <w:rPrChange w:id="111" w:author="Jakob Johann Assmann" w:date="2022-01-28T11:25:00Z">
+            <w:rPr>
+              <w:rFonts w:ascii="Consolas" w:hAnsi="Consolas" w:cs="Times New Roman"/>
+              <w:sz w:val="20"/>
+              <w:szCs w:val="20"/>
+              <w:lang w:val="da-DK"/>
+            </w:rPr>
+          </w:rPrChange>
+        </w:rPr>
+        <w:t>ndvi</w:t>
+      </w:r>
+      <w:proofErr w:type="spellEnd"/>
+      <w:r>
+        <w:rPr>
+          <w:rFonts w:ascii="Consolas" w:hAnsi="Consolas" w:cs="Times New Roman"/>
+          <w:sz w:val="20"/>
+          <w:szCs w:val="20"/>
+          <w:lang w:val="en-GB"/>
+          <w:rPrChange w:id="112" w:author="Jakob Johann Assmann" w:date="2022-01-28T11:25:00Z">
+            <w:rPr>
+              <w:rFonts w:ascii="Consolas" w:hAnsi="Consolas" w:cs="Times New Roman"/>
+              <w:sz w:val="20"/>
+              <w:szCs w:val="20"/>
+              <w:lang w:val="da-DK"/>
+            </w:rPr>
+          </w:rPrChange>
+        </w:rPr>
+        <w:t>')</w:t>
       </w:r>
     </w:p>
     <w:p>
@@ -28179,7 +29574,15 @@
           <w:rFonts w:ascii="Consolas" w:hAnsi="Consolas" w:cs="Times New Roman"/>
           <w:sz w:val="20"/>
           <w:szCs w:val="20"/>
-          <w:lang w:val="da-DK"/>
+          <w:lang w:val="en-GB"/>
+          <w:rPrChange w:id="113" w:author="Jakob Johann Assmann" w:date="2022-01-28T11:25:00Z">
+            <w:rPr>
+              <w:rFonts w:ascii="Consolas" w:hAnsi="Consolas" w:cs="Times New Roman"/>
+              <w:sz w:val="20"/>
+              <w:szCs w:val="20"/>
+              <w:lang w:val="da-DK"/>
+            </w:rPr>
+          </w:rPrChange>
         </w:rPr>
       </w:pPr>
       <w:r>
@@ -28191,14 +29594,60 @@
         </w:rPr>
         <w:t xml:space="preserve">  </w:t>
       </w:r>
+      <w:proofErr w:type="spellStart"/>
+      <w:proofErr w:type="gramStart"/>
       <w:r>
         <w:rPr>
           <w:rFonts w:ascii="Consolas" w:hAnsi="Consolas" w:cs="Times New Roman"/>
           <w:sz w:val="20"/>
           <w:szCs w:val="20"/>
-          <w:lang w:val="da-DK"/>
-        </w:rPr>
-        <w:t xml:space="preserve">train.with.highlat.data = T, </w:t>
+          <w:lang w:val="en-GB"/>
+          <w:rPrChange w:id="114" w:author="Jakob Johann Assmann" w:date="2022-01-28T11:25:00Z">
+            <w:rPr>
+              <w:rFonts w:ascii="Consolas" w:hAnsi="Consolas" w:cs="Times New Roman"/>
+              <w:sz w:val="20"/>
+              <w:szCs w:val="20"/>
+              <w:lang w:val="da-DK"/>
+            </w:rPr>
+          </w:rPrChange>
+        </w:rPr>
+        <w:t>train.with</w:t>
+      </w:r>
+      <w:proofErr w:type="gramEnd"/>
+      <w:r>
+        <w:rPr>
+          <w:rFonts w:ascii="Consolas" w:hAnsi="Consolas" w:cs="Times New Roman"/>
+          <w:sz w:val="20"/>
+          <w:szCs w:val="20"/>
+          <w:lang w:val="en-GB"/>
+          <w:rPrChange w:id="115" w:author="Jakob Johann Assmann" w:date="2022-01-28T11:25:00Z">
+            <w:rPr>
+              <w:rFonts w:ascii="Consolas" w:hAnsi="Consolas" w:cs="Times New Roman"/>
+              <w:sz w:val="20"/>
+              <w:szCs w:val="20"/>
+              <w:lang w:val="da-DK"/>
+            </w:rPr>
+          </w:rPrChange>
+        </w:rPr>
+        <w:t>.highlat.data</w:t>
+      </w:r>
+      <w:proofErr w:type="spellEnd"/>
+      <w:r>
+        <w:rPr>
+          <w:rFonts w:ascii="Consolas" w:hAnsi="Consolas" w:cs="Times New Roman"/>
+          <w:sz w:val="20"/>
+          <w:szCs w:val="20"/>
+          <w:lang w:val="en-GB"/>
+          <w:rPrChange w:id="116" w:author="Jakob Johann Assmann" w:date="2022-01-28T11:25:00Z">
+            <w:rPr>
+              <w:rFonts w:ascii="Consolas" w:hAnsi="Consolas" w:cs="Times New Roman"/>
+              <w:sz w:val="20"/>
+              <w:szCs w:val="20"/>
+              <w:lang w:val="da-DK"/>
+            </w:rPr>
+          </w:rPrChange>
+        </w:rPr>
+        <w:t xml:space="preserve"> = T, </w:t>
       </w:r>
     </w:p>
     <w:p>
@@ -28318,7 +29767,15 @@
           <w:rFonts w:ascii="Consolas" w:hAnsi="Consolas" w:cs="Times New Roman"/>
           <w:sz w:val="20"/>
           <w:szCs w:val="20"/>
-          <w:lang w:val="da-DK"/>
+          <w:lang w:val="en-GB"/>
+          <w:rPrChange w:id="117" w:author="Jakob Johann Assmann" w:date="2022-01-28T11:25:00Z">
+            <w:rPr>
+              <w:rFonts w:ascii="Consolas" w:hAnsi="Consolas" w:cs="Times New Roman"/>
+              <w:sz w:val="20"/>
+              <w:szCs w:val="20"/>
+              <w:lang w:val="da-DK"/>
+            </w:rPr>
+          </w:rPrChange>
         </w:rPr>
       </w:pPr>
       <w:r>
@@ -28330,14 +29787,41 @@
         </w:rPr>
         <w:t xml:space="preserve">  </w:t>
       </w:r>
+      <w:proofErr w:type="spellStart"/>
       <w:r>
         <w:rPr>
           <w:rFonts w:ascii="Consolas" w:hAnsi="Consolas" w:cs="Times New Roman"/>
           <w:sz w:val="20"/>
           <w:szCs w:val="20"/>
-          <w:lang w:val="da-DK"/>
-        </w:rPr>
-        <w:t>overwrite.col = T)</w:t>
+          <w:lang w:val="en-GB"/>
+          <w:rPrChange w:id="118" w:author="Jakob Johann Assmann" w:date="2022-01-28T11:25:00Z">
+            <w:rPr>
+              <w:rFonts w:ascii="Consolas" w:hAnsi="Consolas" w:cs="Times New Roman"/>
+              <w:sz w:val="20"/>
+              <w:szCs w:val="20"/>
+              <w:lang w:val="da-DK"/>
+            </w:rPr>
+          </w:rPrChange>
+        </w:rPr>
+        <w:t>overwrite.col</w:t>
+      </w:r>
+      <w:proofErr w:type="spellEnd"/>
+      <w:r>
+        <w:rPr>
+          <w:rFonts w:ascii="Consolas" w:hAnsi="Consolas" w:cs="Times New Roman"/>
+          <w:sz w:val="20"/>
+          <w:szCs w:val="20"/>
+          <w:lang w:val="en-GB"/>
+          <w:rPrChange w:id="119" w:author="Jakob Johann Assmann" w:date="2022-01-28T11:25:00Z">
+            <w:rPr>
+              <w:rFonts w:ascii="Consolas" w:hAnsi="Consolas" w:cs="Times New Roman"/>
+              <w:sz w:val="20"/>
+              <w:szCs w:val="20"/>
+              <w:lang w:val="da-DK"/>
+            </w:rPr>
+          </w:rPrChange>
+        </w:rPr>
+        <w:t xml:space="preserve"> = T)</w:t>
       </w:r>
     </w:p>
     <w:p>
@@ -28354,7 +29838,15 @@
           <w:rFonts w:ascii="Consolas" w:hAnsi="Consolas" w:cs="Times New Roman"/>
           <w:sz w:val="20"/>
           <w:szCs w:val="20"/>
-          <w:lang w:val="da-DK"/>
+          <w:lang w:val="en-GB"/>
+          <w:rPrChange w:id="120" w:author="Jakob Johann Assmann" w:date="2022-01-28T11:25:00Z">
+            <w:rPr>
+              <w:rFonts w:ascii="Consolas" w:hAnsi="Consolas" w:cs="Times New Roman"/>
+              <w:sz w:val="20"/>
+              <w:szCs w:val="20"/>
+              <w:lang w:val="da-DK"/>
+            </w:rPr>
+          </w:rPrChange>
         </w:rPr>
       </w:pPr>
     </w:p>
@@ -31552,7 +33044,7 @@
         </w:rPr>
         <w:t xml:space="preserve">, as determined using </w:t>
       </w:r>
-      <w:bookmarkStart w:id="8" w:name="_Hlk93496921"/>
+      <w:bookmarkStart w:id="121" w:name="_Hlk93496921"/>
       <w:proofErr w:type="spellStart"/>
       <w:r>
         <w:rPr>
@@ -31595,7 +33087,7 @@
         </w:rPr>
         <w:t xml:space="preserve">(). </w:t>
       </w:r>
-      <w:bookmarkEnd w:id="8"/>
+      <w:bookmarkEnd w:id="121"/>
     </w:p>
     <w:p>
       <w:pPr>
@@ -32046,7 +33538,25 @@
           <w:sz w:val="20"/>
           <w:szCs w:val="20"/>
         </w:rPr>
-        <w:t xml:space="preserve"> &lt;- lsat_calc_trend(</w:t>
+        <w:t xml:space="preserve"> &lt;- </w:t>
+      </w:r>
+      <w:proofErr w:type="spellStart"/>
+      <w:r>
+        <w:rPr>
+          <w:rFonts w:ascii="Consolas" w:hAnsi="Consolas" w:cs="Times New Roman"/>
+          <w:sz w:val="20"/>
+          <w:szCs w:val="20"/>
+        </w:rPr>
+        <w:t>lsat_calc_trend</w:t>
+      </w:r>
+      <w:proofErr w:type="spellEnd"/>
+      <w:r>
+        <w:rPr>
+          <w:rFonts w:ascii="Consolas" w:hAnsi="Consolas" w:cs="Times New Roman"/>
+          <w:sz w:val="20"/>
+          <w:szCs w:val="20"/>
+        </w:rPr>
+        <w:t>(</w:t>
       </w:r>
       <w:proofErr w:type="spellStart"/>
       <w:r>
@@ -33398,25 +34908,7 @@
           <w:sz w:val="24"/>
           <w:szCs w:val="24"/>
         </w:rPr>
-        <w:t xml:space="preserve">warrant further </w:t>
-      </w:r>
-      <w:proofErr w:type="gramStart"/>
-      <w:r>
-        <w:rPr>
-          <w:rFonts w:ascii="Times New Roman" w:hAnsi="Times New Roman" w:cs="Times New Roman"/>
-          <w:sz w:val="24"/>
-          <w:szCs w:val="24"/>
-        </w:rPr>
-        <w:t>investigation, but</w:t>
-      </w:r>
-      <w:proofErr w:type="gramEnd"/>
-      <w:r>
-        <w:rPr>
-          <w:rFonts w:ascii="Times New Roman" w:hAnsi="Times New Roman" w:cs="Times New Roman"/>
-          <w:sz w:val="24"/>
-          <w:szCs w:val="24"/>
-        </w:rPr>
-        <w:t xml:space="preserve"> are </w:t>
+        <w:t xml:space="preserve">warrant further investigation, but are </w:t>
       </w:r>
       <w:r>
         <w:rPr>
@@ -34255,12 +35747,12 @@
       <w:pPr>
         <w:pStyle w:val="Heading1"/>
       </w:pPr>
-      <w:commentRangeStart w:id="9"/>
-      <w:commentRangeStart w:id="10"/>
+      <w:commentRangeStart w:id="122"/>
+      <w:commentRangeStart w:id="123"/>
       <w:r>
         <w:t>Acknowledgements</w:t>
       </w:r>
-      <w:commentRangeEnd w:id="9"/>
+      <w:commentRangeEnd w:id="122"/>
       <w:r>
         <w:rPr>
           <w:rStyle w:val="CommentReference"/>
@@ -34269,9 +35761,9 @@
           <w:bCs w:val="0"/>
           <w:kern w:val="0"/>
         </w:rPr>
-        <w:commentReference w:id="9"/>
-      </w:r>
-      <w:commentRangeEnd w:id="10"/>
+        <w:commentReference w:id="122"/>
+      </w:r>
+      <w:commentRangeEnd w:id="123"/>
       <w:r>
         <w:rPr>
           <w:rStyle w:val="CommentReference"/>
@@ -34280,7 +35772,7 @@
           <w:bCs w:val="0"/>
           <w:kern w:val="0"/>
         </w:rPr>
-        <w:commentReference w:id="10"/>
+        <w:commentReference w:id="123"/>
       </w:r>
     </w:p>
     <w:p>
@@ -34330,7 +35822,25 @@
           <w:sz w:val="24"/>
           <w:szCs w:val="24"/>
         </w:rPr>
-        <w:t>(NASA) Arctic Boreal Vulnerability Experiment (ABoVE)</w:t>
+        <w:t>(NASA) Arctic Boreal Vulnerability Experiment (</w:t>
+      </w:r>
+      <w:proofErr w:type="spellStart"/>
+      <w:r>
+        <w:rPr>
+          <w:rFonts w:ascii="Times New Roman" w:hAnsi="Times New Roman" w:cs="Times New Roman"/>
+          <w:sz w:val="24"/>
+          <w:szCs w:val="24"/>
+        </w:rPr>
+        <w:t>ABoVE</w:t>
+      </w:r>
+      <w:proofErr w:type="spellEnd"/>
+      <w:r>
+        <w:rPr>
+          <w:rFonts w:ascii="Times New Roman" w:hAnsi="Times New Roman" w:cs="Times New Roman"/>
+          <w:sz w:val="24"/>
+          <w:szCs w:val="24"/>
+        </w:rPr>
+        <w:t>)</w:t>
       </w:r>
       <w:r>
         <w:rPr>
@@ -34492,6 +36002,95 @@
         </w:rPr>
         <w:t xml:space="preserve"> to L.T.B. and S.J.G. </w:t>
       </w:r>
+      <w:commentRangeStart w:id="124"/>
+      <w:ins w:id="125" w:author="Jakob Johann Assmann" w:date="2022-01-28T16:46:00Z">
+        <w:r>
+          <w:rPr>
+            <w:rFonts w:ascii="Times New Roman" w:hAnsi="Times New Roman" w:cs="Times New Roman"/>
+            <w:sz w:val="24"/>
+            <w:szCs w:val="24"/>
+          </w:rPr>
+          <w:t xml:space="preserve">The contributions from J.J.A and S.N. to this study were funded by the EU </w:t>
+        </w:r>
+      </w:ins>
+      <w:ins w:id="126" w:author="Jakob Johann Assmann" w:date="2022-01-28T16:52:00Z">
+        <w:r>
+          <w:rPr>
+            <w:rFonts w:ascii="Times New Roman" w:hAnsi="Times New Roman" w:cs="Times New Roman"/>
+            <w:sz w:val="24"/>
+            <w:szCs w:val="24"/>
+          </w:rPr>
+          <w:t xml:space="preserve">Horizon 2020 </w:t>
+        </w:r>
+      </w:ins>
+      <w:ins w:id="127" w:author="Jakob Johann Assmann" w:date="2022-01-28T16:46:00Z">
+        <w:r>
+          <w:rPr>
+            <w:rFonts w:ascii="Times New Roman" w:hAnsi="Times New Roman" w:cs="Times New Roman"/>
+            <w:sz w:val="24"/>
+            <w:szCs w:val="24"/>
+          </w:rPr>
+          <w:t xml:space="preserve">CHARTER project (Grant </w:t>
+        </w:r>
+      </w:ins>
+      <w:ins w:id="128" w:author="Jakob Johann Assmann" w:date="2022-01-28T16:51:00Z">
+        <w:r>
+          <w:rPr>
+            <w:rFonts w:ascii="Times New Roman" w:hAnsi="Times New Roman" w:cs="Times New Roman"/>
+            <w:sz w:val="24"/>
+            <w:szCs w:val="24"/>
+          </w:rPr>
+          <w:t>Agreement Number</w:t>
+        </w:r>
+      </w:ins>
+      <w:ins w:id="129" w:author="Jakob Johann Assmann" w:date="2022-01-28T16:46:00Z">
+        <w:r>
+          <w:rPr>
+            <w:rFonts w:ascii="Times New Roman" w:hAnsi="Times New Roman" w:cs="Times New Roman"/>
+            <w:sz w:val="24"/>
+            <w:szCs w:val="24"/>
+          </w:rPr>
+          <w:t xml:space="preserve">: </w:t>
+        </w:r>
+      </w:ins>
+      <w:ins w:id="130" w:author="Jakob Johann Assmann" w:date="2022-01-28T16:52:00Z">
+        <w:r>
+          <w:rPr>
+            <w:rFonts w:ascii="Times New Roman" w:hAnsi="Times New Roman" w:cs="Times New Roman"/>
+            <w:sz w:val="24"/>
+            <w:szCs w:val="24"/>
+            <w:lang w:val="en-GB"/>
+          </w:rPr>
+          <w:t>869471</w:t>
+        </w:r>
+        <w:r>
+          <w:rPr>
+            <w:rFonts w:ascii="Times New Roman" w:hAnsi="Times New Roman" w:cs="Times New Roman"/>
+            <w:sz w:val="24"/>
+            <w:szCs w:val="24"/>
+          </w:rPr>
+          <w:t>)</w:t>
+        </w:r>
+      </w:ins>
+      <w:ins w:id="131" w:author="Jakob Johann Assmann" w:date="2022-01-28T16:46:00Z">
+        <w:r>
+          <w:rPr>
+            <w:rFonts w:ascii="Times New Roman" w:hAnsi="Times New Roman" w:cs="Times New Roman"/>
+            <w:sz w:val="24"/>
+            <w:szCs w:val="24"/>
+          </w:rPr>
+          <w:t>.</w:t>
+        </w:r>
+      </w:ins>
+      <w:commentRangeEnd w:id="124"/>
+      <w:ins w:id="132" w:author="Jakob Johann Assmann" w:date="2022-01-28T16:47:00Z">
+        <w:r>
+          <w:rPr>
+            <w:rStyle w:val="CommentReference"/>
+          </w:rPr>
+          <w:commentReference w:id="124"/>
+        </w:r>
+      </w:ins>
     </w:p>
     <w:p>
       <w:pPr>
@@ -34518,6 +36117,7 @@
           <w:sz w:val="24"/>
           <w:szCs w:val="24"/>
         </w:rPr>
+        <w:lastRenderedPageBreak/>
         <w:t>Landsat 5</w:t>
       </w:r>
       <w:r>
@@ -34533,7 +36133,15 @@
           <w:rFonts w:ascii="Times New Roman" w:hAnsi="Times New Roman" w:cs="Times New Roman"/>
           <w:sz w:val="24"/>
           <w:szCs w:val="24"/>
-          <w:lang w:val="da-DK"/>
+          <w:lang w:val="en-GB"/>
+          <w:rPrChange w:id="133" w:author="Jakob Johann Assmann" w:date="2022-01-28T11:25:00Z">
+            <w:rPr>
+              <w:rFonts w:ascii="Times New Roman" w:hAnsi="Times New Roman" w:cs="Times New Roman"/>
+              <w:sz w:val="24"/>
+              <w:szCs w:val="24"/>
+              <w:lang w:val="da-DK"/>
+            </w:rPr>
+          </w:rPrChange>
         </w:rPr>
         <w:t>doi.org/10.5066/P9IAXOVV</w:t>
       </w:r>
@@ -34582,7 +36190,15 @@
           <w:rFonts w:ascii="Times New Roman" w:hAnsi="Times New Roman" w:cs="Times New Roman"/>
           <w:sz w:val="24"/>
           <w:szCs w:val="24"/>
-          <w:lang w:val="da-DK"/>
+          <w:lang w:val="en-GB"/>
+          <w:rPrChange w:id="134" w:author="Jakob Johann Assmann" w:date="2022-01-28T11:25:00Z">
+            <w:rPr>
+              <w:rFonts w:ascii="Times New Roman" w:hAnsi="Times New Roman" w:cs="Times New Roman"/>
+              <w:sz w:val="24"/>
+              <w:szCs w:val="24"/>
+              <w:lang w:val="da-DK"/>
+            </w:rPr>
+          </w:rPrChange>
         </w:rPr>
         <w:t>doi.org/10.5066/P9C7I13B</w:t>
       </w:r>
@@ -35060,6 +36676,7 @@
         <w:ind w:left="720" w:hanging="720"/>
       </w:pPr>
       <w:r>
+        <w:lastRenderedPageBreak/>
         <w:t>Gaglioti, B., L. T. Berner</w:t>
       </w:r>
       <w:r>
@@ -35090,14 +36707,7 @@
         <w:rPr>
           <w:rFonts w:hint="eastAsia"/>
         </w:rPr>
-        <w:t xml:space="preserve">Arrigo, S. J. Goetz, and D. H. Mann. 2021. Tussocks enduring or shrubs greening: Alternate responses to </w:t>
-      </w:r>
-      <w:r>
-        <w:rPr>
-          <w:rFonts w:hint="eastAsia"/>
-        </w:rPr>
-        <w:lastRenderedPageBreak/>
-        <w:t>changing fire regimes in the Noatak River Valley, Alaska. Journal of Geophysical R</w:t>
+        <w:t>Arrigo, S. J. Goetz, and D. H. Mann. 2021. Tussocks enduring or shrubs greening: Alternate responses to changing fire regimes in the Noatak River Valley, Alaska. Journal of Geophysical R</w:t>
       </w:r>
       <w:r>
         <w:t xml:space="preserve">esearch: Biogeosciences </w:t>
@@ -35458,6 +37068,7 @@
         <w:ind w:left="720" w:hanging="720"/>
       </w:pPr>
       <w:r>
+        <w:lastRenderedPageBreak/>
         <w:t xml:space="preserve">Marsett, R. C., J. Qi, P. Heilman, S. H. Biedenbender, M. C. Watson, S. Amer, M. Weltz, D. Goodrich, and R. Marsett. 2006. Remote sensing for grassland management in the arid southwest. Rangeland Ecology &amp; Management </w:t>
       </w:r>
       <w:r>
@@ -35477,7 +37088,6 @@
         <w:ind w:left="720" w:hanging="720"/>
       </w:pPr>
       <w:r>
-        <w:lastRenderedPageBreak/>
         <w:t xml:space="preserve">McFeeters, S. K. 1996. The use of the Normalized Difference Water Index (NDWI) in the delineation of open water features. International Journal of Remote Sensing </w:t>
       </w:r>
       <w:r>
@@ -35514,9 +37124,6 @@
         <w:pStyle w:val="EndNoteBibliography"/>
         <w:spacing w:after="0"/>
         <w:ind w:left="720" w:hanging="720"/>
-        <w:rPr>
-          <w:rFonts w:hint="eastAsia"/>
-        </w:rPr>
       </w:pPr>
       <w:r>
         <w:rPr>
@@ -35767,6 +37374,7 @@
         <w:ind w:left="720" w:hanging="720"/>
       </w:pPr>
       <w:r>
+        <w:lastRenderedPageBreak/>
         <w:t xml:space="preserve">Verdonen, M., L. T. Berner, B. C. Forbes, and T. Kumpula. 2020. Periglacial vegetation dynamics in Arctic Russia: decadal analysis of tundra regeneration on landslides with time series satellite imagery. Environmental Research Letters </w:t>
       </w:r>
       <w:r>
@@ -35786,7 +37394,6 @@
         <w:ind w:left="720" w:hanging="720"/>
       </w:pPr>
       <w:r>
-        <w:lastRenderedPageBreak/>
         <w:t xml:space="preserve">Walker, D. A., W. A. Gould, H. A. Maier, and M. K. Raynolds. 2002. The Circumpolar Arctic Vegetation Map: AVHRR-derived base maps, environmental controls, and integrated mapping procedures. International Journal of Remote Sensing </w:t>
       </w:r>
       <w:r>
@@ -36046,7 +37653,7 @@
 
 <file path=word/comments.xml><?xml version="1.0" encoding="utf-8"?>
 <w:comments xmlns:wpc="http://schemas.microsoft.com/office/word/2010/wordprocessingCanvas" xmlns:cx="http://schemas.microsoft.com/office/drawing/2014/chartex" xmlns:cx1="http://schemas.microsoft.com/office/drawing/2015/9/8/chartex" xmlns:cx2="http://schemas.microsoft.com/office/drawing/2015/10/21/chartex" xmlns:cx3="http://schemas.microsoft.com/office/drawing/2016/5/9/chartex" xmlns:cx4="http://schemas.microsoft.com/office/drawing/2016/5/10/chartex" xmlns:cx5="http://schemas.microsoft.com/office/drawing/2016/5/11/chartex" xmlns:cx6="http://schemas.microsoft.com/office/drawing/2016/5/12/chartex" xmlns:cx7="http://schemas.microsoft.com/office/drawing/2016/5/13/chartex" xmlns:cx8="http://schemas.microsoft.com/office/drawing/2016/5/14/chartex" xmlns:mc="http://schemas.openxmlformats.org/markup-compatibility/2006" xmlns:aink="http://schemas.microsoft.com/office/drawing/2016/ink" xmlns:am3d="http://schemas.microsoft.com/office/drawing/2017/model3d" xmlns:o="urn:schemas-microsoft-com:office:office" xmlns:r="http://schemas.openxmlformats.org/officeDocument/2006/relationships" xmlns:m="http://schemas.openxmlformats.org/officeDocument/2006/math" xmlns:v="urn:schemas-microsoft-com:vml" xmlns:wp14="http://schemas.microsoft.com/office/word/2010/wordprocessingDrawing" xmlns:wp="http://schemas.openxmlformats.org/drawingml/2006/wordprocessingDrawing" xmlns:w10="urn:schemas-microsoft-com:office:word" xmlns:w="http://schemas.openxmlformats.org/wordprocessingml/2006/main" xmlns:w14="http://schemas.microsoft.com/office/word/2010/wordml" xmlns:w15="http://schemas.microsoft.com/office/word/2012/wordml" xmlns:w16cex="http://schemas.microsoft.com/office/word/2018/wordml/cex" xmlns:w16cid="http://schemas.microsoft.com/office/word/2016/wordml/cid" xmlns:w16="http://schemas.microsoft.com/office/word/2018/wordml" xmlns:w16sdtdh="http://schemas.microsoft.com/office/word/2020/wordml/sdtdatahash" xmlns:w16se="http://schemas.microsoft.com/office/word/2015/wordml/symex" xmlns:wpg="http://schemas.microsoft.com/office/word/2010/wordprocessingGroup" xmlns:wpi="http://schemas.microsoft.com/office/word/2010/wordprocessingInk" xmlns:wne="http://schemas.microsoft.com/office/word/2006/wordml" xmlns:wps="http://schemas.microsoft.com/office/word/2010/wordprocessingShape" mc:Ignorable="w14 w15 w16se w16cid w16 w16cex w16sdtdh wp14">
-  <w:comment w:id="0" w:author="Logan Berner" w:date="2021-09-08T10:59:00Z" w:initials="LB">
+  <w:comment w:id="1" w:author="Logan Berner" w:date="2021-09-08T18:59:00Z" w:initials="LB">
     <w:p>
       <w:pPr>
         <w:pStyle w:val="CommentText"/>
@@ -36171,7 +37778,7 @@
       </w:r>
     </w:p>
   </w:comment>
-  <w:comment w:id="2" w:author="Jakob Johann Assmann" w:date="2022-01-18T07:05:00Z" w:initials="JJA">
+  <w:comment w:id="3" w:author="Jakob Johann Assmann" w:date="2022-01-28T10:28:00Z" w:initials="JJA">
     <w:p>
       <w:pPr>
         <w:pStyle w:val="CommentText"/>
@@ -36183,11 +37790,194 @@
         <w:annotationRef/>
       </w:r>
       <w:r>
-        <w:t>Need to be made!</w:t>
+        <w:t xml:space="preserve">Not sure these commas are needed here. Seems like they would help clarifying that this is an aside, but then we Germans love commas, so they might not be needed in English. Or perhaps just the second one? </w:t>
+      </w:r>
+    </w:p>
+    <w:p>
+      <w:pPr>
+        <w:pStyle w:val="CommentText"/>
+      </w:pPr>
+    </w:p>
+    <w:p>
+      <w:pPr>
+        <w:pStyle w:val="CommentText"/>
+      </w:pPr>
+      <w:r>
+        <w:t>Super minor, ignore if n</w:t>
+      </w:r>
+      <w:r>
+        <w:t>or relevant</w:t>
+      </w:r>
+      <w:r>
+        <w:t>.</w:t>
+      </w:r>
+      <w:r>
+        <w:t xml:space="preserve"> </w:t>
+      </w:r>
+      <w:r>
+        <w:sym w:font="Wingdings" w:char="F04A"/>
+      </w:r>
+      <w:r>
+        <w:t xml:space="preserve"> </w:t>
       </w:r>
     </w:p>
   </w:comment>
-  <w:comment w:id="3" w:author="Logan Berner" w:date="2021-09-08T11:01:00Z" w:initials="LB">
+  <w:comment w:id="5" w:author="Jakob Johann Assmann" w:date="2022-01-28T10:32:00Z" w:initials="JJA">
+    <w:p>
+      <w:pPr>
+        <w:pStyle w:val="CommentText"/>
+      </w:pPr>
+      <w:r>
+        <w:rPr>
+          <w:rStyle w:val="CommentReference"/>
+        </w:rPr>
+        <w:annotationRef/>
+      </w:r>
+      <w:r>
+        <w:t xml:space="preserve">Perhaps a bit of sign posting could round this off a bit more nicely here? Might also make it seem less repetitive given the first sentence of this paragraph </w:t>
+      </w:r>
+      <w:proofErr w:type="spellStart"/>
+      <w:r>
+        <w:t>kinda</w:t>
+      </w:r>
+      <w:proofErr w:type="spellEnd"/>
+      <w:r>
+        <w:t xml:space="preserve"> states this already.</w:t>
+      </w:r>
+    </w:p>
+    <w:p>
+      <w:pPr>
+        <w:pStyle w:val="CommentText"/>
+      </w:pPr>
+      <w:r>
+        <w:t xml:space="preserve">Just style though, so no need to implement it if you don’t like it.  </w:t>
+      </w:r>
+    </w:p>
+  </w:comment>
+  <w:comment w:id="9" w:author="Jakob Johann Assmann" w:date="2022-01-28T10:38:00Z" w:initials="JJA">
+    <w:p>
+      <w:pPr>
+        <w:pStyle w:val="CommentText"/>
+        <w:rPr>
+          <w:lang w:val="en-GB"/>
+        </w:rPr>
+      </w:pPr>
+      <w:r>
+        <w:rPr>
+          <w:rStyle w:val="CommentReference"/>
+        </w:rPr>
+        <w:annotationRef/>
+      </w:r>
+      <w:r>
+        <w:t xml:space="preserve">The one thing that came to my mind here is that, while we do comment on other R packages, we do not comment on other R-independent </w:t>
+      </w:r>
+      <w:proofErr w:type="spellStart"/>
+      <w:r>
+        <w:t>programmes</w:t>
+      </w:r>
+      <w:proofErr w:type="spellEnd"/>
+      <w:r>
+        <w:t xml:space="preserve"> such as </w:t>
+      </w:r>
+      <w:proofErr w:type="spellStart"/>
+      <w:r>
+        <w:rPr>
+          <w:lang w:val="en-GB"/>
+        </w:rPr>
+        <w:t>LandTrendr</w:t>
+      </w:r>
+      <w:proofErr w:type="spellEnd"/>
+      <w:r>
+        <w:rPr>
+          <w:lang w:val="en-GB"/>
+        </w:rPr>
+        <w:t xml:space="preserve">. I am kind inclined to leave this out here and wait and see whether a reviewer raises this issue, but on the other hand it could also be good to at least mention it in a sentence or too for diplomatic reason. I.e., to make sure we don’t upset one of the </w:t>
+      </w:r>
+      <w:proofErr w:type="spellStart"/>
+      <w:r>
+        <w:rPr>
+          <w:lang w:val="en-GB"/>
+        </w:rPr>
+        <w:t>LandTrendr</w:t>
+      </w:r>
+      <w:proofErr w:type="spellEnd"/>
+      <w:r>
+        <w:rPr>
+          <w:lang w:val="en-GB"/>
+        </w:rPr>
+        <w:t xml:space="preserve"> developers if they read this paper. What do you think?</w:t>
+      </w:r>
+    </w:p>
+  </w:comment>
+  <w:comment w:id="10" w:author="Jakob Johann Assmann" w:date="2022-01-18T14:05:00Z" w:initials="JJA">
+    <w:p>
+      <w:pPr>
+        <w:pStyle w:val="CommentText"/>
+      </w:pPr>
+      <w:r>
+        <w:rPr>
+          <w:rStyle w:val="CommentReference"/>
+        </w:rPr>
+        <w:annotationRef/>
+      </w:r>
+      <w:r>
+        <w:t xml:space="preserve">Need to be </w:t>
+      </w:r>
+      <w:r>
+        <w:t>generated</w:t>
+      </w:r>
+      <w:r>
+        <w:t>!</w:t>
+      </w:r>
+      <w:r>
+        <w:t xml:space="preserve"> (Once the we have had a chance to update all the helpfiles)</w:t>
+      </w:r>
+    </w:p>
+  </w:comment>
+  <w:comment w:id="67" w:author="Jakob Johann Assmann" w:date="2022-01-28T14:16:00Z" w:initials="JJA">
+    <w:p>
+      <w:pPr>
+        <w:pStyle w:val="CommentText"/>
+      </w:pPr>
+      <w:r>
+        <w:rPr>
+          <w:rStyle w:val="CommentReference"/>
+        </w:rPr>
+        <w:annotationRef/>
+      </w:r>
+      <w:r>
+        <w:t>Add ref here?</w:t>
+      </w:r>
+    </w:p>
+  </w:comment>
+  <w:comment w:id="73" w:author="Jakob Johann Assmann" w:date="2022-01-28T14:27:00Z" w:initials="JJA">
+    <w:p>
+      <w:pPr>
+        <w:pStyle w:val="CommentText"/>
+      </w:pPr>
+      <w:r>
+        <w:t>Should this be “</w:t>
+      </w:r>
+      <w:r>
+        <w:rPr>
+          <w:rStyle w:val="CommentReference"/>
+        </w:rPr>
+        <w:annotationRef/>
+      </w:r>
+      <w:r>
+        <w:t>pre-</w:t>
+      </w:r>
+      <w:proofErr w:type="spellStart"/>
+      <w:r>
+        <w:t>withins</w:t>
+      </w:r>
+      <w:proofErr w:type="spellEnd"/>
+      <w:r>
+        <w:t>”?</w:t>
+      </w:r>
+    </w:p>
+  </w:comment>
+  <w:comment w:id="76" w:author="Logan Berner" w:date="2021-09-08T19:01:00Z" w:initials="LB">
     <w:p>
       <w:pPr>
         <w:pStyle w:val="NoSpacing"/>
@@ -36224,7 +38014,7 @@
       </w:r>
     </w:p>
   </w:comment>
-  <w:comment w:id="4" w:author="Logan Berner" w:date="2022-01-21T10:13:00Z" w:initials="LB">
+  <w:comment w:id="77" w:author="Logan Berner" w:date="2022-01-21T17:13:00Z" w:initials="LB">
     <w:p>
       <w:pPr>
         <w:pStyle w:val="CommentText"/>
@@ -36240,35 +38030,7 @@
       </w:r>
     </w:p>
   </w:comment>
-  <w:comment w:id="5" w:author="Logan Berner [2]" w:date="2021-12-01T17:00:00Z" w:initials="LB">
-    <w:p>
-      <w:pPr>
-        <w:pStyle w:val="NoSpacing"/>
-        <w:rPr>
-          <w:rFonts w:ascii="Times New Roman" w:hAnsi="Times New Roman" w:cs="Times New Roman"/>
-          <w:sz w:val="24"/>
-          <w:szCs w:val="24"/>
-        </w:rPr>
-      </w:pPr>
-      <w:r>
-        <w:rPr>
-          <w:rFonts w:ascii="Times New Roman" w:hAnsi="Times New Roman" w:cs="Times New Roman"/>
-          <w:sz w:val="24"/>
-          <w:szCs w:val="24"/>
-        </w:rPr>
-        <w:t>An option</w:t>
-      </w:r>
-      <w:r>
-        <w:rPr>
-          <w:rFonts w:ascii="Times New Roman" w:hAnsi="Times New Roman" w:cs="Times New Roman"/>
-          <w:sz w:val="24"/>
-          <w:szCs w:val="24"/>
-        </w:rPr>
-        <w:t xml:space="preserve"> to download files straight from Google Drive… </w:t>
-      </w:r>
-    </w:p>
-  </w:comment>
-  <w:comment w:id="6" w:author="Jakob Johann Assmann" w:date="2022-01-13T09:23:00Z" w:initials="JJA">
+  <w:comment w:id="78" w:author="Jakob Johann Assmann" w:date="2022-01-28T14:30:00Z" w:initials="JJA">
     <w:p>
       <w:pPr>
         <w:pStyle w:val="CommentText"/>
@@ -36280,98 +38042,188 @@
         <w:annotationRef/>
       </w:r>
       <w:r>
-        <w:t xml:space="preserve">The exported files can also </w:t>
-      </w:r>
-      <w:r>
-        <w:t xml:space="preserve">be </w:t>
-      </w:r>
-      <w:r>
-        <w:t xml:space="preserve">directly retrieved from the task list return of the </w:t>
-      </w:r>
-      <w:proofErr w:type="spellStart"/>
-      <w:r>
-        <w:t>ls_export_ts</w:t>
-      </w:r>
-      <w:proofErr w:type="spellEnd"/>
-      <w:r>
-        <w:t xml:space="preserve">() function using the </w:t>
-      </w:r>
-      <w:proofErr w:type="spellStart"/>
-      <w:r>
-        <w:t>rgee</w:t>
-      </w:r>
-      <w:proofErr w:type="spellEnd"/>
-      <w:r>
-        <w:t xml:space="preserve"> commands to retrieve the files (see example on repo). This might be a cleaner way of coding it.</w:t>
-      </w:r>
-      <w:r>
-        <w:t xml:space="preserve"> Very easy though on how to proceed here. The link in the comment here looks like a static link to your google </w:t>
-      </w:r>
-      <w:proofErr w:type="gramStart"/>
-      <w:r>
-        <w:t>drive?</w:t>
-      </w:r>
-      <w:proofErr w:type="gramEnd"/>
-      <w:r>
-        <w:t xml:space="preserve"> Perhaps not good to use that for long term data supply? If we would like to make the raw exports available to the reader, then we could just deposit them on a data repo, such as </w:t>
-      </w:r>
-      <w:proofErr w:type="spellStart"/>
-      <w:r>
-        <w:t>Zenodo</w:t>
-      </w:r>
-      <w:proofErr w:type="spellEnd"/>
-      <w:r>
-        <w:t>?</w:t>
+        <w:t>Sorry, my bad! It’s:</w:t>
       </w:r>
     </w:p>
-  </w:comment>
-  <w:comment w:id="7" w:author="Logan Berner" w:date="2022-01-20T14:39:00Z" w:initials="LB">
     <w:p>
       <w:pPr>
         <w:pStyle w:val="CommentText"/>
       </w:pPr>
-      <w:r>
-        <w:rPr>
-          <w:rStyle w:val="CommentReference"/>
-        </w:rPr>
-        <w:annotationRef/>
-      </w:r>
-      <w:r>
-        <w:t xml:space="preserve">Good to know about that </w:t>
+    </w:p>
+    <w:p>
+      <w:pPr>
+        <w:pStyle w:val="NormalWeb"/>
+      </w:pPr>
+      <w:r>
+        <w:rPr>
+          <w:rFonts w:ascii="ArialMT" w:hAnsi="ArialMT"/>
+          <w:sz w:val="22"/>
+          <w:szCs w:val="22"/>
+        </w:rPr>
+        <w:t xml:space="preserve">Xu, W., </w:t>
       </w:r>
       <w:proofErr w:type="spellStart"/>
       <w:r>
-        <w:t>rgee</w:t>
+        <w:rPr>
+          <w:rFonts w:ascii="ArialMT" w:hAnsi="ArialMT"/>
+          <w:sz w:val="22"/>
+          <w:szCs w:val="22"/>
+        </w:rPr>
+        <w:t>Prieme</w:t>
       </w:r>
       <w:proofErr w:type="spellEnd"/>
       <w:r>
-        <w:t xml:space="preserve"> functionality. I think we could omit this topic from the paper and let people handle it as they will. Moreover, I not inclined to put these specific data in an archive, but rather prefer to let people extract those data on their own given that’s part of the whole process</w:t>
+        <w:rPr>
+          <w:rFonts w:ascii="ArialMT" w:hAnsi="ArialMT"/>
+          <w:sz w:val="22"/>
+          <w:szCs w:val="22"/>
+        </w:rPr>
+        <w:t xml:space="preserve">, A., Cooper, E. J., </w:t>
+      </w:r>
+      <w:proofErr w:type="spellStart"/>
+      <w:r>
+        <w:rPr>
+          <w:rFonts w:ascii="ArialMT" w:hAnsi="ArialMT"/>
+          <w:sz w:val="22"/>
+          <w:szCs w:val="22"/>
+        </w:rPr>
+        <w:t>Mörsdorf</w:t>
+      </w:r>
+      <w:proofErr w:type="spellEnd"/>
+      <w:r>
+        <w:rPr>
+          <w:rFonts w:ascii="ArialMT" w:hAnsi="ArialMT"/>
+          <w:sz w:val="22"/>
+          <w:szCs w:val="22"/>
+        </w:rPr>
+        <w:t xml:space="preserve">, M. A., </w:t>
+      </w:r>
+      <w:proofErr w:type="spellStart"/>
+      <w:r>
+        <w:rPr>
+          <w:rFonts w:ascii="ArialMT" w:hAnsi="ArialMT"/>
+          <w:sz w:val="22"/>
+          <w:szCs w:val="22"/>
+        </w:rPr>
+        <w:t>Semenchuk</w:t>
+      </w:r>
+      <w:proofErr w:type="spellEnd"/>
+      <w:r>
+        <w:rPr>
+          <w:rFonts w:ascii="ArialMT" w:hAnsi="ArialMT"/>
+          <w:sz w:val="22"/>
+          <w:szCs w:val="22"/>
+        </w:rPr>
+        <w:t xml:space="preserve">, P., </w:t>
+      </w:r>
+      <w:proofErr w:type="spellStart"/>
+      <w:r>
+        <w:rPr>
+          <w:rFonts w:ascii="ArialMT" w:hAnsi="ArialMT"/>
+          <w:sz w:val="22"/>
+          <w:szCs w:val="22"/>
+        </w:rPr>
+        <w:t>Elberling</w:t>
+      </w:r>
+      <w:proofErr w:type="spellEnd"/>
+      <w:r>
+        <w:rPr>
+          <w:rFonts w:ascii="ArialMT" w:hAnsi="ArialMT"/>
+          <w:sz w:val="22"/>
+          <w:szCs w:val="22"/>
+        </w:rPr>
+        <w:t xml:space="preserve">, B., ... </w:t>
+      </w:r>
+      <w:proofErr w:type="spellStart"/>
+      <w:r>
+        <w:rPr>
+          <w:rFonts w:ascii="ArialMT" w:hAnsi="ArialMT"/>
+          <w:sz w:val="22"/>
+          <w:szCs w:val="22"/>
+        </w:rPr>
+        <w:t>Ambus</w:t>
+      </w:r>
+      <w:proofErr w:type="spellEnd"/>
+      <w:r>
+        <w:rPr>
+          <w:rFonts w:ascii="ArialMT" w:hAnsi="ArialMT"/>
+          <w:sz w:val="22"/>
+          <w:szCs w:val="22"/>
+        </w:rPr>
+        <w:t xml:space="preserve">, P. L. (2021). Deepened snow enhances gross nitrogen cycling among Pan-Arctic tundra soils during both winter and summer. </w:t>
+      </w:r>
+      <w:r>
+        <w:rPr>
+          <w:rFonts w:ascii="Arial" w:hAnsi="Arial" w:cs="Arial"/>
+          <w:i/>
+          <w:iCs/>
+          <w:sz w:val="22"/>
+          <w:szCs w:val="22"/>
+        </w:rPr>
+        <w:t>Soil Biology and Biochemistry</w:t>
+      </w:r>
+      <w:r>
+        <w:rPr>
+          <w:rFonts w:ascii="ArialMT" w:hAnsi="ArialMT"/>
+          <w:sz w:val="22"/>
+          <w:szCs w:val="22"/>
+        </w:rPr>
+        <w:t xml:space="preserve">, </w:t>
+      </w:r>
+      <w:r>
+        <w:rPr>
+          <w:rFonts w:ascii="Arial" w:hAnsi="Arial" w:cs="Arial"/>
+          <w:i/>
+          <w:iCs/>
+          <w:sz w:val="22"/>
+          <w:szCs w:val="22"/>
+        </w:rPr>
+        <w:t>160</w:t>
+      </w:r>
+      <w:r>
+        <w:rPr>
+          <w:rFonts w:ascii="ArialMT" w:hAnsi="ArialMT"/>
+          <w:sz w:val="22"/>
+          <w:szCs w:val="22"/>
+        </w:rPr>
+        <w:t xml:space="preserve">. https://doi.org/10.1016/j.soilbio.2021.108356 </w:t>
       </w:r>
     </w:p>
-  </w:comment>
-  <w:comment w:id="9" w:author="Logan Berner [2]" w:date="2021-12-17T07:45:00Z" w:initials="LB">
     <w:p>
       <w:pPr>
         <w:pStyle w:val="CommentText"/>
       </w:pPr>
-      <w:r>
-        <w:t>@</w:t>
-      </w:r>
-      <w:r>
-        <w:rPr>
-          <w:rStyle w:val="CommentReference"/>
-        </w:rPr>
-        <w:annotationRef/>
-      </w:r>
-      <w:r>
-        <w:t>Jakob and Signe – Any that you’d like to add</w:t>
-      </w:r>
-      <w:r>
-        <w:t>?</w:t>
-      </w:r>
     </w:p>
   </w:comment>
-  <w:comment w:id="10" w:author="Jakob Johann Assmann" w:date="2022-01-13T09:25:00Z" w:initials="JJA">
+  <w:comment w:id="79" w:author="Logan Berner [2]" w:date="2021-12-02T00:00:00Z" w:initials="LB">
+    <w:p>
+      <w:pPr>
+        <w:pStyle w:val="NoSpacing"/>
+        <w:rPr>
+          <w:rFonts w:ascii="Times New Roman" w:hAnsi="Times New Roman" w:cs="Times New Roman"/>
+          <w:sz w:val="24"/>
+          <w:szCs w:val="24"/>
+        </w:rPr>
+      </w:pPr>
+      <w:r>
+        <w:rPr>
+          <w:rFonts w:ascii="Times New Roman" w:hAnsi="Times New Roman" w:cs="Times New Roman"/>
+          <w:sz w:val="24"/>
+          <w:szCs w:val="24"/>
+        </w:rPr>
+        <w:t>An option</w:t>
+      </w:r>
+      <w:r>
+        <w:rPr>
+          <w:rFonts w:ascii="Times New Roman" w:hAnsi="Times New Roman" w:cs="Times New Roman"/>
+          <w:sz w:val="24"/>
+          <w:szCs w:val="24"/>
+        </w:rPr>
+        <w:t xml:space="preserve"> to download files straight from Google Drive… </w:t>
+      </w:r>
+    </w:p>
+  </w:comment>
+  <w:comment w:id="80" w:author="Jakob Johann Assmann" w:date="2022-01-13T16:23:00Z" w:initials="JJA">
     <w:p>
       <w:pPr>
         <w:pStyle w:val="CommentText"/>
@@ -36383,10 +38235,166 @@
         <w:annotationRef/>
       </w:r>
       <w:r>
+        <w:t xml:space="preserve">The exported files can also </w:t>
+      </w:r>
+      <w:r>
+        <w:t xml:space="preserve">be </w:t>
+      </w:r>
+      <w:r>
+        <w:t xml:space="preserve">directly retrieved from the task list return of the </w:t>
+      </w:r>
+      <w:proofErr w:type="spellStart"/>
+      <w:r>
+        <w:t>ls_export_ts</w:t>
+      </w:r>
+      <w:proofErr w:type="spellEnd"/>
+      <w:r>
+        <w:t xml:space="preserve">() function using the </w:t>
+      </w:r>
+      <w:proofErr w:type="spellStart"/>
+      <w:r>
+        <w:t>rgee</w:t>
+      </w:r>
+      <w:proofErr w:type="spellEnd"/>
+      <w:r>
+        <w:t xml:space="preserve"> commands to retrieve the files (see example on repo). This might be a cleaner way of coding it.</w:t>
+      </w:r>
+      <w:r>
+        <w:t xml:space="preserve"> Very easy though on how to proceed here. The link in the comment here looks like a static link to your google drive? Perhaps not good to use that for long term data supply? If we would like to make the raw exports available to the reader, then we could just deposit them on a data repo, such as </w:t>
+      </w:r>
+      <w:proofErr w:type="spellStart"/>
+      <w:r>
+        <w:t>Zenodo</w:t>
+      </w:r>
+      <w:proofErr w:type="spellEnd"/>
+      <w:r>
+        <w:t>?</w:t>
+      </w:r>
+    </w:p>
+  </w:comment>
+  <w:comment w:id="81" w:author="Logan Berner" w:date="2022-01-20T21:39:00Z" w:initials="LB">
+    <w:p>
+      <w:pPr>
+        <w:pStyle w:val="CommentText"/>
+      </w:pPr>
+      <w:r>
+        <w:rPr>
+          <w:rStyle w:val="CommentReference"/>
+        </w:rPr>
+        <w:annotationRef/>
+      </w:r>
+      <w:r>
+        <w:t xml:space="preserve">Good to know about that </w:t>
+      </w:r>
+      <w:proofErr w:type="spellStart"/>
+      <w:r>
+        <w:t>rgee</w:t>
+      </w:r>
+      <w:proofErr w:type="spellEnd"/>
+      <w:r>
+        <w:t xml:space="preserve"> functionality. I think we could omit this topic from the paper and let people handle it as they will. Moreover, I not inclined to put these specific data in an archive, but rather prefer to let people extract those data on their own given that’s part of the whole process</w:t>
+      </w:r>
+    </w:p>
+  </w:comment>
+  <w:comment w:id="122" w:author="Logan Berner [2]" w:date="2021-12-17T14:45:00Z" w:initials="LB">
+    <w:p>
+      <w:pPr>
+        <w:pStyle w:val="CommentText"/>
+      </w:pPr>
+      <w:r>
+        <w:t>@</w:t>
+      </w:r>
+      <w:r>
+        <w:rPr>
+          <w:rStyle w:val="CommentReference"/>
+        </w:rPr>
+        <w:annotationRef/>
+      </w:r>
+      <w:r>
+        <w:t>Jakob and Signe – Any that you’d like to add</w:t>
+      </w:r>
+      <w:r>
+        <w:t>?</w:t>
+      </w:r>
+    </w:p>
+  </w:comment>
+  <w:comment w:id="123" w:author="Jakob Johann Assmann" w:date="2022-01-13T16:25:00Z" w:initials="JJA">
+    <w:p>
+      <w:pPr>
+        <w:pStyle w:val="CommentText"/>
+      </w:pPr>
+      <w:r>
+        <w:rPr>
+          <w:rStyle w:val="CommentReference"/>
+        </w:rPr>
+        <w:annotationRef/>
+      </w:r>
+      <w:r>
         <w:t>Yes, we will have to add our funding here. I will</w:t>
       </w:r>
       <w:r>
         <w:t xml:space="preserve"> chat with Signe on which grants we would like to mention here and will dig up the details. </w:t>
+      </w:r>
+    </w:p>
+  </w:comment>
+  <w:comment w:id="124" w:author="Jakob Johann Assmann" w:date="2022-01-28T16:47:00Z" w:initials="JJA">
+    <w:p>
+      <w:pPr>
+        <w:pStyle w:val="CommentText"/>
+      </w:pPr>
+      <w:r>
+        <w:rPr>
+          <w:rStyle w:val="CommentReference"/>
+        </w:rPr>
+        <w:annotationRef/>
+      </w:r>
+      <w:r>
+        <w:t xml:space="preserve">@Signe, could </w:t>
+      </w:r>
+      <w:r>
+        <w:t xml:space="preserve">double check that these are the correct details for CHARTER here. I could not find any specific guidance on the CHARTER </w:t>
+      </w:r>
+      <w:proofErr w:type="spellStart"/>
+      <w:r>
+        <w:t>webstite</w:t>
+      </w:r>
+      <w:proofErr w:type="spellEnd"/>
+      <w:r>
+        <w:t xml:space="preserve"> / </w:t>
+      </w:r>
+      <w:proofErr w:type="spellStart"/>
+      <w:r>
+        <w:t>eduuni</w:t>
+      </w:r>
+      <w:proofErr w:type="spellEnd"/>
+      <w:r>
+        <w:t xml:space="preserve">, so I used the number that was stated in some of the other deliverables. </w:t>
+      </w:r>
+    </w:p>
+    <w:p>
+      <w:pPr>
+        <w:pStyle w:val="CommentText"/>
+      </w:pPr>
+    </w:p>
+    <w:p>
+      <w:pPr>
+        <w:pStyle w:val="CommentText"/>
+      </w:pPr>
+      <w:r>
+        <w:t>Also, please add any other funding sources here if you think that would be appropriate.</w:t>
+      </w:r>
+    </w:p>
+    <w:p>
+      <w:pPr>
+        <w:pStyle w:val="CommentText"/>
+      </w:pPr>
+    </w:p>
+    <w:p>
+      <w:pPr>
+        <w:pStyle w:val="CommentText"/>
+      </w:pPr>
+      <w:r>
+        <w:t>Thank you!</w:t>
       </w:r>
     </w:p>
   </w:comment>
@@ -36396,42 +38404,63 @@
 <file path=word/commentsExtended.xml><?xml version="1.0" encoding="utf-8"?>
 <w15:commentsEx xmlns:wpc="http://schemas.microsoft.com/office/word/2010/wordprocessingCanvas" xmlns:cx="http://schemas.microsoft.com/office/drawing/2014/chartex" xmlns:cx1="http://schemas.microsoft.com/office/drawing/2015/9/8/chartex" xmlns:cx2="http://schemas.microsoft.com/office/drawing/2015/10/21/chartex" xmlns:cx3="http://schemas.microsoft.com/office/drawing/2016/5/9/chartex" xmlns:cx4="http://schemas.microsoft.com/office/drawing/2016/5/10/chartex" xmlns:cx5="http://schemas.microsoft.com/office/drawing/2016/5/11/chartex" xmlns:cx6="http://schemas.microsoft.com/office/drawing/2016/5/12/chartex" xmlns:cx7="http://schemas.microsoft.com/office/drawing/2016/5/13/chartex" xmlns:cx8="http://schemas.microsoft.com/office/drawing/2016/5/14/chartex" xmlns:mc="http://schemas.openxmlformats.org/markup-compatibility/2006" xmlns:aink="http://schemas.microsoft.com/office/drawing/2016/ink" xmlns:am3d="http://schemas.microsoft.com/office/drawing/2017/model3d" xmlns:o="urn:schemas-microsoft-com:office:office" xmlns:r="http://schemas.openxmlformats.org/officeDocument/2006/relationships" xmlns:m="http://schemas.openxmlformats.org/officeDocument/2006/math" xmlns:v="urn:schemas-microsoft-com:vml" xmlns:wp14="http://schemas.microsoft.com/office/word/2010/wordprocessingDrawing" xmlns:wp="http://schemas.openxmlformats.org/drawingml/2006/wordprocessingDrawing" xmlns:w10="urn:schemas-microsoft-com:office:word" xmlns:w="http://schemas.openxmlformats.org/wordprocessingml/2006/main" xmlns:w14="http://schemas.microsoft.com/office/word/2010/wordml" xmlns:w15="http://schemas.microsoft.com/office/word/2012/wordml" xmlns:w16cex="http://schemas.microsoft.com/office/word/2018/wordml/cex" xmlns:w16cid="http://schemas.microsoft.com/office/word/2016/wordml/cid" xmlns:w16="http://schemas.microsoft.com/office/word/2018/wordml" xmlns:w16sdtdh="http://schemas.microsoft.com/office/word/2020/wordml/sdtdatahash" xmlns:w16se="http://schemas.microsoft.com/office/word/2015/wordml/symex" xmlns:wpg="http://schemas.microsoft.com/office/word/2010/wordprocessingGroup" xmlns:wpi="http://schemas.microsoft.com/office/word/2010/wordprocessingInk" xmlns:wne="http://schemas.microsoft.com/office/word/2006/wordml" xmlns:wps="http://schemas.microsoft.com/office/word/2010/wordprocessingShape" mc:Ignorable="w14 w15 w16se w16cid w16 w16cex w16sdtdh wp14">
   <w15:commentEx w15:paraId="49D52033" w15:done="0"/>
+  <w15:commentEx w15:paraId="37DBF328" w15:done="0"/>
+  <w15:commentEx w15:paraId="01DD1D72" w15:done="0"/>
+  <w15:commentEx w15:paraId="7C7DAFF1" w15:done="0"/>
   <w15:commentEx w15:paraId="493346B4" w15:done="0"/>
+  <w15:commentEx w15:paraId="468590A0" w15:done="0"/>
+  <w15:commentEx w15:paraId="0E36761B" w15:done="0"/>
   <w15:commentEx w15:paraId="345E6409" w15:done="0"/>
   <w15:commentEx w15:paraId="2C38D053" w15:done="0"/>
+  <w15:commentEx w15:paraId="0B63401D" w15:paraIdParent="2C38D053" w15:done="0"/>
   <w15:commentEx w15:paraId="3E85E431" w15:done="1"/>
   <w15:commentEx w15:paraId="05B29EFD" w15:paraIdParent="3E85E431" w15:done="1"/>
   <w15:commentEx w15:paraId="26B6F5D7" w15:paraIdParent="3E85E431" w15:done="1"/>
   <w15:commentEx w15:paraId="42A9E22B" w15:done="0"/>
-  <w15:commentEx w15:paraId="1CBC6F1C" w15:paraIdParent="42A9E22B" w15:done="0"/>
+  <w15:commentEx w15:paraId="1CBC6F1C" w15:paraIdParent="42A9E22B" w15:done="1"/>
+  <w15:commentEx w15:paraId="32BCC18D" w15:done="0"/>
 </w15:commentsEx>
 </file>
 
 <file path=word/commentsExtensible.xml><?xml version="1.0" encoding="utf-8"?>
 <w16cex:commentsExtensible xmlns:wpc="http://schemas.microsoft.com/office/word/2010/wordprocessingCanvas" xmlns:cx="http://schemas.microsoft.com/office/drawing/2014/chartex" xmlns:cx1="http://schemas.microsoft.com/office/drawing/2015/9/8/chartex" xmlns:cx2="http://schemas.microsoft.com/office/drawing/2015/10/21/chartex" xmlns:cx3="http://schemas.microsoft.com/office/drawing/2016/5/9/chartex" xmlns:cx4="http://schemas.microsoft.com/office/drawing/2016/5/10/chartex" xmlns:cx5="http://schemas.microsoft.com/office/drawing/2016/5/11/chartex" xmlns:cx6="http://schemas.microsoft.com/office/drawing/2016/5/12/chartex" xmlns:cx7="http://schemas.microsoft.com/office/drawing/2016/5/13/chartex" xmlns:cx8="http://schemas.microsoft.com/office/drawing/2016/5/14/chartex" xmlns:mc="http://schemas.openxmlformats.org/markup-compatibility/2006" xmlns:aink="http://schemas.microsoft.com/office/drawing/2016/ink" xmlns:am3d="http://schemas.microsoft.com/office/drawing/2017/model3d" xmlns:o="urn:schemas-microsoft-com:office:office" xmlns:r="http://schemas.openxmlformats.org/officeDocument/2006/relationships" xmlns:m="http://schemas.openxmlformats.org/officeDocument/2006/math" xmlns:v="urn:schemas-microsoft-com:vml" xmlns:wp14="http://schemas.microsoft.com/office/word/2010/wordprocessingDrawing" xmlns:wp="http://schemas.openxmlformats.org/drawingml/2006/wordprocessingDrawing" xmlns:w10="urn:schemas-microsoft-com:office:word" xmlns:w="http://schemas.openxmlformats.org/wordprocessingml/2006/main" xmlns:w14="http://schemas.microsoft.com/office/word/2010/wordml" xmlns:w15="http://schemas.microsoft.com/office/word/2012/wordml" xmlns:w16cex="http://schemas.microsoft.com/office/word/2018/wordml/cex" xmlns:w16cid="http://schemas.microsoft.com/office/word/2016/wordml/cid" xmlns:w16="http://schemas.microsoft.com/office/word/2018/wordml" xmlns:w16sdtdh="http://schemas.microsoft.com/office/word/2020/wordml/sdtdatahash" xmlns:w16se="http://schemas.microsoft.com/office/word/2015/wordml/symex" xmlns:wpg="http://schemas.microsoft.com/office/word/2010/wordprocessingGroup" xmlns:wpi="http://schemas.microsoft.com/office/word/2010/wordprocessingInk" xmlns:wne="http://schemas.microsoft.com/office/word/2006/wordml" xmlns:wps="http://schemas.microsoft.com/office/word/2010/wordprocessingShape" mc:Ignorable="w14 w15 w16se w16cid w16 w16cex w16sdtdh wp14">
   <w16cex:commentExtensible w16cex:durableId="24E31600" w16cex:dateUtc="2021-09-08T17:59:00Z"/>
+  <w16cex:commentExtensible w16cex:durableId="259E51F4" w16cex:dateUtc="2022-01-28T10:28:00Z"/>
+  <w16cex:commentExtensible w16cex:durableId="259E52E6" w16cex:dateUtc="2022-01-28T10:32:00Z"/>
+  <w16cex:commentExtensible w16cex:durableId="259E5444" w16cex:dateUtc="2022-01-28T10:38:00Z"/>
   <w16cex:commentExtensible w16cex:durableId="25914793" w16cex:dateUtc="2022-01-18T14:05:00Z"/>
+  <w16cex:commentExtensible w16cex:durableId="259E8735" w16cex:dateUtc="2022-01-28T14:16:00Z"/>
+  <w16cex:commentExtensible w16cex:durableId="259E89FE" w16cex:dateUtc="2022-01-28T14:27:00Z"/>
   <w16cex:commentExtensible w16cex:durableId="24E31670" w16cex:dateUtc="2021-09-08T18:01:00Z"/>
   <w16cex:commentExtensible w16cex:durableId="259505D2" w16cex:dateUtc="2022-01-21T17:13:00Z"/>
+  <w16cex:commentExtensible w16cex:durableId="259E8A90" w16cex:dateUtc="2022-01-28T14:30:00Z"/>
   <w16cex:commentExtensible w16cex:durableId="255228C1" w16cex:dateUtc="2021-12-02T00:00:00Z"/>
   <w16cex:commentExtensible w16cex:durableId="258AD092" w16cex:dateUtc="2022-01-13T16:23:00Z"/>
   <w16cex:commentExtensible w16cex:durableId="2593F2A2" w16cex:dateUtc="2022-01-20T21:39:00Z"/>
   <w16cex:commentExtensible w16cex:durableId="2566BE91" w16cex:dateUtc="2021-12-17T14:45:00Z"/>
   <w16cex:commentExtensible w16cex:durableId="258AD107" w16cex:dateUtc="2022-01-13T16:25:00Z"/>
+  <w16cex:commentExtensible w16cex:durableId="259E9C8A" w16cex:dateUtc="2022-01-28T16:47:00Z"/>
 </w16cex:commentsExtensible>
 </file>
 
 <file path=word/commentsIds.xml><?xml version="1.0" encoding="utf-8"?>
 <w16cid:commentsIds xmlns:wpc="http://schemas.microsoft.com/office/word/2010/wordprocessingCanvas" xmlns:cx="http://schemas.microsoft.com/office/drawing/2014/chartex" xmlns:cx1="http://schemas.microsoft.com/office/drawing/2015/9/8/chartex" xmlns:cx2="http://schemas.microsoft.com/office/drawing/2015/10/21/chartex" xmlns:cx3="http://schemas.microsoft.com/office/drawing/2016/5/9/chartex" xmlns:cx4="http://schemas.microsoft.com/office/drawing/2016/5/10/chartex" xmlns:cx5="http://schemas.microsoft.com/office/drawing/2016/5/11/chartex" xmlns:cx6="http://schemas.microsoft.com/office/drawing/2016/5/12/chartex" xmlns:cx7="http://schemas.microsoft.com/office/drawing/2016/5/13/chartex" xmlns:cx8="http://schemas.microsoft.com/office/drawing/2016/5/14/chartex" xmlns:mc="http://schemas.openxmlformats.org/markup-compatibility/2006" xmlns:aink="http://schemas.microsoft.com/office/drawing/2016/ink" xmlns:am3d="http://schemas.microsoft.com/office/drawing/2017/model3d" xmlns:o="urn:schemas-microsoft-com:office:office" xmlns:r="http://schemas.openxmlformats.org/officeDocument/2006/relationships" xmlns:m="http://schemas.openxmlformats.org/officeDocument/2006/math" xmlns:v="urn:schemas-microsoft-com:vml" xmlns:wp14="http://schemas.microsoft.com/office/word/2010/wordprocessingDrawing" xmlns:wp="http://schemas.openxmlformats.org/drawingml/2006/wordprocessingDrawing" xmlns:w10="urn:schemas-microsoft-com:office:word" xmlns:w="http://schemas.openxmlformats.org/wordprocessingml/2006/main" xmlns:w14="http://schemas.microsoft.com/office/word/2010/wordml" xmlns:w15="http://schemas.microsoft.com/office/word/2012/wordml" xmlns:w16cex="http://schemas.microsoft.com/office/word/2018/wordml/cex" xmlns:w16cid="http://schemas.microsoft.com/office/word/2016/wordml/cid" xmlns:w16="http://schemas.microsoft.com/office/word/2018/wordml" xmlns:w16sdtdh="http://schemas.microsoft.com/office/word/2020/wordml/sdtdatahash" xmlns:w16se="http://schemas.microsoft.com/office/word/2015/wordml/symex" xmlns:wpg="http://schemas.microsoft.com/office/word/2010/wordprocessingGroup" xmlns:wpi="http://schemas.microsoft.com/office/word/2010/wordprocessingInk" xmlns:wne="http://schemas.microsoft.com/office/word/2006/wordml" xmlns:wps="http://schemas.microsoft.com/office/word/2010/wordprocessingShape" mc:Ignorable="w14 w15 w16se w16cid w16 w16cex w16sdtdh wp14">
   <w16cid:commentId w16cid:paraId="49D52033" w16cid:durableId="24E31600"/>
+  <w16cid:commentId w16cid:paraId="37DBF328" w16cid:durableId="259E51F4"/>
+  <w16cid:commentId w16cid:paraId="01DD1D72" w16cid:durableId="259E52E6"/>
+  <w16cid:commentId w16cid:paraId="7C7DAFF1" w16cid:durableId="259E5444"/>
   <w16cid:commentId w16cid:paraId="493346B4" w16cid:durableId="25914793"/>
+  <w16cid:commentId w16cid:paraId="468590A0" w16cid:durableId="259E8735"/>
+  <w16cid:commentId w16cid:paraId="0E36761B" w16cid:durableId="259E89FE"/>
   <w16cid:commentId w16cid:paraId="345E6409" w16cid:durableId="24E31670"/>
   <w16cid:commentId w16cid:paraId="2C38D053" w16cid:durableId="259505D2"/>
+  <w16cid:commentId w16cid:paraId="0B63401D" w16cid:durableId="259E8A90"/>
   <w16cid:commentId w16cid:paraId="3E85E431" w16cid:durableId="255228C1"/>
   <w16cid:commentId w16cid:paraId="05B29EFD" w16cid:durableId="258AD092"/>
   <w16cid:commentId w16cid:paraId="26B6F5D7" w16cid:durableId="2593F2A2"/>
   <w16cid:commentId w16cid:paraId="42A9E22B" w16cid:durableId="2566BE91"/>
   <w16cid:commentId w16cid:paraId="1CBC6F1C" w16cid:durableId="258AD107"/>
+  <w16cid:commentId w16cid:paraId="32BCC18D" w16cid:durableId="259E9C8A"/>
 </w16cid:commentsIds>
 </file>
 
@@ -36768,11 +38797,11 @@
 
 <file path=word/people.xml><?xml version="1.0" encoding="utf-8"?>
 <w15:people xmlns:wpc="http://schemas.microsoft.com/office/word/2010/wordprocessingCanvas" xmlns:cx="http://schemas.microsoft.com/office/drawing/2014/chartex" xmlns:cx1="http://schemas.microsoft.com/office/drawing/2015/9/8/chartex" xmlns:cx2="http://schemas.microsoft.com/office/drawing/2015/10/21/chartex" xmlns:cx3="http://schemas.microsoft.com/office/drawing/2016/5/9/chartex" xmlns:cx4="http://schemas.microsoft.com/office/drawing/2016/5/10/chartex" xmlns:cx5="http://schemas.microsoft.com/office/drawing/2016/5/11/chartex" xmlns:cx6="http://schemas.microsoft.com/office/drawing/2016/5/12/chartex" xmlns:cx7="http://schemas.microsoft.com/office/drawing/2016/5/13/chartex" xmlns:cx8="http://schemas.microsoft.com/office/drawing/2016/5/14/chartex" xmlns:mc="http://schemas.openxmlformats.org/markup-compatibility/2006" xmlns:aink="http://schemas.microsoft.com/office/drawing/2016/ink" xmlns:am3d="http://schemas.microsoft.com/office/drawing/2017/model3d" xmlns:o="urn:schemas-microsoft-com:office:office" xmlns:r="http://schemas.openxmlformats.org/officeDocument/2006/relationships" xmlns:m="http://schemas.openxmlformats.org/officeDocument/2006/math" xmlns:v="urn:schemas-microsoft-com:vml" xmlns:wp14="http://schemas.microsoft.com/office/word/2010/wordprocessingDrawing" xmlns:wp="http://schemas.openxmlformats.org/drawingml/2006/wordprocessingDrawing" xmlns:w10="urn:schemas-microsoft-com:office:word" xmlns:w="http://schemas.openxmlformats.org/wordprocessingml/2006/main" xmlns:w14="http://schemas.microsoft.com/office/word/2010/wordml" xmlns:w15="http://schemas.microsoft.com/office/word/2012/wordml" xmlns:w16cex="http://schemas.microsoft.com/office/word/2018/wordml/cex" xmlns:w16cid="http://schemas.microsoft.com/office/word/2016/wordml/cid" xmlns:w16="http://schemas.microsoft.com/office/word/2018/wordml" xmlns:w16sdtdh="http://schemas.microsoft.com/office/word/2020/wordml/sdtdatahash" xmlns:w16se="http://schemas.microsoft.com/office/word/2015/wordml/symex" xmlns:wpg="http://schemas.microsoft.com/office/word/2010/wordprocessingGroup" xmlns:wpi="http://schemas.microsoft.com/office/word/2010/wordprocessingInk" xmlns:wne="http://schemas.microsoft.com/office/word/2006/wordml" xmlns:wps="http://schemas.microsoft.com/office/word/2010/wordprocessingShape" mc:Ignorable="w14 w15 w16se w16cid w16 w16cex w16sdtdh wp14">
+  <w15:person w15:author="Jakob Johann Assmann">
+    <w15:presenceInfo w15:providerId="AD" w15:userId="S::au634851@uni.au.dk::3d742933-92a9-482a-84fa-4d2b77008438"/>
+  </w15:person>
   <w15:person w15:author="Logan Berner">
     <w15:presenceInfo w15:providerId="AD" w15:userId="S::logan.berner@nau.edu::f6fd0f1c-29fe-43bb-99fa-550384ef13aa"/>
-  </w15:person>
-  <w15:person w15:author="Jakob Johann Assmann">
-    <w15:presenceInfo w15:providerId="AD" w15:userId="S::au634851@uni.au.dk::3d742933-92a9-482a-84fa-4d2b77008438"/>
   </w15:person>
   <w15:person w15:author="Logan Berner [2]">
     <w15:presenceInfo w15:providerId="AD" w15:userId="S::Logan.Berner@nau.edu::f6fd0f1c-29fe-43bb-99fa-550384ef13aa"/>
@@ -37601,6 +39630,23 @@
       <w:spacing w:after="0" w:line="240" w:lineRule="auto"/>
     </w:pPr>
   </w:style>
+  <w:style w:type="paragraph" w:styleId="NormalWeb">
+    <w:name w:val="Normal (Web)"/>
+    <w:basedOn w:val="Normal"/>
+    <w:uiPriority w:val="99"/>
+    <w:semiHidden/>
+    <w:unhideWhenUsed/>
+    <w:rsid w:val="00EE0EA4"/>
+    <w:pPr>
+      <w:spacing w:before="100" w:beforeAutospacing="1" w:after="100" w:afterAutospacing="1" w:line="240" w:lineRule="auto"/>
+    </w:pPr>
+    <w:rPr>
+      <w:rFonts w:ascii="Times New Roman" w:eastAsia="Times New Roman" w:hAnsi="Times New Roman" w:cs="Times New Roman"/>
+      <w:sz w:val="24"/>
+      <w:szCs w:val="24"/>
+      <w:lang w:val="en-GB" w:eastAsia="en-GB"/>
+    </w:rPr>
+  </w:style>
 </w:styles>
 </file>
 

</xml_diff>